<commit_message>
v1.05.00 - posted to web site. I made some minor tweaks to the documentation and version data. I updated the Archive.bat file to generate tar.gz files and update the web page accordingly.
git-svn-id: https://windsvn2.nrel.gov/NWTC_Library/trunk@27 33a3f72e-afca-4cba-af91-dee07167dc2f
</commit_message>
<xml_diff>
--- a/NWTC_Library_Description.docx
+++ b/NWTC_Library_Description.docx
@@ -1,6 +1,6 @@
 
 <file path=word/document.xml><?xml version="1.0" encoding="utf-8"?>
-<w:document xmlns:ve="http://schemas.openxmlformats.org/markup-compatibility/2006" xmlns:o="urn:schemas-microsoft-com:office:office" xmlns:r="http://schemas.openxmlformats.org/officeDocument/2006/relationships" xmlns:m="http://schemas.openxmlformats.org/officeDocument/2006/math" xmlns:v="urn:schemas-microsoft-com:vml" xmlns:wp="http://schemas.openxmlformats.org/drawingml/2006/wordprocessingDrawing" xmlns:w10="urn:schemas-microsoft-com:office:word" xmlns:w="http://schemas.openxmlformats.org/wordprocessingml/2006/main" xmlns:wne="http://schemas.microsoft.com/office/word/2006/wordml">
+<w:document xmlns:wpc="http://schemas.microsoft.com/office/word/2010/wordprocessingCanvas" xmlns:mc="http://schemas.openxmlformats.org/markup-compatibility/2006" xmlns:o="urn:schemas-microsoft-com:office:office" xmlns:r="http://schemas.openxmlformats.org/officeDocument/2006/relationships" xmlns:m="http://schemas.openxmlformats.org/officeDocument/2006/math" xmlns:v="urn:schemas-microsoft-com:vml" xmlns:wp14="http://schemas.microsoft.com/office/word/2010/wordprocessingDrawing" xmlns:wp="http://schemas.openxmlformats.org/drawingml/2006/wordprocessingDrawing" xmlns:w10="urn:schemas-microsoft-com:office:word" xmlns:w="http://schemas.openxmlformats.org/wordprocessingml/2006/main" xmlns:w14="http://schemas.microsoft.com/office/word/2010/wordml" xmlns:wpg="http://schemas.microsoft.com/office/word/2010/wordprocessingGroup" xmlns:wpi="http://schemas.microsoft.com/office/word/2010/wordprocessingInk" xmlns:wne="http://schemas.microsoft.com/office/word/2006/wordml" xmlns:wps="http://schemas.microsoft.com/office/word/2010/wordprocessingShape" mc:Ignorable="w14 wp14">
   <w:body>
     <w:p>
       <w:pPr>
@@ -44,6 +44,26 @@
         <w:rPr>
           <w:rFonts w:ascii="Times New Roman" w:hAnsi="Times New Roman" w:cs="Times New Roman"/>
         </w:rPr>
+        <w:t>26-Jul-2012: A. Platt</w:t>
+      </w:r>
+      <w:r>
+        <w:rPr>
+          <w:rFonts w:ascii="Times New Roman" w:hAnsi="Times New Roman" w:cs="Times New Roman"/>
+        </w:rPr>
+        <w:br/>
+        <w:t xml:space="preserve">24-Oct-2012: B. Jonkman </w:t>
+      </w:r>
+    </w:p>
+    <w:p>
+      <w:pPr>
+        <w:rPr>
+          <w:rFonts w:ascii="Times New Roman" w:hAnsi="Times New Roman" w:cs="Times New Roman"/>
+        </w:rPr>
+      </w:pPr>
+      <w:r>
+        <w:rPr>
+          <w:rFonts w:ascii="Times New Roman" w:hAnsi="Times New Roman" w:cs="Times New Roman"/>
+        </w:rPr>
         <w:t xml:space="preserve">This documentation was developed for </w:t>
       </w:r>
       <w:r>
@@ -62,13 +82,57 @@
         <w:rPr>
           <w:rFonts w:ascii="Times New Roman" w:hAnsi="Times New Roman" w:cs="Times New Roman"/>
         </w:rPr>
-        <w:t xml:space="preserve"> 1.04.01</w:t>
+        <w:t xml:space="preserve"> 1.0</w:t>
       </w:r>
       <w:r>
         <w:rPr>
           <w:rFonts w:ascii="Times New Roman" w:hAnsi="Times New Roman" w:cs="Times New Roman"/>
         </w:rPr>
-        <w:t xml:space="preserve"> of the NWTC Library.  Some changes may take place in later versions of the library (subroutine and function calls in the version 1.5 series of the library will likely remain unchanged from what is documented here).</w:t>
+        <w:t>5</w:t>
+      </w:r>
+      <w:r>
+        <w:rPr>
+          <w:rFonts w:ascii="Times New Roman" w:hAnsi="Times New Roman" w:cs="Times New Roman"/>
+        </w:rPr>
+        <w:t>.0</w:t>
+      </w:r>
+      <w:r>
+        <w:rPr>
+          <w:rFonts w:ascii="Times New Roman" w:hAnsi="Times New Roman" w:cs="Times New Roman"/>
+        </w:rPr>
+        <w:t>0</w:t>
+      </w:r>
+      <w:r>
+        <w:rPr>
+          <w:rFonts w:ascii="Times New Roman" w:hAnsi="Times New Roman" w:cs="Times New Roman"/>
+        </w:rPr>
+        <w:t xml:space="preserve"> of the NWTC Library</w:t>
+      </w:r>
+      <w:proofErr w:type="gramStart"/>
+      <w:r>
+        <w:rPr>
+          <w:rFonts w:ascii="Times New Roman" w:hAnsi="Times New Roman" w:cs="Times New Roman"/>
+        </w:rPr>
+        <w:t xml:space="preserve">.  </w:t>
+      </w:r>
+      <w:proofErr w:type="gramEnd"/>
+      <w:r>
+        <w:rPr>
+          <w:rFonts w:ascii="Times New Roman" w:hAnsi="Times New Roman" w:cs="Times New Roman"/>
+        </w:rPr>
+        <w:t>Some changes may take place in</w:t>
+      </w:r>
+      <w:r>
+        <w:rPr>
+          <w:rFonts w:ascii="Times New Roman" w:hAnsi="Times New Roman" w:cs="Times New Roman"/>
+        </w:rPr>
+        <w:t xml:space="preserve"> later versions of the library</w:t>
+      </w:r>
+      <w:r>
+        <w:rPr>
+          <w:rFonts w:ascii="Times New Roman" w:hAnsi="Times New Roman" w:cs="Times New Roman"/>
+        </w:rPr>
+        <w:t>.</w:t>
       </w:r>
     </w:p>
     <w:p>
@@ -136,7 +200,7 @@
           <w:insideH w:val="none" w:sz="0" w:space="0" w:color="auto"/>
           <w:insideV w:val="none" w:sz="0" w:space="0" w:color="auto"/>
         </w:tblBorders>
-        <w:tblLook w:val="04A0"/>
+        <w:tblLook w:val="04A0" w:firstRow="1" w:lastRow="0" w:firstColumn="1" w:lastColumn="0" w:noHBand="0" w:noVBand="1"/>
       </w:tblPr>
       <w:tblGrid>
         <w:gridCol w:w="2178"/>
@@ -395,7 +459,19 @@
         <w:rPr>
           <w:rFonts w:ascii="Times New Roman" w:hAnsi="Times New Roman" w:cs="Times New Roman"/>
         </w:rPr>
-        <w:t>SysGnu.f90</w:t>
+        <w:t>SysGnu</w:t>
+      </w:r>
+      <w:r>
+        <w:rPr>
+          <w:rFonts w:ascii="Times New Roman" w:hAnsi="Times New Roman" w:cs="Times New Roman"/>
+        </w:rPr>
+        <w:t>Linux</w:t>
+      </w:r>
+      <w:r>
+        <w:rPr>
+          <w:rFonts w:ascii="Times New Roman" w:hAnsi="Times New Roman" w:cs="Times New Roman"/>
+        </w:rPr>
+        <w:t>.f90</w:t>
       </w:r>
       <w:r>
         <w:rPr>
@@ -407,7 +483,19 @@
         <w:rPr>
           <w:rFonts w:ascii="Times New Roman" w:hAnsi="Times New Roman" w:cs="Times New Roman"/>
         </w:rPr>
-        <w:t xml:space="preserve"> SysIFL.f90</w:t>
+        <w:t xml:space="preserve"> </w:t>
+      </w:r>
+      <w:r>
+        <w:rPr>
+          <w:rFonts w:ascii="Times New Roman" w:hAnsi="Times New Roman" w:cs="Times New Roman"/>
+        </w:rPr>
+        <w:t xml:space="preserve">SysGunWin.f90, </w:t>
+      </w:r>
+      <w:r>
+        <w:rPr>
+          <w:rFonts w:ascii="Times New Roman" w:hAnsi="Times New Roman" w:cs="Times New Roman"/>
+        </w:rPr>
+        <w:t>SysIFL.f90</w:t>
       </w:r>
       <w:r>
         <w:rPr>
@@ -637,7 +725,7 @@
           <w:right w:val="none" w:sz="0" w:space="0" w:color="auto"/>
           <w:insideV w:val="none" w:sz="0" w:space="0" w:color="auto"/>
         </w:tblBorders>
-        <w:tblLook w:val="04A0"/>
+        <w:tblLook w:val="04A0" w:firstRow="1" w:lastRow="0" w:firstColumn="1" w:lastColumn="0" w:noHBand="0" w:noVBand="1"/>
       </w:tblPr>
       <w:tblGrid>
         <w:gridCol w:w="3572"/>
@@ -870,8 +958,6 @@
           <w:rFonts w:ascii="Times New Roman" w:hAnsi="Times New Roman" w:cs="Times New Roman"/>
         </w:rPr>
       </w:pPr>
-      <w:bookmarkStart w:id="0" w:name="_GoBack"/>
-      <w:bookmarkEnd w:id="0"/>
       <w:r>
         <w:rPr>
           <w:rFonts w:ascii="Times New Roman" w:hAnsi="Times New Roman" w:cs="Times New Roman"/>
@@ -917,26 +1003,26 @@
           <w:rFonts w:ascii="Times New Roman" w:hAnsi="Times New Roman" w:cs="Times New Roman"/>
         </w:rPr>
       </w:pPr>
+      <w:r>
+        <w:rPr>
+          <w:rFonts w:ascii="Times New Roman" w:hAnsi="Times New Roman" w:cs="Times New Roman"/>
+        </w:rPr>
+        <w:t>Contains routines with system-specific logic and references</w:t>
+      </w:r>
       <w:proofErr w:type="gramStart"/>
       <w:r>
         <w:rPr>
           <w:rFonts w:ascii="Times New Roman" w:hAnsi="Times New Roman" w:cs="Times New Roman"/>
         </w:rPr>
-        <w:t>Contains routines with system-specific logic and references.</w:t>
+        <w:t xml:space="preserve">. </w:t>
+      </w:r>
+      <w:r>
+        <w:rPr>
+          <w:rFonts w:ascii="Times New Roman" w:hAnsi="Times New Roman" w:cs="Times New Roman"/>
+        </w:rPr>
+        <w:t xml:space="preserve"> </w:t>
       </w:r>
       <w:proofErr w:type="gramEnd"/>
-      <w:r>
-        <w:rPr>
-          <w:rFonts w:ascii="Times New Roman" w:hAnsi="Times New Roman" w:cs="Times New Roman"/>
-        </w:rPr>
-        <w:t xml:space="preserve"> </w:t>
-      </w:r>
-      <w:r>
-        <w:rPr>
-          <w:rFonts w:ascii="Times New Roman" w:hAnsi="Times New Roman" w:cs="Times New Roman"/>
-        </w:rPr>
-        <w:t xml:space="preserve"> </w:t>
-      </w:r>
       <w:r>
         <w:rPr>
           <w:rFonts w:ascii="Times New Roman" w:hAnsi="Times New Roman" w:cs="Times New Roman"/>
@@ -1165,7 +1251,7 @@
           <w:right w:val="none" w:sz="0" w:space="0" w:color="auto"/>
           <w:insideV w:val="none" w:sz="0" w:space="0" w:color="auto"/>
         </w:tblBorders>
-        <w:tblLook w:val="04A0"/>
+        <w:tblLook w:val="04A0" w:firstRow="1" w:lastRow="0" w:firstColumn="1" w:lastColumn="0" w:noHBand="0" w:noVBand="1"/>
       </w:tblPr>
       <w:tblGrid>
         <w:gridCol w:w="3614"/>
@@ -1243,32 +1329,16 @@
             <w:pPr>
               <w:rPr>
                 <w:rFonts w:ascii="Times New Roman" w:hAnsi="Times New Roman" w:cs="Times New Roman"/>
-                <w:strike/>
-              </w:rPr>
-            </w:pPr>
-            <w:r>
-              <w:rPr>
-                <w:rFonts w:ascii="Times New Roman" w:hAnsi="Times New Roman" w:cs="Times New Roman"/>
-                <w:strike/>
-              </w:rPr>
-              <w:t>COMMAND_ARGUMENT_COUNT</w:t>
-            </w:r>
-            <w:r>
-              <w:rPr>
-                <w:rFonts w:ascii="Times New Roman" w:hAnsi="Times New Roman" w:cs="Times New Roman"/>
-                <w:strike/>
-              </w:rPr>
-              <w:br/>
-            </w:r>
-            <w:r>
-              <w:rPr>
-                <w:rFonts w:ascii="Times New Roman" w:hAnsi="Times New Roman" w:cs="Times New Roman"/>
-                <w:i/>
-                <w:strike/>
-                <w:sz w:val="16"/>
-              </w:rPr>
-              <w:t>(function)</w:t>
-            </w:r>
+              </w:rPr>
+            </w:pPr>
+            <w:proofErr w:type="spellStart"/>
+            <w:r>
+              <w:rPr>
+                <w:rFonts w:ascii="Times New Roman" w:hAnsi="Times New Roman" w:cs="Times New Roman"/>
+              </w:rPr>
+              <w:t>FileSize</w:t>
+            </w:r>
+            <w:proofErr w:type="spellEnd"/>
           </w:p>
         </w:tc>
         <w:tc>
@@ -1279,9 +1349,29 @@
             <w:pPr>
               <w:rPr>
                 <w:rFonts w:ascii="Times New Roman" w:hAnsi="Times New Roman" w:cs="Times New Roman"/>
-                <w:strike/>
-              </w:rPr>
-            </w:pPr>
+              </w:rPr>
+            </w:pPr>
+            <w:proofErr w:type="spellStart"/>
+            <w:r>
+              <w:rPr>
+                <w:rFonts w:ascii="Times New Roman" w:hAnsi="Times New Roman" w:cs="Times New Roman"/>
+              </w:rPr>
+              <w:t>FileName</w:t>
+            </w:r>
+            <w:proofErr w:type="spellEnd"/>
+            <w:r>
+              <w:rPr>
+                <w:rFonts w:ascii="Times New Roman" w:hAnsi="Times New Roman" w:cs="Times New Roman"/>
+              </w:rPr>
+              <w:t>,</w:t>
+            </w:r>
+            <w:r>
+              <w:rPr>
+                <w:rFonts w:ascii="Times New Roman" w:hAnsi="Times New Roman" w:cs="Times New Roman"/>
+              </w:rPr>
+              <w:br/>
+              <w:t>Size</w:t>
+            </w:r>
           </w:p>
         </w:tc>
         <w:tc>
@@ -1292,47 +1382,19 @@
             <w:pPr>
               <w:rPr>
                 <w:rFonts w:ascii="Times New Roman" w:hAnsi="Times New Roman" w:cs="Times New Roman"/>
-                <w:strike/>
-              </w:rPr>
-            </w:pPr>
-            <w:r>
-              <w:rPr>
-                <w:rFonts w:ascii="Times New Roman" w:hAnsi="Times New Roman" w:cs="Times New Roman"/>
-                <w:strike/>
-              </w:rPr>
-              <w:t>R</w:t>
-            </w:r>
-            <w:r>
-              <w:rPr>
-                <w:rFonts w:ascii="Times New Roman" w:hAnsi="Times New Roman" w:cs="Times New Roman"/>
-                <w:strike/>
-              </w:rPr>
-              <w:t>eturns the number of arguments entered on the command line.</w:t>
-            </w:r>
-          </w:p>
-          <w:p>
-            <w:pPr>
-              <w:rPr>
-                <w:rFonts w:ascii="Times New Roman" w:hAnsi="Times New Roman" w:cs="Times New Roman"/>
-                <w:strike/>
-              </w:rPr>
-            </w:pPr>
-            <w:r>
-              <w:rPr>
-                <w:rFonts w:ascii="Times New Roman" w:hAnsi="Times New Roman" w:cs="Times New Roman"/>
-                <w:b/>
-                <w:strike/>
-                <w:sz w:val="16"/>
-              </w:rPr>
-              <w:t>Note:</w:t>
-            </w:r>
-            <w:r>
-              <w:rPr>
-                <w:rFonts w:ascii="Times New Roman" w:hAnsi="Times New Roman" w:cs="Times New Roman"/>
-                <w:strike/>
-                <w:sz w:val="16"/>
-              </w:rPr>
-              <w:t xml:space="preserve"> This routine will be available intrinsically in Fortran 2000.</w:t>
+              </w:rPr>
+            </w:pPr>
+            <w:r>
+              <w:rPr>
+                <w:rFonts w:ascii="Times New Roman" w:hAnsi="Times New Roman" w:cs="Times New Roman"/>
+              </w:rPr>
+              <w:t>C</w:t>
+            </w:r>
+            <w:r>
+              <w:rPr>
+                <w:rFonts w:ascii="Times New Roman" w:hAnsi="Times New Roman" w:cs="Times New Roman"/>
+              </w:rPr>
+              <w:t>alls the routine FSTAT to obtain the size of the specify file or returns -1 on error.</w:t>
             </w:r>
           </w:p>
         </w:tc>
@@ -1353,7 +1415,7 @@
               <w:rPr>
                 <w:rFonts w:ascii="Times New Roman" w:hAnsi="Times New Roman" w:cs="Times New Roman"/>
               </w:rPr>
-              <w:t>FileSize</w:t>
+              <w:t>FindLine</w:t>
             </w:r>
             <w:proofErr w:type="spellEnd"/>
           </w:p>
@@ -1373,7 +1435,7 @@
               <w:rPr>
                 <w:rFonts w:ascii="Times New Roman" w:hAnsi="Times New Roman" w:cs="Times New Roman"/>
               </w:rPr>
-              <w:t>FileName</w:t>
+              <w:t>Str</w:t>
             </w:r>
             <w:proofErr w:type="spellEnd"/>
             <w:r>
@@ -1387,8 +1449,35 @@
                 <w:rFonts w:ascii="Times New Roman" w:hAnsi="Times New Roman" w:cs="Times New Roman"/>
               </w:rPr>
               <w:br/>
-              <w:t>Size</w:t>
-            </w:r>
+            </w:r>
+            <w:proofErr w:type="spellStart"/>
+            <w:r>
+              <w:rPr>
+                <w:rFonts w:ascii="Times New Roman" w:hAnsi="Times New Roman" w:cs="Times New Roman"/>
+              </w:rPr>
+              <w:t>MaxLen</w:t>
+            </w:r>
+            <w:proofErr w:type="spellEnd"/>
+            <w:r>
+              <w:rPr>
+                <w:rFonts w:ascii="Times New Roman" w:hAnsi="Times New Roman" w:cs="Times New Roman"/>
+              </w:rPr>
+              <w:t>,</w:t>
+            </w:r>
+            <w:r>
+              <w:rPr>
+                <w:rFonts w:ascii="Times New Roman" w:hAnsi="Times New Roman" w:cs="Times New Roman"/>
+              </w:rPr>
+              <w:br/>
+            </w:r>
+            <w:proofErr w:type="spellStart"/>
+            <w:r>
+              <w:rPr>
+                <w:rFonts w:ascii="Times New Roman" w:hAnsi="Times New Roman" w:cs="Times New Roman"/>
+              </w:rPr>
+              <w:t>StrEnd</w:t>
+            </w:r>
+            <w:proofErr w:type="spellEnd"/>
           </w:p>
         </w:tc>
         <w:tc>
@@ -1405,13 +1494,53 @@
               <w:rPr>
                 <w:rFonts w:ascii="Times New Roman" w:hAnsi="Times New Roman" w:cs="Times New Roman"/>
               </w:rPr>
-              <w:t>C</w:t>
-            </w:r>
-            <w:r>
-              <w:rPr>
-                <w:rFonts w:ascii="Times New Roman" w:hAnsi="Times New Roman" w:cs="Times New Roman"/>
-              </w:rPr>
-              <w:t>alls the routine FSTAT to obtain the size of the specify file or returns -1 on error.</w:t>
+              <w:t>Finds</w:t>
+            </w:r>
+            <w:r>
+              <w:rPr>
+                <w:rFonts w:ascii="Times New Roman" w:hAnsi="Times New Roman" w:cs="Times New Roman"/>
+              </w:rPr>
+              <w:t xml:space="preserve"> one line of text with a maximum length of </w:t>
+            </w:r>
+            <w:proofErr w:type="spellStart"/>
+            <w:r>
+              <w:rPr>
+                <w:rFonts w:ascii="Times New Roman" w:hAnsi="Times New Roman" w:cs="Times New Roman"/>
+                <w:i/>
+              </w:rPr>
+              <w:t>MaxLen</w:t>
+            </w:r>
+            <w:proofErr w:type="spellEnd"/>
+            <w:r>
+              <w:rPr>
+                <w:rFonts w:ascii="Times New Roman" w:hAnsi="Times New Roman" w:cs="Times New Roman"/>
+              </w:rPr>
+              <w:t xml:space="preserve"> from the </w:t>
+            </w:r>
+            <w:r>
+              <w:rPr>
+                <w:rFonts w:ascii="Times New Roman" w:hAnsi="Times New Roman" w:cs="Times New Roman"/>
+                <w:i/>
+              </w:rPr>
+              <w:t>Str</w:t>
+            </w:r>
+            <w:r>
+              <w:rPr>
+                <w:rFonts w:ascii="Times New Roman" w:hAnsi="Times New Roman" w:cs="Times New Roman"/>
+              </w:rPr>
+              <w:t>.</w:t>
+            </w:r>
+            <w:r>
+              <w:rPr>
+                <w:rFonts w:ascii="Times New Roman" w:hAnsi="Times New Roman" w:cs="Times New Roman"/>
+              </w:rPr>
+              <w:t xml:space="preserve">  </w:t>
+            </w:r>
+            <w:r>
+              <w:rPr>
+                <w:rFonts w:ascii="Times New Roman" w:hAnsi="Times New Roman" w:cs="Times New Roman"/>
+              </w:rPr>
+              <w:t>It tries to break the line at a blank.</w:t>
             </w:r>
           </w:p>
         </w:tc>
@@ -1432,7 +1561,7 @@
               <w:rPr>
                 <w:rFonts w:ascii="Times New Roman" w:hAnsi="Times New Roman" w:cs="Times New Roman"/>
               </w:rPr>
-              <w:t>FindLine</w:t>
+              <w:t>FlushOut</w:t>
             </w:r>
             <w:proofErr w:type="spellEnd"/>
           </w:p>
@@ -1447,54 +1576,12 @@
                 <w:rFonts w:ascii="Times New Roman" w:hAnsi="Times New Roman" w:cs="Times New Roman"/>
               </w:rPr>
             </w:pPr>
-            <w:proofErr w:type="spellStart"/>
-            <w:r>
-              <w:rPr>
-                <w:rFonts w:ascii="Times New Roman" w:hAnsi="Times New Roman" w:cs="Times New Roman"/>
-              </w:rPr>
-              <w:t>Str</w:t>
-            </w:r>
-            <w:proofErr w:type="spellEnd"/>
-            <w:r>
-              <w:rPr>
-                <w:rFonts w:ascii="Times New Roman" w:hAnsi="Times New Roman" w:cs="Times New Roman"/>
-              </w:rPr>
-              <w:t>,</w:t>
-            </w:r>
-            <w:r>
-              <w:rPr>
-                <w:rFonts w:ascii="Times New Roman" w:hAnsi="Times New Roman" w:cs="Times New Roman"/>
-              </w:rPr>
-              <w:br/>
-            </w:r>
-            <w:proofErr w:type="spellStart"/>
-            <w:r>
-              <w:rPr>
-                <w:rFonts w:ascii="Times New Roman" w:hAnsi="Times New Roman" w:cs="Times New Roman"/>
-              </w:rPr>
-              <w:t>MaxLen</w:t>
-            </w:r>
-            <w:proofErr w:type="spellEnd"/>
-            <w:r>
-              <w:rPr>
-                <w:rFonts w:ascii="Times New Roman" w:hAnsi="Times New Roman" w:cs="Times New Roman"/>
-              </w:rPr>
-              <w:t>,</w:t>
-            </w:r>
-            <w:r>
-              <w:rPr>
-                <w:rFonts w:ascii="Times New Roman" w:hAnsi="Times New Roman" w:cs="Times New Roman"/>
-              </w:rPr>
-              <w:br/>
-            </w:r>
-            <w:proofErr w:type="spellStart"/>
-            <w:r>
-              <w:rPr>
-                <w:rFonts w:ascii="Times New Roman" w:hAnsi="Times New Roman" w:cs="Times New Roman"/>
-              </w:rPr>
-              <w:t>StrEnd</w:t>
-            </w:r>
-            <w:proofErr w:type="spellEnd"/>
+            <w:r>
+              <w:rPr>
+                <w:rFonts w:ascii="Times New Roman" w:hAnsi="Times New Roman" w:cs="Times New Roman"/>
+              </w:rPr>
+              <w:t>Unit</w:t>
+            </w:r>
           </w:p>
         </w:tc>
         <w:tc>
@@ -1511,53 +1598,38 @@
               <w:rPr>
                 <w:rFonts w:ascii="Times New Roman" w:hAnsi="Times New Roman" w:cs="Times New Roman"/>
               </w:rPr>
-              <w:t>Finds</w:t>
-            </w:r>
-            <w:r>
-              <w:rPr>
-                <w:rFonts w:ascii="Times New Roman" w:hAnsi="Times New Roman" w:cs="Times New Roman"/>
-              </w:rPr>
-              <w:t xml:space="preserve"> one line of text with a maximum length of </w:t>
-            </w:r>
-            <w:proofErr w:type="spellStart"/>
-            <w:r>
-              <w:rPr>
-                <w:rFonts w:ascii="Times New Roman" w:hAnsi="Times New Roman" w:cs="Times New Roman"/>
-                <w:i/>
-              </w:rPr>
-              <w:t>MaxLen</w:t>
-            </w:r>
-            <w:proofErr w:type="spellEnd"/>
-            <w:r>
-              <w:rPr>
-                <w:rFonts w:ascii="Times New Roman" w:hAnsi="Times New Roman" w:cs="Times New Roman"/>
-              </w:rPr>
-              <w:t xml:space="preserve"> from the </w:t>
-            </w:r>
-            <w:r>
-              <w:rPr>
-                <w:rFonts w:ascii="Times New Roman" w:hAnsi="Times New Roman" w:cs="Times New Roman"/>
-                <w:i/>
-              </w:rPr>
-              <w:t>Str</w:t>
-            </w:r>
-            <w:r>
-              <w:rPr>
-                <w:rFonts w:ascii="Times New Roman" w:hAnsi="Times New Roman" w:cs="Times New Roman"/>
-              </w:rPr>
-              <w:t>.</w:t>
-            </w:r>
-            <w:r>
-              <w:rPr>
-                <w:rFonts w:ascii="Times New Roman" w:hAnsi="Times New Roman" w:cs="Times New Roman"/>
-              </w:rPr>
-              <w:t xml:space="preserve">  </w:t>
-            </w:r>
-            <w:r>
-              <w:rPr>
-                <w:rFonts w:ascii="Times New Roman" w:hAnsi="Times New Roman" w:cs="Times New Roman"/>
-              </w:rPr>
-              <w:t>It tries to break the line at a blank.</w:t>
+              <w:t>F</w:t>
+            </w:r>
+            <w:r>
+              <w:rPr>
+                <w:rFonts w:ascii="Times New Roman" w:hAnsi="Times New Roman" w:cs="Times New Roman"/>
+              </w:rPr>
+              <w:t xml:space="preserve">lushes the buffer on the specified </w:t>
+            </w:r>
+            <w:r>
+              <w:rPr>
+                <w:rFonts w:ascii="Times New Roman" w:hAnsi="Times New Roman" w:cs="Times New Roman"/>
+                <w:i/>
+              </w:rPr>
+              <w:t>Unit</w:t>
+            </w:r>
+            <w:r>
+              <w:rPr>
+                <w:rFonts w:ascii="Times New Roman" w:hAnsi="Times New Roman" w:cs="Times New Roman"/>
+              </w:rPr>
+              <w:t xml:space="preserve">. </w:t>
+            </w:r>
+            <w:r>
+              <w:rPr>
+                <w:rFonts w:ascii="Times New Roman" w:hAnsi="Times New Roman" w:cs="Times New Roman"/>
+              </w:rPr>
+              <w:t xml:space="preserve"> </w:t>
+            </w:r>
+            <w:r>
+              <w:rPr>
+                <w:rFonts w:ascii="Times New Roman" w:hAnsi="Times New Roman" w:cs="Times New Roman"/>
+              </w:rPr>
+              <w:t>It is especially useful when printing "running..." type messages.</w:t>
             </w:r>
           </w:p>
         </w:tc>
@@ -1578,7 +1650,7 @@
               <w:rPr>
                 <w:rFonts w:ascii="Times New Roman" w:hAnsi="Times New Roman" w:cs="Times New Roman"/>
               </w:rPr>
-              <w:t>FlushOut</w:t>
+              <w:t>Get_Arg</w:t>
             </w:r>
             <w:proofErr w:type="spellEnd"/>
           </w:p>
@@ -1593,11 +1665,46 @@
                 <w:rFonts w:ascii="Times New Roman" w:hAnsi="Times New Roman" w:cs="Times New Roman"/>
               </w:rPr>
             </w:pPr>
-            <w:r>
-              <w:rPr>
-                <w:rFonts w:ascii="Times New Roman" w:hAnsi="Times New Roman" w:cs="Times New Roman"/>
-              </w:rPr>
-              <w:t>Unit</w:t>
+            <w:proofErr w:type="spellStart"/>
+            <w:r>
+              <w:rPr>
+                <w:rFonts w:ascii="Times New Roman" w:hAnsi="Times New Roman" w:cs="Times New Roman"/>
+              </w:rPr>
+              <w:t>Arg_Num</w:t>
+            </w:r>
+            <w:proofErr w:type="spellEnd"/>
+            <w:r>
+              <w:rPr>
+                <w:rFonts w:ascii="Times New Roman" w:hAnsi="Times New Roman" w:cs="Times New Roman"/>
+              </w:rPr>
+              <w:t>,</w:t>
+            </w:r>
+            <w:r>
+              <w:rPr>
+                <w:rFonts w:ascii="Times New Roman" w:hAnsi="Times New Roman" w:cs="Times New Roman"/>
+              </w:rPr>
+              <w:br/>
+            </w:r>
+            <w:proofErr w:type="spellStart"/>
+            <w:r>
+              <w:rPr>
+                <w:rFonts w:ascii="Times New Roman" w:hAnsi="Times New Roman" w:cs="Times New Roman"/>
+              </w:rPr>
+              <w:t>Arg</w:t>
+            </w:r>
+            <w:proofErr w:type="spellEnd"/>
+            <w:r>
+              <w:rPr>
+                <w:rFonts w:ascii="Times New Roman" w:hAnsi="Times New Roman" w:cs="Times New Roman"/>
+              </w:rPr>
+              <w:t>,</w:t>
+            </w:r>
+            <w:r>
+              <w:rPr>
+                <w:rFonts w:ascii="Times New Roman" w:hAnsi="Times New Roman" w:cs="Times New Roman"/>
+              </w:rPr>
+              <w:br/>
+              <w:t>Error</w:t>
             </w:r>
           </w:p>
         </w:tc>
@@ -1615,26 +1722,19 @@
               <w:rPr>
                 <w:rFonts w:ascii="Times New Roman" w:hAnsi="Times New Roman" w:cs="Times New Roman"/>
               </w:rPr>
-              <w:t>F</w:t>
-            </w:r>
-            <w:r>
-              <w:rPr>
-                <w:rFonts w:ascii="Times New Roman" w:hAnsi="Times New Roman" w:cs="Times New Roman"/>
-              </w:rPr>
-              <w:t xml:space="preserve">lushes the buffer on the specified </w:t>
-            </w:r>
-            <w:r>
-              <w:rPr>
-                <w:rFonts w:ascii="Times New Roman" w:hAnsi="Times New Roman" w:cs="Times New Roman"/>
-                <w:i/>
-              </w:rPr>
-              <w:t>Unit</w:t>
-            </w:r>
-            <w:r>
-              <w:rPr>
-                <w:rFonts w:ascii="Times New Roman" w:hAnsi="Times New Roman" w:cs="Times New Roman"/>
-              </w:rPr>
-              <w:t xml:space="preserve">. </w:t>
+              <w:t>G</w:t>
+            </w:r>
+            <w:r>
+              <w:rPr>
+                <w:rFonts w:ascii="Times New Roman" w:hAnsi="Times New Roman" w:cs="Times New Roman"/>
+              </w:rPr>
+              <w:t>ets</w:t>
+            </w:r>
+            <w:r>
+              <w:rPr>
+                <w:rFonts w:ascii="Times New Roman" w:hAnsi="Times New Roman" w:cs="Times New Roman"/>
+              </w:rPr>
+              <w:t xml:space="preserve"> the</w:t>
             </w:r>
             <w:r>
               <w:rPr>
@@ -1642,11 +1742,57 @@
               </w:rPr>
               <w:t xml:space="preserve"> </w:t>
             </w:r>
-            <w:r>
-              <w:rPr>
-                <w:rFonts w:ascii="Times New Roman" w:hAnsi="Times New Roman" w:cs="Times New Roman"/>
-              </w:rPr>
-              <w:t>It is especially useful when printing "running..." type messages.</w:t>
+            <w:proofErr w:type="spellStart"/>
+            <w:r>
+              <w:rPr>
+                <w:rFonts w:ascii="Times New Roman" w:hAnsi="Times New Roman" w:cs="Times New Roman"/>
+              </w:rPr>
+              <w:t>Arg_Num'th</w:t>
+            </w:r>
+            <w:proofErr w:type="spellEnd"/>
+            <w:r>
+              <w:rPr>
+                <w:rFonts w:ascii="Times New Roman" w:hAnsi="Times New Roman" w:cs="Times New Roman"/>
+              </w:rPr>
+              <w:t xml:space="preserve"> argument from the command line.</w:t>
+            </w:r>
+          </w:p>
+          <w:p>
+            <w:pPr>
+              <w:rPr>
+                <w:rFonts w:ascii="Times New Roman" w:hAnsi="Times New Roman" w:cs="Times New Roman"/>
+              </w:rPr>
+            </w:pPr>
+            <w:r>
+              <w:rPr>
+                <w:rFonts w:ascii="Times New Roman" w:hAnsi="Times New Roman" w:cs="Times New Roman"/>
+                <w:b/>
+                <w:sz w:val="16"/>
+              </w:rPr>
+              <w:t>Note:</w:t>
+            </w:r>
+            <w:r>
+              <w:rPr>
+                <w:rFonts w:ascii="Times New Roman" w:hAnsi="Times New Roman" w:cs="Times New Roman"/>
+                <w:sz w:val="16"/>
+              </w:rPr>
+              <w:t xml:space="preserve"> The functionality in this routine was replaced by GET_COMMAND_</w:t>
+            </w:r>
+            <w:proofErr w:type="gramStart"/>
+            <w:r>
+              <w:rPr>
+                <w:rFonts w:ascii="Times New Roman" w:hAnsi="Times New Roman" w:cs="Times New Roman"/>
+                <w:sz w:val="16"/>
+              </w:rPr>
+              <w:t>ARGUMENT(</w:t>
+            </w:r>
+            <w:proofErr w:type="gramEnd"/>
+            <w:r>
+              <w:rPr>
+                <w:rFonts w:ascii="Times New Roman" w:hAnsi="Times New Roman" w:cs="Times New Roman"/>
+                <w:sz w:val="16"/>
+              </w:rPr>
+              <w:t>), which will be available intrinsically in Fortran 2000.</w:t>
             </w:r>
           </w:p>
         </w:tc>
@@ -1667,7 +1813,7 @@
               <w:rPr>
                 <w:rFonts w:ascii="Times New Roman" w:hAnsi="Times New Roman" w:cs="Times New Roman"/>
               </w:rPr>
-              <w:t>Get_Arg</w:t>
+              <w:t>Get_Arg_Num</w:t>
             </w:r>
             <w:proofErr w:type="spellEnd"/>
           </w:p>
@@ -1690,39 +1836,6 @@
               <w:t>Arg_Num</w:t>
             </w:r>
             <w:proofErr w:type="spellEnd"/>
-            <w:r>
-              <w:rPr>
-                <w:rFonts w:ascii="Times New Roman" w:hAnsi="Times New Roman" w:cs="Times New Roman"/>
-              </w:rPr>
-              <w:t>,</w:t>
-            </w:r>
-            <w:r>
-              <w:rPr>
-                <w:rFonts w:ascii="Times New Roman" w:hAnsi="Times New Roman" w:cs="Times New Roman"/>
-              </w:rPr>
-              <w:br/>
-            </w:r>
-            <w:proofErr w:type="spellStart"/>
-            <w:r>
-              <w:rPr>
-                <w:rFonts w:ascii="Times New Roman" w:hAnsi="Times New Roman" w:cs="Times New Roman"/>
-              </w:rPr>
-              <w:t>Arg</w:t>
-            </w:r>
-            <w:proofErr w:type="spellEnd"/>
-            <w:r>
-              <w:rPr>
-                <w:rFonts w:ascii="Times New Roman" w:hAnsi="Times New Roman" w:cs="Times New Roman"/>
-              </w:rPr>
-              <w:t>,</w:t>
-            </w:r>
-            <w:r>
-              <w:rPr>
-                <w:rFonts w:ascii="Times New Roman" w:hAnsi="Times New Roman" w:cs="Times New Roman"/>
-              </w:rPr>
-              <w:br/>
-              <w:t>Error</w:t>
-            </w:r>
           </w:p>
         </w:tc>
         <w:tc>
@@ -1745,33 +1858,7 @@
               <w:rPr>
                 <w:rFonts w:ascii="Times New Roman" w:hAnsi="Times New Roman" w:cs="Times New Roman"/>
               </w:rPr>
-              <w:t>ets</w:t>
-            </w:r>
-            <w:r>
-              <w:rPr>
-                <w:rFonts w:ascii="Times New Roman" w:hAnsi="Times New Roman" w:cs="Times New Roman"/>
-              </w:rPr>
-              <w:t xml:space="preserve"> the</w:t>
-            </w:r>
-            <w:r>
-              <w:rPr>
-                <w:rFonts w:ascii="Times New Roman" w:hAnsi="Times New Roman" w:cs="Times New Roman"/>
-              </w:rPr>
-              <w:t xml:space="preserve"> </w:t>
-            </w:r>
-            <w:proofErr w:type="spellStart"/>
-            <w:r>
-              <w:rPr>
-                <w:rFonts w:ascii="Times New Roman" w:hAnsi="Times New Roman" w:cs="Times New Roman"/>
-              </w:rPr>
-              <w:t>Arg_Num'th</w:t>
-            </w:r>
-            <w:proofErr w:type="spellEnd"/>
-            <w:r>
-              <w:rPr>
-                <w:rFonts w:ascii="Times New Roman" w:hAnsi="Times New Roman" w:cs="Times New Roman"/>
-              </w:rPr>
-              <w:t xml:space="preserve"> argument from the command line.</w:t>
+              <w:t>ets the number of command line arguments.</w:t>
             </w:r>
           </w:p>
           <w:p>
@@ -1793,7 +1880,7 @@
                 <w:rFonts w:ascii="Times New Roman" w:hAnsi="Times New Roman" w:cs="Times New Roman"/>
                 <w:sz w:val="16"/>
               </w:rPr>
-              <w:t xml:space="preserve"> The functionality in this routine was replaced by GET_COMMAND_</w:t>
+              <w:t xml:space="preserve"> The functionality in this routine was replaced by COMMAND_ARGUMENT_</w:t>
             </w:r>
             <w:proofErr w:type="gramStart"/>
             <w:r>
@@ -1801,7 +1888,7 @@
                 <w:rFonts w:ascii="Times New Roman" w:hAnsi="Times New Roman" w:cs="Times New Roman"/>
                 <w:sz w:val="16"/>
               </w:rPr>
-              <w:t>ARGUMENT(</w:t>
+              <w:t>COUNT(</w:t>
             </w:r>
             <w:proofErr w:type="gramEnd"/>
             <w:r>
@@ -1810,313 +1897,6 @@
                 <w:sz w:val="16"/>
               </w:rPr>
               <w:t>), which will be available intrinsically in Fortran 2000.</w:t>
-            </w:r>
-          </w:p>
-        </w:tc>
-      </w:tr>
-      <w:tr>
-        <w:tc>
-          <w:tcPr>
-            <w:tcW w:w="3614" w:type="dxa"/>
-          </w:tcPr>
-          <w:p>
-            <w:pPr>
-              <w:rPr>
-                <w:rFonts w:ascii="Times New Roman" w:hAnsi="Times New Roman" w:cs="Times New Roman"/>
-              </w:rPr>
-            </w:pPr>
-            <w:proofErr w:type="spellStart"/>
-            <w:r>
-              <w:rPr>
-                <w:rFonts w:ascii="Times New Roman" w:hAnsi="Times New Roman" w:cs="Times New Roman"/>
-              </w:rPr>
-              <w:t>Get_Arg_Num</w:t>
-            </w:r>
-            <w:proofErr w:type="spellEnd"/>
-          </w:p>
-        </w:tc>
-        <w:tc>
-          <w:tcPr>
-            <w:tcW w:w="1292" w:type="dxa"/>
-          </w:tcPr>
-          <w:p>
-            <w:pPr>
-              <w:rPr>
-                <w:rFonts w:ascii="Times New Roman" w:hAnsi="Times New Roman" w:cs="Times New Roman"/>
-              </w:rPr>
-            </w:pPr>
-            <w:proofErr w:type="spellStart"/>
-            <w:r>
-              <w:rPr>
-                <w:rFonts w:ascii="Times New Roman" w:hAnsi="Times New Roman" w:cs="Times New Roman"/>
-              </w:rPr>
-              <w:t>Arg_Num</w:t>
-            </w:r>
-            <w:proofErr w:type="spellEnd"/>
-          </w:p>
-        </w:tc>
-        <w:tc>
-          <w:tcPr>
-            <w:tcW w:w="4238" w:type="dxa"/>
-          </w:tcPr>
-          <w:p>
-            <w:pPr>
-              <w:rPr>
-                <w:rFonts w:ascii="Times New Roman" w:hAnsi="Times New Roman" w:cs="Times New Roman"/>
-              </w:rPr>
-            </w:pPr>
-            <w:r>
-              <w:rPr>
-                <w:rFonts w:ascii="Times New Roman" w:hAnsi="Times New Roman" w:cs="Times New Roman"/>
-              </w:rPr>
-              <w:t>G</w:t>
-            </w:r>
-            <w:r>
-              <w:rPr>
-                <w:rFonts w:ascii="Times New Roman" w:hAnsi="Times New Roman" w:cs="Times New Roman"/>
-              </w:rPr>
-              <w:t>ets the number of command line arguments.</w:t>
-            </w:r>
-          </w:p>
-          <w:p>
-            <w:pPr>
-              <w:rPr>
-                <w:rFonts w:ascii="Times New Roman" w:hAnsi="Times New Roman" w:cs="Times New Roman"/>
-              </w:rPr>
-            </w:pPr>
-            <w:r>
-              <w:rPr>
-                <w:rFonts w:ascii="Times New Roman" w:hAnsi="Times New Roman" w:cs="Times New Roman"/>
-                <w:b/>
-                <w:sz w:val="16"/>
-              </w:rPr>
-              <w:t>Note:</w:t>
-            </w:r>
-            <w:r>
-              <w:rPr>
-                <w:rFonts w:ascii="Times New Roman" w:hAnsi="Times New Roman" w:cs="Times New Roman"/>
-                <w:sz w:val="16"/>
-              </w:rPr>
-              <w:t xml:space="preserve"> The functionality in this routine was replaced by COMMAND_ARGUMENT_</w:t>
-            </w:r>
-            <w:proofErr w:type="gramStart"/>
-            <w:r>
-              <w:rPr>
-                <w:rFonts w:ascii="Times New Roman" w:hAnsi="Times New Roman" w:cs="Times New Roman"/>
-                <w:sz w:val="16"/>
-              </w:rPr>
-              <w:t>COUNT(</w:t>
-            </w:r>
-            <w:proofErr w:type="gramEnd"/>
-            <w:r>
-              <w:rPr>
-                <w:rFonts w:ascii="Times New Roman" w:hAnsi="Times New Roman" w:cs="Times New Roman"/>
-                <w:sz w:val="16"/>
-              </w:rPr>
-              <w:t>), which will be available intrinsically in Fortran 2000.</w:t>
-            </w:r>
-          </w:p>
-        </w:tc>
-      </w:tr>
-      <w:tr>
-        <w:tc>
-          <w:tcPr>
-            <w:tcW w:w="3614" w:type="dxa"/>
-          </w:tcPr>
-          <w:p>
-            <w:pPr>
-              <w:rPr>
-                <w:rFonts w:ascii="Times New Roman" w:hAnsi="Times New Roman" w:cs="Times New Roman"/>
-                <w:strike/>
-              </w:rPr>
-            </w:pPr>
-            <w:r>
-              <w:rPr>
-                <w:rFonts w:ascii="Times New Roman" w:hAnsi="Times New Roman" w:cs="Times New Roman"/>
-                <w:strike/>
-              </w:rPr>
-              <w:t>GET_COMMAND</w:t>
-            </w:r>
-          </w:p>
-        </w:tc>
-        <w:tc>
-          <w:tcPr>
-            <w:tcW w:w="1292" w:type="dxa"/>
-          </w:tcPr>
-          <w:p>
-            <w:pPr>
-              <w:rPr>
-                <w:rFonts w:ascii="Times New Roman" w:hAnsi="Times New Roman" w:cs="Times New Roman"/>
-                <w:strike/>
-              </w:rPr>
-            </w:pPr>
-            <w:r>
-              <w:rPr>
-                <w:rFonts w:ascii="Times New Roman" w:hAnsi="Times New Roman" w:cs="Times New Roman"/>
-                <w:strike/>
-              </w:rPr>
-              <w:t>Command,</w:t>
-            </w:r>
-            <w:r>
-              <w:rPr>
-                <w:rFonts w:ascii="Times New Roman" w:hAnsi="Times New Roman" w:cs="Times New Roman"/>
-                <w:strike/>
-              </w:rPr>
-              <w:br/>
-              <w:t>Length,</w:t>
-            </w:r>
-            <w:r>
-              <w:rPr>
-                <w:rFonts w:ascii="Times New Roman" w:hAnsi="Times New Roman" w:cs="Times New Roman"/>
-                <w:strike/>
-              </w:rPr>
-              <w:br/>
-              <w:t>Status</w:t>
-            </w:r>
-          </w:p>
-        </w:tc>
-        <w:tc>
-          <w:tcPr>
-            <w:tcW w:w="4238" w:type="dxa"/>
-          </w:tcPr>
-          <w:p>
-            <w:pPr>
-              <w:rPr>
-                <w:rFonts w:ascii="Times New Roman" w:hAnsi="Times New Roman" w:cs="Times New Roman"/>
-                <w:strike/>
-              </w:rPr>
-            </w:pPr>
-            <w:r>
-              <w:rPr>
-                <w:rFonts w:ascii="Times New Roman" w:hAnsi="Times New Roman" w:cs="Times New Roman"/>
-                <w:strike/>
-              </w:rPr>
-              <w:t>R</w:t>
-            </w:r>
-            <w:r>
-              <w:rPr>
-                <w:rFonts w:ascii="Times New Roman" w:hAnsi="Times New Roman" w:cs="Times New Roman"/>
-                <w:strike/>
-              </w:rPr>
-              <w:t>eturns the string associated with the full command line (it tries as best it can to mimic the Fortran 2000 intrinsic subroutine by the same name).</w:t>
-            </w:r>
-          </w:p>
-        </w:tc>
-      </w:tr>
-      <w:tr>
-        <w:tc>
-          <w:tcPr>
-            <w:tcW w:w="3614" w:type="dxa"/>
-          </w:tcPr>
-          <w:p>
-            <w:pPr>
-              <w:rPr>
-                <w:rFonts w:ascii="Times New Roman" w:hAnsi="Times New Roman" w:cs="Times New Roman"/>
-                <w:strike/>
-              </w:rPr>
-            </w:pPr>
-            <w:r>
-              <w:rPr>
-                <w:rFonts w:ascii="Times New Roman" w:hAnsi="Times New Roman" w:cs="Times New Roman"/>
-                <w:strike/>
-              </w:rPr>
-              <w:t>GET_COMMAND_ARGUMENT</w:t>
-            </w:r>
-          </w:p>
-        </w:tc>
-        <w:tc>
-          <w:tcPr>
-            <w:tcW w:w="1292" w:type="dxa"/>
-          </w:tcPr>
-          <w:p>
-            <w:pPr>
-              <w:rPr>
-                <w:rFonts w:ascii="Times New Roman" w:hAnsi="Times New Roman" w:cs="Times New Roman"/>
-                <w:strike/>
-              </w:rPr>
-            </w:pPr>
-            <w:r>
-              <w:rPr>
-                <w:rFonts w:ascii="Times New Roman" w:hAnsi="Times New Roman" w:cs="Times New Roman"/>
-                <w:strike/>
-              </w:rPr>
-              <w:t>Number,</w:t>
-            </w:r>
-            <w:r>
-              <w:rPr>
-                <w:rFonts w:ascii="Times New Roman" w:hAnsi="Times New Roman" w:cs="Times New Roman"/>
-                <w:strike/>
-              </w:rPr>
-              <w:br/>
-              <w:t>Value,</w:t>
-            </w:r>
-            <w:r>
-              <w:rPr>
-                <w:rFonts w:ascii="Times New Roman" w:hAnsi="Times New Roman" w:cs="Times New Roman"/>
-                <w:strike/>
-              </w:rPr>
-              <w:br/>
-              <w:t>Length,</w:t>
-            </w:r>
-            <w:r>
-              <w:rPr>
-                <w:rFonts w:ascii="Times New Roman" w:hAnsi="Times New Roman" w:cs="Times New Roman"/>
-                <w:strike/>
-              </w:rPr>
-              <w:br/>
-              <w:t>Status</w:t>
-            </w:r>
-          </w:p>
-        </w:tc>
-        <w:tc>
-          <w:tcPr>
-            <w:tcW w:w="4238" w:type="dxa"/>
-          </w:tcPr>
-          <w:p>
-            <w:pPr>
-              <w:rPr>
-                <w:rFonts w:ascii="Times New Roman" w:hAnsi="Times New Roman" w:cs="Times New Roman"/>
-                <w:strike/>
-              </w:rPr>
-            </w:pPr>
-            <w:r>
-              <w:rPr>
-                <w:rFonts w:ascii="Times New Roman" w:hAnsi="Times New Roman" w:cs="Times New Roman"/>
-                <w:strike/>
-              </w:rPr>
-              <w:t>R</w:t>
-            </w:r>
-            <w:r>
-              <w:rPr>
-                <w:rFonts w:ascii="Times New Roman" w:hAnsi="Times New Roman" w:cs="Times New Roman"/>
-                <w:strike/>
-              </w:rPr>
-              <w:t xml:space="preserve">eturns the string associated with the </w:t>
-            </w:r>
-            <w:proofErr w:type="spellStart"/>
-            <w:r>
-              <w:rPr>
-                <w:rFonts w:ascii="Times New Roman" w:hAnsi="Times New Roman" w:cs="Times New Roman"/>
-                <w:i/>
-                <w:strike/>
-              </w:rPr>
-              <w:t>Number</w:t>
-            </w:r>
-            <w:r>
-              <w:rPr>
-                <w:rFonts w:ascii="Times New Roman" w:hAnsi="Times New Roman" w:cs="Times New Roman"/>
-                <w:strike/>
-                <w:vertAlign w:val="superscript"/>
-              </w:rPr>
-              <w:t>th</w:t>
-            </w:r>
-            <w:proofErr w:type="spellEnd"/>
-            <w:r>
-              <w:rPr>
-                <w:rFonts w:ascii="Times New Roman" w:hAnsi="Times New Roman" w:cs="Times New Roman"/>
-                <w:strike/>
-              </w:rPr>
-              <w:t xml:space="preserve"> command-line argument (it tries as best it can to mimic the Fortran 2000 intrinsic function by the same name).</w:t>
             </w:r>
           </w:p>
         </w:tc>
@@ -2373,7 +2153,7 @@
           <w:right w:val="none" w:sz="0" w:space="0" w:color="auto"/>
           <w:insideV w:val="none" w:sz="0" w:space="0" w:color="auto"/>
         </w:tblBorders>
-        <w:tblLook w:val="04A0"/>
+        <w:tblLook w:val="04A0" w:firstRow="1" w:lastRow="0" w:firstColumn="1" w:lastColumn="0" w:noHBand="0" w:noVBand="1"/>
       </w:tblPr>
       <w:tblGrid>
         <w:gridCol w:w="3614"/>
@@ -2452,148 +2232,10 @@
             <w:pPr>
               <w:rPr>
                 <w:rFonts w:ascii="Times New Roman" w:hAnsi="Times New Roman" w:cs="Times New Roman"/>
-                <w:strike/>
-              </w:rPr>
-            </w:pPr>
-            <w:r>
-              <w:rPr>
-                <w:rFonts w:ascii="Times New Roman" w:hAnsi="Times New Roman" w:cs="Times New Roman"/>
-                <w:strike/>
-              </w:rPr>
-              <w:t>GET_ENVIRONMENT_VARIABLE</w:t>
-            </w:r>
-            <w:r>
-              <w:rPr>
-                <w:rFonts w:ascii="Times New Roman" w:hAnsi="Times New Roman" w:cs="Times New Roman"/>
-                <w:strike/>
-              </w:rPr>
-              <w:br/>
-            </w:r>
-            <w:r>
-              <w:rPr>
-                <w:rFonts w:ascii="Times New Roman" w:hAnsi="Times New Roman" w:cs="Times New Roman"/>
-                <w:i/>
-                <w:strike/>
-                <w:sz w:val="16"/>
-              </w:rPr>
-              <w:t>(function)</w:t>
-            </w:r>
-          </w:p>
-        </w:tc>
-        <w:tc>
-          <w:tcPr>
-            <w:tcW w:w="1292" w:type="dxa"/>
-          </w:tcPr>
-          <w:p>
-            <w:pPr>
-              <w:rPr>
-                <w:rFonts w:ascii="Times New Roman" w:hAnsi="Times New Roman" w:cs="Times New Roman"/>
-                <w:strike/>
-              </w:rPr>
-            </w:pPr>
-            <w:r>
-              <w:rPr>
-                <w:rFonts w:ascii="Times New Roman" w:hAnsi="Times New Roman" w:cs="Times New Roman"/>
-                <w:strike/>
-              </w:rPr>
-              <w:t>Name,</w:t>
-            </w:r>
-            <w:r>
-              <w:rPr>
-                <w:rFonts w:ascii="Times New Roman" w:hAnsi="Times New Roman" w:cs="Times New Roman"/>
-                <w:strike/>
-              </w:rPr>
-              <w:br/>
-              <w:t>Value,</w:t>
-            </w:r>
-            <w:r>
-              <w:rPr>
-                <w:rFonts w:ascii="Times New Roman" w:hAnsi="Times New Roman" w:cs="Times New Roman"/>
-                <w:strike/>
-              </w:rPr>
-              <w:br/>
-              <w:t>Length,</w:t>
-            </w:r>
-            <w:r>
-              <w:rPr>
-                <w:rFonts w:ascii="Times New Roman" w:hAnsi="Times New Roman" w:cs="Times New Roman"/>
-                <w:strike/>
-              </w:rPr>
-              <w:br/>
-              <w:t>Status,</w:t>
-            </w:r>
-            <w:r>
-              <w:rPr>
-                <w:rFonts w:ascii="Times New Roman" w:hAnsi="Times New Roman" w:cs="Times New Roman"/>
-                <w:strike/>
-              </w:rPr>
-              <w:br/>
-            </w:r>
-            <w:proofErr w:type="spellStart"/>
-            <w:r>
-              <w:rPr>
-                <w:rFonts w:ascii="Times New Roman" w:hAnsi="Times New Roman" w:cs="Times New Roman"/>
-                <w:strike/>
-              </w:rPr>
-              <w:t>Trim_Name</w:t>
-            </w:r>
-            <w:proofErr w:type="spellEnd"/>
-          </w:p>
-        </w:tc>
-        <w:tc>
-          <w:tcPr>
-            <w:tcW w:w="4238" w:type="dxa"/>
-          </w:tcPr>
-          <w:p>
-            <w:pPr>
-              <w:rPr>
-                <w:rFonts w:ascii="Times New Roman" w:hAnsi="Times New Roman" w:cs="Times New Roman"/>
-                <w:strike/>
-              </w:rPr>
-            </w:pPr>
-            <w:r>
-              <w:rPr>
-                <w:rFonts w:ascii="Times New Roman" w:hAnsi="Times New Roman" w:cs="Times New Roman"/>
-                <w:strike/>
-              </w:rPr>
-              <w:t>R</w:t>
-            </w:r>
-            <w:r>
-              <w:rPr>
-                <w:rFonts w:ascii="Times New Roman" w:hAnsi="Times New Roman" w:cs="Times New Roman"/>
-                <w:strike/>
-              </w:rPr>
-              <w:t xml:space="preserve">eturns the string associated with the </w:t>
-            </w:r>
-            <w:r>
-              <w:rPr>
-                <w:rFonts w:ascii="Times New Roman" w:hAnsi="Times New Roman" w:cs="Times New Roman"/>
-                <w:i/>
-                <w:strike/>
-              </w:rPr>
-              <w:t>Name</w:t>
-            </w:r>
-            <w:r>
-              <w:rPr>
-                <w:rFonts w:ascii="Times New Roman" w:hAnsi="Times New Roman" w:cs="Times New Roman"/>
-                <w:strike/>
-              </w:rPr>
-              <w:t xml:space="preserve"> environment variable in the OS (it tries as best it can to mimic the Fortran 2000 intrinsic function by the same name).</w:t>
-            </w:r>
-          </w:p>
-        </w:tc>
-      </w:tr>
-      <w:tr>
-        <w:tc>
-          <w:tcPr>
-            <w:tcW w:w="3614" w:type="dxa"/>
-          </w:tcPr>
-          <w:p>
-            <w:pPr>
-              <w:rPr>
-                <w:rFonts w:ascii="Times New Roman" w:hAnsi="Times New Roman" w:cs="Times New Roman"/>
-              </w:rPr>
-            </w:pPr>
+              </w:rPr>
+            </w:pPr>
+            <w:bookmarkStart w:id="0" w:name="_GoBack"/>
+            <w:bookmarkEnd w:id="0"/>
             <w:proofErr w:type="spellStart"/>
             <w:r>
               <w:rPr>
@@ -3601,7 +3243,7 @@
           <w:right w:val="none" w:sz="0" w:space="0" w:color="auto"/>
           <w:insideV w:val="none" w:sz="0" w:space="0" w:color="auto"/>
         </w:tblBorders>
-        <w:tblLook w:val="04A0"/>
+        <w:tblLook w:val="04A0" w:firstRow="1" w:lastRow="0" w:firstColumn="1" w:lastColumn="0" w:noHBand="0" w:noVBand="1"/>
       </w:tblPr>
       <w:tblGrid>
         <w:gridCol w:w="1732"/>
@@ -4205,38 +3847,44 @@
               <w:t xml:space="preserve">from one interpolation to another, </w:t>
             </w:r>
             <w:proofErr w:type="spellStart"/>
+            <w:r>
+              <w:rPr>
+                <w:rFonts w:ascii="Times New Roman" w:hAnsi="Times New Roman" w:cs="Times New Roman"/>
+              </w:rPr>
+              <w:t>InterpBin</w:t>
+            </w:r>
+            <w:proofErr w:type="spellEnd"/>
+            <w:r>
+              <w:rPr>
+                <w:rFonts w:ascii="Times New Roman" w:hAnsi="Times New Roman" w:cs="Times New Roman"/>
+              </w:rPr>
+              <w:t>() may be a better choice</w:t>
+            </w:r>
             <w:proofErr w:type="gramStart"/>
             <w:r>
               <w:rPr>
                 <w:rFonts w:ascii="Times New Roman" w:hAnsi="Times New Roman" w:cs="Times New Roman"/>
               </w:rPr>
-              <w:t>InterpBin</w:t>
-            </w:r>
-            <w:proofErr w:type="spellEnd"/>
-            <w:r>
-              <w:rPr>
-                <w:rFonts w:ascii="Times New Roman" w:hAnsi="Times New Roman" w:cs="Times New Roman"/>
-              </w:rPr>
-              <w:t>(</w:t>
+              <w:t>.</w:t>
+            </w:r>
+            <w:r>
+              <w:rPr>
+                <w:rFonts w:ascii="Times New Roman" w:hAnsi="Times New Roman" w:cs="Times New Roman"/>
+              </w:rPr>
+              <w:t xml:space="preserve"> </w:t>
+            </w:r>
+            <w:r>
+              <w:rPr>
+                <w:rFonts w:ascii="Times New Roman" w:hAnsi="Times New Roman" w:cs="Times New Roman"/>
+              </w:rPr>
+              <w:t xml:space="preserve"> </w:t>
             </w:r>
             <w:proofErr w:type="gramEnd"/>
             <w:r>
               <w:rPr>
                 <w:rFonts w:ascii="Times New Roman" w:hAnsi="Times New Roman" w:cs="Times New Roman"/>
               </w:rPr>
-              <w:t>) may be a better choice.</w:t>
-            </w:r>
-            <w:r>
-              <w:rPr>
-                <w:rFonts w:ascii="Times New Roman" w:hAnsi="Times New Roman" w:cs="Times New Roman"/>
-              </w:rPr>
-              <w:t xml:space="preserve"> </w:t>
-            </w:r>
-            <w:r>
-              <w:rPr>
-                <w:rFonts w:ascii="Times New Roman" w:hAnsi="Times New Roman" w:cs="Times New Roman"/>
-              </w:rPr>
-              <w:t xml:space="preserve"> It returns the first or last </w:t>
+              <w:t xml:space="preserve">It returns the first or last </w:t>
             </w:r>
             <w:proofErr w:type="spellStart"/>
             <w:proofErr w:type="gramStart"/>
@@ -4574,40 +4222,34 @@
               <w:rPr>
                 <w:rFonts w:ascii="Times New Roman" w:hAnsi="Times New Roman" w:cs="Times New Roman"/>
               </w:rPr>
-              <w:t xml:space="preserve"> angles returned from a call to the </w:t>
+              <w:t xml:space="preserve"> angles returned from a call to the ATAN2() FUNCTION into angles that may</w:t>
+            </w:r>
+            <w:r>
+              <w:rPr>
+                <w:rFonts w:ascii="Times New Roman" w:hAnsi="Times New Roman" w:cs="Times New Roman"/>
+              </w:rPr>
+              <w:t xml:space="preserve"> </w:t>
+            </w:r>
+            <w:r>
+              <w:rPr>
+                <w:rFonts w:ascii="Times New Roman" w:hAnsi="Times New Roman" w:cs="Times New Roman"/>
+              </w:rPr>
+              <w:t>exceed t</w:t>
+            </w:r>
+            <w:r>
+              <w:rPr>
+                <w:rFonts w:ascii="Times New Roman" w:hAnsi="Times New Roman" w:cs="Times New Roman"/>
+              </w:rPr>
+              <w:t>he -Pi to Pi limit of ATAN2()</w:t>
             </w:r>
             <w:proofErr w:type="gramStart"/>
             <w:r>
               <w:rPr>
                 <w:rFonts w:ascii="Times New Roman" w:hAnsi="Times New Roman" w:cs="Times New Roman"/>
               </w:rPr>
-              <w:t>ATAN2(</w:t>
+              <w:t xml:space="preserve">.  </w:t>
             </w:r>
             <w:proofErr w:type="gramEnd"/>
-            <w:r>
-              <w:rPr>
-                <w:rFonts w:ascii="Times New Roman" w:hAnsi="Times New Roman" w:cs="Times New Roman"/>
-              </w:rPr>
-              <w:t>) FUNCTION into angles that may</w:t>
-            </w:r>
-            <w:r>
-              <w:rPr>
-                <w:rFonts w:ascii="Times New Roman" w:hAnsi="Times New Roman" w:cs="Times New Roman"/>
-              </w:rPr>
-              <w:t xml:space="preserve"> </w:t>
-            </w:r>
-            <w:r>
-              <w:rPr>
-                <w:rFonts w:ascii="Times New Roman" w:hAnsi="Times New Roman" w:cs="Times New Roman"/>
-              </w:rPr>
-              <w:t>exceed t</w:t>
-            </w:r>
-            <w:r>
-              <w:rPr>
-                <w:rFonts w:ascii="Times New Roman" w:hAnsi="Times New Roman" w:cs="Times New Roman"/>
-              </w:rPr>
-              <w:t xml:space="preserve">he -Pi to Pi limit of ATAN2().  </w:t>
-            </w:r>
             <w:r>
               <w:rPr>
                 <w:rFonts w:ascii="Times New Roman" w:hAnsi="Times New Roman" w:cs="Times New Roman"/>
@@ -5067,14 +4709,12 @@
               </w:rPr>
               <w:br/>
             </w:r>
-            <w:proofErr w:type="spellStart"/>
             <w:r>
               <w:rPr>
                 <w:rFonts w:ascii="Times New Roman" w:hAnsi="Times New Roman" w:cs="Times New Roman"/>
               </w:rPr>
               <w:t>ErrStat</w:t>
             </w:r>
-            <w:proofErr w:type="spellEnd"/>
           </w:p>
         </w:tc>
         <w:tc>
@@ -5195,23 +4835,39 @@
               </w:rPr>
               <w:br/>
             </w:r>
-            <w:r>
-              <w:rPr>
-                <w:rFonts w:ascii="Times New Roman" w:hAnsi="Times New Roman" w:cs="Times New Roman"/>
-              </w:rPr>
-              <w:t>Loc,</w:t>
-            </w:r>
-            <w:r>
-              <w:rPr>
-                <w:rFonts w:ascii="Times New Roman" w:hAnsi="Times New Roman" w:cs="Times New Roman"/>
-              </w:rPr>
-              <w:br/>
-            </w:r>
-            <w:r>
-              <w:rPr>
-                <w:rFonts w:ascii="Times New Roman" w:hAnsi="Times New Roman" w:cs="Times New Roman"/>
-              </w:rPr>
-              <w:t>Wt,</w:t>
+            <w:proofErr w:type="spellStart"/>
+            <w:r>
+              <w:rPr>
+                <w:rFonts w:ascii="Times New Roman" w:hAnsi="Times New Roman" w:cs="Times New Roman"/>
+              </w:rPr>
+              <w:t>Loc</w:t>
+            </w:r>
+            <w:proofErr w:type="spellEnd"/>
+            <w:r>
+              <w:rPr>
+                <w:rFonts w:ascii="Times New Roman" w:hAnsi="Times New Roman" w:cs="Times New Roman"/>
+              </w:rPr>
+              <w:t>,</w:t>
+            </w:r>
+            <w:r>
+              <w:rPr>
+                <w:rFonts w:ascii="Times New Roman" w:hAnsi="Times New Roman" w:cs="Times New Roman"/>
+              </w:rPr>
+              <w:br/>
+            </w:r>
+            <w:proofErr w:type="spellStart"/>
+            <w:r>
+              <w:rPr>
+                <w:rFonts w:ascii="Times New Roman" w:hAnsi="Times New Roman" w:cs="Times New Roman"/>
+              </w:rPr>
+              <w:t>Wt</w:t>
+            </w:r>
+            <w:proofErr w:type="spellEnd"/>
+            <w:r>
+              <w:rPr>
+                <w:rFonts w:ascii="Times New Roman" w:hAnsi="Times New Roman" w:cs="Times New Roman"/>
+              </w:rPr>
+              <w:t>,</w:t>
             </w:r>
             <w:r>
               <w:rPr>
@@ -5281,7 +4937,7 @@
           <w:right w:val="none" w:sz="0" w:space="0" w:color="auto"/>
           <w:insideV w:val="none" w:sz="0" w:space="0" w:color="auto"/>
         </w:tblBorders>
-        <w:tblLook w:val="04A0"/>
+        <w:tblLook w:val="04A0" w:firstRow="1" w:lastRow="0" w:firstColumn="1" w:lastColumn="0" w:noHBand="0" w:noVBand="1"/>
       </w:tblPr>
       <w:tblGrid>
         <w:gridCol w:w="1716"/>
@@ -6647,7 +6303,7 @@
               <w:rPr>
                 <w:rFonts w:ascii="Times New Roman" w:hAnsi="Times New Roman" w:cs="Times New Roman"/>
               </w:rPr>
-              <w:t>PiConsts</w:t>
+              <w:t>SetConstants</w:t>
             </w:r>
             <w:proofErr w:type="spellEnd"/>
           </w:p>
@@ -6704,6 +6360,19 @@
                 <w:i/>
               </w:rPr>
               <w:t>Pi</w:t>
+            </w:r>
+            <w:r>
+              <w:rPr>
+                <w:rFonts w:ascii="Times New Roman" w:hAnsi="Times New Roman" w:cs="Times New Roman"/>
+                <w:i/>
+              </w:rPr>
+              <w:t xml:space="preserve"> </w:t>
+            </w:r>
+            <w:r>
+              <w:rPr>
+                <w:rFonts w:ascii="Times New Roman" w:hAnsi="Times New Roman" w:cs="Times New Roman"/>
+              </w:rPr>
+              <w:t>and IEEE arithmetic</w:t>
             </w:r>
             <w:r>
               <w:rPr>
@@ -6825,14 +6494,12 @@
               </w:rPr>
               <w:br/>
             </w:r>
-            <w:proofErr w:type="spellStart"/>
             <w:r>
               <w:rPr>
                 <w:rFonts w:ascii="Times New Roman" w:hAnsi="Times New Roman" w:cs="Times New Roman"/>
               </w:rPr>
               <w:t>ErrStat</w:t>
             </w:r>
-            <w:proofErr w:type="spellEnd"/>
           </w:p>
         </w:tc>
         <w:tc>
@@ -7337,21 +7004,7 @@
               <w:rPr>
                 <w:rFonts w:ascii="Times New Roman" w:hAnsi="Times New Roman" w:cs="Times New Roman"/>
               </w:rPr>
-              <w:t xml:space="preserve">) between </w:t>
-            </w:r>
-            <w:proofErr w:type="spellStart"/>
-            <w:r>
-              <w:rPr>
-                <w:rFonts w:ascii="Times New Roman" w:hAnsi="Times New Roman" w:cs="Times New Roman"/>
-              </w:rPr>
-              <w:t>undeflected</w:t>
-            </w:r>
-            <w:proofErr w:type="spellEnd"/>
-            <w:r>
-              <w:rPr>
-                <w:rFonts w:ascii="Times New Roman" w:hAnsi="Times New Roman" w:cs="Times New Roman"/>
-              </w:rPr>
-              <w:t xml:space="preserve"> (</w:t>
+              <w:t>) between undeflected (</w:t>
             </w:r>
             <w:r>
               <w:rPr>
@@ -7818,7 +7471,7 @@
           <w:right w:val="none" w:sz="0" w:space="0" w:color="auto"/>
           <w:insideV w:val="none" w:sz="0" w:space="0" w:color="auto"/>
         </w:tblBorders>
-        <w:tblLook w:val="04A0"/>
+        <w:tblLook w:val="04A0" w:firstRow="1" w:lastRow="0" w:firstColumn="1" w:lastColumn="0" w:noHBand="0" w:noVBand="1"/>
       </w:tblPr>
       <w:tblGrid>
         <w:gridCol w:w="1729"/>
@@ -8036,14 +7689,12 @@
               </w:rPr>
               <w:br/>
             </w:r>
-            <w:proofErr w:type="spellStart"/>
             <w:r>
               <w:rPr>
                 <w:rFonts w:ascii="Times New Roman" w:hAnsi="Times New Roman" w:cs="Times New Roman"/>
               </w:rPr>
               <w:t>ErrStat</w:t>
             </w:r>
-            <w:proofErr w:type="spellEnd"/>
           </w:p>
         </w:tc>
         <w:tc>
@@ -8481,14 +8132,12 @@
               </w:rPr>
               <w:br/>
             </w:r>
-            <w:proofErr w:type="spellStart"/>
             <w:r>
               <w:rPr>
                 <w:rFonts w:ascii="Times New Roman" w:hAnsi="Times New Roman" w:cs="Times New Roman"/>
               </w:rPr>
               <w:t>ErrStat</w:t>
             </w:r>
-            <w:proofErr w:type="spellEnd"/>
           </w:p>
         </w:tc>
         <w:tc>
@@ -8884,14 +8533,12 @@
               </w:rPr>
               <w:br/>
             </w:r>
-            <w:proofErr w:type="spellStart"/>
             <w:r>
               <w:rPr>
                 <w:rFonts w:ascii="Times New Roman" w:hAnsi="Times New Roman" w:cs="Times New Roman"/>
               </w:rPr>
               <w:t>ErrStat</w:t>
             </w:r>
-            <w:proofErr w:type="spellEnd"/>
           </w:p>
         </w:tc>
         <w:tc>
@@ -9212,16 +8859,8 @@
               <w:rPr>
                 <w:rFonts w:ascii="Times New Roman" w:hAnsi="Times New Roman" w:cs="Times New Roman"/>
               </w:rPr>
-              <w:t xml:space="preserve">, </w:t>
-            </w:r>
-            <w:proofErr w:type="spellStart"/>
-            <w:r>
-              <w:rPr>
-                <w:rFonts w:ascii="Times New Roman" w:hAnsi="Times New Roman" w:cs="Times New Roman"/>
-              </w:rPr>
-              <w:t>ErrStat</w:t>
-            </w:r>
-            <w:proofErr w:type="spellEnd"/>
+              <w:t>, ErrStat</w:t>
+            </w:r>
           </w:p>
         </w:tc>
         <w:tc>
@@ -9726,16 +9365,8 @@
               <w:rPr>
                 <w:rFonts w:ascii="Times New Roman" w:hAnsi="Times New Roman" w:cs="Times New Roman"/>
               </w:rPr>
-              <w:t xml:space="preserve">, </w:t>
-            </w:r>
-            <w:proofErr w:type="spellStart"/>
-            <w:r>
-              <w:rPr>
-                <w:rFonts w:ascii="Times New Roman" w:hAnsi="Times New Roman" w:cs="Times New Roman"/>
-              </w:rPr>
-              <w:t>ErrStat</w:t>
-            </w:r>
-            <w:proofErr w:type="spellEnd"/>
+              <w:t>, ErrStat</w:t>
+            </w:r>
           </w:p>
         </w:tc>
         <w:tc>
@@ -10129,7 +9760,21 @@
               <w:rPr>
                 <w:rFonts w:ascii="Times New Roman" w:hAnsi="Times New Roman" w:cs="Times New Roman"/>
               </w:rPr>
-              <w:t>dd-mmm-ccyy</w:t>
+              <w:t>dd</w:t>
+            </w:r>
+            <w:proofErr w:type="spellEnd"/>
+            <w:r>
+              <w:rPr>
+                <w:rFonts w:ascii="Times New Roman" w:hAnsi="Times New Roman" w:cs="Times New Roman"/>
+              </w:rPr>
+              <w:t>-mmm-</w:t>
+            </w:r>
+            <w:proofErr w:type="spellStart"/>
+            <w:r>
+              <w:rPr>
+                <w:rFonts w:ascii="Times New Roman" w:hAnsi="Times New Roman" w:cs="Times New Roman"/>
+              </w:rPr>
+              <w:t>ccyy</w:t>
             </w:r>
             <w:proofErr w:type="spellEnd"/>
             <w:r>
@@ -10158,7 +9803,7 @@
           <w:right w:val="none" w:sz="0" w:space="0" w:color="auto"/>
           <w:insideV w:val="none" w:sz="0" w:space="0" w:color="auto"/>
         </w:tblBorders>
-        <w:tblLook w:val="04A0"/>
+        <w:tblLook w:val="04A0" w:firstRow="1" w:lastRow="0" w:firstColumn="1" w:lastColumn="0" w:noHBand="0" w:noVBand="1"/>
       </w:tblPr>
       <w:tblGrid>
         <w:gridCol w:w="1729"/>
@@ -11126,14 +10771,12 @@
               </w:rPr>
               <w:br/>
             </w:r>
-            <w:proofErr w:type="spellStart"/>
             <w:r>
               <w:rPr>
                 <w:rFonts w:ascii="Times New Roman" w:hAnsi="Times New Roman" w:cs="Times New Roman"/>
               </w:rPr>
               <w:t>ErrStat</w:t>
             </w:r>
-            <w:proofErr w:type="spellEnd"/>
           </w:p>
         </w:tc>
         <w:tc>
@@ -11347,14 +10990,12 @@
               </w:rPr>
               <w:br/>
             </w:r>
-            <w:proofErr w:type="spellStart"/>
             <w:r>
               <w:rPr>
                 <w:rFonts w:ascii="Times New Roman" w:hAnsi="Times New Roman" w:cs="Times New Roman"/>
               </w:rPr>
               <w:t>ErrStat</w:t>
             </w:r>
-            <w:proofErr w:type="spellEnd"/>
           </w:p>
         </w:tc>
         <w:tc>
@@ -11452,14 +11093,12 @@
               </w:rPr>
               <w:br/>
             </w:r>
-            <w:proofErr w:type="spellStart"/>
             <w:r>
               <w:rPr>
                 <w:rFonts w:ascii="Times New Roman" w:hAnsi="Times New Roman" w:cs="Times New Roman"/>
               </w:rPr>
               <w:t>ErrStat</w:t>
             </w:r>
-            <w:proofErr w:type="spellEnd"/>
           </w:p>
         </w:tc>
         <w:tc>
@@ -11557,14 +11196,12 @@
               </w:rPr>
               <w:br/>
             </w:r>
-            <w:proofErr w:type="spellStart"/>
             <w:r>
               <w:rPr>
                 <w:rFonts w:ascii="Times New Roman" w:hAnsi="Times New Roman" w:cs="Times New Roman"/>
               </w:rPr>
               <w:t>ErrStat</w:t>
             </w:r>
-            <w:proofErr w:type="spellEnd"/>
           </w:p>
         </w:tc>
         <w:tc>
@@ -11656,14 +11293,12 @@
               </w:rPr>
               <w:br/>
             </w:r>
-            <w:proofErr w:type="spellStart"/>
             <w:r>
               <w:rPr>
                 <w:rFonts w:ascii="Times New Roman" w:hAnsi="Times New Roman" w:cs="Times New Roman"/>
               </w:rPr>
               <w:t>ErrStat</w:t>
             </w:r>
-            <w:proofErr w:type="spellEnd"/>
           </w:p>
         </w:tc>
         <w:tc>
@@ -11755,14 +11390,12 @@
               </w:rPr>
               <w:br/>
             </w:r>
-            <w:proofErr w:type="spellStart"/>
             <w:r>
               <w:rPr>
                 <w:rFonts w:ascii="Times New Roman" w:hAnsi="Times New Roman" w:cs="Times New Roman"/>
               </w:rPr>
               <w:t>ErrStat</w:t>
             </w:r>
-            <w:proofErr w:type="spellEnd"/>
           </w:p>
         </w:tc>
         <w:tc>
@@ -12034,14 +11667,12 @@
               </w:rPr>
               <w:br/>
             </w:r>
-            <w:proofErr w:type="spellStart"/>
             <w:r>
               <w:rPr>
                 <w:rFonts w:ascii="Times New Roman" w:hAnsi="Times New Roman" w:cs="Times New Roman"/>
               </w:rPr>
               <w:t>ErrStat</w:t>
             </w:r>
-            <w:proofErr w:type="spellEnd"/>
           </w:p>
         </w:tc>
         <w:tc>
@@ -12086,7 +11717,7 @@
           <w:right w:val="none" w:sz="0" w:space="0" w:color="auto"/>
           <w:insideV w:val="none" w:sz="0" w:space="0" w:color="auto"/>
         </w:tblBorders>
-        <w:tblLook w:val="04A0"/>
+        <w:tblLook w:val="04A0" w:firstRow="1" w:lastRow="0" w:firstColumn="1" w:lastColumn="0" w:noHBand="0" w:noVBand="1"/>
       </w:tblPr>
       <w:tblGrid>
         <w:gridCol w:w="1729"/>
@@ -12239,7 +11870,6 @@
               </w:rPr>
               <w:br/>
             </w:r>
-            <w:proofErr w:type="spellStart"/>
             <w:r>
               <w:rPr>
                 <w:rFonts w:ascii="Times New Roman" w:hAnsi="Times New Roman" w:cs="Times New Roman"/>
@@ -12252,7 +11882,6 @@
               </w:rPr>
               <w:t>t</w:t>
             </w:r>
-            <w:proofErr w:type="spellEnd"/>
           </w:p>
         </w:tc>
         <w:tc>
@@ -12358,14 +11987,12 @@
               </w:rPr>
               <w:br/>
             </w:r>
-            <w:proofErr w:type="spellStart"/>
             <w:r>
               <w:rPr>
                 <w:rFonts w:ascii="Times New Roman" w:hAnsi="Times New Roman" w:cs="Times New Roman"/>
               </w:rPr>
               <w:t>ErrStat</w:t>
             </w:r>
-            <w:proofErr w:type="spellEnd"/>
           </w:p>
         </w:tc>
         <w:tc>
@@ -12958,14 +12585,12 @@
               </w:rPr>
               <w:br/>
             </w:r>
-            <w:proofErr w:type="spellStart"/>
             <w:r>
               <w:rPr>
                 <w:rFonts w:ascii="Times New Roman" w:hAnsi="Times New Roman" w:cs="Times New Roman"/>
               </w:rPr>
               <w:t>ErrStat</w:t>
             </w:r>
-            <w:proofErr w:type="spellEnd"/>
           </w:p>
         </w:tc>
         <w:tc>
@@ -13280,14 +12905,12 @@
               </w:rPr>
               <w:br/>
             </w:r>
-            <w:proofErr w:type="spellStart"/>
             <w:r>
               <w:rPr>
                 <w:rFonts w:ascii="Times New Roman" w:hAnsi="Times New Roman" w:cs="Times New Roman"/>
               </w:rPr>
               <w:t>ErrStat</w:t>
             </w:r>
-            <w:proofErr w:type="spellEnd"/>
           </w:p>
         </w:tc>
         <w:tc>
@@ -13484,14 +13107,12 @@
               </w:rPr>
               <w:br/>
             </w:r>
-            <w:proofErr w:type="spellStart"/>
             <w:r>
               <w:rPr>
                 <w:rFonts w:ascii="Times New Roman" w:hAnsi="Times New Roman" w:cs="Times New Roman"/>
               </w:rPr>
               <w:t>ErrStat</w:t>
             </w:r>
-            <w:proofErr w:type="spellEnd"/>
           </w:p>
         </w:tc>
         <w:tc>
@@ -13698,7 +13319,7 @@
           <w:right w:val="none" w:sz="0" w:space="0" w:color="auto"/>
           <w:insideV w:val="none" w:sz="0" w:space="0" w:color="auto"/>
         </w:tblBorders>
-        <w:tblLook w:val="04A0"/>
+        <w:tblLook w:val="04A0" w:firstRow="1" w:lastRow="0" w:firstColumn="1" w:lastColumn="0" w:noHBand="0" w:noVBand="1"/>
       </w:tblPr>
       <w:tblGrid>
         <w:gridCol w:w="1729"/>
@@ -14193,7 +13814,7 @@
           <w:insideV w:val="none" w:sz="0" w:space="0" w:color="auto"/>
         </w:tblBorders>
         <w:tblLayout w:type="fixed"/>
-        <w:tblLook w:val="04A0"/>
+        <w:tblLook w:val="04A0" w:firstRow="1" w:lastRow="0" w:firstColumn="1" w:lastColumn="0" w:noHBand="0" w:noVBand="1"/>
       </w:tblPr>
       <w:tblGrid>
         <w:gridCol w:w="1746"/>
@@ -14451,14 +14072,12 @@
               </w:rPr>
               <w:br/>
             </w:r>
-            <w:proofErr w:type="spellStart"/>
             <w:r>
               <w:rPr>
                 <w:rFonts w:ascii="Times New Roman" w:hAnsi="Times New Roman" w:cs="Times New Roman"/>
               </w:rPr>
               <w:t>ErrStat</w:t>
             </w:r>
-            <w:proofErr w:type="spellEnd"/>
           </w:p>
         </w:tc>
         <w:tc>
@@ -14671,14 +14290,12 @@
               </w:rPr>
               <w:br/>
             </w:r>
-            <w:proofErr w:type="spellStart"/>
             <w:r>
               <w:rPr>
                 <w:rFonts w:ascii="Times New Roman" w:hAnsi="Times New Roman" w:cs="Times New Roman"/>
               </w:rPr>
               <w:t>ErrStat</w:t>
             </w:r>
-            <w:proofErr w:type="spellEnd"/>
           </w:p>
         </w:tc>
         <w:tc>
@@ -14981,14 +14598,12 @@
               </w:rPr>
               <w:br/>
             </w:r>
-            <w:proofErr w:type="spellStart"/>
             <w:r>
               <w:rPr>
                 <w:rFonts w:ascii="Times New Roman" w:hAnsi="Times New Roman" w:cs="Times New Roman"/>
               </w:rPr>
               <w:t>ErrStat</w:t>
             </w:r>
-            <w:proofErr w:type="spellEnd"/>
           </w:p>
         </w:tc>
         <w:tc>
@@ -15383,7 +14998,7 @@
 </file>
 
 <file path=word/numbering.xml><?xml version="1.0" encoding="utf-8"?>
-<w:numbering xmlns:ve="http://schemas.openxmlformats.org/markup-compatibility/2006" xmlns:o="urn:schemas-microsoft-com:office:office" xmlns:r="http://schemas.openxmlformats.org/officeDocument/2006/relationships" xmlns:m="http://schemas.openxmlformats.org/officeDocument/2006/math" xmlns:v="urn:schemas-microsoft-com:vml" xmlns:wp="http://schemas.openxmlformats.org/drawingml/2006/wordprocessingDrawing" xmlns:w10="urn:schemas-microsoft-com:office:word" xmlns:w="http://schemas.openxmlformats.org/wordprocessingml/2006/main" xmlns:wne="http://schemas.microsoft.com/office/word/2006/wordml">
+<w:numbering xmlns:wpc="http://schemas.microsoft.com/office/word/2010/wordprocessingCanvas" xmlns:mc="http://schemas.openxmlformats.org/markup-compatibility/2006" xmlns:o="urn:schemas-microsoft-com:office:office" xmlns:r="http://schemas.openxmlformats.org/officeDocument/2006/relationships" xmlns:m="http://schemas.openxmlformats.org/officeDocument/2006/math" xmlns:v="urn:schemas-microsoft-com:vml" xmlns:wp14="http://schemas.microsoft.com/office/word/2010/wordprocessingDrawing" xmlns:wp="http://schemas.openxmlformats.org/drawingml/2006/wordprocessingDrawing" xmlns:w10="urn:schemas-microsoft-com:office:word" xmlns:w="http://schemas.openxmlformats.org/wordprocessingml/2006/main" xmlns:w14="http://schemas.microsoft.com/office/word/2010/wordml" xmlns:wpg="http://schemas.microsoft.com/office/word/2010/wordprocessingGroup" xmlns:wpi="http://schemas.microsoft.com/office/word/2010/wordprocessingInk" xmlns:wne="http://schemas.microsoft.com/office/word/2006/wordml" xmlns:wps="http://schemas.microsoft.com/office/word/2010/wordprocessingShape" mc:Ignorable="w14 wp14">
   <w:abstractNum w:abstractNumId="0">
     <w:nsid w:val="016642B6"/>
     <w:multiLevelType w:val="hybridMultilevel"/>
@@ -15504,7 +15119,7 @@
 </file>
 
 <file path=word/styles.xml><?xml version="1.0" encoding="utf-8"?>
-<w:styles xmlns:r="http://schemas.openxmlformats.org/officeDocument/2006/relationships" xmlns:w="http://schemas.openxmlformats.org/wordprocessingml/2006/main">
+<w:styles xmlns:mc="http://schemas.openxmlformats.org/markup-compatibility/2006" xmlns:r="http://schemas.openxmlformats.org/officeDocument/2006/relationships" xmlns:w="http://schemas.openxmlformats.org/wordprocessingml/2006/main" xmlns:w14="http://schemas.microsoft.com/office/word/2010/wordml" mc:Ignorable="w14">
   <w:docDefaults>
     <w:rPrDefault>
       <w:rPr>
@@ -15675,7 +15290,6 @@
     <w:uiPriority w:val="99"/>
     <w:semiHidden/>
     <w:unhideWhenUsed/>
-    <w:qFormat/>
     <w:tblPr>
       <w:tblInd w:w="0" w:type="dxa"/>
       <w:tblCellMar>

</xml_diff>

<commit_message>
Changed the DispNVD subroutine to be an interface so that the name of the program could be passed into it. --> DispNVD0 -- no arguments. Global variables of ProgName and ProgVer are used --> DispNVD1 -- single argument of TYPE ProgDesc --> DispNVD2 -- two character strings for Name and Ver
Updated the changelog and the word document.


git-svn-id: https://windsvn2.nrel.gov/NWTC_Library/trunk@39 33a3f72e-afca-4cba-af91-dee07167dc2f
</commit_message>
<xml_diff>
--- a/NWTC_Library_Description.docx
+++ b/NWTC_Library_Description.docx
@@ -1,21 +1,7 @@
 
 <file path=word/document.xml><?xml version="1.0" encoding="utf-8"?>
-<w:document xmlns:wpc="http://schemas.microsoft.com/office/word/2010/wordprocessingCanvas" xmlns:mc="http://schemas.openxmlformats.org/markup-compatibility/2006" xmlns:o="urn:schemas-microsoft-com:office:office" xmlns:r="http://schemas.openxmlformats.org/officeDocument/2006/relationships" xmlns:m="http://schemas.openxmlformats.org/officeDocument/2006/math" xmlns:v="urn:schemas-microsoft-com:vml" xmlns:wp14="http://schemas.microsoft.com/office/word/2010/wordprocessingDrawing" xmlns:wp="http://schemas.openxmlformats.org/drawingml/2006/wordprocessingDrawing" xmlns:w10="urn:schemas-microsoft-com:office:word" xmlns:w="http://schemas.openxmlformats.org/wordprocessingml/2006/main" xmlns:w14="http://schemas.microsoft.com/office/word/2010/wordml" xmlns:wpg="http://schemas.microsoft.com/office/word/2010/wordprocessingGroup" xmlns:wpi="http://schemas.microsoft.com/office/word/2010/wordprocessingInk" xmlns:wne="http://schemas.microsoft.com/office/word/2006/wordml" xmlns:wps="http://schemas.microsoft.com/office/word/2010/wordprocessingShape" mc:Ignorable="w14 wp14">
+<w:document xmlns:ve="http://schemas.openxmlformats.org/markup-compatibility/2006" xmlns:o="urn:schemas-microsoft-com:office:office" xmlns:r="http://schemas.openxmlformats.org/officeDocument/2006/relationships" xmlns:m="http://schemas.openxmlformats.org/officeDocument/2006/math" xmlns:v="urn:schemas-microsoft-com:vml" xmlns:wp="http://schemas.openxmlformats.org/drawingml/2006/wordprocessingDrawing" xmlns:w10="urn:schemas-microsoft-com:office:word" xmlns:w="http://schemas.openxmlformats.org/wordprocessingml/2006/main" xmlns:wne="http://schemas.microsoft.com/office/word/2006/wordml">
   <w:body>
-    <w:p>
-      <w:pPr>
-        <w:jc w:val="right"/>
-        <w:rPr>
-          <w:rFonts w:ascii="Times New Roman" w:hAnsi="Times New Roman" w:cs="Times New Roman"/>
-        </w:rPr>
-      </w:pPr>
-      <w:r>
-        <w:rPr>
-          <w:rFonts w:ascii="Times New Roman" w:hAnsi="Times New Roman" w:cs="Times New Roman"/>
-        </w:rPr>
-        <w:t>2012.07.26</w:t>
-      </w:r>
-    </w:p>
     <w:p>
       <w:pPr>
         <w:jc w:val="center"/>
@@ -44,14 +30,47 @@
         <w:rPr>
           <w:rFonts w:ascii="Times New Roman" w:hAnsi="Times New Roman" w:cs="Times New Roman"/>
         </w:rPr>
-        <w:t>26-Jul-2012: A. Platt</w:t>
+        <w:t>26-Jul-2012: A</w:t>
       </w:r>
       <w:r>
         <w:rPr>
           <w:rFonts w:ascii="Times New Roman" w:hAnsi="Times New Roman" w:cs="Times New Roman"/>
         </w:rPr>
+        <w:t>. Platt</w:t>
+      </w:r>
+      <w:r>
+        <w:rPr>
+          <w:rFonts w:ascii="Times New Roman" w:hAnsi="Times New Roman" w:cs="Times New Roman"/>
+        </w:rPr>
         <w:br/>
-        <w:t xml:space="preserve">24-Oct-2012: B. Jonkman </w:t>
+        <w:t>24-Oct-2012: B. Jonkman</w:t>
+      </w:r>
+      <w:r>
+        <w:rPr>
+          <w:rFonts w:ascii="Times New Roman" w:hAnsi="Times New Roman" w:cs="Times New Roman"/>
+        </w:rPr>
+        <w:br/>
+        <w:t xml:space="preserve">4-Dec-2012: A. </w:t>
+      </w:r>
+      <w:proofErr w:type="gramStart"/>
+      <w:r>
+        <w:rPr>
+          <w:rFonts w:ascii="Times New Roman" w:hAnsi="Times New Roman" w:cs="Times New Roman"/>
+        </w:rPr>
+        <w:t>Platt</w:t>
+      </w:r>
+      <w:r>
+        <w:rPr>
+          <w:rFonts w:ascii="Times New Roman" w:hAnsi="Times New Roman" w:cs="Times New Roman"/>
+        </w:rPr>
+        <w:t xml:space="preserve">  (</w:t>
+      </w:r>
+      <w:proofErr w:type="gramEnd"/>
+      <w:r>
+        <w:rPr>
+          <w:rFonts w:ascii="Times New Roman" w:hAnsi="Times New Roman" w:cs="Times New Roman"/>
+        </w:rPr>
+        <w:t>v 1.05.02a)</w:t>
       </w:r>
     </w:p>
     <w:p>
@@ -106,21 +125,7 @@
         <w:rPr>
           <w:rFonts w:ascii="Times New Roman" w:hAnsi="Times New Roman" w:cs="Times New Roman"/>
         </w:rPr>
-        <w:t xml:space="preserve"> of the NWTC Library</w:t>
-      </w:r>
-      <w:proofErr w:type="gramStart"/>
-      <w:r>
-        <w:rPr>
-          <w:rFonts w:ascii="Times New Roman" w:hAnsi="Times New Roman" w:cs="Times New Roman"/>
-        </w:rPr>
-        <w:t xml:space="preserve">.  </w:t>
-      </w:r>
-      <w:proofErr w:type="gramEnd"/>
-      <w:r>
-        <w:rPr>
-          <w:rFonts w:ascii="Times New Roman" w:hAnsi="Times New Roman" w:cs="Times New Roman"/>
-        </w:rPr>
-        <w:t>Some changes may take place in</w:t>
+        <w:t xml:space="preserve"> of the NWTC Library.  Some changes may take place in</w:t>
       </w:r>
       <w:r>
         <w:rPr>
@@ -200,7 +205,7 @@
           <w:insideH w:val="none" w:sz="0" w:space="0" w:color="auto"/>
           <w:insideV w:val="none" w:sz="0" w:space="0" w:color="auto"/>
         </w:tblBorders>
-        <w:tblLook w:val="04A0" w:firstRow="1" w:lastRow="0" w:firstColumn="1" w:lastColumn="0" w:noHBand="0" w:noVBand="1"/>
+        <w:tblLook w:val="04A0"/>
       </w:tblPr>
       <w:tblGrid>
         <w:gridCol w:w="2178"/>
@@ -725,7 +730,7 @@
           <w:right w:val="none" w:sz="0" w:space="0" w:color="auto"/>
           <w:insideV w:val="none" w:sz="0" w:space="0" w:color="auto"/>
         </w:tblBorders>
-        <w:tblLook w:val="04A0" w:firstRow="1" w:lastRow="0" w:firstColumn="1" w:lastColumn="0" w:noHBand="0" w:noVBand="1"/>
+        <w:tblLook w:val="04A0"/>
       </w:tblPr>
       <w:tblGrid>
         <w:gridCol w:w="3572"/>
@@ -1003,18 +1008,19 @@
           <w:rFonts w:ascii="Times New Roman" w:hAnsi="Times New Roman" w:cs="Times New Roman"/>
         </w:rPr>
       </w:pPr>
-      <w:r>
-        <w:rPr>
-          <w:rFonts w:ascii="Times New Roman" w:hAnsi="Times New Roman" w:cs="Times New Roman"/>
-        </w:rPr>
-        <w:t>Contains routines with system-specific logic and references</w:t>
-      </w:r>
       <w:proofErr w:type="gramStart"/>
       <w:r>
         <w:rPr>
           <w:rFonts w:ascii="Times New Roman" w:hAnsi="Times New Roman" w:cs="Times New Roman"/>
         </w:rPr>
-        <w:t xml:space="preserve">. </w:t>
+        <w:t>Contains routines with system-specific logic and references.</w:t>
+      </w:r>
+      <w:proofErr w:type="gramEnd"/>
+      <w:r>
+        <w:rPr>
+          <w:rFonts w:ascii="Times New Roman" w:hAnsi="Times New Roman" w:cs="Times New Roman"/>
+        </w:rPr>
+        <w:t xml:space="preserve"> </w:t>
       </w:r>
       <w:r>
         <w:rPr>
@@ -1022,7 +1028,6 @@
         </w:rPr>
         <w:t xml:space="preserve"> </w:t>
       </w:r>
-      <w:proofErr w:type="gramEnd"/>
       <w:r>
         <w:rPr>
           <w:rFonts w:ascii="Times New Roman" w:hAnsi="Times New Roman" w:cs="Times New Roman"/>
@@ -1251,7 +1256,7 @@
           <w:right w:val="none" w:sz="0" w:space="0" w:color="auto"/>
           <w:insideV w:val="none" w:sz="0" w:space="0" w:color="auto"/>
         </w:tblBorders>
-        <w:tblLook w:val="04A0" w:firstRow="1" w:lastRow="0" w:firstColumn="1" w:lastColumn="0" w:noHBand="0" w:noVBand="1"/>
+        <w:tblLook w:val="04A0"/>
       </w:tblPr>
       <w:tblGrid>
         <w:gridCol w:w="3614"/>
@@ -2153,7 +2158,7 @@
           <w:right w:val="none" w:sz="0" w:space="0" w:color="auto"/>
           <w:insideV w:val="none" w:sz="0" w:space="0" w:color="auto"/>
         </w:tblBorders>
-        <w:tblLook w:val="04A0" w:firstRow="1" w:lastRow="0" w:firstColumn="1" w:lastColumn="0" w:noHBand="0" w:noVBand="1"/>
+        <w:tblLook w:val="04A0"/>
       </w:tblPr>
       <w:tblGrid>
         <w:gridCol w:w="3614"/>
@@ -3243,7 +3248,7 @@
           <w:right w:val="none" w:sz="0" w:space="0" w:color="auto"/>
           <w:insideV w:val="none" w:sz="0" w:space="0" w:color="auto"/>
         </w:tblBorders>
-        <w:tblLook w:val="04A0" w:firstRow="1" w:lastRow="0" w:firstColumn="1" w:lastColumn="0" w:noHBand="0" w:noVBand="1"/>
+        <w:tblLook w:val="04A0"/>
       </w:tblPr>
       <w:tblGrid>
         <w:gridCol w:w="1732"/>
@@ -3847,6 +3852,7 @@
               <w:t xml:space="preserve">from one interpolation to another, </w:t>
             </w:r>
             <w:proofErr w:type="spellStart"/>
+            <w:proofErr w:type="gramStart"/>
             <w:r>
               <w:rPr>
                 <w:rFonts w:ascii="Times New Roman" w:hAnsi="Times New Roman" w:cs="Times New Roman"/>
@@ -3858,14 +3864,14 @@
               <w:rPr>
                 <w:rFonts w:ascii="Times New Roman" w:hAnsi="Times New Roman" w:cs="Times New Roman"/>
               </w:rPr>
-              <w:t>() may be a better choice</w:t>
-            </w:r>
-            <w:proofErr w:type="gramStart"/>
-            <w:r>
-              <w:rPr>
-                <w:rFonts w:ascii="Times New Roman" w:hAnsi="Times New Roman" w:cs="Times New Roman"/>
-              </w:rPr>
-              <w:t>.</w:t>
+              <w:t>(</w:t>
+            </w:r>
+            <w:proofErr w:type="gramEnd"/>
+            <w:r>
+              <w:rPr>
+                <w:rFonts w:ascii="Times New Roman" w:hAnsi="Times New Roman" w:cs="Times New Roman"/>
+              </w:rPr>
+              <w:t>) may be a better choice.</w:t>
             </w:r>
             <w:r>
               <w:rPr>
@@ -3877,14 +3883,7 @@
               <w:rPr>
                 <w:rFonts w:ascii="Times New Roman" w:hAnsi="Times New Roman" w:cs="Times New Roman"/>
               </w:rPr>
-              <w:t xml:space="preserve"> </w:t>
-            </w:r>
-            <w:proofErr w:type="gramEnd"/>
-            <w:r>
-              <w:rPr>
-                <w:rFonts w:ascii="Times New Roman" w:hAnsi="Times New Roman" w:cs="Times New Roman"/>
-              </w:rPr>
-              <w:t xml:space="preserve">It returns the first or last </w:t>
+              <w:t xml:space="preserve"> It returns the first or last </w:t>
             </w:r>
             <w:proofErr w:type="spellStart"/>
             <w:proofErr w:type="gramStart"/>
@@ -4222,7 +4221,21 @@
               <w:rPr>
                 <w:rFonts w:ascii="Times New Roman" w:hAnsi="Times New Roman" w:cs="Times New Roman"/>
               </w:rPr>
-              <w:t xml:space="preserve"> angles returned from a call to the ATAN2() FUNCTION into angles that may</w:t>
+              <w:t xml:space="preserve"> angles returned from a call to the </w:t>
+            </w:r>
+            <w:proofErr w:type="gramStart"/>
+            <w:r>
+              <w:rPr>
+                <w:rFonts w:ascii="Times New Roman" w:hAnsi="Times New Roman" w:cs="Times New Roman"/>
+              </w:rPr>
+              <w:t>ATAN2(</w:t>
+            </w:r>
+            <w:proofErr w:type="gramEnd"/>
+            <w:r>
+              <w:rPr>
+                <w:rFonts w:ascii="Times New Roman" w:hAnsi="Times New Roman" w:cs="Times New Roman"/>
+              </w:rPr>
+              <w:t>) FUNCTION into angles that may</w:t>
             </w:r>
             <w:r>
               <w:rPr>
@@ -4240,16 +4253,8 @@
               <w:rPr>
                 <w:rFonts w:ascii="Times New Roman" w:hAnsi="Times New Roman" w:cs="Times New Roman"/>
               </w:rPr>
-              <w:t>he -Pi to Pi limit of ATAN2()</w:t>
-            </w:r>
-            <w:proofErr w:type="gramStart"/>
-            <w:r>
-              <w:rPr>
-                <w:rFonts w:ascii="Times New Roman" w:hAnsi="Times New Roman" w:cs="Times New Roman"/>
-              </w:rPr>
-              <w:t xml:space="preserve">.  </w:t>
-            </w:r>
-            <w:proofErr w:type="gramEnd"/>
+              <w:t xml:space="preserve">he -Pi to Pi limit of ATAN2().  </w:t>
+            </w:r>
             <w:r>
               <w:rPr>
                 <w:rFonts w:ascii="Times New Roman" w:hAnsi="Times New Roman" w:cs="Times New Roman"/>
@@ -4709,12 +4714,14 @@
               </w:rPr>
               <w:br/>
             </w:r>
+            <w:proofErr w:type="spellStart"/>
             <w:r>
               <w:rPr>
                 <w:rFonts w:ascii="Times New Roman" w:hAnsi="Times New Roman" w:cs="Times New Roman"/>
               </w:rPr>
               <w:t>ErrStat</w:t>
             </w:r>
+            <w:proofErr w:type="spellEnd"/>
           </w:p>
         </w:tc>
         <w:tc>
@@ -4835,39 +4842,23 @@
               </w:rPr>
               <w:br/>
             </w:r>
-            <w:proofErr w:type="spellStart"/>
-            <w:r>
-              <w:rPr>
-                <w:rFonts w:ascii="Times New Roman" w:hAnsi="Times New Roman" w:cs="Times New Roman"/>
-              </w:rPr>
-              <w:t>Loc</w:t>
-            </w:r>
-            <w:proofErr w:type="spellEnd"/>
-            <w:r>
-              <w:rPr>
-                <w:rFonts w:ascii="Times New Roman" w:hAnsi="Times New Roman" w:cs="Times New Roman"/>
-              </w:rPr>
-              <w:t>,</w:t>
-            </w:r>
-            <w:r>
-              <w:rPr>
-                <w:rFonts w:ascii="Times New Roman" w:hAnsi="Times New Roman" w:cs="Times New Roman"/>
-              </w:rPr>
-              <w:br/>
-            </w:r>
-            <w:proofErr w:type="spellStart"/>
-            <w:r>
-              <w:rPr>
-                <w:rFonts w:ascii="Times New Roman" w:hAnsi="Times New Roman" w:cs="Times New Roman"/>
-              </w:rPr>
-              <w:t>Wt</w:t>
-            </w:r>
-            <w:proofErr w:type="spellEnd"/>
-            <w:r>
-              <w:rPr>
-                <w:rFonts w:ascii="Times New Roman" w:hAnsi="Times New Roman" w:cs="Times New Roman"/>
-              </w:rPr>
-              <w:t>,</w:t>
+            <w:r>
+              <w:rPr>
+                <w:rFonts w:ascii="Times New Roman" w:hAnsi="Times New Roman" w:cs="Times New Roman"/>
+              </w:rPr>
+              <w:t>Loc,</w:t>
+            </w:r>
+            <w:r>
+              <w:rPr>
+                <w:rFonts w:ascii="Times New Roman" w:hAnsi="Times New Roman" w:cs="Times New Roman"/>
+              </w:rPr>
+              <w:br/>
+            </w:r>
+            <w:r>
+              <w:rPr>
+                <w:rFonts w:ascii="Times New Roman" w:hAnsi="Times New Roman" w:cs="Times New Roman"/>
+              </w:rPr>
+              <w:t>Wt,</w:t>
             </w:r>
             <w:r>
               <w:rPr>
@@ -4937,7 +4928,7 @@
           <w:right w:val="none" w:sz="0" w:space="0" w:color="auto"/>
           <w:insideV w:val="none" w:sz="0" w:space="0" w:color="auto"/>
         </w:tblBorders>
-        <w:tblLook w:val="04A0" w:firstRow="1" w:lastRow="0" w:firstColumn="1" w:lastColumn="0" w:noHBand="0" w:noVBand="1"/>
+        <w:tblLook w:val="04A0"/>
       </w:tblPr>
       <w:tblGrid>
         <w:gridCol w:w="1716"/>
@@ -6494,12 +6485,14 @@
               </w:rPr>
               <w:br/>
             </w:r>
+            <w:proofErr w:type="spellStart"/>
             <w:r>
               <w:rPr>
                 <w:rFonts w:ascii="Times New Roman" w:hAnsi="Times New Roman" w:cs="Times New Roman"/>
               </w:rPr>
               <w:t>ErrStat</w:t>
             </w:r>
+            <w:proofErr w:type="spellEnd"/>
           </w:p>
         </w:tc>
         <w:tc>
@@ -7004,7 +6997,21 @@
               <w:rPr>
                 <w:rFonts w:ascii="Times New Roman" w:hAnsi="Times New Roman" w:cs="Times New Roman"/>
               </w:rPr>
-              <w:t>) between undeflected (</w:t>
+              <w:t xml:space="preserve">) between </w:t>
+            </w:r>
+            <w:proofErr w:type="spellStart"/>
+            <w:r>
+              <w:rPr>
+                <w:rFonts w:ascii="Times New Roman" w:hAnsi="Times New Roman" w:cs="Times New Roman"/>
+              </w:rPr>
+              <w:t>undeflected</w:t>
+            </w:r>
+            <w:proofErr w:type="spellEnd"/>
+            <w:r>
+              <w:rPr>
+                <w:rFonts w:ascii="Times New Roman" w:hAnsi="Times New Roman" w:cs="Times New Roman"/>
+              </w:rPr>
+              <w:t xml:space="preserve"> (</w:t>
             </w:r>
             <w:r>
               <w:rPr>
@@ -7471,7 +7478,7 @@
           <w:right w:val="none" w:sz="0" w:space="0" w:color="auto"/>
           <w:insideV w:val="none" w:sz="0" w:space="0" w:color="auto"/>
         </w:tblBorders>
-        <w:tblLook w:val="04A0" w:firstRow="1" w:lastRow="0" w:firstColumn="1" w:lastColumn="0" w:noHBand="0" w:noVBand="1"/>
+        <w:tblLook w:val="04A0"/>
       </w:tblPr>
       <w:tblGrid>
         <w:gridCol w:w="1729"/>
@@ -7689,12 +7696,14 @@
               </w:rPr>
               <w:br/>
             </w:r>
+            <w:proofErr w:type="spellStart"/>
             <w:r>
               <w:rPr>
                 <w:rFonts w:ascii="Times New Roman" w:hAnsi="Times New Roman" w:cs="Times New Roman"/>
               </w:rPr>
               <w:t>ErrStat</w:t>
             </w:r>
+            <w:proofErr w:type="spellEnd"/>
           </w:p>
         </w:tc>
         <w:tc>
@@ -8132,12 +8141,14 @@
               </w:rPr>
               <w:br/>
             </w:r>
+            <w:proofErr w:type="spellStart"/>
             <w:r>
               <w:rPr>
                 <w:rFonts w:ascii="Times New Roman" w:hAnsi="Times New Roman" w:cs="Times New Roman"/>
               </w:rPr>
               <w:t>ErrStat</w:t>
             </w:r>
+            <w:proofErr w:type="spellEnd"/>
           </w:p>
         </w:tc>
         <w:tc>
@@ -8533,12 +8544,14 @@
               </w:rPr>
               <w:br/>
             </w:r>
+            <w:proofErr w:type="spellStart"/>
             <w:r>
               <w:rPr>
                 <w:rFonts w:ascii="Times New Roman" w:hAnsi="Times New Roman" w:cs="Times New Roman"/>
               </w:rPr>
               <w:t>ErrStat</w:t>
             </w:r>
+            <w:proofErr w:type="spellEnd"/>
           </w:p>
         </w:tc>
         <w:tc>
@@ -8859,8 +8872,16 @@
               <w:rPr>
                 <w:rFonts w:ascii="Times New Roman" w:hAnsi="Times New Roman" w:cs="Times New Roman"/>
               </w:rPr>
-              <w:t>, ErrStat</w:t>
-            </w:r>
+              <w:t xml:space="preserve">, </w:t>
+            </w:r>
+            <w:proofErr w:type="spellStart"/>
+            <w:r>
+              <w:rPr>
+                <w:rFonts w:ascii="Times New Roman" w:hAnsi="Times New Roman" w:cs="Times New Roman"/>
+              </w:rPr>
+              <w:t>ErrStat</w:t>
+            </w:r>
+            <w:proofErr w:type="spellEnd"/>
           </w:p>
         </w:tc>
         <w:tc>
@@ -9365,8 +9386,16 @@
               <w:rPr>
                 <w:rFonts w:ascii="Times New Roman" w:hAnsi="Times New Roman" w:cs="Times New Roman"/>
               </w:rPr>
-              <w:t>, ErrStat</w:t>
-            </w:r>
+              <w:t xml:space="preserve">, </w:t>
+            </w:r>
+            <w:proofErr w:type="spellStart"/>
+            <w:r>
+              <w:rPr>
+                <w:rFonts w:ascii="Times New Roman" w:hAnsi="Times New Roman" w:cs="Times New Roman"/>
+              </w:rPr>
+              <w:t>ErrStat</w:t>
+            </w:r>
+            <w:proofErr w:type="spellEnd"/>
           </w:p>
         </w:tc>
         <w:tc>
@@ -9760,21 +9789,7 @@
               <w:rPr>
                 <w:rFonts w:ascii="Times New Roman" w:hAnsi="Times New Roman" w:cs="Times New Roman"/>
               </w:rPr>
-              <w:t>dd</w:t>
-            </w:r>
-            <w:proofErr w:type="spellEnd"/>
-            <w:r>
-              <w:rPr>
-                <w:rFonts w:ascii="Times New Roman" w:hAnsi="Times New Roman" w:cs="Times New Roman"/>
-              </w:rPr>
-              <w:t>-mmm-</w:t>
-            </w:r>
-            <w:proofErr w:type="spellStart"/>
-            <w:r>
-              <w:rPr>
-                <w:rFonts w:ascii="Times New Roman" w:hAnsi="Times New Roman" w:cs="Times New Roman"/>
-              </w:rPr>
-              <w:t>ccyy</w:t>
+              <w:t>dd-mmm-ccyy</w:t>
             </w:r>
             <w:proofErr w:type="spellEnd"/>
             <w:r>
@@ -9803,7 +9818,7 @@
           <w:right w:val="none" w:sz="0" w:space="0" w:color="auto"/>
           <w:insideV w:val="none" w:sz="0" w:space="0" w:color="auto"/>
         </w:tblBorders>
-        <w:tblLook w:val="04A0" w:firstRow="1" w:lastRow="0" w:firstColumn="1" w:lastColumn="0" w:noHBand="0" w:noVBand="1"/>
+        <w:tblLook w:val="04A0"/>
       </w:tblPr>
       <w:tblGrid>
         <w:gridCol w:w="1729"/>
@@ -9983,14 +9998,9 @@
             <w:pPr>
               <w:rPr>
                 <w:rFonts w:ascii="Times New Roman" w:hAnsi="Times New Roman" w:cs="Times New Roman"/>
-              </w:rPr>
-            </w:pPr>
-            <w:r>
-              <w:br w:type="page"/>
-            </w:r>
-            <w:r>
-              <w:br w:type="page"/>
-            </w:r>
+                <w:u w:val="single"/>
+              </w:rPr>
+            </w:pPr>
             <w:proofErr w:type="spellStart"/>
             <w:r>
               <w:rPr>
@@ -9999,6 +10009,20 @@
               <w:t>DispNVD</w:t>
             </w:r>
             <w:proofErr w:type="spellEnd"/>
+            <w:r>
+              <w:rPr>
+                <w:rFonts w:ascii="Times New Roman" w:hAnsi="Times New Roman" w:cs="Times New Roman"/>
+              </w:rPr>
+              <w:br/>
+            </w:r>
+            <w:r>
+              <w:rPr>
+                <w:rFonts w:ascii="Times New Roman" w:hAnsi="Times New Roman" w:cs="Times New Roman"/>
+                <w:i/>
+                <w:sz w:val="16"/>
+              </w:rPr>
+              <w:t>(interface)</w:t>
+            </w:r>
           </w:p>
         </w:tc>
         <w:tc>
@@ -10009,8 +10033,50 @@
             <w:pPr>
               <w:rPr>
                 <w:rFonts w:ascii="Times New Roman" w:hAnsi="Times New Roman" w:cs="Times New Roman"/>
-              </w:rPr>
-            </w:pPr>
+                <w:u w:val="single"/>
+              </w:rPr>
+            </w:pPr>
+            <w:r>
+              <w:rPr>
+                <w:rFonts w:ascii="Times New Roman" w:hAnsi="Times New Roman" w:cs="Times New Roman"/>
+              </w:rPr>
+              <w:t>--</w:t>
+            </w:r>
+            <w:r>
+              <w:rPr>
+                <w:rFonts w:ascii="Times New Roman" w:hAnsi="Times New Roman" w:cs="Times New Roman"/>
+              </w:rPr>
+              <w:br/>
+            </w:r>
+            <w:proofErr w:type="spellStart"/>
+            <w:r>
+              <w:rPr>
+                <w:rFonts w:ascii="Times New Roman" w:hAnsi="Times New Roman" w:cs="Times New Roman"/>
+              </w:rPr>
+              <w:t>ProgDesc</w:t>
+            </w:r>
+            <w:proofErr w:type="spellEnd"/>
+            <w:r>
+              <w:rPr>
+                <w:rFonts w:ascii="Times New Roman" w:hAnsi="Times New Roman" w:cs="Times New Roman"/>
+              </w:rPr>
+              <w:t>,</w:t>
+            </w:r>
+            <w:r>
+              <w:rPr>
+                <w:rFonts w:ascii="Times New Roman" w:hAnsi="Times New Roman" w:cs="Times New Roman"/>
+              </w:rPr>
+              <w:br/>
+              <w:t>Name/</w:t>
+            </w:r>
+            <w:proofErr w:type="spellStart"/>
+            <w:r>
+              <w:rPr>
+                <w:rFonts w:ascii="Times New Roman" w:hAnsi="Times New Roman" w:cs="Times New Roman"/>
+              </w:rPr>
+              <w:t>Ver</w:t>
+            </w:r>
+            <w:proofErr w:type="spellEnd"/>
           </w:p>
         </w:tc>
         <w:tc>
@@ -10028,13 +10094,226 @@
               <w:rPr>
                 <w:rFonts w:ascii="Times New Roman" w:hAnsi="Times New Roman" w:cs="Times New Roman"/>
               </w:rPr>
-              <w:t>D</w:t>
-            </w:r>
-            <w:r>
-              <w:rPr>
-                <w:rFonts w:ascii="Times New Roman" w:hAnsi="Times New Roman" w:cs="Times New Roman"/>
-              </w:rPr>
-              <w:t>isplays the name of the program, its version, and its release date.</w:t>
+              <w:t>Displays the name of the program, its version, and its release date</w:t>
+            </w:r>
+            <w:r>
+              <w:rPr>
+                <w:rFonts w:ascii="Times New Roman" w:hAnsi="Times New Roman" w:cs="Times New Roman"/>
+              </w:rPr>
+              <w:t>.</w:t>
+            </w:r>
+          </w:p>
+          <w:p>
+            <w:pPr>
+              <w:rPr>
+                <w:rFonts w:ascii="Times New Roman" w:hAnsi="Times New Roman" w:cs="Times New Roman"/>
+                <w:u w:val="single"/>
+              </w:rPr>
+            </w:pPr>
+            <w:r>
+              <w:rPr>
+                <w:rFonts w:ascii="Times New Roman" w:hAnsi="Times New Roman" w:cs="Times New Roman"/>
+                <w:b/>
+                <w:sz w:val="16"/>
+              </w:rPr>
+              <w:t>Note:</w:t>
+            </w:r>
+            <w:r>
+              <w:rPr>
+                <w:rFonts w:ascii="Times New Roman" w:hAnsi="Times New Roman" w:cs="Times New Roman"/>
+                <w:sz w:val="16"/>
+              </w:rPr>
+              <w:t xml:space="preserve"> </w:t>
+            </w:r>
+            <w:r>
+              <w:rPr>
+                <w:rFonts w:ascii="Times New Roman" w:hAnsi="Times New Roman" w:cs="Times New Roman"/>
+                <w:sz w:val="16"/>
+              </w:rPr>
+              <w:t>This</w:t>
+            </w:r>
+            <w:r>
+              <w:rPr>
+                <w:rFonts w:ascii="Times New Roman" w:hAnsi="Times New Roman" w:cs="Times New Roman"/>
+                <w:sz w:val="16"/>
+              </w:rPr>
+              <w:t xml:space="preserve"> </w:t>
+            </w:r>
+            <w:r>
+              <w:rPr>
+                <w:rFonts w:ascii="Times New Roman" w:hAnsi="Times New Roman" w:cs="Times New Roman"/>
+                <w:sz w:val="16"/>
+              </w:rPr>
+              <w:t xml:space="preserve">interface </w:t>
+            </w:r>
+            <w:r>
+              <w:rPr>
+                <w:rFonts w:ascii="Times New Roman" w:hAnsi="Times New Roman" w:cs="Times New Roman"/>
+                <w:sz w:val="16"/>
+              </w:rPr>
+              <w:t xml:space="preserve">will call the appropriate </w:t>
+            </w:r>
+            <w:r>
+              <w:rPr>
+                <w:rFonts w:ascii="Times New Roman" w:hAnsi="Times New Roman" w:cs="Times New Roman"/>
+                <w:sz w:val="16"/>
+              </w:rPr>
+              <w:t>allocation subroutine</w:t>
+            </w:r>
+            <w:r>
+              <w:rPr>
+                <w:rFonts w:ascii="Times New Roman" w:hAnsi="Times New Roman" w:cs="Times New Roman"/>
+                <w:sz w:val="16"/>
+              </w:rPr>
+              <w:t xml:space="preserve"> </w:t>
+            </w:r>
+            <w:r>
+              <w:rPr>
+                <w:rFonts w:ascii="Times New Roman" w:hAnsi="Times New Roman" w:cs="Times New Roman"/>
+                <w:sz w:val="16"/>
+              </w:rPr>
+              <w:t xml:space="preserve">depending on the type </w:t>
+            </w:r>
+            <w:r>
+              <w:rPr>
+                <w:rFonts w:ascii="Times New Roman" w:hAnsi="Times New Roman" w:cs="Times New Roman"/>
+                <w:sz w:val="16"/>
+              </w:rPr>
+              <w:t>and number of arguments passe</w:t>
+            </w:r>
+            <w:r>
+              <w:rPr>
+                <w:rFonts w:ascii="Times New Roman" w:hAnsi="Times New Roman" w:cs="Times New Roman"/>
+                <w:sz w:val="16"/>
+              </w:rPr>
+              <w:t>d</w:t>
+            </w:r>
+            <w:r>
+              <w:rPr>
+                <w:rFonts w:ascii="Times New Roman" w:hAnsi="Times New Roman" w:cs="Times New Roman"/>
+                <w:sz w:val="16"/>
+              </w:rPr>
+              <w:t>.</w:t>
+            </w:r>
+            <w:r>
+              <w:rPr>
+                <w:rFonts w:ascii="Times New Roman" w:hAnsi="Times New Roman" w:cs="Times New Roman"/>
+                <w:sz w:val="16"/>
+              </w:rPr>
+              <w:t xml:space="preserve"> </w:t>
+            </w:r>
+            <w:r>
+              <w:rPr>
+                <w:rFonts w:ascii="Times New Roman" w:hAnsi="Times New Roman" w:cs="Times New Roman"/>
+                <w:sz w:val="16"/>
+              </w:rPr>
+              <w:t>This interface</w:t>
+            </w:r>
+            <w:r>
+              <w:rPr>
+                <w:rFonts w:ascii="Times New Roman" w:hAnsi="Times New Roman" w:cs="Times New Roman"/>
+                <w:sz w:val="16"/>
+              </w:rPr>
+              <w:t>s to:</w:t>
+            </w:r>
+            <w:r>
+              <w:rPr>
+                <w:rFonts w:ascii="Times New Roman" w:hAnsi="Times New Roman" w:cs="Times New Roman"/>
+                <w:sz w:val="16"/>
+              </w:rPr>
+              <w:br/>
+              <w:t xml:space="preserve">    – </w:t>
+            </w:r>
+            <w:r>
+              <w:rPr>
+                <w:rFonts w:ascii="Times New Roman" w:hAnsi="Times New Roman" w:cs="Times New Roman"/>
+                <w:sz w:val="16"/>
+              </w:rPr>
+              <w:t xml:space="preserve">DispNVD0 – no inputs.  The global variables </w:t>
+            </w:r>
+            <w:proofErr w:type="spellStart"/>
+            <w:r>
+              <w:rPr>
+                <w:rFonts w:ascii="Times New Roman" w:hAnsi="Times New Roman" w:cs="Times New Roman"/>
+                <w:sz w:val="16"/>
+              </w:rPr>
+              <w:t>ProgName</w:t>
+            </w:r>
+            <w:proofErr w:type="spellEnd"/>
+            <w:r>
+              <w:rPr>
+                <w:rFonts w:ascii="Times New Roman" w:hAnsi="Times New Roman" w:cs="Times New Roman"/>
+                <w:sz w:val="16"/>
+              </w:rPr>
+              <w:t xml:space="preserve"> and </w:t>
+            </w:r>
+            <w:proofErr w:type="spellStart"/>
+            <w:r>
+              <w:rPr>
+                <w:rFonts w:ascii="Times New Roman" w:hAnsi="Times New Roman" w:cs="Times New Roman"/>
+                <w:sz w:val="16"/>
+              </w:rPr>
+              <w:t>ProgVer</w:t>
+            </w:r>
+            <w:proofErr w:type="spellEnd"/>
+            <w:r>
+              <w:rPr>
+                <w:rFonts w:ascii="Times New Roman" w:hAnsi="Times New Roman" w:cs="Times New Roman"/>
+                <w:sz w:val="16"/>
+              </w:rPr>
+              <w:t xml:space="preserve"> are used</w:t>
+            </w:r>
+            <w:r>
+              <w:rPr>
+                <w:rFonts w:ascii="Times New Roman" w:hAnsi="Times New Roman" w:cs="Times New Roman"/>
+                <w:sz w:val="16"/>
+              </w:rPr>
+              <w:br/>
+            </w:r>
+            <w:r>
+              <w:rPr>
+                <w:rFonts w:ascii="Times New Roman" w:hAnsi="Times New Roman" w:cs="Times New Roman"/>
+                <w:sz w:val="16"/>
+              </w:rPr>
+              <w:t xml:space="preserve">    – </w:t>
+            </w:r>
+            <w:r>
+              <w:rPr>
+                <w:rFonts w:ascii="Times New Roman" w:hAnsi="Times New Roman" w:cs="Times New Roman"/>
+                <w:sz w:val="16"/>
+              </w:rPr>
+              <w:t xml:space="preserve">DispNVD1 – Single input of type </w:t>
+            </w:r>
+            <w:proofErr w:type="spellStart"/>
+            <w:r>
+              <w:rPr>
+                <w:rFonts w:ascii="Times New Roman" w:hAnsi="Times New Roman" w:cs="Times New Roman"/>
+                <w:sz w:val="16"/>
+              </w:rPr>
+              <w:t>ProgDesc</w:t>
+            </w:r>
+            <w:proofErr w:type="spellEnd"/>
+            <w:r>
+              <w:rPr>
+                <w:rFonts w:ascii="Times New Roman" w:hAnsi="Times New Roman" w:cs="Times New Roman"/>
+                <w:sz w:val="16"/>
+              </w:rPr>
+              <w:t>.</w:t>
+            </w:r>
+            <w:r>
+              <w:rPr>
+                <w:rFonts w:ascii="Times New Roman" w:hAnsi="Times New Roman" w:cs="Times New Roman"/>
+                <w:sz w:val="16"/>
+              </w:rPr>
+              <w:br/>
+              <w:t xml:space="preserve">    – </w:t>
+            </w:r>
+            <w:r>
+              <w:rPr>
+                <w:rFonts w:ascii="Times New Roman" w:hAnsi="Times New Roman" w:cs="Times New Roman"/>
+                <w:sz w:val="16"/>
+              </w:rPr>
+              <w:t>DispNVD2 – Two arguments of character type containing the name and version info</w:t>
             </w:r>
           </w:p>
         </w:tc>
@@ -10771,12 +11050,14 @@
               </w:rPr>
               <w:br/>
             </w:r>
+            <w:proofErr w:type="spellStart"/>
             <w:r>
               <w:rPr>
                 <w:rFonts w:ascii="Times New Roman" w:hAnsi="Times New Roman" w:cs="Times New Roman"/>
               </w:rPr>
               <w:t>ErrStat</w:t>
             </w:r>
+            <w:proofErr w:type="spellEnd"/>
           </w:p>
         </w:tc>
         <w:tc>
@@ -10990,12 +11271,14 @@
               </w:rPr>
               <w:br/>
             </w:r>
+            <w:proofErr w:type="spellStart"/>
             <w:r>
               <w:rPr>
                 <w:rFonts w:ascii="Times New Roman" w:hAnsi="Times New Roman" w:cs="Times New Roman"/>
               </w:rPr>
               <w:t>ErrStat</w:t>
             </w:r>
+            <w:proofErr w:type="spellEnd"/>
           </w:p>
         </w:tc>
         <w:tc>
@@ -11093,12 +11376,14 @@
               </w:rPr>
               <w:br/>
             </w:r>
+            <w:proofErr w:type="spellStart"/>
             <w:r>
               <w:rPr>
                 <w:rFonts w:ascii="Times New Roman" w:hAnsi="Times New Roman" w:cs="Times New Roman"/>
               </w:rPr>
               <w:t>ErrStat</w:t>
             </w:r>
+            <w:proofErr w:type="spellEnd"/>
           </w:p>
         </w:tc>
         <w:tc>
@@ -11196,12 +11481,14 @@
               </w:rPr>
               <w:br/>
             </w:r>
+            <w:proofErr w:type="spellStart"/>
             <w:r>
               <w:rPr>
                 <w:rFonts w:ascii="Times New Roman" w:hAnsi="Times New Roman" w:cs="Times New Roman"/>
               </w:rPr>
               <w:t>ErrStat</w:t>
             </w:r>
+            <w:proofErr w:type="spellEnd"/>
           </w:p>
         </w:tc>
         <w:tc>
@@ -11293,12 +11580,14 @@
               </w:rPr>
               <w:br/>
             </w:r>
+            <w:proofErr w:type="spellStart"/>
             <w:r>
               <w:rPr>
                 <w:rFonts w:ascii="Times New Roman" w:hAnsi="Times New Roman" w:cs="Times New Roman"/>
               </w:rPr>
               <w:t>ErrStat</w:t>
             </w:r>
+            <w:proofErr w:type="spellEnd"/>
           </w:p>
         </w:tc>
         <w:tc>
@@ -11390,12 +11679,14 @@
               </w:rPr>
               <w:br/>
             </w:r>
+            <w:proofErr w:type="spellStart"/>
             <w:r>
               <w:rPr>
                 <w:rFonts w:ascii="Times New Roman" w:hAnsi="Times New Roman" w:cs="Times New Roman"/>
               </w:rPr>
               <w:t>ErrStat</w:t>
             </w:r>
+            <w:proofErr w:type="spellEnd"/>
           </w:p>
         </w:tc>
         <w:tc>
@@ -11667,12 +11958,14 @@
               </w:rPr>
               <w:br/>
             </w:r>
+            <w:proofErr w:type="spellStart"/>
             <w:r>
               <w:rPr>
                 <w:rFonts w:ascii="Times New Roman" w:hAnsi="Times New Roman" w:cs="Times New Roman"/>
               </w:rPr>
               <w:t>ErrStat</w:t>
             </w:r>
+            <w:proofErr w:type="spellEnd"/>
           </w:p>
         </w:tc>
         <w:tc>
@@ -11696,6 +11989,1619 @@
                 <w:rFonts w:ascii="Times New Roman" w:hAnsi="Times New Roman" w:cs="Times New Roman"/>
               </w:rPr>
               <w:t>pens an unformatted input file.</w:t>
+            </w:r>
+          </w:p>
+        </w:tc>
+      </w:tr>
+    </w:tbl>
+    <w:p>
+      <w:r>
+        <w:lastRenderedPageBreak/>
+        <w:br w:type="page"/>
+      </w:r>
+    </w:p>
+    <w:tbl>
+      <w:tblPr>
+        <w:tblStyle w:val="TableGrid"/>
+        <w:tblW w:w="0" w:type="auto"/>
+        <w:tblInd w:w="425" w:type="dxa"/>
+        <w:tblBorders>
+          <w:top w:val="none" w:sz="0" w:space="0" w:color="auto"/>
+          <w:left w:val="none" w:sz="0" w:space="0" w:color="auto"/>
+          <w:right w:val="none" w:sz="0" w:space="0" w:color="auto"/>
+          <w:insideV w:val="none" w:sz="0" w:space="0" w:color="auto"/>
+        </w:tblBorders>
+        <w:tblLook w:val="04A0"/>
+      </w:tblPr>
+      <w:tblGrid>
+        <w:gridCol w:w="1729"/>
+        <w:gridCol w:w="1408"/>
+        <w:gridCol w:w="6014"/>
+      </w:tblGrid>
+      <w:tr>
+        <w:tc>
+          <w:tcPr>
+            <w:tcW w:w="1729" w:type="dxa"/>
+          </w:tcPr>
+          <w:p>
+            <w:pPr>
+              <w:rPr>
+                <w:rFonts w:ascii="Times New Roman" w:hAnsi="Times New Roman" w:cs="Times New Roman"/>
+                <w:u w:val="single"/>
+              </w:rPr>
+            </w:pPr>
+            <w:r>
+              <w:rPr>
+                <w:rFonts w:ascii="Times New Roman" w:hAnsi="Times New Roman" w:cs="Times New Roman"/>
+                <w:u w:val="single"/>
+              </w:rPr>
+              <w:lastRenderedPageBreak/>
+              <w:t>Name</w:t>
+            </w:r>
+          </w:p>
+        </w:tc>
+        <w:tc>
+          <w:tcPr>
+            <w:tcW w:w="1408" w:type="dxa"/>
+          </w:tcPr>
+          <w:p>
+            <w:pPr>
+              <w:rPr>
+                <w:rFonts w:ascii="Times New Roman" w:hAnsi="Times New Roman" w:cs="Times New Roman"/>
+                <w:u w:val="single"/>
+              </w:rPr>
+            </w:pPr>
+            <w:r>
+              <w:rPr>
+                <w:rFonts w:ascii="Times New Roman" w:hAnsi="Times New Roman" w:cs="Times New Roman"/>
+                <w:u w:val="single"/>
+              </w:rPr>
+              <w:t>Arguments</w:t>
+            </w:r>
+          </w:p>
+        </w:tc>
+        <w:tc>
+          <w:tcPr>
+            <w:tcW w:w="6014" w:type="dxa"/>
+          </w:tcPr>
+          <w:p>
+            <w:pPr>
+              <w:rPr>
+                <w:rFonts w:ascii="Times New Roman" w:hAnsi="Times New Roman" w:cs="Times New Roman"/>
+                <w:u w:val="single"/>
+              </w:rPr>
+            </w:pPr>
+            <w:r>
+              <w:rPr>
+                <w:rFonts w:ascii="Times New Roman" w:hAnsi="Times New Roman" w:cs="Times New Roman"/>
+                <w:u w:val="single"/>
+              </w:rPr>
+              <w:t>Description</w:t>
+            </w:r>
+          </w:p>
+        </w:tc>
+      </w:tr>
+      <w:tr>
+        <w:tc>
+          <w:tcPr>
+            <w:tcW w:w="1729" w:type="dxa"/>
+          </w:tcPr>
+          <w:p>
+            <w:pPr>
+              <w:rPr>
+                <w:rFonts w:ascii="Times New Roman" w:hAnsi="Times New Roman" w:cs="Times New Roman"/>
+              </w:rPr>
+            </w:pPr>
+            <w:proofErr w:type="spellStart"/>
+            <w:r>
+              <w:rPr>
+                <w:rFonts w:ascii="Times New Roman" w:hAnsi="Times New Roman" w:cs="Times New Roman"/>
+              </w:rPr>
+              <w:t>OpenUInBEFile</w:t>
+            </w:r>
+            <w:proofErr w:type="spellEnd"/>
+          </w:p>
+        </w:tc>
+        <w:tc>
+          <w:tcPr>
+            <w:tcW w:w="1408" w:type="dxa"/>
+          </w:tcPr>
+          <w:p>
+            <w:pPr>
+              <w:rPr>
+                <w:rFonts w:ascii="Times New Roman" w:hAnsi="Times New Roman" w:cs="Times New Roman"/>
+              </w:rPr>
+            </w:pPr>
+            <w:r>
+              <w:rPr>
+                <w:rFonts w:ascii="Times New Roman" w:hAnsi="Times New Roman" w:cs="Times New Roman"/>
+              </w:rPr>
+              <w:t>Un,</w:t>
+            </w:r>
+            <w:r>
+              <w:rPr>
+                <w:rFonts w:ascii="Times New Roman" w:hAnsi="Times New Roman" w:cs="Times New Roman"/>
+              </w:rPr>
+              <w:br/>
+            </w:r>
+            <w:proofErr w:type="spellStart"/>
+            <w:r>
+              <w:rPr>
+                <w:rFonts w:ascii="Times New Roman" w:hAnsi="Times New Roman" w:cs="Times New Roman"/>
+              </w:rPr>
+              <w:t>InFile</w:t>
+            </w:r>
+            <w:proofErr w:type="spellEnd"/>
+            <w:r>
+              <w:rPr>
+                <w:rFonts w:ascii="Times New Roman" w:hAnsi="Times New Roman" w:cs="Times New Roman"/>
+              </w:rPr>
+              <w:t>,</w:t>
+            </w:r>
+            <w:r>
+              <w:rPr>
+                <w:rFonts w:ascii="Times New Roman" w:hAnsi="Times New Roman" w:cs="Times New Roman"/>
+              </w:rPr>
+              <w:br/>
+            </w:r>
+            <w:proofErr w:type="spellStart"/>
+            <w:r>
+              <w:rPr>
+                <w:rFonts w:ascii="Times New Roman" w:hAnsi="Times New Roman" w:cs="Times New Roman"/>
+              </w:rPr>
+              <w:t>RecLen</w:t>
+            </w:r>
+            <w:proofErr w:type="spellEnd"/>
+            <w:r>
+              <w:rPr>
+                <w:rFonts w:ascii="Times New Roman" w:hAnsi="Times New Roman" w:cs="Times New Roman"/>
+              </w:rPr>
+              <w:t>,</w:t>
+            </w:r>
+            <w:r>
+              <w:rPr>
+                <w:rFonts w:ascii="Times New Roman" w:hAnsi="Times New Roman" w:cs="Times New Roman"/>
+              </w:rPr>
+              <w:br/>
+            </w:r>
+            <w:proofErr w:type="spellStart"/>
+            <w:r>
+              <w:rPr>
+                <w:rFonts w:ascii="Times New Roman" w:hAnsi="Times New Roman" w:cs="Times New Roman"/>
+              </w:rPr>
+              <w:t>ErrSta</w:t>
+            </w:r>
+            <w:r>
+              <w:rPr>
+                <w:rFonts w:ascii="Times New Roman" w:hAnsi="Times New Roman" w:cs="Times New Roman"/>
+              </w:rPr>
+              <w:t>t</w:t>
+            </w:r>
+            <w:proofErr w:type="spellEnd"/>
+          </w:p>
+        </w:tc>
+        <w:tc>
+          <w:tcPr>
+            <w:tcW w:w="6014" w:type="dxa"/>
+          </w:tcPr>
+          <w:p>
+            <w:pPr>
+              <w:rPr>
+                <w:rFonts w:ascii="Times New Roman" w:hAnsi="Times New Roman" w:cs="Times New Roman"/>
+              </w:rPr>
+            </w:pPr>
+            <w:r>
+              <w:rPr>
+                <w:rFonts w:ascii="Times New Roman" w:hAnsi="Times New Roman" w:cs="Times New Roman"/>
+              </w:rPr>
+              <w:t>O</w:t>
+            </w:r>
+            <w:r>
+              <w:rPr>
+                <w:rFonts w:ascii="Times New Roman" w:hAnsi="Times New Roman" w:cs="Times New Roman"/>
+              </w:rPr>
+              <w:t xml:space="preserve">pens an unformatted input file of </w:t>
+            </w:r>
+            <w:proofErr w:type="spellStart"/>
+            <w:r>
+              <w:rPr>
+                <w:rFonts w:ascii="Times New Roman" w:hAnsi="Times New Roman" w:cs="Times New Roman"/>
+                <w:i/>
+              </w:rPr>
+              <w:t>RecLen</w:t>
+            </w:r>
+            <w:proofErr w:type="spellEnd"/>
+            <w:r>
+              <w:rPr>
+                <w:rFonts w:ascii="Times New Roman" w:hAnsi="Times New Roman" w:cs="Times New Roman"/>
+              </w:rPr>
+              <w:t>-byte data records stored in Big Endian format.</w:t>
+            </w:r>
+          </w:p>
+        </w:tc>
+      </w:tr>
+      <w:tr>
+        <w:tc>
+          <w:tcPr>
+            <w:tcW w:w="1729" w:type="dxa"/>
+          </w:tcPr>
+          <w:p>
+            <w:pPr>
+              <w:rPr>
+                <w:rFonts w:ascii="Times New Roman" w:hAnsi="Times New Roman" w:cs="Times New Roman"/>
+              </w:rPr>
+            </w:pPr>
+            <w:proofErr w:type="spellStart"/>
+            <w:r>
+              <w:rPr>
+                <w:rFonts w:ascii="Times New Roman" w:hAnsi="Times New Roman" w:cs="Times New Roman"/>
+              </w:rPr>
+              <w:t>OpenUOutfile</w:t>
+            </w:r>
+            <w:proofErr w:type="spellEnd"/>
+          </w:p>
+        </w:tc>
+        <w:tc>
+          <w:tcPr>
+            <w:tcW w:w="1408" w:type="dxa"/>
+          </w:tcPr>
+          <w:p>
+            <w:pPr>
+              <w:rPr>
+                <w:rFonts w:ascii="Times New Roman" w:hAnsi="Times New Roman" w:cs="Times New Roman"/>
+              </w:rPr>
+            </w:pPr>
+            <w:r>
+              <w:rPr>
+                <w:rFonts w:ascii="Times New Roman" w:hAnsi="Times New Roman" w:cs="Times New Roman"/>
+              </w:rPr>
+              <w:t>Un,</w:t>
+            </w:r>
+            <w:r>
+              <w:rPr>
+                <w:rFonts w:ascii="Times New Roman" w:hAnsi="Times New Roman" w:cs="Times New Roman"/>
+              </w:rPr>
+              <w:br/>
+            </w:r>
+            <w:proofErr w:type="spellStart"/>
+            <w:r>
+              <w:rPr>
+                <w:rFonts w:ascii="Times New Roman" w:hAnsi="Times New Roman" w:cs="Times New Roman"/>
+              </w:rPr>
+              <w:t>OutFile</w:t>
+            </w:r>
+            <w:proofErr w:type="spellEnd"/>
+            <w:r>
+              <w:rPr>
+                <w:rFonts w:ascii="Times New Roman" w:hAnsi="Times New Roman" w:cs="Times New Roman"/>
+              </w:rPr>
+              <w:t>,</w:t>
+            </w:r>
+            <w:r>
+              <w:rPr>
+                <w:rFonts w:ascii="Times New Roman" w:hAnsi="Times New Roman" w:cs="Times New Roman"/>
+              </w:rPr>
+              <w:br/>
+            </w:r>
+            <w:proofErr w:type="spellStart"/>
+            <w:r>
+              <w:rPr>
+                <w:rFonts w:ascii="Times New Roman" w:hAnsi="Times New Roman" w:cs="Times New Roman"/>
+              </w:rPr>
+              <w:t>ErrStat</w:t>
+            </w:r>
+            <w:proofErr w:type="spellEnd"/>
+          </w:p>
+        </w:tc>
+        <w:tc>
+          <w:tcPr>
+            <w:tcW w:w="6014" w:type="dxa"/>
+          </w:tcPr>
+          <w:p>
+            <w:pPr>
+              <w:rPr>
+                <w:rFonts w:ascii="Times New Roman" w:hAnsi="Times New Roman" w:cs="Times New Roman"/>
+              </w:rPr>
+            </w:pPr>
+            <w:r>
+              <w:rPr>
+                <w:rFonts w:ascii="Times New Roman" w:hAnsi="Times New Roman" w:cs="Times New Roman"/>
+              </w:rPr>
+              <w:t>O</w:t>
+            </w:r>
+            <w:r>
+              <w:rPr>
+                <w:rFonts w:ascii="Times New Roman" w:hAnsi="Times New Roman" w:cs="Times New Roman"/>
+              </w:rPr>
+              <w:t>pens an unformatted output file</w:t>
+            </w:r>
+            <w:r>
+              <w:rPr>
+                <w:rFonts w:ascii="Times New Roman" w:hAnsi="Times New Roman" w:cs="Times New Roman"/>
+              </w:rPr>
+              <w:t>.</w:t>
+            </w:r>
+          </w:p>
+        </w:tc>
+      </w:tr>
+      <w:tr>
+        <w:tc>
+          <w:tcPr>
+            <w:tcW w:w="1729" w:type="dxa"/>
+          </w:tcPr>
+          <w:p>
+            <w:pPr>
+              <w:rPr>
+                <w:rFonts w:ascii="Times New Roman" w:hAnsi="Times New Roman" w:cs="Times New Roman"/>
+              </w:rPr>
+            </w:pPr>
+            <w:proofErr w:type="spellStart"/>
+            <w:r>
+              <w:rPr>
+                <w:rFonts w:ascii="Times New Roman" w:hAnsi="Times New Roman" w:cs="Times New Roman"/>
+              </w:rPr>
+              <w:t>PathIsRelative</w:t>
+            </w:r>
+            <w:proofErr w:type="spellEnd"/>
+            <w:r>
+              <w:rPr>
+                <w:rFonts w:ascii="Times New Roman" w:hAnsi="Times New Roman" w:cs="Times New Roman"/>
+              </w:rPr>
+              <w:br/>
+            </w:r>
+            <w:r>
+              <w:rPr>
+                <w:rFonts w:ascii="Times New Roman" w:hAnsi="Times New Roman" w:cs="Times New Roman"/>
+                <w:i/>
+                <w:sz w:val="16"/>
+              </w:rPr>
+              <w:t>(function)</w:t>
+            </w:r>
+          </w:p>
+        </w:tc>
+        <w:tc>
+          <w:tcPr>
+            <w:tcW w:w="1408" w:type="dxa"/>
+          </w:tcPr>
+          <w:p>
+            <w:pPr>
+              <w:rPr>
+                <w:rFonts w:ascii="Times New Roman" w:hAnsi="Times New Roman" w:cs="Times New Roman"/>
+              </w:rPr>
+            </w:pPr>
+            <w:proofErr w:type="spellStart"/>
+            <w:r>
+              <w:rPr>
+                <w:rFonts w:ascii="Times New Roman" w:hAnsi="Times New Roman" w:cs="Times New Roman"/>
+              </w:rPr>
+              <w:t>GivenFil</w:t>
+            </w:r>
+            <w:proofErr w:type="spellEnd"/>
+          </w:p>
+        </w:tc>
+        <w:tc>
+          <w:tcPr>
+            <w:tcW w:w="6014" w:type="dxa"/>
+          </w:tcPr>
+          <w:p>
+            <w:pPr>
+              <w:rPr>
+                <w:rFonts w:ascii="Times New Roman" w:hAnsi="Times New Roman" w:cs="Times New Roman"/>
+              </w:rPr>
+            </w:pPr>
+            <w:r>
+              <w:rPr>
+                <w:rFonts w:ascii="Times New Roman" w:hAnsi="Times New Roman" w:cs="Times New Roman"/>
+              </w:rPr>
+              <w:t>D</w:t>
+            </w:r>
+            <w:r>
+              <w:rPr>
+                <w:rFonts w:ascii="Times New Roman" w:hAnsi="Times New Roman" w:cs="Times New Roman"/>
+              </w:rPr>
+              <w:t>etermine i</w:t>
+            </w:r>
+            <w:r>
+              <w:rPr>
+                <w:rFonts w:ascii="Times New Roman" w:hAnsi="Times New Roman" w:cs="Times New Roman"/>
+              </w:rPr>
+              <w:t>f</w:t>
+            </w:r>
+            <w:r>
+              <w:rPr>
+                <w:rFonts w:ascii="Times New Roman" w:hAnsi="Times New Roman" w:cs="Times New Roman"/>
+              </w:rPr>
+              <w:t xml:space="preserve"> the given file name is absolute or relative. </w:t>
+            </w:r>
+            <w:r>
+              <w:rPr>
+                <w:rFonts w:ascii="Times New Roman" w:hAnsi="Times New Roman" w:cs="Times New Roman"/>
+              </w:rPr>
+              <w:t xml:space="preserve"> A path is </w:t>
+            </w:r>
+            <w:r>
+              <w:rPr>
+                <w:rFonts w:ascii="Times New Roman" w:hAnsi="Times New Roman" w:cs="Times New Roman"/>
+              </w:rPr>
+              <w:t>consider</w:t>
+            </w:r>
+            <w:r>
+              <w:rPr>
+                <w:rFonts w:ascii="Times New Roman" w:hAnsi="Times New Roman" w:cs="Times New Roman"/>
+              </w:rPr>
+              <w:t>ed</w:t>
+            </w:r>
+            <w:r>
+              <w:rPr>
+                <w:rFonts w:ascii="Times New Roman" w:hAnsi="Times New Roman" w:cs="Times New Roman"/>
+              </w:rPr>
+              <w:t xml:space="preserve"> an absolute path one that satisfies one of the</w:t>
+            </w:r>
+            <w:r>
+              <w:rPr>
+                <w:rFonts w:ascii="Times New Roman" w:hAnsi="Times New Roman" w:cs="Times New Roman"/>
+              </w:rPr>
+              <w:t xml:space="preserve"> </w:t>
+            </w:r>
+            <w:r>
+              <w:rPr>
+                <w:rFonts w:ascii="Times New Roman" w:hAnsi="Times New Roman" w:cs="Times New Roman"/>
+              </w:rPr>
+              <w:t>following criteria:</w:t>
+            </w:r>
+          </w:p>
+          <w:p>
+            <w:pPr>
+              <w:rPr>
+                <w:rFonts w:ascii="Times New Roman" w:hAnsi="Times New Roman" w:cs="Times New Roman"/>
+              </w:rPr>
+            </w:pPr>
+            <w:r>
+              <w:rPr>
+                <w:rFonts w:ascii="Times New Roman" w:hAnsi="Times New Roman" w:cs="Times New Roman"/>
+              </w:rPr>
+              <w:t xml:space="preserve">     </w:t>
+            </w:r>
+            <w:r>
+              <w:rPr>
+                <w:rFonts w:ascii="Times New Roman" w:hAnsi="Times New Roman" w:cs="Times New Roman"/>
+              </w:rPr>
+              <w:t>1) It contains ":/"</w:t>
+            </w:r>
+            <w:r>
+              <w:rPr>
+                <w:rFonts w:ascii="Times New Roman" w:hAnsi="Times New Roman" w:cs="Times New Roman"/>
+              </w:rPr>
+              <w:t xml:space="preserve"> or </w:t>
+            </w:r>
+            <w:r>
+              <w:rPr>
+                <w:rFonts w:ascii="Times New Roman" w:hAnsi="Times New Roman" w:cs="Times New Roman"/>
+              </w:rPr>
+              <w:t>":\"</w:t>
+            </w:r>
+          </w:p>
+          <w:p>
+            <w:pPr>
+              <w:rPr>
+                <w:rFonts w:ascii="Times New Roman" w:hAnsi="Times New Roman" w:cs="Times New Roman"/>
+              </w:rPr>
+            </w:pPr>
+            <w:r>
+              <w:rPr>
+                <w:rFonts w:ascii="Times New Roman" w:hAnsi="Times New Roman" w:cs="Times New Roman"/>
+              </w:rPr>
+              <w:t xml:space="preserve">     </w:t>
+            </w:r>
+            <w:r>
+              <w:rPr>
+                <w:rFonts w:ascii="Times New Roman" w:hAnsi="Times New Roman" w:cs="Times New Roman"/>
+              </w:rPr>
+              <w:t>2</w:t>
+            </w:r>
+            <w:r>
+              <w:rPr>
+                <w:rFonts w:ascii="Times New Roman" w:hAnsi="Times New Roman" w:cs="Times New Roman"/>
+              </w:rPr>
+              <w:t>) It starts with "/"</w:t>
+            </w:r>
+            <w:r>
+              <w:rPr>
+                <w:rFonts w:ascii="Times New Roman" w:hAnsi="Times New Roman" w:cs="Times New Roman"/>
+              </w:rPr>
+              <w:t xml:space="preserve"> or </w:t>
+            </w:r>
+            <w:r>
+              <w:rPr>
+                <w:rFonts w:ascii="Times New Roman" w:hAnsi="Times New Roman" w:cs="Times New Roman"/>
+              </w:rPr>
+              <w:t>"\"</w:t>
+            </w:r>
+          </w:p>
+          <w:p>
+            <w:pPr>
+              <w:rPr>
+                <w:rFonts w:ascii="Times New Roman" w:hAnsi="Times New Roman" w:cs="Times New Roman"/>
+              </w:rPr>
+            </w:pPr>
+            <w:r>
+              <w:rPr>
+                <w:rFonts w:ascii="Times New Roman" w:hAnsi="Times New Roman" w:cs="Times New Roman"/>
+              </w:rPr>
+              <w:t>All others are considered relative.</w:t>
+            </w:r>
+          </w:p>
+        </w:tc>
+      </w:tr>
+      <w:tr>
+        <w:tc>
+          <w:tcPr>
+            <w:tcW w:w="1729" w:type="dxa"/>
+          </w:tcPr>
+          <w:p>
+            <w:pPr>
+              <w:rPr>
+                <w:rFonts w:ascii="Times New Roman" w:hAnsi="Times New Roman" w:cs="Times New Roman"/>
+              </w:rPr>
+            </w:pPr>
+            <w:proofErr w:type="spellStart"/>
+            <w:r>
+              <w:rPr>
+                <w:rFonts w:ascii="Times New Roman" w:hAnsi="Times New Roman" w:cs="Times New Roman"/>
+              </w:rPr>
+              <w:t>PremEOF</w:t>
+            </w:r>
+            <w:proofErr w:type="spellEnd"/>
+          </w:p>
+        </w:tc>
+        <w:tc>
+          <w:tcPr>
+            <w:tcW w:w="1408" w:type="dxa"/>
+          </w:tcPr>
+          <w:p>
+            <w:pPr>
+              <w:rPr>
+                <w:rFonts w:ascii="Times New Roman" w:hAnsi="Times New Roman" w:cs="Times New Roman"/>
+              </w:rPr>
+            </w:pPr>
+            <w:proofErr w:type="spellStart"/>
+            <w:r>
+              <w:rPr>
+                <w:rFonts w:ascii="Times New Roman" w:hAnsi="Times New Roman" w:cs="Times New Roman"/>
+              </w:rPr>
+              <w:t>Fil</w:t>
+            </w:r>
+            <w:proofErr w:type="spellEnd"/>
+            <w:r>
+              <w:rPr>
+                <w:rFonts w:ascii="Times New Roman" w:hAnsi="Times New Roman" w:cs="Times New Roman"/>
+              </w:rPr>
+              <w:t>,</w:t>
+            </w:r>
+            <w:r>
+              <w:rPr>
+                <w:rFonts w:ascii="Times New Roman" w:hAnsi="Times New Roman" w:cs="Times New Roman"/>
+              </w:rPr>
+              <w:br/>
+            </w:r>
+            <w:r>
+              <w:rPr>
+                <w:rFonts w:ascii="Times New Roman" w:hAnsi="Times New Roman" w:cs="Times New Roman"/>
+              </w:rPr>
+              <w:t>Variable,</w:t>
+            </w:r>
+            <w:r>
+              <w:rPr>
+                <w:rFonts w:ascii="Times New Roman" w:hAnsi="Times New Roman" w:cs="Times New Roman"/>
+              </w:rPr>
+              <w:br/>
+            </w:r>
+            <w:proofErr w:type="spellStart"/>
+            <w:r>
+              <w:rPr>
+                <w:rFonts w:ascii="Times New Roman" w:hAnsi="Times New Roman" w:cs="Times New Roman"/>
+              </w:rPr>
+              <w:t>TrapErrors</w:t>
+            </w:r>
+            <w:proofErr w:type="spellEnd"/>
+          </w:p>
+        </w:tc>
+        <w:tc>
+          <w:tcPr>
+            <w:tcW w:w="6014" w:type="dxa"/>
+          </w:tcPr>
+          <w:p>
+            <w:pPr>
+              <w:rPr>
+                <w:rFonts w:ascii="Times New Roman" w:hAnsi="Times New Roman" w:cs="Times New Roman"/>
+              </w:rPr>
+            </w:pPr>
+            <w:r>
+              <w:rPr>
+                <w:rFonts w:ascii="Times New Roman" w:hAnsi="Times New Roman" w:cs="Times New Roman"/>
+              </w:rPr>
+              <w:t xml:space="preserve">Write </w:t>
+            </w:r>
+            <w:r>
+              <w:rPr>
+                <w:rFonts w:ascii="Times New Roman" w:hAnsi="Times New Roman" w:cs="Times New Roman"/>
+              </w:rPr>
+              <w:t>out an EOF message and aborts the program.</w:t>
+            </w:r>
+          </w:p>
+        </w:tc>
+      </w:tr>
+      <w:tr>
+        <w:tc>
+          <w:tcPr>
+            <w:tcW w:w="1729" w:type="dxa"/>
+          </w:tcPr>
+          <w:p>
+            <w:pPr>
+              <w:rPr>
+                <w:rFonts w:ascii="Times New Roman" w:hAnsi="Times New Roman" w:cs="Times New Roman"/>
+              </w:rPr>
+            </w:pPr>
+            <w:proofErr w:type="spellStart"/>
+            <w:r>
+              <w:rPr>
+                <w:rFonts w:ascii="Times New Roman" w:hAnsi="Times New Roman" w:cs="Times New Roman"/>
+              </w:rPr>
+              <w:t>ProgAbort</w:t>
+            </w:r>
+            <w:proofErr w:type="spellEnd"/>
+          </w:p>
+        </w:tc>
+        <w:tc>
+          <w:tcPr>
+            <w:tcW w:w="1408" w:type="dxa"/>
+          </w:tcPr>
+          <w:p>
+            <w:pPr>
+              <w:rPr>
+                <w:rFonts w:ascii="Times New Roman" w:hAnsi="Times New Roman" w:cs="Times New Roman"/>
+              </w:rPr>
+            </w:pPr>
+            <w:r>
+              <w:rPr>
+                <w:rFonts w:ascii="Times New Roman" w:hAnsi="Times New Roman" w:cs="Times New Roman"/>
+              </w:rPr>
+              <w:t>Message,</w:t>
+            </w:r>
+            <w:r>
+              <w:rPr>
+                <w:rFonts w:ascii="Times New Roman" w:hAnsi="Times New Roman" w:cs="Times New Roman"/>
+              </w:rPr>
+              <w:br/>
+            </w:r>
+            <w:proofErr w:type="spellStart"/>
+            <w:r>
+              <w:rPr>
+                <w:rFonts w:ascii="Times New Roman" w:hAnsi="Times New Roman" w:cs="Times New Roman"/>
+              </w:rPr>
+              <w:t>TrapErrors</w:t>
+            </w:r>
+            <w:proofErr w:type="spellEnd"/>
+          </w:p>
+        </w:tc>
+        <w:tc>
+          <w:tcPr>
+            <w:tcW w:w="6014" w:type="dxa"/>
+          </w:tcPr>
+          <w:p>
+            <w:pPr>
+              <w:rPr>
+                <w:rFonts w:ascii="Times New Roman" w:hAnsi="Times New Roman" w:cs="Times New Roman"/>
+              </w:rPr>
+            </w:pPr>
+            <w:r>
+              <w:rPr>
+                <w:rFonts w:ascii="Times New Roman" w:hAnsi="Times New Roman" w:cs="Times New Roman"/>
+              </w:rPr>
+              <w:t>O</w:t>
+            </w:r>
+            <w:r>
+              <w:rPr>
+                <w:rFonts w:ascii="Times New Roman" w:hAnsi="Times New Roman" w:cs="Times New Roman"/>
+              </w:rPr>
+              <w:t>utputs fatal error messages and stops the program.</w:t>
+            </w:r>
+          </w:p>
+        </w:tc>
+      </w:tr>
+      <w:tr>
+        <w:tc>
+          <w:tcPr>
+            <w:tcW w:w="1729" w:type="dxa"/>
+          </w:tcPr>
+          <w:p>
+            <w:pPr>
+              <w:rPr>
+                <w:rFonts w:ascii="Times New Roman" w:hAnsi="Times New Roman" w:cs="Times New Roman"/>
+              </w:rPr>
+            </w:pPr>
+            <w:proofErr w:type="spellStart"/>
+            <w:r>
+              <w:rPr>
+                <w:rFonts w:ascii="Times New Roman" w:hAnsi="Times New Roman" w:cs="Times New Roman"/>
+              </w:rPr>
+              <w:t>ProgWarn</w:t>
+            </w:r>
+            <w:proofErr w:type="spellEnd"/>
+          </w:p>
+        </w:tc>
+        <w:tc>
+          <w:tcPr>
+            <w:tcW w:w="1408" w:type="dxa"/>
+          </w:tcPr>
+          <w:p>
+            <w:pPr>
+              <w:rPr>
+                <w:rFonts w:ascii="Times New Roman" w:hAnsi="Times New Roman" w:cs="Times New Roman"/>
+              </w:rPr>
+            </w:pPr>
+            <w:r>
+              <w:rPr>
+                <w:rFonts w:ascii="Times New Roman" w:hAnsi="Times New Roman" w:cs="Times New Roman"/>
+              </w:rPr>
+              <w:t>Message</w:t>
+            </w:r>
+          </w:p>
+        </w:tc>
+        <w:tc>
+          <w:tcPr>
+            <w:tcW w:w="6014" w:type="dxa"/>
+          </w:tcPr>
+          <w:p>
+            <w:pPr>
+              <w:rPr>
+                <w:rFonts w:ascii="Times New Roman" w:hAnsi="Times New Roman" w:cs="Times New Roman"/>
+              </w:rPr>
+            </w:pPr>
+            <w:r>
+              <w:rPr>
+                <w:rFonts w:ascii="Times New Roman" w:hAnsi="Times New Roman" w:cs="Times New Roman"/>
+              </w:rPr>
+              <w:t>O</w:t>
+            </w:r>
+            <w:r>
+              <w:rPr>
+                <w:rFonts w:ascii="Times New Roman" w:hAnsi="Times New Roman" w:cs="Times New Roman"/>
+              </w:rPr>
+              <w:t>u</w:t>
+            </w:r>
+            <w:r>
+              <w:rPr>
+                <w:rFonts w:ascii="Times New Roman" w:hAnsi="Times New Roman" w:cs="Times New Roman"/>
+              </w:rPr>
+              <w:t xml:space="preserve">tputs non-fatal warning </w:t>
+            </w:r>
+            <w:r>
+              <w:rPr>
+                <w:rFonts w:ascii="Times New Roman" w:hAnsi="Times New Roman" w:cs="Times New Roman"/>
+                <w:i/>
+              </w:rPr>
+              <w:t>Message</w:t>
+            </w:r>
+            <w:r>
+              <w:rPr>
+                <w:rFonts w:ascii="Times New Roman" w:hAnsi="Times New Roman" w:cs="Times New Roman"/>
+              </w:rPr>
+              <w:t xml:space="preserve"> and returns to the calling routine.</w:t>
+            </w:r>
+          </w:p>
+        </w:tc>
+      </w:tr>
+      <w:tr>
+        <w:tc>
+          <w:tcPr>
+            <w:tcW w:w="1729" w:type="dxa"/>
+          </w:tcPr>
+          <w:p>
+            <w:pPr>
+              <w:rPr>
+                <w:rFonts w:ascii="Times New Roman" w:hAnsi="Times New Roman" w:cs="Times New Roman"/>
+              </w:rPr>
+            </w:pPr>
+            <w:proofErr w:type="spellStart"/>
+            <w:r>
+              <w:rPr>
+                <w:rFonts w:ascii="Times New Roman" w:hAnsi="Times New Roman" w:cs="Times New Roman"/>
+              </w:rPr>
+              <w:t>ReadCom</w:t>
+            </w:r>
+            <w:proofErr w:type="spellEnd"/>
+          </w:p>
+        </w:tc>
+        <w:tc>
+          <w:tcPr>
+            <w:tcW w:w="1408" w:type="dxa"/>
+          </w:tcPr>
+          <w:p>
+            <w:pPr>
+              <w:rPr>
+                <w:rFonts w:ascii="Times New Roman" w:hAnsi="Times New Roman" w:cs="Times New Roman"/>
+              </w:rPr>
+            </w:pPr>
+            <w:proofErr w:type="spellStart"/>
+            <w:r>
+              <w:rPr>
+                <w:rFonts w:ascii="Times New Roman" w:hAnsi="Times New Roman" w:cs="Times New Roman"/>
+              </w:rPr>
+              <w:t>UnIn</w:t>
+            </w:r>
+            <w:proofErr w:type="spellEnd"/>
+            <w:r>
+              <w:rPr>
+                <w:rFonts w:ascii="Times New Roman" w:hAnsi="Times New Roman" w:cs="Times New Roman"/>
+              </w:rPr>
+              <w:t>,</w:t>
+            </w:r>
+            <w:r>
+              <w:rPr>
+                <w:rFonts w:ascii="Times New Roman" w:hAnsi="Times New Roman" w:cs="Times New Roman"/>
+              </w:rPr>
+              <w:br/>
+            </w:r>
+            <w:proofErr w:type="spellStart"/>
+            <w:r>
+              <w:rPr>
+                <w:rFonts w:ascii="Times New Roman" w:hAnsi="Times New Roman" w:cs="Times New Roman"/>
+              </w:rPr>
+              <w:t>Fil</w:t>
+            </w:r>
+            <w:proofErr w:type="spellEnd"/>
+            <w:r>
+              <w:rPr>
+                <w:rFonts w:ascii="Times New Roman" w:hAnsi="Times New Roman" w:cs="Times New Roman"/>
+              </w:rPr>
+              <w:t>,</w:t>
+            </w:r>
+            <w:r>
+              <w:rPr>
+                <w:rFonts w:ascii="Times New Roman" w:hAnsi="Times New Roman" w:cs="Times New Roman"/>
+              </w:rPr>
+              <w:br/>
+            </w:r>
+            <w:proofErr w:type="spellStart"/>
+            <w:r>
+              <w:rPr>
+                <w:rFonts w:ascii="Times New Roman" w:hAnsi="Times New Roman" w:cs="Times New Roman"/>
+              </w:rPr>
+              <w:t>ComName</w:t>
+            </w:r>
+            <w:proofErr w:type="spellEnd"/>
+            <w:r>
+              <w:rPr>
+                <w:rFonts w:ascii="Times New Roman" w:hAnsi="Times New Roman" w:cs="Times New Roman"/>
+              </w:rPr>
+              <w:t>,</w:t>
+            </w:r>
+            <w:r>
+              <w:rPr>
+                <w:rFonts w:ascii="Times New Roman" w:hAnsi="Times New Roman" w:cs="Times New Roman"/>
+              </w:rPr>
+              <w:br/>
+            </w:r>
+            <w:proofErr w:type="spellStart"/>
+            <w:r>
+              <w:rPr>
+                <w:rFonts w:ascii="Times New Roman" w:hAnsi="Times New Roman" w:cs="Times New Roman"/>
+              </w:rPr>
+              <w:t>ErrStat</w:t>
+            </w:r>
+            <w:proofErr w:type="spellEnd"/>
+          </w:p>
+        </w:tc>
+        <w:tc>
+          <w:tcPr>
+            <w:tcW w:w="6014" w:type="dxa"/>
+          </w:tcPr>
+          <w:p>
+            <w:pPr>
+              <w:rPr>
+                <w:rFonts w:ascii="Times New Roman" w:hAnsi="Times New Roman" w:cs="Times New Roman"/>
+              </w:rPr>
+            </w:pPr>
+            <w:r>
+              <w:rPr>
+                <w:rFonts w:ascii="Times New Roman" w:hAnsi="Times New Roman" w:cs="Times New Roman"/>
+              </w:rPr>
+              <w:t>R</w:t>
+            </w:r>
+            <w:r>
+              <w:rPr>
+                <w:rFonts w:ascii="Times New Roman" w:hAnsi="Times New Roman" w:cs="Times New Roman"/>
+              </w:rPr>
+              <w:t>eads a comment from the next line of the input file.</w:t>
+            </w:r>
+          </w:p>
+        </w:tc>
+      </w:tr>
+      <w:tr>
+        <w:tc>
+          <w:tcPr>
+            <w:tcW w:w="1729" w:type="dxa"/>
+          </w:tcPr>
+          <w:p>
+            <w:pPr>
+              <w:rPr>
+                <w:rFonts w:ascii="Times New Roman" w:hAnsi="Times New Roman" w:cs="Times New Roman"/>
+              </w:rPr>
+            </w:pPr>
+            <w:proofErr w:type="spellStart"/>
+            <w:r>
+              <w:rPr>
+                <w:rFonts w:ascii="Times New Roman" w:hAnsi="Times New Roman" w:cs="Times New Roman"/>
+              </w:rPr>
+              <w:t>ReadNum</w:t>
+            </w:r>
+            <w:proofErr w:type="spellEnd"/>
+          </w:p>
+        </w:tc>
+        <w:tc>
+          <w:tcPr>
+            <w:tcW w:w="1408" w:type="dxa"/>
+          </w:tcPr>
+          <w:p>
+            <w:pPr>
+              <w:rPr>
+                <w:rFonts w:ascii="Times New Roman" w:hAnsi="Times New Roman" w:cs="Times New Roman"/>
+              </w:rPr>
+            </w:pPr>
+            <w:proofErr w:type="spellStart"/>
+            <w:r>
+              <w:rPr>
+                <w:rFonts w:ascii="Times New Roman" w:hAnsi="Times New Roman" w:cs="Times New Roman"/>
+              </w:rPr>
+              <w:t>UnIn</w:t>
+            </w:r>
+            <w:proofErr w:type="spellEnd"/>
+            <w:r>
+              <w:rPr>
+                <w:rFonts w:ascii="Times New Roman" w:hAnsi="Times New Roman" w:cs="Times New Roman"/>
+              </w:rPr>
+              <w:t>,</w:t>
+            </w:r>
+            <w:r>
+              <w:rPr>
+                <w:rFonts w:ascii="Times New Roman" w:hAnsi="Times New Roman" w:cs="Times New Roman"/>
+              </w:rPr>
+              <w:br/>
+            </w:r>
+            <w:proofErr w:type="spellStart"/>
+            <w:r>
+              <w:rPr>
+                <w:rFonts w:ascii="Times New Roman" w:hAnsi="Times New Roman" w:cs="Times New Roman"/>
+              </w:rPr>
+              <w:t>Fil</w:t>
+            </w:r>
+            <w:proofErr w:type="spellEnd"/>
+            <w:r>
+              <w:rPr>
+                <w:rFonts w:ascii="Times New Roman" w:hAnsi="Times New Roman" w:cs="Times New Roman"/>
+              </w:rPr>
+              <w:t>,</w:t>
+            </w:r>
+            <w:r>
+              <w:rPr>
+                <w:rFonts w:ascii="Times New Roman" w:hAnsi="Times New Roman" w:cs="Times New Roman"/>
+              </w:rPr>
+              <w:br/>
+            </w:r>
+            <w:r>
+              <w:rPr>
+                <w:rFonts w:ascii="Times New Roman" w:hAnsi="Times New Roman" w:cs="Times New Roman"/>
+              </w:rPr>
+              <w:t>Word,</w:t>
+            </w:r>
+            <w:r>
+              <w:rPr>
+                <w:rFonts w:ascii="Times New Roman" w:hAnsi="Times New Roman" w:cs="Times New Roman"/>
+              </w:rPr>
+              <w:br/>
+            </w:r>
+            <w:proofErr w:type="spellStart"/>
+            <w:r>
+              <w:rPr>
+                <w:rFonts w:ascii="Times New Roman" w:hAnsi="Times New Roman" w:cs="Times New Roman"/>
+              </w:rPr>
+              <w:t>VarName</w:t>
+            </w:r>
+            <w:proofErr w:type="spellEnd"/>
+            <w:r>
+              <w:rPr>
+                <w:rFonts w:ascii="Times New Roman" w:hAnsi="Times New Roman" w:cs="Times New Roman"/>
+              </w:rPr>
+              <w:t>,</w:t>
+            </w:r>
+            <w:r>
+              <w:rPr>
+                <w:rFonts w:ascii="Times New Roman" w:hAnsi="Times New Roman" w:cs="Times New Roman"/>
+              </w:rPr>
+              <w:br/>
+            </w:r>
+            <w:r>
+              <w:rPr>
+                <w:rFonts w:ascii="Times New Roman" w:hAnsi="Times New Roman" w:cs="Times New Roman"/>
+              </w:rPr>
+              <w:t>ErrStat</w:t>
+            </w:r>
+          </w:p>
+        </w:tc>
+        <w:tc>
+          <w:tcPr>
+            <w:tcW w:w="6014" w:type="dxa"/>
+          </w:tcPr>
+          <w:p>
+            <w:pPr>
+              <w:rPr>
+                <w:rFonts w:ascii="Times New Roman" w:hAnsi="Times New Roman" w:cs="Times New Roman"/>
+              </w:rPr>
+            </w:pPr>
+            <w:r>
+              <w:rPr>
+                <w:rFonts w:ascii="Times New Roman" w:hAnsi="Times New Roman" w:cs="Times New Roman"/>
+              </w:rPr>
+              <w:t>Reads a</w:t>
+            </w:r>
+            <w:r>
+              <w:rPr>
+                <w:rFonts w:ascii="Times New Roman" w:hAnsi="Times New Roman" w:cs="Times New Roman"/>
+              </w:rPr>
+              <w:t xml:space="preserve"> single word from a file and tests to see if it's a pure number (no true or false).</w:t>
+            </w:r>
+          </w:p>
+        </w:tc>
+      </w:tr>
+      <w:tr>
+        <w:tc>
+          <w:tcPr>
+            <w:tcW w:w="1729" w:type="dxa"/>
+          </w:tcPr>
+          <w:p>
+            <w:pPr>
+              <w:rPr>
+                <w:rFonts w:ascii="Times New Roman" w:hAnsi="Times New Roman" w:cs="Times New Roman"/>
+              </w:rPr>
+            </w:pPr>
+            <w:proofErr w:type="spellStart"/>
+            <w:r>
+              <w:rPr>
+                <w:rFonts w:ascii="Times New Roman" w:hAnsi="Times New Roman" w:cs="Times New Roman"/>
+              </w:rPr>
+              <w:t>ReadOutputList</w:t>
+            </w:r>
+            <w:proofErr w:type="spellEnd"/>
+          </w:p>
+        </w:tc>
+        <w:tc>
+          <w:tcPr>
+            <w:tcW w:w="1408" w:type="dxa"/>
+          </w:tcPr>
+          <w:p>
+            <w:pPr>
+              <w:rPr>
+                <w:rFonts w:ascii="Times New Roman" w:hAnsi="Times New Roman" w:cs="Times New Roman"/>
+              </w:rPr>
+            </w:pPr>
+            <w:proofErr w:type="spellStart"/>
+            <w:r>
+              <w:rPr>
+                <w:rFonts w:ascii="Times New Roman" w:hAnsi="Times New Roman" w:cs="Times New Roman"/>
+              </w:rPr>
+              <w:t>UnIn</w:t>
+            </w:r>
+            <w:proofErr w:type="spellEnd"/>
+            <w:r>
+              <w:rPr>
+                <w:rFonts w:ascii="Times New Roman" w:hAnsi="Times New Roman" w:cs="Times New Roman"/>
+              </w:rPr>
+              <w:t>,</w:t>
+            </w:r>
+            <w:r>
+              <w:rPr>
+                <w:rFonts w:ascii="Times New Roman" w:hAnsi="Times New Roman" w:cs="Times New Roman"/>
+              </w:rPr>
+              <w:br/>
+            </w:r>
+            <w:proofErr w:type="spellStart"/>
+            <w:r>
+              <w:rPr>
+                <w:rFonts w:ascii="Times New Roman" w:hAnsi="Times New Roman" w:cs="Times New Roman"/>
+              </w:rPr>
+              <w:t>Fil</w:t>
+            </w:r>
+            <w:proofErr w:type="spellEnd"/>
+            <w:r>
+              <w:rPr>
+                <w:rFonts w:ascii="Times New Roman" w:hAnsi="Times New Roman" w:cs="Times New Roman"/>
+              </w:rPr>
+              <w:t>,</w:t>
+            </w:r>
+            <w:r>
+              <w:rPr>
+                <w:rFonts w:ascii="Times New Roman" w:hAnsi="Times New Roman" w:cs="Times New Roman"/>
+              </w:rPr>
+              <w:br/>
+            </w:r>
+            <w:proofErr w:type="spellStart"/>
+            <w:r>
+              <w:rPr>
+                <w:rFonts w:ascii="Times New Roman" w:hAnsi="Times New Roman" w:cs="Times New Roman"/>
+              </w:rPr>
+              <w:t>CharAry</w:t>
+            </w:r>
+            <w:proofErr w:type="spellEnd"/>
+            <w:r>
+              <w:rPr>
+                <w:rFonts w:ascii="Times New Roman" w:hAnsi="Times New Roman" w:cs="Times New Roman"/>
+              </w:rPr>
+              <w:t>,</w:t>
+            </w:r>
+            <w:r>
+              <w:rPr>
+                <w:rFonts w:ascii="Times New Roman" w:hAnsi="Times New Roman" w:cs="Times New Roman"/>
+              </w:rPr>
+              <w:br/>
+            </w:r>
+            <w:proofErr w:type="spellStart"/>
+            <w:r>
+              <w:rPr>
+                <w:rFonts w:ascii="Times New Roman" w:hAnsi="Times New Roman" w:cs="Times New Roman"/>
+              </w:rPr>
+              <w:t>AryLenRead</w:t>
+            </w:r>
+            <w:proofErr w:type="spellEnd"/>
+            <w:r>
+              <w:rPr>
+                <w:rFonts w:ascii="Times New Roman" w:hAnsi="Times New Roman" w:cs="Times New Roman"/>
+              </w:rPr>
+              <w:t>,</w:t>
+            </w:r>
+            <w:r>
+              <w:rPr>
+                <w:rFonts w:ascii="Times New Roman" w:hAnsi="Times New Roman" w:cs="Times New Roman"/>
+              </w:rPr>
+              <w:br/>
+            </w:r>
+            <w:proofErr w:type="spellStart"/>
+            <w:r>
+              <w:rPr>
+                <w:rFonts w:ascii="Times New Roman" w:hAnsi="Times New Roman" w:cs="Times New Roman"/>
+              </w:rPr>
+              <w:t>AryName</w:t>
+            </w:r>
+            <w:proofErr w:type="spellEnd"/>
+            <w:r>
+              <w:rPr>
+                <w:rFonts w:ascii="Times New Roman" w:hAnsi="Times New Roman" w:cs="Times New Roman"/>
+              </w:rPr>
+              <w:t>,</w:t>
+            </w:r>
+            <w:r>
+              <w:rPr>
+                <w:rFonts w:ascii="Times New Roman" w:hAnsi="Times New Roman" w:cs="Times New Roman"/>
+              </w:rPr>
+              <w:br/>
+            </w:r>
+            <w:proofErr w:type="spellStart"/>
+            <w:r>
+              <w:rPr>
+                <w:rFonts w:ascii="Times New Roman" w:hAnsi="Times New Roman" w:cs="Times New Roman"/>
+              </w:rPr>
+              <w:t>AryDescr</w:t>
+            </w:r>
+            <w:proofErr w:type="spellEnd"/>
+            <w:r>
+              <w:rPr>
+                <w:rFonts w:ascii="Times New Roman" w:hAnsi="Times New Roman" w:cs="Times New Roman"/>
+              </w:rPr>
+              <w:t>,</w:t>
+            </w:r>
+            <w:r>
+              <w:rPr>
+                <w:rFonts w:ascii="Times New Roman" w:hAnsi="Times New Roman" w:cs="Times New Roman"/>
+              </w:rPr>
+              <w:br/>
+            </w:r>
+            <w:proofErr w:type="spellStart"/>
+            <w:r>
+              <w:rPr>
+                <w:rFonts w:ascii="Times New Roman" w:hAnsi="Times New Roman" w:cs="Times New Roman"/>
+              </w:rPr>
+              <w:t>ErrStat</w:t>
+            </w:r>
+            <w:proofErr w:type="spellEnd"/>
+          </w:p>
+        </w:tc>
+        <w:tc>
+          <w:tcPr>
+            <w:tcW w:w="6014" w:type="dxa"/>
+          </w:tcPr>
+          <w:p>
+            <w:pPr>
+              <w:rPr>
+                <w:rFonts w:ascii="Times New Roman" w:hAnsi="Times New Roman" w:cs="Times New Roman"/>
+              </w:rPr>
+            </w:pPr>
+            <w:r>
+              <w:rPr>
+                <w:rFonts w:ascii="Times New Roman" w:hAnsi="Times New Roman" w:cs="Times New Roman"/>
+              </w:rPr>
+              <w:t xml:space="preserve">Reads </w:t>
+            </w:r>
+            <w:proofErr w:type="gramStart"/>
+            <w:r>
+              <w:rPr>
+                <w:rFonts w:ascii="Times New Roman" w:hAnsi="Times New Roman" w:cs="Times New Roman"/>
+              </w:rPr>
+              <w:t>a</w:t>
+            </w:r>
+            <w:proofErr w:type="gramEnd"/>
+            <w:r>
+              <w:rPr>
+                <w:rFonts w:ascii="Times New Roman" w:hAnsi="Times New Roman" w:cs="Times New Roman"/>
+              </w:rPr>
+              <w:t xml:space="preserve"> </w:t>
+            </w:r>
+            <w:proofErr w:type="spellStart"/>
+            <w:r>
+              <w:rPr>
+                <w:rFonts w:ascii="Times New Roman" w:hAnsi="Times New Roman" w:cs="Times New Roman"/>
+                <w:i/>
+              </w:rPr>
+              <w:t>AryLen</w:t>
+            </w:r>
+            <w:proofErr w:type="spellEnd"/>
+            <w:r>
+              <w:rPr>
+                <w:rFonts w:ascii="Times New Roman" w:hAnsi="Times New Roman" w:cs="Times New Roman"/>
+              </w:rPr>
+              <w:t xml:space="preserve"> values into a real array from the next </w:t>
+            </w:r>
+            <w:proofErr w:type="spellStart"/>
+            <w:r>
+              <w:rPr>
+                <w:rFonts w:ascii="Times New Roman" w:hAnsi="Times New Roman" w:cs="Times New Roman"/>
+                <w:i/>
+              </w:rPr>
+              <w:t>AryLen</w:t>
+            </w:r>
+            <w:proofErr w:type="spellEnd"/>
+            <w:r>
+              <w:rPr>
+                <w:rFonts w:ascii="Times New Roman" w:hAnsi="Times New Roman" w:cs="Times New Roman"/>
+              </w:rPr>
+              <w:t xml:space="preserve"> lines of the input file.</w:t>
+            </w:r>
+          </w:p>
+        </w:tc>
+      </w:tr>
+      <w:tr>
+        <w:tc>
+          <w:tcPr>
+            <w:tcW w:w="1729" w:type="dxa"/>
+          </w:tcPr>
+          <w:p>
+            <w:pPr>
+              <w:rPr>
+                <w:rFonts w:ascii="Times New Roman" w:hAnsi="Times New Roman" w:cs="Times New Roman"/>
+              </w:rPr>
+            </w:pPr>
+            <w:proofErr w:type="spellStart"/>
+            <w:r>
+              <w:rPr>
+                <w:rFonts w:ascii="Times New Roman" w:hAnsi="Times New Roman" w:cs="Times New Roman"/>
+              </w:rPr>
+              <w:t>ReadStr</w:t>
+            </w:r>
+            <w:proofErr w:type="spellEnd"/>
+          </w:p>
+        </w:tc>
+        <w:tc>
+          <w:tcPr>
+            <w:tcW w:w="1408" w:type="dxa"/>
+          </w:tcPr>
+          <w:p>
+            <w:pPr>
+              <w:rPr>
+                <w:rFonts w:ascii="Times New Roman" w:hAnsi="Times New Roman" w:cs="Times New Roman"/>
+              </w:rPr>
+            </w:pPr>
+            <w:proofErr w:type="spellStart"/>
+            <w:r>
+              <w:rPr>
+                <w:rFonts w:ascii="Times New Roman" w:hAnsi="Times New Roman" w:cs="Times New Roman"/>
+              </w:rPr>
+              <w:t>UnIn</w:t>
+            </w:r>
+            <w:proofErr w:type="spellEnd"/>
+            <w:r>
+              <w:rPr>
+                <w:rFonts w:ascii="Times New Roman" w:hAnsi="Times New Roman" w:cs="Times New Roman"/>
+              </w:rPr>
+              <w:t>,</w:t>
+            </w:r>
+            <w:r>
+              <w:rPr>
+                <w:rFonts w:ascii="Times New Roman" w:hAnsi="Times New Roman" w:cs="Times New Roman"/>
+              </w:rPr>
+              <w:br/>
+            </w:r>
+            <w:proofErr w:type="spellStart"/>
+            <w:r>
+              <w:rPr>
+                <w:rFonts w:ascii="Times New Roman" w:hAnsi="Times New Roman" w:cs="Times New Roman"/>
+              </w:rPr>
+              <w:t>Fil</w:t>
+            </w:r>
+            <w:proofErr w:type="spellEnd"/>
+            <w:r>
+              <w:rPr>
+                <w:rFonts w:ascii="Times New Roman" w:hAnsi="Times New Roman" w:cs="Times New Roman"/>
+              </w:rPr>
+              <w:t>,</w:t>
+            </w:r>
+            <w:r>
+              <w:rPr>
+                <w:rFonts w:ascii="Times New Roman" w:hAnsi="Times New Roman" w:cs="Times New Roman"/>
+              </w:rPr>
+              <w:br/>
+            </w:r>
+            <w:proofErr w:type="spellStart"/>
+            <w:r>
+              <w:rPr>
+                <w:rFonts w:ascii="Times New Roman" w:hAnsi="Times New Roman" w:cs="Times New Roman"/>
+              </w:rPr>
+              <w:t>CharVar</w:t>
+            </w:r>
+            <w:proofErr w:type="spellEnd"/>
+            <w:r>
+              <w:rPr>
+                <w:rFonts w:ascii="Times New Roman" w:hAnsi="Times New Roman" w:cs="Times New Roman"/>
+              </w:rPr>
+              <w:t>,</w:t>
+            </w:r>
+            <w:r>
+              <w:rPr>
+                <w:rFonts w:ascii="Times New Roman" w:hAnsi="Times New Roman" w:cs="Times New Roman"/>
+              </w:rPr>
+              <w:br/>
+            </w:r>
+            <w:proofErr w:type="spellStart"/>
+            <w:r>
+              <w:rPr>
+                <w:rFonts w:ascii="Times New Roman" w:hAnsi="Times New Roman" w:cs="Times New Roman"/>
+              </w:rPr>
+              <w:t>VarName</w:t>
+            </w:r>
+            <w:proofErr w:type="spellEnd"/>
+            <w:r>
+              <w:rPr>
+                <w:rFonts w:ascii="Times New Roman" w:hAnsi="Times New Roman" w:cs="Times New Roman"/>
+              </w:rPr>
+              <w:t>,</w:t>
+            </w:r>
+            <w:r>
+              <w:rPr>
+                <w:rFonts w:ascii="Times New Roman" w:hAnsi="Times New Roman" w:cs="Times New Roman"/>
+              </w:rPr>
+              <w:br/>
+            </w:r>
+            <w:proofErr w:type="spellStart"/>
+            <w:r>
+              <w:rPr>
+                <w:rFonts w:ascii="Times New Roman" w:hAnsi="Times New Roman" w:cs="Times New Roman"/>
+              </w:rPr>
+              <w:t>VarDescr</w:t>
+            </w:r>
+            <w:proofErr w:type="spellEnd"/>
+            <w:r>
+              <w:rPr>
+                <w:rFonts w:ascii="Times New Roman" w:hAnsi="Times New Roman" w:cs="Times New Roman"/>
+              </w:rPr>
+              <w:t>,</w:t>
+            </w:r>
+            <w:r>
+              <w:rPr>
+                <w:rFonts w:ascii="Times New Roman" w:hAnsi="Times New Roman" w:cs="Times New Roman"/>
+              </w:rPr>
+              <w:br/>
+            </w:r>
+            <w:proofErr w:type="spellStart"/>
+            <w:r>
+              <w:rPr>
+                <w:rFonts w:ascii="Times New Roman" w:hAnsi="Times New Roman" w:cs="Times New Roman"/>
+              </w:rPr>
+              <w:t>ErrStat</w:t>
+            </w:r>
+            <w:proofErr w:type="spellEnd"/>
+          </w:p>
+        </w:tc>
+        <w:tc>
+          <w:tcPr>
+            <w:tcW w:w="6014" w:type="dxa"/>
+          </w:tcPr>
+          <w:p>
+            <w:pPr>
+              <w:rPr>
+                <w:rFonts w:ascii="Times New Roman" w:hAnsi="Times New Roman" w:cs="Times New Roman"/>
+              </w:rPr>
+            </w:pPr>
+            <w:r>
+              <w:rPr>
+                <w:rFonts w:ascii="Times New Roman" w:hAnsi="Times New Roman" w:cs="Times New Roman"/>
+              </w:rPr>
+              <w:t>R</w:t>
+            </w:r>
+            <w:r>
+              <w:rPr>
+                <w:rFonts w:ascii="Times New Roman" w:hAnsi="Times New Roman" w:cs="Times New Roman"/>
+              </w:rPr>
+              <w:t>eads a string from the next line of the input file.</w:t>
+            </w:r>
+          </w:p>
+        </w:tc>
+      </w:tr>
+      <w:tr>
+        <w:tc>
+          <w:tcPr>
+            <w:tcW w:w="1729" w:type="dxa"/>
+          </w:tcPr>
+          <w:p>
+            <w:pPr>
+              <w:rPr>
+                <w:rFonts w:ascii="Times New Roman" w:hAnsi="Times New Roman" w:cs="Times New Roman"/>
+              </w:rPr>
+            </w:pPr>
+            <w:proofErr w:type="spellStart"/>
+            <w:r>
+              <w:rPr>
+                <w:rFonts w:ascii="Times New Roman" w:hAnsi="Times New Roman" w:cs="Times New Roman"/>
+              </w:rPr>
+              <w:t>WaitTime</w:t>
+            </w:r>
+            <w:proofErr w:type="spellEnd"/>
+          </w:p>
+        </w:tc>
+        <w:tc>
+          <w:tcPr>
+            <w:tcW w:w="1408" w:type="dxa"/>
+          </w:tcPr>
+          <w:p>
+            <w:pPr>
+              <w:rPr>
+                <w:rFonts w:ascii="Times New Roman" w:hAnsi="Times New Roman" w:cs="Times New Roman"/>
+              </w:rPr>
+            </w:pPr>
+            <w:proofErr w:type="spellStart"/>
+            <w:r>
+              <w:rPr>
+                <w:rFonts w:ascii="Times New Roman" w:hAnsi="Times New Roman" w:cs="Times New Roman"/>
+              </w:rPr>
+              <w:t>WaitSecs</w:t>
+            </w:r>
+            <w:proofErr w:type="spellEnd"/>
+          </w:p>
+        </w:tc>
+        <w:tc>
+          <w:tcPr>
+            <w:tcW w:w="6014" w:type="dxa"/>
+          </w:tcPr>
+          <w:p>
+            <w:pPr>
+              <w:rPr>
+                <w:rFonts w:ascii="Times New Roman" w:hAnsi="Times New Roman" w:cs="Times New Roman"/>
+              </w:rPr>
+            </w:pPr>
+            <w:r>
+              <w:rPr>
+                <w:rFonts w:ascii="Times New Roman" w:hAnsi="Times New Roman" w:cs="Times New Roman"/>
+              </w:rPr>
+              <w:t xml:space="preserve">Waits for </w:t>
+            </w:r>
+            <w:proofErr w:type="spellStart"/>
+            <w:r>
+              <w:rPr>
+                <w:rFonts w:ascii="Times New Roman" w:hAnsi="Times New Roman" w:cs="Times New Roman"/>
+                <w:i/>
+              </w:rPr>
+              <w:t>WaitSecs</w:t>
+            </w:r>
+            <w:proofErr w:type="spellEnd"/>
+            <w:r>
+              <w:rPr>
+                <w:rFonts w:ascii="Times New Roman" w:hAnsi="Times New Roman" w:cs="Times New Roman"/>
+              </w:rPr>
+              <w:t xml:space="preserve"> before proceeding.</w:t>
+            </w:r>
+          </w:p>
+        </w:tc>
+      </w:tr>
+      <w:tr>
+        <w:tc>
+          <w:tcPr>
+            <w:tcW w:w="1729" w:type="dxa"/>
+          </w:tcPr>
+          <w:p>
+            <w:pPr>
+              <w:rPr>
+                <w:rFonts w:ascii="Times New Roman" w:hAnsi="Times New Roman" w:cs="Times New Roman"/>
+              </w:rPr>
+            </w:pPr>
+            <w:proofErr w:type="spellStart"/>
+            <w:r>
+              <w:rPr>
+                <w:rFonts w:ascii="Times New Roman" w:hAnsi="Times New Roman" w:cs="Times New Roman"/>
+              </w:rPr>
+              <w:t>WrPr</w:t>
+            </w:r>
+            <w:proofErr w:type="spellEnd"/>
+          </w:p>
+        </w:tc>
+        <w:tc>
+          <w:tcPr>
+            <w:tcW w:w="1408" w:type="dxa"/>
+          </w:tcPr>
+          <w:p>
+            <w:pPr>
+              <w:rPr>
+                <w:rFonts w:ascii="Times New Roman" w:hAnsi="Times New Roman" w:cs="Times New Roman"/>
+              </w:rPr>
+            </w:pPr>
+            <w:proofErr w:type="spellStart"/>
+            <w:r>
+              <w:rPr>
+                <w:rFonts w:ascii="Times New Roman" w:hAnsi="Times New Roman" w:cs="Times New Roman"/>
+              </w:rPr>
+              <w:t>Str</w:t>
+            </w:r>
+            <w:proofErr w:type="spellEnd"/>
+          </w:p>
+        </w:tc>
+        <w:tc>
+          <w:tcPr>
+            <w:tcW w:w="6014" w:type="dxa"/>
+          </w:tcPr>
+          <w:p>
+            <w:pPr>
+              <w:rPr>
+                <w:rFonts w:ascii="Times New Roman" w:hAnsi="Times New Roman" w:cs="Times New Roman"/>
+              </w:rPr>
+            </w:pPr>
+            <w:r>
+              <w:rPr>
+                <w:rFonts w:ascii="Times New Roman" w:hAnsi="Times New Roman" w:cs="Times New Roman"/>
+              </w:rPr>
+              <w:t>W</w:t>
+            </w:r>
+            <w:r>
+              <w:rPr>
+                <w:rFonts w:ascii="Times New Roman" w:hAnsi="Times New Roman" w:cs="Times New Roman"/>
+              </w:rPr>
+              <w:t>rites out a prompt</w:t>
+            </w:r>
+            <w:r>
+              <w:rPr>
+                <w:rFonts w:ascii="Times New Roman" w:hAnsi="Times New Roman" w:cs="Times New Roman"/>
+              </w:rPr>
+              <w:t xml:space="preserve"> with text </w:t>
+            </w:r>
+            <w:proofErr w:type="spellStart"/>
+            <w:r>
+              <w:rPr>
+                <w:rFonts w:ascii="Times New Roman" w:hAnsi="Times New Roman" w:cs="Times New Roman"/>
+                <w:i/>
+              </w:rPr>
+              <w:t>Str</w:t>
+            </w:r>
+            <w:proofErr w:type="spellEnd"/>
+            <w:r>
+              <w:rPr>
+                <w:rFonts w:ascii="Times New Roman" w:hAnsi="Times New Roman" w:cs="Times New Roman"/>
+              </w:rPr>
+              <w:t xml:space="preserve"> to the screen without following it with a new line, though a new line precedes it.</w:t>
             </w:r>
           </w:p>
         </w:tc>
@@ -11717,1609 +13623,7 @@
           <w:right w:val="none" w:sz="0" w:space="0" w:color="auto"/>
           <w:insideV w:val="none" w:sz="0" w:space="0" w:color="auto"/>
         </w:tblBorders>
-        <w:tblLook w:val="04A0" w:firstRow="1" w:lastRow="0" w:firstColumn="1" w:lastColumn="0" w:noHBand="0" w:noVBand="1"/>
-      </w:tblPr>
-      <w:tblGrid>
-        <w:gridCol w:w="1729"/>
-        <w:gridCol w:w="1408"/>
-        <w:gridCol w:w="6014"/>
-      </w:tblGrid>
-      <w:tr>
-        <w:tc>
-          <w:tcPr>
-            <w:tcW w:w="1729" w:type="dxa"/>
-          </w:tcPr>
-          <w:p>
-            <w:pPr>
-              <w:rPr>
-                <w:rFonts w:ascii="Times New Roman" w:hAnsi="Times New Roman" w:cs="Times New Roman"/>
-                <w:u w:val="single"/>
-              </w:rPr>
-            </w:pPr>
-            <w:r>
-              <w:rPr>
-                <w:rFonts w:ascii="Times New Roman" w:hAnsi="Times New Roman" w:cs="Times New Roman"/>
-                <w:u w:val="single"/>
-              </w:rPr>
-              <w:lastRenderedPageBreak/>
-              <w:t>Name</w:t>
-            </w:r>
-          </w:p>
-        </w:tc>
-        <w:tc>
-          <w:tcPr>
-            <w:tcW w:w="1408" w:type="dxa"/>
-          </w:tcPr>
-          <w:p>
-            <w:pPr>
-              <w:rPr>
-                <w:rFonts w:ascii="Times New Roman" w:hAnsi="Times New Roman" w:cs="Times New Roman"/>
-                <w:u w:val="single"/>
-              </w:rPr>
-            </w:pPr>
-            <w:r>
-              <w:rPr>
-                <w:rFonts w:ascii="Times New Roman" w:hAnsi="Times New Roman" w:cs="Times New Roman"/>
-                <w:u w:val="single"/>
-              </w:rPr>
-              <w:t>Arguments</w:t>
-            </w:r>
-          </w:p>
-        </w:tc>
-        <w:tc>
-          <w:tcPr>
-            <w:tcW w:w="6014" w:type="dxa"/>
-          </w:tcPr>
-          <w:p>
-            <w:pPr>
-              <w:rPr>
-                <w:rFonts w:ascii="Times New Roman" w:hAnsi="Times New Roman" w:cs="Times New Roman"/>
-                <w:u w:val="single"/>
-              </w:rPr>
-            </w:pPr>
-            <w:r>
-              <w:rPr>
-                <w:rFonts w:ascii="Times New Roman" w:hAnsi="Times New Roman" w:cs="Times New Roman"/>
-                <w:u w:val="single"/>
-              </w:rPr>
-              <w:t>Description</w:t>
-            </w:r>
-          </w:p>
-        </w:tc>
-      </w:tr>
-      <w:tr>
-        <w:tc>
-          <w:tcPr>
-            <w:tcW w:w="1729" w:type="dxa"/>
-          </w:tcPr>
-          <w:p>
-            <w:pPr>
-              <w:rPr>
-                <w:rFonts w:ascii="Times New Roman" w:hAnsi="Times New Roman" w:cs="Times New Roman"/>
-              </w:rPr>
-            </w:pPr>
-            <w:proofErr w:type="spellStart"/>
-            <w:r>
-              <w:rPr>
-                <w:rFonts w:ascii="Times New Roman" w:hAnsi="Times New Roman" w:cs="Times New Roman"/>
-              </w:rPr>
-              <w:t>OpenUInBEFile</w:t>
-            </w:r>
-            <w:proofErr w:type="spellEnd"/>
-          </w:p>
-        </w:tc>
-        <w:tc>
-          <w:tcPr>
-            <w:tcW w:w="1408" w:type="dxa"/>
-          </w:tcPr>
-          <w:p>
-            <w:pPr>
-              <w:rPr>
-                <w:rFonts w:ascii="Times New Roman" w:hAnsi="Times New Roman" w:cs="Times New Roman"/>
-              </w:rPr>
-            </w:pPr>
-            <w:r>
-              <w:rPr>
-                <w:rFonts w:ascii="Times New Roman" w:hAnsi="Times New Roman" w:cs="Times New Roman"/>
-              </w:rPr>
-              <w:t>Un,</w:t>
-            </w:r>
-            <w:r>
-              <w:rPr>
-                <w:rFonts w:ascii="Times New Roman" w:hAnsi="Times New Roman" w:cs="Times New Roman"/>
-              </w:rPr>
-              <w:br/>
-            </w:r>
-            <w:proofErr w:type="spellStart"/>
-            <w:r>
-              <w:rPr>
-                <w:rFonts w:ascii="Times New Roman" w:hAnsi="Times New Roman" w:cs="Times New Roman"/>
-              </w:rPr>
-              <w:t>InFile</w:t>
-            </w:r>
-            <w:proofErr w:type="spellEnd"/>
-            <w:r>
-              <w:rPr>
-                <w:rFonts w:ascii="Times New Roman" w:hAnsi="Times New Roman" w:cs="Times New Roman"/>
-              </w:rPr>
-              <w:t>,</w:t>
-            </w:r>
-            <w:r>
-              <w:rPr>
-                <w:rFonts w:ascii="Times New Roman" w:hAnsi="Times New Roman" w:cs="Times New Roman"/>
-              </w:rPr>
-              <w:br/>
-            </w:r>
-            <w:proofErr w:type="spellStart"/>
-            <w:r>
-              <w:rPr>
-                <w:rFonts w:ascii="Times New Roman" w:hAnsi="Times New Roman" w:cs="Times New Roman"/>
-              </w:rPr>
-              <w:t>RecLen</w:t>
-            </w:r>
-            <w:proofErr w:type="spellEnd"/>
-            <w:r>
-              <w:rPr>
-                <w:rFonts w:ascii="Times New Roman" w:hAnsi="Times New Roman" w:cs="Times New Roman"/>
-              </w:rPr>
-              <w:t>,</w:t>
-            </w:r>
-            <w:r>
-              <w:rPr>
-                <w:rFonts w:ascii="Times New Roman" w:hAnsi="Times New Roman" w:cs="Times New Roman"/>
-              </w:rPr>
-              <w:br/>
-            </w:r>
-            <w:r>
-              <w:rPr>
-                <w:rFonts w:ascii="Times New Roman" w:hAnsi="Times New Roman" w:cs="Times New Roman"/>
-              </w:rPr>
-              <w:t>ErrSta</w:t>
-            </w:r>
-            <w:r>
-              <w:rPr>
-                <w:rFonts w:ascii="Times New Roman" w:hAnsi="Times New Roman" w:cs="Times New Roman"/>
-              </w:rPr>
-              <w:t>t</w:t>
-            </w:r>
-          </w:p>
-        </w:tc>
-        <w:tc>
-          <w:tcPr>
-            <w:tcW w:w="6014" w:type="dxa"/>
-          </w:tcPr>
-          <w:p>
-            <w:pPr>
-              <w:rPr>
-                <w:rFonts w:ascii="Times New Roman" w:hAnsi="Times New Roman" w:cs="Times New Roman"/>
-              </w:rPr>
-            </w:pPr>
-            <w:r>
-              <w:rPr>
-                <w:rFonts w:ascii="Times New Roman" w:hAnsi="Times New Roman" w:cs="Times New Roman"/>
-              </w:rPr>
-              <w:t>O</w:t>
-            </w:r>
-            <w:r>
-              <w:rPr>
-                <w:rFonts w:ascii="Times New Roman" w:hAnsi="Times New Roman" w:cs="Times New Roman"/>
-              </w:rPr>
-              <w:t xml:space="preserve">pens an unformatted input file of </w:t>
-            </w:r>
-            <w:proofErr w:type="spellStart"/>
-            <w:r>
-              <w:rPr>
-                <w:rFonts w:ascii="Times New Roman" w:hAnsi="Times New Roman" w:cs="Times New Roman"/>
-                <w:i/>
-              </w:rPr>
-              <w:t>RecLen</w:t>
-            </w:r>
-            <w:proofErr w:type="spellEnd"/>
-            <w:r>
-              <w:rPr>
-                <w:rFonts w:ascii="Times New Roman" w:hAnsi="Times New Roman" w:cs="Times New Roman"/>
-              </w:rPr>
-              <w:t>-byte data records stored in Big Endian format.</w:t>
-            </w:r>
-          </w:p>
-        </w:tc>
-      </w:tr>
-      <w:tr>
-        <w:tc>
-          <w:tcPr>
-            <w:tcW w:w="1729" w:type="dxa"/>
-          </w:tcPr>
-          <w:p>
-            <w:pPr>
-              <w:rPr>
-                <w:rFonts w:ascii="Times New Roman" w:hAnsi="Times New Roman" w:cs="Times New Roman"/>
-              </w:rPr>
-            </w:pPr>
-            <w:proofErr w:type="spellStart"/>
-            <w:r>
-              <w:rPr>
-                <w:rFonts w:ascii="Times New Roman" w:hAnsi="Times New Roman" w:cs="Times New Roman"/>
-              </w:rPr>
-              <w:t>OpenUOutfile</w:t>
-            </w:r>
-            <w:proofErr w:type="spellEnd"/>
-          </w:p>
-        </w:tc>
-        <w:tc>
-          <w:tcPr>
-            <w:tcW w:w="1408" w:type="dxa"/>
-          </w:tcPr>
-          <w:p>
-            <w:pPr>
-              <w:rPr>
-                <w:rFonts w:ascii="Times New Roman" w:hAnsi="Times New Roman" w:cs="Times New Roman"/>
-              </w:rPr>
-            </w:pPr>
-            <w:r>
-              <w:rPr>
-                <w:rFonts w:ascii="Times New Roman" w:hAnsi="Times New Roman" w:cs="Times New Roman"/>
-              </w:rPr>
-              <w:t>Un,</w:t>
-            </w:r>
-            <w:r>
-              <w:rPr>
-                <w:rFonts w:ascii="Times New Roman" w:hAnsi="Times New Roman" w:cs="Times New Roman"/>
-              </w:rPr>
-              <w:br/>
-            </w:r>
-            <w:proofErr w:type="spellStart"/>
-            <w:r>
-              <w:rPr>
-                <w:rFonts w:ascii="Times New Roman" w:hAnsi="Times New Roman" w:cs="Times New Roman"/>
-              </w:rPr>
-              <w:t>OutFile</w:t>
-            </w:r>
-            <w:proofErr w:type="spellEnd"/>
-            <w:r>
-              <w:rPr>
-                <w:rFonts w:ascii="Times New Roman" w:hAnsi="Times New Roman" w:cs="Times New Roman"/>
-              </w:rPr>
-              <w:t>,</w:t>
-            </w:r>
-            <w:r>
-              <w:rPr>
-                <w:rFonts w:ascii="Times New Roman" w:hAnsi="Times New Roman" w:cs="Times New Roman"/>
-              </w:rPr>
-              <w:br/>
-            </w:r>
-            <w:r>
-              <w:rPr>
-                <w:rFonts w:ascii="Times New Roman" w:hAnsi="Times New Roman" w:cs="Times New Roman"/>
-              </w:rPr>
-              <w:t>ErrStat</w:t>
-            </w:r>
-          </w:p>
-        </w:tc>
-        <w:tc>
-          <w:tcPr>
-            <w:tcW w:w="6014" w:type="dxa"/>
-          </w:tcPr>
-          <w:p>
-            <w:pPr>
-              <w:rPr>
-                <w:rFonts w:ascii="Times New Roman" w:hAnsi="Times New Roman" w:cs="Times New Roman"/>
-              </w:rPr>
-            </w:pPr>
-            <w:r>
-              <w:rPr>
-                <w:rFonts w:ascii="Times New Roman" w:hAnsi="Times New Roman" w:cs="Times New Roman"/>
-              </w:rPr>
-              <w:t>O</w:t>
-            </w:r>
-            <w:r>
-              <w:rPr>
-                <w:rFonts w:ascii="Times New Roman" w:hAnsi="Times New Roman" w:cs="Times New Roman"/>
-              </w:rPr>
-              <w:t>pens an unformatted output file</w:t>
-            </w:r>
-            <w:r>
-              <w:rPr>
-                <w:rFonts w:ascii="Times New Roman" w:hAnsi="Times New Roman" w:cs="Times New Roman"/>
-              </w:rPr>
-              <w:t>.</w:t>
-            </w:r>
-          </w:p>
-        </w:tc>
-      </w:tr>
-      <w:tr>
-        <w:tc>
-          <w:tcPr>
-            <w:tcW w:w="1729" w:type="dxa"/>
-          </w:tcPr>
-          <w:p>
-            <w:pPr>
-              <w:rPr>
-                <w:rFonts w:ascii="Times New Roman" w:hAnsi="Times New Roman" w:cs="Times New Roman"/>
-              </w:rPr>
-            </w:pPr>
-            <w:proofErr w:type="spellStart"/>
-            <w:r>
-              <w:rPr>
-                <w:rFonts w:ascii="Times New Roman" w:hAnsi="Times New Roman" w:cs="Times New Roman"/>
-              </w:rPr>
-              <w:t>PathIsRelative</w:t>
-            </w:r>
-            <w:proofErr w:type="spellEnd"/>
-            <w:r>
-              <w:rPr>
-                <w:rFonts w:ascii="Times New Roman" w:hAnsi="Times New Roman" w:cs="Times New Roman"/>
-              </w:rPr>
-              <w:br/>
-            </w:r>
-            <w:r>
-              <w:rPr>
-                <w:rFonts w:ascii="Times New Roman" w:hAnsi="Times New Roman" w:cs="Times New Roman"/>
-                <w:i/>
-                <w:sz w:val="16"/>
-              </w:rPr>
-              <w:t>(function)</w:t>
-            </w:r>
-          </w:p>
-        </w:tc>
-        <w:tc>
-          <w:tcPr>
-            <w:tcW w:w="1408" w:type="dxa"/>
-          </w:tcPr>
-          <w:p>
-            <w:pPr>
-              <w:rPr>
-                <w:rFonts w:ascii="Times New Roman" w:hAnsi="Times New Roman" w:cs="Times New Roman"/>
-              </w:rPr>
-            </w:pPr>
-            <w:proofErr w:type="spellStart"/>
-            <w:r>
-              <w:rPr>
-                <w:rFonts w:ascii="Times New Roman" w:hAnsi="Times New Roman" w:cs="Times New Roman"/>
-              </w:rPr>
-              <w:t>GivenFil</w:t>
-            </w:r>
-            <w:proofErr w:type="spellEnd"/>
-          </w:p>
-        </w:tc>
-        <w:tc>
-          <w:tcPr>
-            <w:tcW w:w="6014" w:type="dxa"/>
-          </w:tcPr>
-          <w:p>
-            <w:pPr>
-              <w:rPr>
-                <w:rFonts w:ascii="Times New Roman" w:hAnsi="Times New Roman" w:cs="Times New Roman"/>
-              </w:rPr>
-            </w:pPr>
-            <w:r>
-              <w:rPr>
-                <w:rFonts w:ascii="Times New Roman" w:hAnsi="Times New Roman" w:cs="Times New Roman"/>
-              </w:rPr>
-              <w:t>D</w:t>
-            </w:r>
-            <w:r>
-              <w:rPr>
-                <w:rFonts w:ascii="Times New Roman" w:hAnsi="Times New Roman" w:cs="Times New Roman"/>
-              </w:rPr>
-              <w:t>etermine i</w:t>
-            </w:r>
-            <w:r>
-              <w:rPr>
-                <w:rFonts w:ascii="Times New Roman" w:hAnsi="Times New Roman" w:cs="Times New Roman"/>
-              </w:rPr>
-              <w:t>f</w:t>
-            </w:r>
-            <w:r>
-              <w:rPr>
-                <w:rFonts w:ascii="Times New Roman" w:hAnsi="Times New Roman" w:cs="Times New Roman"/>
-              </w:rPr>
-              <w:t xml:space="preserve"> the given file name is absolute or relative. </w:t>
-            </w:r>
-            <w:r>
-              <w:rPr>
-                <w:rFonts w:ascii="Times New Roman" w:hAnsi="Times New Roman" w:cs="Times New Roman"/>
-              </w:rPr>
-              <w:t xml:space="preserve"> A path is </w:t>
-            </w:r>
-            <w:r>
-              <w:rPr>
-                <w:rFonts w:ascii="Times New Roman" w:hAnsi="Times New Roman" w:cs="Times New Roman"/>
-              </w:rPr>
-              <w:t>consider</w:t>
-            </w:r>
-            <w:r>
-              <w:rPr>
-                <w:rFonts w:ascii="Times New Roman" w:hAnsi="Times New Roman" w:cs="Times New Roman"/>
-              </w:rPr>
-              <w:t>ed</w:t>
-            </w:r>
-            <w:r>
-              <w:rPr>
-                <w:rFonts w:ascii="Times New Roman" w:hAnsi="Times New Roman" w:cs="Times New Roman"/>
-              </w:rPr>
-              <w:t xml:space="preserve"> an absolute path one that satisfies one of the</w:t>
-            </w:r>
-            <w:r>
-              <w:rPr>
-                <w:rFonts w:ascii="Times New Roman" w:hAnsi="Times New Roman" w:cs="Times New Roman"/>
-              </w:rPr>
-              <w:t xml:space="preserve"> </w:t>
-            </w:r>
-            <w:r>
-              <w:rPr>
-                <w:rFonts w:ascii="Times New Roman" w:hAnsi="Times New Roman" w:cs="Times New Roman"/>
-              </w:rPr>
-              <w:t>following criteria:</w:t>
-            </w:r>
-          </w:p>
-          <w:p>
-            <w:pPr>
-              <w:rPr>
-                <w:rFonts w:ascii="Times New Roman" w:hAnsi="Times New Roman" w:cs="Times New Roman"/>
-              </w:rPr>
-            </w:pPr>
-            <w:r>
-              <w:rPr>
-                <w:rFonts w:ascii="Times New Roman" w:hAnsi="Times New Roman" w:cs="Times New Roman"/>
-              </w:rPr>
-              <w:t xml:space="preserve">     </w:t>
-            </w:r>
-            <w:r>
-              <w:rPr>
-                <w:rFonts w:ascii="Times New Roman" w:hAnsi="Times New Roman" w:cs="Times New Roman"/>
-              </w:rPr>
-              <w:t>1) It contains ":/"</w:t>
-            </w:r>
-            <w:r>
-              <w:rPr>
-                <w:rFonts w:ascii="Times New Roman" w:hAnsi="Times New Roman" w:cs="Times New Roman"/>
-              </w:rPr>
-              <w:t xml:space="preserve"> or </w:t>
-            </w:r>
-            <w:r>
-              <w:rPr>
-                <w:rFonts w:ascii="Times New Roman" w:hAnsi="Times New Roman" w:cs="Times New Roman"/>
-              </w:rPr>
-              <w:t>":\"</w:t>
-            </w:r>
-          </w:p>
-          <w:p>
-            <w:pPr>
-              <w:rPr>
-                <w:rFonts w:ascii="Times New Roman" w:hAnsi="Times New Roman" w:cs="Times New Roman"/>
-              </w:rPr>
-            </w:pPr>
-            <w:r>
-              <w:rPr>
-                <w:rFonts w:ascii="Times New Roman" w:hAnsi="Times New Roman" w:cs="Times New Roman"/>
-              </w:rPr>
-              <w:t xml:space="preserve">     </w:t>
-            </w:r>
-            <w:r>
-              <w:rPr>
-                <w:rFonts w:ascii="Times New Roman" w:hAnsi="Times New Roman" w:cs="Times New Roman"/>
-              </w:rPr>
-              <w:t>2</w:t>
-            </w:r>
-            <w:r>
-              <w:rPr>
-                <w:rFonts w:ascii="Times New Roman" w:hAnsi="Times New Roman" w:cs="Times New Roman"/>
-              </w:rPr>
-              <w:t>) It starts with "/"</w:t>
-            </w:r>
-            <w:r>
-              <w:rPr>
-                <w:rFonts w:ascii="Times New Roman" w:hAnsi="Times New Roman" w:cs="Times New Roman"/>
-              </w:rPr>
-              <w:t xml:space="preserve"> or </w:t>
-            </w:r>
-            <w:r>
-              <w:rPr>
-                <w:rFonts w:ascii="Times New Roman" w:hAnsi="Times New Roman" w:cs="Times New Roman"/>
-              </w:rPr>
-              <w:t>"\"</w:t>
-            </w:r>
-          </w:p>
-          <w:p>
-            <w:pPr>
-              <w:rPr>
-                <w:rFonts w:ascii="Times New Roman" w:hAnsi="Times New Roman" w:cs="Times New Roman"/>
-              </w:rPr>
-            </w:pPr>
-            <w:r>
-              <w:rPr>
-                <w:rFonts w:ascii="Times New Roman" w:hAnsi="Times New Roman" w:cs="Times New Roman"/>
-              </w:rPr>
-              <w:t>All others are considered relative.</w:t>
-            </w:r>
-          </w:p>
-        </w:tc>
-      </w:tr>
-      <w:tr>
-        <w:tc>
-          <w:tcPr>
-            <w:tcW w:w="1729" w:type="dxa"/>
-          </w:tcPr>
-          <w:p>
-            <w:pPr>
-              <w:rPr>
-                <w:rFonts w:ascii="Times New Roman" w:hAnsi="Times New Roman" w:cs="Times New Roman"/>
-              </w:rPr>
-            </w:pPr>
-            <w:proofErr w:type="spellStart"/>
-            <w:r>
-              <w:rPr>
-                <w:rFonts w:ascii="Times New Roman" w:hAnsi="Times New Roman" w:cs="Times New Roman"/>
-              </w:rPr>
-              <w:t>PremEOF</w:t>
-            </w:r>
-            <w:proofErr w:type="spellEnd"/>
-          </w:p>
-        </w:tc>
-        <w:tc>
-          <w:tcPr>
-            <w:tcW w:w="1408" w:type="dxa"/>
-          </w:tcPr>
-          <w:p>
-            <w:pPr>
-              <w:rPr>
-                <w:rFonts w:ascii="Times New Roman" w:hAnsi="Times New Roman" w:cs="Times New Roman"/>
-              </w:rPr>
-            </w:pPr>
-            <w:proofErr w:type="spellStart"/>
-            <w:r>
-              <w:rPr>
-                <w:rFonts w:ascii="Times New Roman" w:hAnsi="Times New Roman" w:cs="Times New Roman"/>
-              </w:rPr>
-              <w:t>Fil</w:t>
-            </w:r>
-            <w:proofErr w:type="spellEnd"/>
-            <w:r>
-              <w:rPr>
-                <w:rFonts w:ascii="Times New Roman" w:hAnsi="Times New Roman" w:cs="Times New Roman"/>
-              </w:rPr>
-              <w:t>,</w:t>
-            </w:r>
-            <w:r>
-              <w:rPr>
-                <w:rFonts w:ascii="Times New Roman" w:hAnsi="Times New Roman" w:cs="Times New Roman"/>
-              </w:rPr>
-              <w:br/>
-            </w:r>
-            <w:r>
-              <w:rPr>
-                <w:rFonts w:ascii="Times New Roman" w:hAnsi="Times New Roman" w:cs="Times New Roman"/>
-              </w:rPr>
-              <w:t>Variable,</w:t>
-            </w:r>
-            <w:r>
-              <w:rPr>
-                <w:rFonts w:ascii="Times New Roman" w:hAnsi="Times New Roman" w:cs="Times New Roman"/>
-              </w:rPr>
-              <w:br/>
-            </w:r>
-            <w:proofErr w:type="spellStart"/>
-            <w:r>
-              <w:rPr>
-                <w:rFonts w:ascii="Times New Roman" w:hAnsi="Times New Roman" w:cs="Times New Roman"/>
-              </w:rPr>
-              <w:t>TrapErrors</w:t>
-            </w:r>
-            <w:proofErr w:type="spellEnd"/>
-          </w:p>
-        </w:tc>
-        <w:tc>
-          <w:tcPr>
-            <w:tcW w:w="6014" w:type="dxa"/>
-          </w:tcPr>
-          <w:p>
-            <w:pPr>
-              <w:rPr>
-                <w:rFonts w:ascii="Times New Roman" w:hAnsi="Times New Roman" w:cs="Times New Roman"/>
-              </w:rPr>
-            </w:pPr>
-            <w:r>
-              <w:rPr>
-                <w:rFonts w:ascii="Times New Roman" w:hAnsi="Times New Roman" w:cs="Times New Roman"/>
-              </w:rPr>
-              <w:t xml:space="preserve">Write </w:t>
-            </w:r>
-            <w:r>
-              <w:rPr>
-                <w:rFonts w:ascii="Times New Roman" w:hAnsi="Times New Roman" w:cs="Times New Roman"/>
-              </w:rPr>
-              <w:t>out an EOF message and aborts the program.</w:t>
-            </w:r>
-          </w:p>
-        </w:tc>
-      </w:tr>
-      <w:tr>
-        <w:tc>
-          <w:tcPr>
-            <w:tcW w:w="1729" w:type="dxa"/>
-          </w:tcPr>
-          <w:p>
-            <w:pPr>
-              <w:rPr>
-                <w:rFonts w:ascii="Times New Roman" w:hAnsi="Times New Roman" w:cs="Times New Roman"/>
-              </w:rPr>
-            </w:pPr>
-            <w:proofErr w:type="spellStart"/>
-            <w:r>
-              <w:rPr>
-                <w:rFonts w:ascii="Times New Roman" w:hAnsi="Times New Roman" w:cs="Times New Roman"/>
-              </w:rPr>
-              <w:t>ProgAbort</w:t>
-            </w:r>
-            <w:proofErr w:type="spellEnd"/>
-          </w:p>
-        </w:tc>
-        <w:tc>
-          <w:tcPr>
-            <w:tcW w:w="1408" w:type="dxa"/>
-          </w:tcPr>
-          <w:p>
-            <w:pPr>
-              <w:rPr>
-                <w:rFonts w:ascii="Times New Roman" w:hAnsi="Times New Roman" w:cs="Times New Roman"/>
-              </w:rPr>
-            </w:pPr>
-            <w:r>
-              <w:rPr>
-                <w:rFonts w:ascii="Times New Roman" w:hAnsi="Times New Roman" w:cs="Times New Roman"/>
-              </w:rPr>
-              <w:t>Message,</w:t>
-            </w:r>
-            <w:r>
-              <w:rPr>
-                <w:rFonts w:ascii="Times New Roman" w:hAnsi="Times New Roman" w:cs="Times New Roman"/>
-              </w:rPr>
-              <w:br/>
-            </w:r>
-            <w:proofErr w:type="spellStart"/>
-            <w:r>
-              <w:rPr>
-                <w:rFonts w:ascii="Times New Roman" w:hAnsi="Times New Roman" w:cs="Times New Roman"/>
-              </w:rPr>
-              <w:t>TrapErrors</w:t>
-            </w:r>
-            <w:proofErr w:type="spellEnd"/>
-          </w:p>
-        </w:tc>
-        <w:tc>
-          <w:tcPr>
-            <w:tcW w:w="6014" w:type="dxa"/>
-          </w:tcPr>
-          <w:p>
-            <w:pPr>
-              <w:rPr>
-                <w:rFonts w:ascii="Times New Roman" w:hAnsi="Times New Roman" w:cs="Times New Roman"/>
-              </w:rPr>
-            </w:pPr>
-            <w:r>
-              <w:rPr>
-                <w:rFonts w:ascii="Times New Roman" w:hAnsi="Times New Roman" w:cs="Times New Roman"/>
-              </w:rPr>
-              <w:t>O</w:t>
-            </w:r>
-            <w:r>
-              <w:rPr>
-                <w:rFonts w:ascii="Times New Roman" w:hAnsi="Times New Roman" w:cs="Times New Roman"/>
-              </w:rPr>
-              <w:t>utputs fatal error messages and stops the program.</w:t>
-            </w:r>
-          </w:p>
-        </w:tc>
-      </w:tr>
-      <w:tr>
-        <w:tc>
-          <w:tcPr>
-            <w:tcW w:w="1729" w:type="dxa"/>
-          </w:tcPr>
-          <w:p>
-            <w:pPr>
-              <w:rPr>
-                <w:rFonts w:ascii="Times New Roman" w:hAnsi="Times New Roman" w:cs="Times New Roman"/>
-              </w:rPr>
-            </w:pPr>
-            <w:proofErr w:type="spellStart"/>
-            <w:r>
-              <w:rPr>
-                <w:rFonts w:ascii="Times New Roman" w:hAnsi="Times New Roman" w:cs="Times New Roman"/>
-              </w:rPr>
-              <w:t>ProgWarn</w:t>
-            </w:r>
-            <w:proofErr w:type="spellEnd"/>
-          </w:p>
-        </w:tc>
-        <w:tc>
-          <w:tcPr>
-            <w:tcW w:w="1408" w:type="dxa"/>
-          </w:tcPr>
-          <w:p>
-            <w:pPr>
-              <w:rPr>
-                <w:rFonts w:ascii="Times New Roman" w:hAnsi="Times New Roman" w:cs="Times New Roman"/>
-              </w:rPr>
-            </w:pPr>
-            <w:r>
-              <w:rPr>
-                <w:rFonts w:ascii="Times New Roman" w:hAnsi="Times New Roman" w:cs="Times New Roman"/>
-              </w:rPr>
-              <w:t>Message</w:t>
-            </w:r>
-          </w:p>
-        </w:tc>
-        <w:tc>
-          <w:tcPr>
-            <w:tcW w:w="6014" w:type="dxa"/>
-          </w:tcPr>
-          <w:p>
-            <w:pPr>
-              <w:rPr>
-                <w:rFonts w:ascii="Times New Roman" w:hAnsi="Times New Roman" w:cs="Times New Roman"/>
-              </w:rPr>
-            </w:pPr>
-            <w:r>
-              <w:rPr>
-                <w:rFonts w:ascii="Times New Roman" w:hAnsi="Times New Roman" w:cs="Times New Roman"/>
-              </w:rPr>
-              <w:t>O</w:t>
-            </w:r>
-            <w:r>
-              <w:rPr>
-                <w:rFonts w:ascii="Times New Roman" w:hAnsi="Times New Roman" w:cs="Times New Roman"/>
-              </w:rPr>
-              <w:t>u</w:t>
-            </w:r>
-            <w:r>
-              <w:rPr>
-                <w:rFonts w:ascii="Times New Roman" w:hAnsi="Times New Roman" w:cs="Times New Roman"/>
-              </w:rPr>
-              <w:t xml:space="preserve">tputs non-fatal warning </w:t>
-            </w:r>
-            <w:r>
-              <w:rPr>
-                <w:rFonts w:ascii="Times New Roman" w:hAnsi="Times New Roman" w:cs="Times New Roman"/>
-                <w:i/>
-              </w:rPr>
-              <w:t>Message</w:t>
-            </w:r>
-            <w:r>
-              <w:rPr>
-                <w:rFonts w:ascii="Times New Roman" w:hAnsi="Times New Roman" w:cs="Times New Roman"/>
-              </w:rPr>
-              <w:t xml:space="preserve"> and returns to the calling routine.</w:t>
-            </w:r>
-          </w:p>
-        </w:tc>
-      </w:tr>
-      <w:tr>
-        <w:tc>
-          <w:tcPr>
-            <w:tcW w:w="1729" w:type="dxa"/>
-          </w:tcPr>
-          <w:p>
-            <w:pPr>
-              <w:rPr>
-                <w:rFonts w:ascii="Times New Roman" w:hAnsi="Times New Roman" w:cs="Times New Roman"/>
-              </w:rPr>
-            </w:pPr>
-            <w:proofErr w:type="spellStart"/>
-            <w:r>
-              <w:rPr>
-                <w:rFonts w:ascii="Times New Roman" w:hAnsi="Times New Roman" w:cs="Times New Roman"/>
-              </w:rPr>
-              <w:t>ReadCom</w:t>
-            </w:r>
-            <w:proofErr w:type="spellEnd"/>
-          </w:p>
-        </w:tc>
-        <w:tc>
-          <w:tcPr>
-            <w:tcW w:w="1408" w:type="dxa"/>
-          </w:tcPr>
-          <w:p>
-            <w:pPr>
-              <w:rPr>
-                <w:rFonts w:ascii="Times New Roman" w:hAnsi="Times New Roman" w:cs="Times New Roman"/>
-              </w:rPr>
-            </w:pPr>
-            <w:proofErr w:type="spellStart"/>
-            <w:r>
-              <w:rPr>
-                <w:rFonts w:ascii="Times New Roman" w:hAnsi="Times New Roman" w:cs="Times New Roman"/>
-              </w:rPr>
-              <w:t>UnIn</w:t>
-            </w:r>
-            <w:proofErr w:type="spellEnd"/>
-            <w:r>
-              <w:rPr>
-                <w:rFonts w:ascii="Times New Roman" w:hAnsi="Times New Roman" w:cs="Times New Roman"/>
-              </w:rPr>
-              <w:t>,</w:t>
-            </w:r>
-            <w:r>
-              <w:rPr>
-                <w:rFonts w:ascii="Times New Roman" w:hAnsi="Times New Roman" w:cs="Times New Roman"/>
-              </w:rPr>
-              <w:br/>
-            </w:r>
-            <w:proofErr w:type="spellStart"/>
-            <w:r>
-              <w:rPr>
-                <w:rFonts w:ascii="Times New Roman" w:hAnsi="Times New Roman" w:cs="Times New Roman"/>
-              </w:rPr>
-              <w:t>Fil</w:t>
-            </w:r>
-            <w:proofErr w:type="spellEnd"/>
-            <w:r>
-              <w:rPr>
-                <w:rFonts w:ascii="Times New Roman" w:hAnsi="Times New Roman" w:cs="Times New Roman"/>
-              </w:rPr>
-              <w:t>,</w:t>
-            </w:r>
-            <w:r>
-              <w:rPr>
-                <w:rFonts w:ascii="Times New Roman" w:hAnsi="Times New Roman" w:cs="Times New Roman"/>
-              </w:rPr>
-              <w:br/>
-            </w:r>
-            <w:proofErr w:type="spellStart"/>
-            <w:r>
-              <w:rPr>
-                <w:rFonts w:ascii="Times New Roman" w:hAnsi="Times New Roman" w:cs="Times New Roman"/>
-              </w:rPr>
-              <w:t>ComName</w:t>
-            </w:r>
-            <w:proofErr w:type="spellEnd"/>
-            <w:r>
-              <w:rPr>
-                <w:rFonts w:ascii="Times New Roman" w:hAnsi="Times New Roman" w:cs="Times New Roman"/>
-              </w:rPr>
-              <w:t>,</w:t>
-            </w:r>
-            <w:r>
-              <w:rPr>
-                <w:rFonts w:ascii="Times New Roman" w:hAnsi="Times New Roman" w:cs="Times New Roman"/>
-              </w:rPr>
-              <w:br/>
-            </w:r>
-            <w:r>
-              <w:rPr>
-                <w:rFonts w:ascii="Times New Roman" w:hAnsi="Times New Roman" w:cs="Times New Roman"/>
-              </w:rPr>
-              <w:t>ErrStat</w:t>
-            </w:r>
-          </w:p>
-        </w:tc>
-        <w:tc>
-          <w:tcPr>
-            <w:tcW w:w="6014" w:type="dxa"/>
-          </w:tcPr>
-          <w:p>
-            <w:pPr>
-              <w:rPr>
-                <w:rFonts w:ascii="Times New Roman" w:hAnsi="Times New Roman" w:cs="Times New Roman"/>
-              </w:rPr>
-            </w:pPr>
-            <w:r>
-              <w:rPr>
-                <w:rFonts w:ascii="Times New Roman" w:hAnsi="Times New Roman" w:cs="Times New Roman"/>
-              </w:rPr>
-              <w:t>R</w:t>
-            </w:r>
-            <w:r>
-              <w:rPr>
-                <w:rFonts w:ascii="Times New Roman" w:hAnsi="Times New Roman" w:cs="Times New Roman"/>
-              </w:rPr>
-              <w:t>eads a comment from the next line of the input file.</w:t>
-            </w:r>
-          </w:p>
-        </w:tc>
-      </w:tr>
-      <w:tr>
-        <w:tc>
-          <w:tcPr>
-            <w:tcW w:w="1729" w:type="dxa"/>
-          </w:tcPr>
-          <w:p>
-            <w:pPr>
-              <w:rPr>
-                <w:rFonts w:ascii="Times New Roman" w:hAnsi="Times New Roman" w:cs="Times New Roman"/>
-              </w:rPr>
-            </w:pPr>
-            <w:proofErr w:type="spellStart"/>
-            <w:r>
-              <w:rPr>
-                <w:rFonts w:ascii="Times New Roman" w:hAnsi="Times New Roman" w:cs="Times New Roman"/>
-              </w:rPr>
-              <w:t>ReadNum</w:t>
-            </w:r>
-            <w:proofErr w:type="spellEnd"/>
-          </w:p>
-        </w:tc>
-        <w:tc>
-          <w:tcPr>
-            <w:tcW w:w="1408" w:type="dxa"/>
-          </w:tcPr>
-          <w:p>
-            <w:pPr>
-              <w:rPr>
-                <w:rFonts w:ascii="Times New Roman" w:hAnsi="Times New Roman" w:cs="Times New Roman"/>
-              </w:rPr>
-            </w:pPr>
-            <w:proofErr w:type="spellStart"/>
-            <w:r>
-              <w:rPr>
-                <w:rFonts w:ascii="Times New Roman" w:hAnsi="Times New Roman" w:cs="Times New Roman"/>
-              </w:rPr>
-              <w:t>UnIn</w:t>
-            </w:r>
-            <w:proofErr w:type="spellEnd"/>
-            <w:r>
-              <w:rPr>
-                <w:rFonts w:ascii="Times New Roman" w:hAnsi="Times New Roman" w:cs="Times New Roman"/>
-              </w:rPr>
-              <w:t>,</w:t>
-            </w:r>
-            <w:r>
-              <w:rPr>
-                <w:rFonts w:ascii="Times New Roman" w:hAnsi="Times New Roman" w:cs="Times New Roman"/>
-              </w:rPr>
-              <w:br/>
-            </w:r>
-            <w:proofErr w:type="spellStart"/>
-            <w:r>
-              <w:rPr>
-                <w:rFonts w:ascii="Times New Roman" w:hAnsi="Times New Roman" w:cs="Times New Roman"/>
-              </w:rPr>
-              <w:t>Fil</w:t>
-            </w:r>
-            <w:proofErr w:type="spellEnd"/>
-            <w:r>
-              <w:rPr>
-                <w:rFonts w:ascii="Times New Roman" w:hAnsi="Times New Roman" w:cs="Times New Roman"/>
-              </w:rPr>
-              <w:t>,</w:t>
-            </w:r>
-            <w:r>
-              <w:rPr>
-                <w:rFonts w:ascii="Times New Roman" w:hAnsi="Times New Roman" w:cs="Times New Roman"/>
-              </w:rPr>
-              <w:br/>
-            </w:r>
-            <w:r>
-              <w:rPr>
-                <w:rFonts w:ascii="Times New Roman" w:hAnsi="Times New Roman" w:cs="Times New Roman"/>
-              </w:rPr>
-              <w:t>Word,</w:t>
-            </w:r>
-            <w:r>
-              <w:rPr>
-                <w:rFonts w:ascii="Times New Roman" w:hAnsi="Times New Roman" w:cs="Times New Roman"/>
-              </w:rPr>
-              <w:br/>
-            </w:r>
-            <w:proofErr w:type="spellStart"/>
-            <w:r>
-              <w:rPr>
-                <w:rFonts w:ascii="Times New Roman" w:hAnsi="Times New Roman" w:cs="Times New Roman"/>
-              </w:rPr>
-              <w:t>VarName</w:t>
-            </w:r>
-            <w:proofErr w:type="spellEnd"/>
-            <w:r>
-              <w:rPr>
-                <w:rFonts w:ascii="Times New Roman" w:hAnsi="Times New Roman" w:cs="Times New Roman"/>
-              </w:rPr>
-              <w:t>,</w:t>
-            </w:r>
-            <w:r>
-              <w:rPr>
-                <w:rFonts w:ascii="Times New Roman" w:hAnsi="Times New Roman" w:cs="Times New Roman"/>
-              </w:rPr>
-              <w:br/>
-            </w:r>
-            <w:r>
-              <w:rPr>
-                <w:rFonts w:ascii="Times New Roman" w:hAnsi="Times New Roman" w:cs="Times New Roman"/>
-              </w:rPr>
-              <w:t>ErrStat</w:t>
-            </w:r>
-          </w:p>
-        </w:tc>
-        <w:tc>
-          <w:tcPr>
-            <w:tcW w:w="6014" w:type="dxa"/>
-          </w:tcPr>
-          <w:p>
-            <w:pPr>
-              <w:rPr>
-                <w:rFonts w:ascii="Times New Roman" w:hAnsi="Times New Roman" w:cs="Times New Roman"/>
-              </w:rPr>
-            </w:pPr>
-            <w:r>
-              <w:rPr>
-                <w:rFonts w:ascii="Times New Roman" w:hAnsi="Times New Roman" w:cs="Times New Roman"/>
-              </w:rPr>
-              <w:t>Reads a</w:t>
-            </w:r>
-            <w:r>
-              <w:rPr>
-                <w:rFonts w:ascii="Times New Roman" w:hAnsi="Times New Roman" w:cs="Times New Roman"/>
-              </w:rPr>
-              <w:t xml:space="preserve"> single word from a file and tests to see if it's a pure number (no true or false).</w:t>
-            </w:r>
-          </w:p>
-        </w:tc>
-      </w:tr>
-      <w:tr>
-        <w:tc>
-          <w:tcPr>
-            <w:tcW w:w="1729" w:type="dxa"/>
-          </w:tcPr>
-          <w:p>
-            <w:pPr>
-              <w:rPr>
-                <w:rFonts w:ascii="Times New Roman" w:hAnsi="Times New Roman" w:cs="Times New Roman"/>
-              </w:rPr>
-            </w:pPr>
-            <w:proofErr w:type="spellStart"/>
-            <w:r>
-              <w:rPr>
-                <w:rFonts w:ascii="Times New Roman" w:hAnsi="Times New Roman" w:cs="Times New Roman"/>
-              </w:rPr>
-              <w:t>ReadOutputList</w:t>
-            </w:r>
-            <w:proofErr w:type="spellEnd"/>
-          </w:p>
-        </w:tc>
-        <w:tc>
-          <w:tcPr>
-            <w:tcW w:w="1408" w:type="dxa"/>
-          </w:tcPr>
-          <w:p>
-            <w:pPr>
-              <w:rPr>
-                <w:rFonts w:ascii="Times New Roman" w:hAnsi="Times New Roman" w:cs="Times New Roman"/>
-              </w:rPr>
-            </w:pPr>
-            <w:proofErr w:type="spellStart"/>
-            <w:r>
-              <w:rPr>
-                <w:rFonts w:ascii="Times New Roman" w:hAnsi="Times New Roman" w:cs="Times New Roman"/>
-              </w:rPr>
-              <w:t>UnIn</w:t>
-            </w:r>
-            <w:proofErr w:type="spellEnd"/>
-            <w:r>
-              <w:rPr>
-                <w:rFonts w:ascii="Times New Roman" w:hAnsi="Times New Roman" w:cs="Times New Roman"/>
-              </w:rPr>
-              <w:t>,</w:t>
-            </w:r>
-            <w:r>
-              <w:rPr>
-                <w:rFonts w:ascii="Times New Roman" w:hAnsi="Times New Roman" w:cs="Times New Roman"/>
-              </w:rPr>
-              <w:br/>
-            </w:r>
-            <w:proofErr w:type="spellStart"/>
-            <w:r>
-              <w:rPr>
-                <w:rFonts w:ascii="Times New Roman" w:hAnsi="Times New Roman" w:cs="Times New Roman"/>
-              </w:rPr>
-              <w:t>Fil</w:t>
-            </w:r>
-            <w:proofErr w:type="spellEnd"/>
-            <w:r>
-              <w:rPr>
-                <w:rFonts w:ascii="Times New Roman" w:hAnsi="Times New Roman" w:cs="Times New Roman"/>
-              </w:rPr>
-              <w:t>,</w:t>
-            </w:r>
-            <w:r>
-              <w:rPr>
-                <w:rFonts w:ascii="Times New Roman" w:hAnsi="Times New Roman" w:cs="Times New Roman"/>
-              </w:rPr>
-              <w:br/>
-            </w:r>
-            <w:proofErr w:type="spellStart"/>
-            <w:r>
-              <w:rPr>
-                <w:rFonts w:ascii="Times New Roman" w:hAnsi="Times New Roman" w:cs="Times New Roman"/>
-              </w:rPr>
-              <w:t>CharAry</w:t>
-            </w:r>
-            <w:proofErr w:type="spellEnd"/>
-            <w:r>
-              <w:rPr>
-                <w:rFonts w:ascii="Times New Roman" w:hAnsi="Times New Roman" w:cs="Times New Roman"/>
-              </w:rPr>
-              <w:t>,</w:t>
-            </w:r>
-            <w:r>
-              <w:rPr>
-                <w:rFonts w:ascii="Times New Roman" w:hAnsi="Times New Roman" w:cs="Times New Roman"/>
-              </w:rPr>
-              <w:br/>
-            </w:r>
-            <w:proofErr w:type="spellStart"/>
-            <w:r>
-              <w:rPr>
-                <w:rFonts w:ascii="Times New Roman" w:hAnsi="Times New Roman" w:cs="Times New Roman"/>
-              </w:rPr>
-              <w:t>AryLenRead</w:t>
-            </w:r>
-            <w:proofErr w:type="spellEnd"/>
-            <w:r>
-              <w:rPr>
-                <w:rFonts w:ascii="Times New Roman" w:hAnsi="Times New Roman" w:cs="Times New Roman"/>
-              </w:rPr>
-              <w:t>,</w:t>
-            </w:r>
-            <w:r>
-              <w:rPr>
-                <w:rFonts w:ascii="Times New Roman" w:hAnsi="Times New Roman" w:cs="Times New Roman"/>
-              </w:rPr>
-              <w:br/>
-            </w:r>
-            <w:proofErr w:type="spellStart"/>
-            <w:r>
-              <w:rPr>
-                <w:rFonts w:ascii="Times New Roman" w:hAnsi="Times New Roman" w:cs="Times New Roman"/>
-              </w:rPr>
-              <w:t>AryName</w:t>
-            </w:r>
-            <w:proofErr w:type="spellEnd"/>
-            <w:r>
-              <w:rPr>
-                <w:rFonts w:ascii="Times New Roman" w:hAnsi="Times New Roman" w:cs="Times New Roman"/>
-              </w:rPr>
-              <w:t>,</w:t>
-            </w:r>
-            <w:r>
-              <w:rPr>
-                <w:rFonts w:ascii="Times New Roman" w:hAnsi="Times New Roman" w:cs="Times New Roman"/>
-              </w:rPr>
-              <w:br/>
-            </w:r>
-            <w:proofErr w:type="spellStart"/>
-            <w:r>
-              <w:rPr>
-                <w:rFonts w:ascii="Times New Roman" w:hAnsi="Times New Roman" w:cs="Times New Roman"/>
-              </w:rPr>
-              <w:t>AryDescr</w:t>
-            </w:r>
-            <w:proofErr w:type="spellEnd"/>
-            <w:r>
-              <w:rPr>
-                <w:rFonts w:ascii="Times New Roman" w:hAnsi="Times New Roman" w:cs="Times New Roman"/>
-              </w:rPr>
-              <w:t>,</w:t>
-            </w:r>
-            <w:r>
-              <w:rPr>
-                <w:rFonts w:ascii="Times New Roman" w:hAnsi="Times New Roman" w:cs="Times New Roman"/>
-              </w:rPr>
-              <w:br/>
-            </w:r>
-            <w:r>
-              <w:rPr>
-                <w:rFonts w:ascii="Times New Roman" w:hAnsi="Times New Roman" w:cs="Times New Roman"/>
-              </w:rPr>
-              <w:t>ErrStat</w:t>
-            </w:r>
-          </w:p>
-        </w:tc>
-        <w:tc>
-          <w:tcPr>
-            <w:tcW w:w="6014" w:type="dxa"/>
-          </w:tcPr>
-          <w:p>
-            <w:pPr>
-              <w:rPr>
-                <w:rFonts w:ascii="Times New Roman" w:hAnsi="Times New Roman" w:cs="Times New Roman"/>
-              </w:rPr>
-            </w:pPr>
-            <w:r>
-              <w:rPr>
-                <w:rFonts w:ascii="Times New Roman" w:hAnsi="Times New Roman" w:cs="Times New Roman"/>
-              </w:rPr>
-              <w:t xml:space="preserve">Reads </w:t>
-            </w:r>
-            <w:proofErr w:type="gramStart"/>
-            <w:r>
-              <w:rPr>
-                <w:rFonts w:ascii="Times New Roman" w:hAnsi="Times New Roman" w:cs="Times New Roman"/>
-              </w:rPr>
-              <w:t>a</w:t>
-            </w:r>
-            <w:proofErr w:type="gramEnd"/>
-            <w:r>
-              <w:rPr>
-                <w:rFonts w:ascii="Times New Roman" w:hAnsi="Times New Roman" w:cs="Times New Roman"/>
-              </w:rPr>
-              <w:t xml:space="preserve"> </w:t>
-            </w:r>
-            <w:proofErr w:type="spellStart"/>
-            <w:r>
-              <w:rPr>
-                <w:rFonts w:ascii="Times New Roman" w:hAnsi="Times New Roman" w:cs="Times New Roman"/>
-                <w:i/>
-              </w:rPr>
-              <w:t>AryLen</w:t>
-            </w:r>
-            <w:proofErr w:type="spellEnd"/>
-            <w:r>
-              <w:rPr>
-                <w:rFonts w:ascii="Times New Roman" w:hAnsi="Times New Roman" w:cs="Times New Roman"/>
-              </w:rPr>
-              <w:t xml:space="preserve"> values into a real array from the next </w:t>
-            </w:r>
-            <w:proofErr w:type="spellStart"/>
-            <w:r>
-              <w:rPr>
-                <w:rFonts w:ascii="Times New Roman" w:hAnsi="Times New Roman" w:cs="Times New Roman"/>
-                <w:i/>
-              </w:rPr>
-              <w:t>AryLen</w:t>
-            </w:r>
-            <w:proofErr w:type="spellEnd"/>
-            <w:r>
-              <w:rPr>
-                <w:rFonts w:ascii="Times New Roman" w:hAnsi="Times New Roman" w:cs="Times New Roman"/>
-              </w:rPr>
-              <w:t xml:space="preserve"> lines of the input file.</w:t>
-            </w:r>
-          </w:p>
-        </w:tc>
-      </w:tr>
-      <w:tr>
-        <w:tc>
-          <w:tcPr>
-            <w:tcW w:w="1729" w:type="dxa"/>
-          </w:tcPr>
-          <w:p>
-            <w:pPr>
-              <w:rPr>
-                <w:rFonts w:ascii="Times New Roman" w:hAnsi="Times New Roman" w:cs="Times New Roman"/>
-              </w:rPr>
-            </w:pPr>
-            <w:proofErr w:type="spellStart"/>
-            <w:r>
-              <w:rPr>
-                <w:rFonts w:ascii="Times New Roman" w:hAnsi="Times New Roman" w:cs="Times New Roman"/>
-              </w:rPr>
-              <w:t>ReadStr</w:t>
-            </w:r>
-            <w:proofErr w:type="spellEnd"/>
-          </w:p>
-        </w:tc>
-        <w:tc>
-          <w:tcPr>
-            <w:tcW w:w="1408" w:type="dxa"/>
-          </w:tcPr>
-          <w:p>
-            <w:pPr>
-              <w:rPr>
-                <w:rFonts w:ascii="Times New Roman" w:hAnsi="Times New Roman" w:cs="Times New Roman"/>
-              </w:rPr>
-            </w:pPr>
-            <w:proofErr w:type="spellStart"/>
-            <w:r>
-              <w:rPr>
-                <w:rFonts w:ascii="Times New Roman" w:hAnsi="Times New Roman" w:cs="Times New Roman"/>
-              </w:rPr>
-              <w:t>UnIn</w:t>
-            </w:r>
-            <w:proofErr w:type="spellEnd"/>
-            <w:r>
-              <w:rPr>
-                <w:rFonts w:ascii="Times New Roman" w:hAnsi="Times New Roman" w:cs="Times New Roman"/>
-              </w:rPr>
-              <w:t>,</w:t>
-            </w:r>
-            <w:r>
-              <w:rPr>
-                <w:rFonts w:ascii="Times New Roman" w:hAnsi="Times New Roman" w:cs="Times New Roman"/>
-              </w:rPr>
-              <w:br/>
-            </w:r>
-            <w:proofErr w:type="spellStart"/>
-            <w:r>
-              <w:rPr>
-                <w:rFonts w:ascii="Times New Roman" w:hAnsi="Times New Roman" w:cs="Times New Roman"/>
-              </w:rPr>
-              <w:t>Fil</w:t>
-            </w:r>
-            <w:proofErr w:type="spellEnd"/>
-            <w:r>
-              <w:rPr>
-                <w:rFonts w:ascii="Times New Roman" w:hAnsi="Times New Roman" w:cs="Times New Roman"/>
-              </w:rPr>
-              <w:t>,</w:t>
-            </w:r>
-            <w:r>
-              <w:rPr>
-                <w:rFonts w:ascii="Times New Roman" w:hAnsi="Times New Roman" w:cs="Times New Roman"/>
-              </w:rPr>
-              <w:br/>
-            </w:r>
-            <w:proofErr w:type="spellStart"/>
-            <w:r>
-              <w:rPr>
-                <w:rFonts w:ascii="Times New Roman" w:hAnsi="Times New Roman" w:cs="Times New Roman"/>
-              </w:rPr>
-              <w:t>CharVar</w:t>
-            </w:r>
-            <w:proofErr w:type="spellEnd"/>
-            <w:r>
-              <w:rPr>
-                <w:rFonts w:ascii="Times New Roman" w:hAnsi="Times New Roman" w:cs="Times New Roman"/>
-              </w:rPr>
-              <w:t>,</w:t>
-            </w:r>
-            <w:r>
-              <w:rPr>
-                <w:rFonts w:ascii="Times New Roman" w:hAnsi="Times New Roman" w:cs="Times New Roman"/>
-              </w:rPr>
-              <w:br/>
-            </w:r>
-            <w:proofErr w:type="spellStart"/>
-            <w:r>
-              <w:rPr>
-                <w:rFonts w:ascii="Times New Roman" w:hAnsi="Times New Roman" w:cs="Times New Roman"/>
-              </w:rPr>
-              <w:t>VarName</w:t>
-            </w:r>
-            <w:proofErr w:type="spellEnd"/>
-            <w:r>
-              <w:rPr>
-                <w:rFonts w:ascii="Times New Roman" w:hAnsi="Times New Roman" w:cs="Times New Roman"/>
-              </w:rPr>
-              <w:t>,</w:t>
-            </w:r>
-            <w:r>
-              <w:rPr>
-                <w:rFonts w:ascii="Times New Roman" w:hAnsi="Times New Roman" w:cs="Times New Roman"/>
-              </w:rPr>
-              <w:br/>
-            </w:r>
-            <w:proofErr w:type="spellStart"/>
-            <w:r>
-              <w:rPr>
-                <w:rFonts w:ascii="Times New Roman" w:hAnsi="Times New Roman" w:cs="Times New Roman"/>
-              </w:rPr>
-              <w:t>VarDescr</w:t>
-            </w:r>
-            <w:proofErr w:type="spellEnd"/>
-            <w:r>
-              <w:rPr>
-                <w:rFonts w:ascii="Times New Roman" w:hAnsi="Times New Roman" w:cs="Times New Roman"/>
-              </w:rPr>
-              <w:t>,</w:t>
-            </w:r>
-            <w:r>
-              <w:rPr>
-                <w:rFonts w:ascii="Times New Roman" w:hAnsi="Times New Roman" w:cs="Times New Roman"/>
-              </w:rPr>
-              <w:br/>
-            </w:r>
-            <w:r>
-              <w:rPr>
-                <w:rFonts w:ascii="Times New Roman" w:hAnsi="Times New Roman" w:cs="Times New Roman"/>
-              </w:rPr>
-              <w:t>ErrStat</w:t>
-            </w:r>
-          </w:p>
-        </w:tc>
-        <w:tc>
-          <w:tcPr>
-            <w:tcW w:w="6014" w:type="dxa"/>
-          </w:tcPr>
-          <w:p>
-            <w:pPr>
-              <w:rPr>
-                <w:rFonts w:ascii="Times New Roman" w:hAnsi="Times New Roman" w:cs="Times New Roman"/>
-              </w:rPr>
-            </w:pPr>
-            <w:r>
-              <w:rPr>
-                <w:rFonts w:ascii="Times New Roman" w:hAnsi="Times New Roman" w:cs="Times New Roman"/>
-              </w:rPr>
-              <w:t>R</w:t>
-            </w:r>
-            <w:r>
-              <w:rPr>
-                <w:rFonts w:ascii="Times New Roman" w:hAnsi="Times New Roman" w:cs="Times New Roman"/>
-              </w:rPr>
-              <w:t>eads a string from the next line of the input file.</w:t>
-            </w:r>
-          </w:p>
-        </w:tc>
-      </w:tr>
-      <w:tr>
-        <w:tc>
-          <w:tcPr>
-            <w:tcW w:w="1729" w:type="dxa"/>
-          </w:tcPr>
-          <w:p>
-            <w:pPr>
-              <w:rPr>
-                <w:rFonts w:ascii="Times New Roman" w:hAnsi="Times New Roman" w:cs="Times New Roman"/>
-              </w:rPr>
-            </w:pPr>
-            <w:proofErr w:type="spellStart"/>
-            <w:r>
-              <w:rPr>
-                <w:rFonts w:ascii="Times New Roman" w:hAnsi="Times New Roman" w:cs="Times New Roman"/>
-              </w:rPr>
-              <w:t>WaitTime</w:t>
-            </w:r>
-            <w:proofErr w:type="spellEnd"/>
-          </w:p>
-        </w:tc>
-        <w:tc>
-          <w:tcPr>
-            <w:tcW w:w="1408" w:type="dxa"/>
-          </w:tcPr>
-          <w:p>
-            <w:pPr>
-              <w:rPr>
-                <w:rFonts w:ascii="Times New Roman" w:hAnsi="Times New Roman" w:cs="Times New Roman"/>
-              </w:rPr>
-            </w:pPr>
-            <w:proofErr w:type="spellStart"/>
-            <w:r>
-              <w:rPr>
-                <w:rFonts w:ascii="Times New Roman" w:hAnsi="Times New Roman" w:cs="Times New Roman"/>
-              </w:rPr>
-              <w:t>WaitSecs</w:t>
-            </w:r>
-            <w:proofErr w:type="spellEnd"/>
-          </w:p>
-        </w:tc>
-        <w:tc>
-          <w:tcPr>
-            <w:tcW w:w="6014" w:type="dxa"/>
-          </w:tcPr>
-          <w:p>
-            <w:pPr>
-              <w:rPr>
-                <w:rFonts w:ascii="Times New Roman" w:hAnsi="Times New Roman" w:cs="Times New Roman"/>
-              </w:rPr>
-            </w:pPr>
-            <w:r>
-              <w:rPr>
-                <w:rFonts w:ascii="Times New Roman" w:hAnsi="Times New Roman" w:cs="Times New Roman"/>
-              </w:rPr>
-              <w:t xml:space="preserve">Waits for </w:t>
-            </w:r>
-            <w:proofErr w:type="spellStart"/>
-            <w:r>
-              <w:rPr>
-                <w:rFonts w:ascii="Times New Roman" w:hAnsi="Times New Roman" w:cs="Times New Roman"/>
-                <w:i/>
-              </w:rPr>
-              <w:t>WaitSecs</w:t>
-            </w:r>
-            <w:proofErr w:type="spellEnd"/>
-            <w:r>
-              <w:rPr>
-                <w:rFonts w:ascii="Times New Roman" w:hAnsi="Times New Roman" w:cs="Times New Roman"/>
-              </w:rPr>
-              <w:t xml:space="preserve"> before proceeding.</w:t>
-            </w:r>
-          </w:p>
-        </w:tc>
-      </w:tr>
-      <w:tr>
-        <w:tc>
-          <w:tcPr>
-            <w:tcW w:w="1729" w:type="dxa"/>
-          </w:tcPr>
-          <w:p>
-            <w:pPr>
-              <w:rPr>
-                <w:rFonts w:ascii="Times New Roman" w:hAnsi="Times New Roman" w:cs="Times New Roman"/>
-              </w:rPr>
-            </w:pPr>
-            <w:proofErr w:type="spellStart"/>
-            <w:r>
-              <w:rPr>
-                <w:rFonts w:ascii="Times New Roman" w:hAnsi="Times New Roman" w:cs="Times New Roman"/>
-              </w:rPr>
-              <w:t>WrPr</w:t>
-            </w:r>
-            <w:proofErr w:type="spellEnd"/>
-          </w:p>
-        </w:tc>
-        <w:tc>
-          <w:tcPr>
-            <w:tcW w:w="1408" w:type="dxa"/>
-          </w:tcPr>
-          <w:p>
-            <w:pPr>
-              <w:rPr>
-                <w:rFonts w:ascii="Times New Roman" w:hAnsi="Times New Roman" w:cs="Times New Roman"/>
-              </w:rPr>
-            </w:pPr>
-            <w:proofErr w:type="spellStart"/>
-            <w:r>
-              <w:rPr>
-                <w:rFonts w:ascii="Times New Roman" w:hAnsi="Times New Roman" w:cs="Times New Roman"/>
-              </w:rPr>
-              <w:t>Str</w:t>
-            </w:r>
-            <w:proofErr w:type="spellEnd"/>
-          </w:p>
-        </w:tc>
-        <w:tc>
-          <w:tcPr>
-            <w:tcW w:w="6014" w:type="dxa"/>
-          </w:tcPr>
-          <w:p>
-            <w:pPr>
-              <w:rPr>
-                <w:rFonts w:ascii="Times New Roman" w:hAnsi="Times New Roman" w:cs="Times New Roman"/>
-              </w:rPr>
-            </w:pPr>
-            <w:r>
-              <w:rPr>
-                <w:rFonts w:ascii="Times New Roman" w:hAnsi="Times New Roman" w:cs="Times New Roman"/>
-              </w:rPr>
-              <w:t>W</w:t>
-            </w:r>
-            <w:r>
-              <w:rPr>
-                <w:rFonts w:ascii="Times New Roman" w:hAnsi="Times New Roman" w:cs="Times New Roman"/>
-              </w:rPr>
-              <w:t>rites out a prompt</w:t>
-            </w:r>
-            <w:r>
-              <w:rPr>
-                <w:rFonts w:ascii="Times New Roman" w:hAnsi="Times New Roman" w:cs="Times New Roman"/>
-              </w:rPr>
-              <w:t xml:space="preserve"> with text </w:t>
-            </w:r>
-            <w:proofErr w:type="spellStart"/>
-            <w:r>
-              <w:rPr>
-                <w:rFonts w:ascii="Times New Roman" w:hAnsi="Times New Roman" w:cs="Times New Roman"/>
-                <w:i/>
-              </w:rPr>
-              <w:t>Str</w:t>
-            </w:r>
-            <w:proofErr w:type="spellEnd"/>
-            <w:r>
-              <w:rPr>
-                <w:rFonts w:ascii="Times New Roman" w:hAnsi="Times New Roman" w:cs="Times New Roman"/>
-              </w:rPr>
-              <w:t xml:space="preserve"> to the screen without following it with a new line, though a new line precedes it.</w:t>
-            </w:r>
-          </w:p>
-        </w:tc>
-      </w:tr>
-    </w:tbl>
-    <w:p>
-      <w:r>
-        <w:br w:type="page"/>
-      </w:r>
-    </w:p>
-    <w:tbl>
-      <w:tblPr>
-        <w:tblStyle w:val="TableGrid"/>
-        <w:tblW w:w="0" w:type="auto"/>
-        <w:tblInd w:w="425" w:type="dxa"/>
-        <w:tblBorders>
-          <w:top w:val="none" w:sz="0" w:space="0" w:color="auto"/>
-          <w:left w:val="none" w:sz="0" w:space="0" w:color="auto"/>
-          <w:right w:val="none" w:sz="0" w:space="0" w:color="auto"/>
-          <w:insideV w:val="none" w:sz="0" w:space="0" w:color="auto"/>
-        </w:tblBorders>
-        <w:tblLook w:val="04A0" w:firstRow="1" w:lastRow="0" w:firstColumn="1" w:lastColumn="0" w:noHBand="0" w:noVBand="1"/>
+        <w:tblLook w:val="04A0"/>
       </w:tblPr>
       <w:tblGrid>
         <w:gridCol w:w="1729"/>
@@ -13814,7 +14118,7 @@
           <w:insideV w:val="none" w:sz="0" w:space="0" w:color="auto"/>
         </w:tblBorders>
         <w:tblLayout w:type="fixed"/>
-        <w:tblLook w:val="04A0" w:firstRow="1" w:lastRow="0" w:firstColumn="1" w:lastColumn="0" w:noHBand="0" w:noVBand="1"/>
+        <w:tblLook w:val="04A0"/>
       </w:tblPr>
       <w:tblGrid>
         <w:gridCol w:w="1746"/>
@@ -14072,12 +14376,14 @@
               </w:rPr>
               <w:br/>
             </w:r>
+            <w:proofErr w:type="spellStart"/>
             <w:r>
               <w:rPr>
                 <w:rFonts w:ascii="Times New Roman" w:hAnsi="Times New Roman" w:cs="Times New Roman"/>
               </w:rPr>
               <w:t>ErrStat</w:t>
             </w:r>
+            <w:proofErr w:type="spellEnd"/>
           </w:p>
         </w:tc>
         <w:tc>
@@ -14290,12 +14596,14 @@
               </w:rPr>
               <w:br/>
             </w:r>
+            <w:proofErr w:type="spellStart"/>
             <w:r>
               <w:rPr>
                 <w:rFonts w:ascii="Times New Roman" w:hAnsi="Times New Roman" w:cs="Times New Roman"/>
               </w:rPr>
               <w:t>ErrStat</w:t>
             </w:r>
+            <w:proofErr w:type="spellEnd"/>
           </w:p>
         </w:tc>
         <w:tc>
@@ -14598,12 +14906,14 @@
               </w:rPr>
               <w:br/>
             </w:r>
+            <w:proofErr w:type="spellStart"/>
             <w:r>
               <w:rPr>
                 <w:rFonts w:ascii="Times New Roman" w:hAnsi="Times New Roman" w:cs="Times New Roman"/>
               </w:rPr>
               <w:t>ErrStat</w:t>
             </w:r>
+            <w:proofErr w:type="spellEnd"/>
           </w:p>
         </w:tc>
         <w:tc>
@@ -14998,7 +15308,7 @@
 </file>
 
 <file path=word/numbering.xml><?xml version="1.0" encoding="utf-8"?>
-<w:numbering xmlns:wpc="http://schemas.microsoft.com/office/word/2010/wordprocessingCanvas" xmlns:mc="http://schemas.openxmlformats.org/markup-compatibility/2006" xmlns:o="urn:schemas-microsoft-com:office:office" xmlns:r="http://schemas.openxmlformats.org/officeDocument/2006/relationships" xmlns:m="http://schemas.openxmlformats.org/officeDocument/2006/math" xmlns:v="urn:schemas-microsoft-com:vml" xmlns:wp14="http://schemas.microsoft.com/office/word/2010/wordprocessingDrawing" xmlns:wp="http://schemas.openxmlformats.org/drawingml/2006/wordprocessingDrawing" xmlns:w10="urn:schemas-microsoft-com:office:word" xmlns:w="http://schemas.openxmlformats.org/wordprocessingml/2006/main" xmlns:w14="http://schemas.microsoft.com/office/word/2010/wordml" xmlns:wpg="http://schemas.microsoft.com/office/word/2010/wordprocessingGroup" xmlns:wpi="http://schemas.microsoft.com/office/word/2010/wordprocessingInk" xmlns:wne="http://schemas.microsoft.com/office/word/2006/wordml" xmlns:wps="http://schemas.microsoft.com/office/word/2010/wordprocessingShape" mc:Ignorable="w14 wp14">
+<w:numbering xmlns:ve="http://schemas.openxmlformats.org/markup-compatibility/2006" xmlns:o="urn:schemas-microsoft-com:office:office" xmlns:r="http://schemas.openxmlformats.org/officeDocument/2006/relationships" xmlns:m="http://schemas.openxmlformats.org/officeDocument/2006/math" xmlns:v="urn:schemas-microsoft-com:vml" xmlns:wp="http://schemas.openxmlformats.org/drawingml/2006/wordprocessingDrawing" xmlns:w10="urn:schemas-microsoft-com:office:word" xmlns:w="http://schemas.openxmlformats.org/wordprocessingml/2006/main" xmlns:wne="http://schemas.microsoft.com/office/word/2006/wordml">
   <w:abstractNum w:abstractNumId="0">
     <w:nsid w:val="016642B6"/>
     <w:multiLevelType w:val="hybridMultilevel"/>
@@ -15119,7 +15429,7 @@
 </file>
 
 <file path=word/styles.xml><?xml version="1.0" encoding="utf-8"?>
-<w:styles xmlns:mc="http://schemas.openxmlformats.org/markup-compatibility/2006" xmlns:r="http://schemas.openxmlformats.org/officeDocument/2006/relationships" xmlns:w="http://schemas.openxmlformats.org/wordprocessingml/2006/main" xmlns:w14="http://schemas.microsoft.com/office/word/2010/wordml" mc:Ignorable="w14">
+<w:styles xmlns:r="http://schemas.openxmlformats.org/officeDocument/2006/relationships" xmlns:w="http://schemas.openxmlformats.org/wordprocessingml/2006/main">
   <w:docDefaults>
     <w:rPrDefault>
       <w:rPr>
@@ -15290,6 +15600,7 @@
     <w:uiPriority w:val="99"/>
     <w:semiHidden/>
     <w:unhideWhenUsed/>
+    <w:qFormat/>
     <w:tblPr>
       <w:tblInd w:w="0" w:type="dxa"/>
       <w:tblCellMar>

</xml_diff>

<commit_message>
I added function GetNVD() I fixed a typo in ArcFiles.txt I updated the web page: new version numbers and SSI commands
git-svn-id: https://windsvn2.nrel.gov/NWTC_Library/trunk@51 33a3f72e-afca-4cba-af91-dee07167dc2f
</commit_message>
<xml_diff>
--- a/NWTC_Library_Description.docx
+++ b/NWTC_Library_Description.docx
@@ -63,7 +63,18 @@
           <w:rFonts w:ascii="Times New Roman" w:hAnsi="Times New Roman" w:cs="Times New Roman"/>
         </w:rPr>
         <w:br/>
-        <w:t>6-Dec-2012: B. Jonkman</w:t>
+      </w:r>
+      <w:r>
+        <w:rPr>
+          <w:rFonts w:ascii="Times New Roman" w:hAnsi="Times New Roman" w:cs="Times New Roman"/>
+        </w:rPr>
+        <w:t>7</w:t>
+      </w:r>
+      <w:r>
+        <w:rPr>
+          <w:rFonts w:ascii="Times New Roman" w:hAnsi="Times New Roman" w:cs="Times New Roman"/>
+        </w:rPr>
+        <w:t>-Dec-2012: B. Jonkman</w:t>
       </w:r>
       <w:r>
         <w:rPr>
@@ -76,6 +87,12 @@
           <w:rFonts w:ascii="Times New Roman" w:hAnsi="Times New Roman" w:cs="Times New Roman"/>
         </w:rPr>
         <w:t>0</w:t>
+      </w:r>
+      <w:r>
+        <w:rPr>
+          <w:rFonts w:ascii="Times New Roman" w:hAnsi="Times New Roman" w:cs="Times New Roman"/>
+        </w:rPr>
+        <w:t>b</w:t>
       </w:r>
       <w:bookmarkStart w:id="0" w:name="_GoBack"/>
       <w:bookmarkEnd w:id="0"/>
@@ -83,7 +100,7 @@
         <w:rPr>
           <w:rFonts w:ascii="Times New Roman" w:hAnsi="Times New Roman" w:cs="Times New Roman"/>
         </w:rPr>
-        <w:t>a)</w:t>
+        <w:t>)</w:t>
       </w:r>
     </w:p>
     <w:p>
@@ -9270,7 +9287,21 @@
               <w:rPr>
                 <w:rFonts w:ascii="Times New Roman" w:hAnsi="Times New Roman" w:cs="Times New Roman"/>
               </w:rPr>
-              <w:t>GetPath</w:t>
+              <w:t>GetNVD</w:t>
+            </w:r>
+            <w:r>
+              <w:rPr>
+                <w:rFonts w:ascii="Times New Roman" w:hAnsi="Times New Roman" w:cs="Times New Roman"/>
+              </w:rPr>
+              <w:br/>
+            </w:r>
+            <w:r>
+              <w:rPr>
+                <w:rFonts w:ascii="Times New Roman" w:hAnsi="Times New Roman" w:cs="Times New Roman"/>
+                <w:i/>
+                <w:sz w:val="16"/>
+              </w:rPr>
+              <w:t>(function)</w:t>
             </w:r>
           </w:p>
         </w:tc>
@@ -9289,19 +9320,7 @@
               <w:rPr>
                 <w:rFonts w:ascii="Times New Roman" w:hAnsi="Times New Roman" w:cs="Times New Roman"/>
               </w:rPr>
-              <w:t>GivenFil,</w:t>
-            </w:r>
-            <w:r>
-              <w:rPr>
-                <w:rFonts w:ascii="Times New Roman" w:hAnsi="Times New Roman" w:cs="Times New Roman"/>
-              </w:rPr>
-              <w:br/>
-            </w:r>
-            <w:r>
-              <w:rPr>
-                <w:rFonts w:ascii="Times New Roman" w:hAnsi="Times New Roman" w:cs="Times New Roman"/>
-              </w:rPr>
-              <w:t>PathName</w:t>
+              <w:t>ProgDesc</w:t>
             </w:r>
           </w:p>
         </w:tc>
@@ -9319,49 +9338,13 @@
               <w:rPr>
                 <w:rFonts w:ascii="Times New Roman" w:hAnsi="Times New Roman" w:cs="Times New Roman"/>
               </w:rPr>
-              <w:t>P</w:t>
-            </w:r>
-            <w:r>
-              <w:rPr>
-                <w:rFonts w:ascii="Times New Roman" w:hAnsi="Times New Roman" w:cs="Times New Roman"/>
-              </w:rPr>
-              <w:t>arse</w:t>
-            </w:r>
-            <w:r>
-              <w:rPr>
-                <w:rFonts w:ascii="Times New Roman" w:hAnsi="Times New Roman" w:cs="Times New Roman"/>
-              </w:rPr>
-              <w:t>s</w:t>
-            </w:r>
-            <w:r>
-              <w:rPr>
-                <w:rFonts w:ascii="Times New Roman" w:hAnsi="Times New Roman" w:cs="Times New Roman"/>
-              </w:rPr>
-              <w:t xml:space="preserve"> the path name from the name of the given file.</w:t>
-            </w:r>
-            <w:r>
-              <w:rPr>
-                <w:rFonts w:ascii="Times New Roman" w:hAnsi="Times New Roman" w:cs="Times New Roman"/>
-              </w:rPr>
-              <w:t xml:space="preserve">  It</w:t>
-            </w:r>
-            <w:r>
-              <w:rPr>
-                <w:rFonts w:ascii="Times New Roman" w:hAnsi="Times New Roman" w:cs="Times New Roman"/>
-              </w:rPr>
-              <w:t xml:space="preserve"> count</w:t>
-            </w:r>
-            <w:r>
-              <w:rPr>
-                <w:rFonts w:ascii="Times New Roman" w:hAnsi="Times New Roman" w:cs="Times New Roman"/>
-              </w:rPr>
-              <w:t>s</w:t>
-            </w:r>
-            <w:r>
-              <w:rPr>
-                <w:rFonts w:ascii="Times New Roman" w:hAnsi="Times New Roman" w:cs="Times New Roman"/>
-              </w:rPr>
-              <w:t xml:space="preserve"> everything before (and including) the last "\" or "/".</w:t>
+              <w:t>Returns a string with the program name, version, and date</w:t>
+            </w:r>
+            <w:r>
+              <w:rPr>
+                <w:rFonts w:ascii="Times New Roman" w:hAnsi="Times New Roman" w:cs="Times New Roman"/>
+              </w:rPr>
+              <w:t xml:space="preserve"> (converts data structure to single string)</w:t>
             </w:r>
           </w:p>
         </w:tc>
@@ -9384,7 +9367,7 @@
               <w:rPr>
                 <w:rFonts w:ascii="Times New Roman" w:hAnsi="Times New Roman" w:cs="Times New Roman"/>
               </w:rPr>
-              <w:t>GetRoot</w:t>
+              <w:t>GetPath</w:t>
             </w:r>
           </w:p>
         </w:tc>
@@ -9403,7 +9386,19 @@
               <w:rPr>
                 <w:rFonts w:ascii="Times New Roman" w:hAnsi="Times New Roman" w:cs="Times New Roman"/>
               </w:rPr>
-              <w:t>GivenFil, RootName</w:t>
+              <w:t>GivenFil,</w:t>
+            </w:r>
+            <w:r>
+              <w:rPr>
+                <w:rFonts w:ascii="Times New Roman" w:hAnsi="Times New Roman" w:cs="Times New Roman"/>
+              </w:rPr>
+              <w:br/>
+            </w:r>
+            <w:r>
+              <w:rPr>
+                <w:rFonts w:ascii="Times New Roman" w:hAnsi="Times New Roman" w:cs="Times New Roman"/>
+              </w:rPr>
+              <w:t>PathName</w:t>
             </w:r>
           </w:p>
         </w:tc>
@@ -9439,7 +9434,7 @@
               <w:rPr>
                 <w:rFonts w:ascii="Times New Roman" w:hAnsi="Times New Roman" w:cs="Times New Roman"/>
               </w:rPr>
-              <w:t xml:space="preserve"> the root file name from the name of the given file.</w:t>
+              <w:t xml:space="preserve"> the path name from the name of the given file.</w:t>
             </w:r>
             <w:r>
               <w:rPr>
@@ -9463,7 +9458,7 @@
               <w:rPr>
                 <w:rFonts w:ascii="Times New Roman" w:hAnsi="Times New Roman" w:cs="Times New Roman"/>
               </w:rPr>
-              <w:t xml:space="preserve"> everything after the last period as the extension.</w:t>
+              <w:t xml:space="preserve"> everything before (and including) the last "\" or "/".</w:t>
             </w:r>
           </w:p>
         </w:tc>
@@ -9486,7 +9481,7 @@
               <w:rPr>
                 <w:rFonts w:ascii="Times New Roman" w:hAnsi="Times New Roman" w:cs="Times New Roman"/>
               </w:rPr>
-              <w:t>GetTokens</w:t>
+              <w:t>GetRoot</w:t>
             </w:r>
           </w:p>
         </w:tc>
@@ -9505,49 +9500,7 @@
               <w:rPr>
                 <w:rFonts w:ascii="Times New Roman" w:hAnsi="Times New Roman" w:cs="Times New Roman"/>
               </w:rPr>
-              <w:t>Line,</w:t>
-            </w:r>
-            <w:r>
-              <w:rPr>
-                <w:rFonts w:ascii="Times New Roman" w:hAnsi="Times New Roman" w:cs="Times New Roman"/>
-              </w:rPr>
-              <w:br/>
-            </w:r>
-            <w:r>
-              <w:rPr>
-                <w:rFonts w:ascii="Times New Roman" w:hAnsi="Times New Roman" w:cs="Times New Roman"/>
-              </w:rPr>
-              <w:t>NumTok,</w:t>
-            </w:r>
-            <w:r>
-              <w:rPr>
-                <w:rFonts w:ascii="Times New Roman" w:hAnsi="Times New Roman" w:cs="Times New Roman"/>
-              </w:rPr>
-              <w:br/>
-            </w:r>
-            <w:r>
-              <w:rPr>
-                <w:rFonts w:ascii="Times New Roman" w:hAnsi="Times New Roman" w:cs="Times New Roman"/>
-              </w:rPr>
-              <w:t>Tokens,</w:t>
-            </w:r>
-            <w:r>
-              <w:rPr>
-                <w:rFonts w:ascii="Times New Roman" w:hAnsi="Times New Roman" w:cs="Times New Roman"/>
-              </w:rPr>
-              <w:br/>
-            </w:r>
-            <w:r>
-              <w:rPr>
-                <w:rFonts w:ascii="Times New Roman" w:hAnsi="Times New Roman" w:cs="Times New Roman"/>
-              </w:rPr>
-              <w:t>Erro</w:t>
-            </w:r>
-            <w:r>
-              <w:rPr>
-                <w:rFonts w:ascii="Times New Roman" w:hAnsi="Times New Roman" w:cs="Times New Roman"/>
-              </w:rPr>
-              <w:t>r</w:t>
+              <w:t>GivenFil, RootName</w:t>
             </w:r>
           </w:p>
         </w:tc>
@@ -9583,70 +9536,31 @@
               <w:rPr>
                 <w:rFonts w:ascii="Times New Roman" w:hAnsi="Times New Roman" w:cs="Times New Roman"/>
               </w:rPr>
-              <w:t xml:space="preserve"> </w:t>
-            </w:r>
-            <w:r>
-              <w:rPr>
-                <w:rFonts w:ascii="Times New Roman" w:hAnsi="Times New Roman" w:cs="Times New Roman"/>
-                <w:i/>
-              </w:rPr>
-              <w:t>Line</w:t>
-            </w:r>
-            <w:r>
-              <w:rPr>
-                <w:rFonts w:ascii="Times New Roman" w:hAnsi="Times New Roman" w:cs="Times New Roman"/>
-              </w:rPr>
-              <w:t xml:space="preserve"> for </w:t>
-            </w:r>
-            <w:r>
-              <w:rPr>
-                <w:rFonts w:ascii="Times New Roman" w:hAnsi="Times New Roman" w:cs="Times New Roman"/>
-                <w:i/>
-              </w:rPr>
-              <w:t>NumTok</w:t>
-            </w:r>
-            <w:r>
-              <w:rPr>
-                <w:rFonts w:ascii="Times New Roman" w:hAnsi="Times New Roman" w:cs="Times New Roman"/>
-              </w:rPr>
-              <w:t xml:space="preserve"> "tokens" and return them in the </w:t>
-            </w:r>
-            <w:r>
-              <w:rPr>
-                <w:rFonts w:ascii="Times New Roman" w:hAnsi="Times New Roman" w:cs="Times New Roman"/>
-                <w:i/>
-              </w:rPr>
-              <w:t>Tokens</w:t>
-            </w:r>
-            <w:r>
-              <w:rPr>
-                <w:rFonts w:ascii="Times New Roman" w:hAnsi="Times New Roman" w:cs="Times New Roman"/>
-              </w:rPr>
-              <w:t xml:space="preserve"> array.</w:t>
-            </w:r>
-            <w:r>
-              <w:rPr>
-                <w:rFonts w:ascii="Times New Roman" w:hAnsi="Times New Roman" w:cs="Times New Roman"/>
-              </w:rPr>
-              <w:t xml:space="preserve"> </w:t>
-            </w:r>
-            <w:r>
-              <w:rPr>
-                <w:rFonts w:ascii="Times New Roman" w:hAnsi="Times New Roman" w:cs="Times New Roman"/>
-              </w:rPr>
-              <w:t xml:space="preserve"> T</w:t>
-            </w:r>
-            <w:r>
-              <w:rPr>
-                <w:rFonts w:ascii="Times New Roman" w:hAnsi="Times New Roman" w:cs="Times New Roman"/>
-              </w:rPr>
-              <w:t>h</w:t>
-            </w:r>
-            <w:r>
-              <w:rPr>
-                <w:rFonts w:ascii="Times New Roman" w:hAnsi="Times New Roman" w:cs="Times New Roman"/>
-              </w:rPr>
-              <w:t>is routine differs from GetWords() in that it uses only spaces as token separators.</w:t>
+              <w:t xml:space="preserve"> the root file name from the name of the given file.</w:t>
+            </w:r>
+            <w:r>
+              <w:rPr>
+                <w:rFonts w:ascii="Times New Roman" w:hAnsi="Times New Roman" w:cs="Times New Roman"/>
+              </w:rPr>
+              <w:t xml:space="preserve">  It</w:t>
+            </w:r>
+            <w:r>
+              <w:rPr>
+                <w:rFonts w:ascii="Times New Roman" w:hAnsi="Times New Roman" w:cs="Times New Roman"/>
+              </w:rPr>
+              <w:t xml:space="preserve"> count</w:t>
+            </w:r>
+            <w:r>
+              <w:rPr>
+                <w:rFonts w:ascii="Times New Roman" w:hAnsi="Times New Roman" w:cs="Times New Roman"/>
+              </w:rPr>
+              <w:t>s</w:t>
+            </w:r>
+            <w:r>
+              <w:rPr>
+                <w:rFonts w:ascii="Times New Roman" w:hAnsi="Times New Roman" w:cs="Times New Roman"/>
+              </w:rPr>
+              <w:t xml:space="preserve"> everything after the last period as the extension.</w:t>
             </w:r>
           </w:p>
         </w:tc>
@@ -9669,7 +9583,7 @@
               <w:rPr>
                 <w:rFonts w:ascii="Times New Roman" w:hAnsi="Times New Roman" w:cs="Times New Roman"/>
               </w:rPr>
-              <w:t>GetWords</w:t>
+              <w:t>GetTokens</w:t>
             </w:r>
           </w:p>
         </w:tc>
@@ -9700,19 +9614,37 @@
               <w:rPr>
                 <w:rFonts w:ascii="Times New Roman" w:hAnsi="Times New Roman" w:cs="Times New Roman"/>
               </w:rPr>
-              <w:t>Words,</w:t>
-            </w:r>
-            <w:r>
-              <w:rPr>
-                <w:rFonts w:ascii="Times New Roman" w:hAnsi="Times New Roman" w:cs="Times New Roman"/>
-              </w:rPr>
-              <w:br/>
-            </w:r>
-            <w:r>
-              <w:rPr>
-                <w:rFonts w:ascii="Times New Roman" w:hAnsi="Times New Roman" w:cs="Times New Roman"/>
-              </w:rPr>
-              <w:t>NumWords</w:t>
+              <w:t>NumTok,</w:t>
+            </w:r>
+            <w:r>
+              <w:rPr>
+                <w:rFonts w:ascii="Times New Roman" w:hAnsi="Times New Roman" w:cs="Times New Roman"/>
+              </w:rPr>
+              <w:br/>
+            </w:r>
+            <w:r>
+              <w:rPr>
+                <w:rFonts w:ascii="Times New Roman" w:hAnsi="Times New Roman" w:cs="Times New Roman"/>
+              </w:rPr>
+              <w:t>Tokens,</w:t>
+            </w:r>
+            <w:r>
+              <w:rPr>
+                <w:rFonts w:ascii="Times New Roman" w:hAnsi="Times New Roman" w:cs="Times New Roman"/>
+              </w:rPr>
+              <w:br/>
+            </w:r>
+            <w:r>
+              <w:rPr>
+                <w:rFonts w:ascii="Times New Roman" w:hAnsi="Times New Roman" w:cs="Times New Roman"/>
+              </w:rPr>
+              <w:t>Erro</w:t>
+            </w:r>
+            <w:r>
+              <w:rPr>
+                <w:rFonts w:ascii="Times New Roman" w:hAnsi="Times New Roman" w:cs="Times New Roman"/>
+              </w:rPr>
+              <w:t>r</w:t>
             </w:r>
           </w:p>
         </w:tc>
@@ -9730,7 +9662,19 @@
               <w:rPr>
                 <w:rFonts w:ascii="Times New Roman" w:hAnsi="Times New Roman" w:cs="Times New Roman"/>
               </w:rPr>
-              <w:t>Retrieves</w:t>
+              <w:t>P</w:t>
+            </w:r>
+            <w:r>
+              <w:rPr>
+                <w:rFonts w:ascii="Times New Roman" w:hAnsi="Times New Roman" w:cs="Times New Roman"/>
+              </w:rPr>
+              <w:t>arse</w:t>
+            </w:r>
+            <w:r>
+              <w:rPr>
+                <w:rFonts w:ascii="Times New Roman" w:hAnsi="Times New Roman" w:cs="Times New Roman"/>
+              </w:rPr>
+              <w:t>s</w:t>
             </w:r>
             <w:r>
               <w:rPr>
@@ -9743,26 +9687,63 @@
                 <w:rFonts w:ascii="Times New Roman" w:hAnsi="Times New Roman" w:cs="Times New Roman"/>
                 <w:i/>
               </w:rPr>
-              <w:t>NumWords</w:t>
-            </w:r>
-            <w:r>
-              <w:rPr>
-                <w:rFonts w:ascii="Times New Roman" w:hAnsi="Times New Roman" w:cs="Times New Roman"/>
-              </w:rPr>
-              <w:t xml:space="preserve"> "words" from a </w:t>
-            </w:r>
-            <w:r>
-              <w:rPr>
-                <w:rFonts w:ascii="Times New Roman" w:hAnsi="Times New Roman" w:cs="Times New Roman"/>
-                <w:i/>
-              </w:rPr>
               <w:t>Line</w:t>
             </w:r>
             <w:r>
               <w:rPr>
                 <w:rFonts w:ascii="Times New Roman" w:hAnsi="Times New Roman" w:cs="Times New Roman"/>
               </w:rPr>
-              <w:t xml:space="preserve"> of text.</w:t>
+              <w:t xml:space="preserve"> for </w:t>
+            </w:r>
+            <w:r>
+              <w:rPr>
+                <w:rFonts w:ascii="Times New Roman" w:hAnsi="Times New Roman" w:cs="Times New Roman"/>
+                <w:i/>
+              </w:rPr>
+              <w:t>NumTok</w:t>
+            </w:r>
+            <w:r>
+              <w:rPr>
+                <w:rFonts w:ascii="Times New Roman" w:hAnsi="Times New Roman" w:cs="Times New Roman"/>
+              </w:rPr>
+              <w:t xml:space="preserve"> "tokens" and return them in the </w:t>
+            </w:r>
+            <w:r>
+              <w:rPr>
+                <w:rFonts w:ascii="Times New Roman" w:hAnsi="Times New Roman" w:cs="Times New Roman"/>
+                <w:i/>
+              </w:rPr>
+              <w:t>Tokens</w:t>
+            </w:r>
+            <w:r>
+              <w:rPr>
+                <w:rFonts w:ascii="Times New Roman" w:hAnsi="Times New Roman" w:cs="Times New Roman"/>
+              </w:rPr>
+              <w:t xml:space="preserve"> array.</w:t>
+            </w:r>
+            <w:r>
+              <w:rPr>
+                <w:rFonts w:ascii="Times New Roman" w:hAnsi="Times New Roman" w:cs="Times New Roman"/>
+              </w:rPr>
+              <w:t xml:space="preserve"> </w:t>
+            </w:r>
+            <w:r>
+              <w:rPr>
+                <w:rFonts w:ascii="Times New Roman" w:hAnsi="Times New Roman" w:cs="Times New Roman"/>
+              </w:rPr>
+              <w:t xml:space="preserve"> T</w:t>
+            </w:r>
+            <w:r>
+              <w:rPr>
+                <w:rFonts w:ascii="Times New Roman" w:hAnsi="Times New Roman" w:cs="Times New Roman"/>
+              </w:rPr>
+              <w:t>h</w:t>
+            </w:r>
+            <w:r>
+              <w:rPr>
+                <w:rFonts w:ascii="Times New Roman" w:hAnsi="Times New Roman" w:cs="Times New Roman"/>
+              </w:rPr>
+              <w:t>is routine differs from GetWords() in that it uses only spaces as token separators.</w:t>
             </w:r>
           </w:p>
         </w:tc>
@@ -9785,7 +9766,7 @@
               <w:rPr>
                 <w:rFonts w:ascii="Times New Roman" w:hAnsi="Times New Roman" w:cs="Times New Roman"/>
               </w:rPr>
-              <w:t>NameOFile</w:t>
+              <w:t>GetWords</w:t>
             </w:r>
           </w:p>
         </w:tc>
@@ -9804,43 +9785,31 @@
               <w:rPr>
                 <w:rFonts w:ascii="Times New Roman" w:hAnsi="Times New Roman" w:cs="Times New Roman"/>
               </w:rPr>
-              <w:t>InArg,</w:t>
-            </w:r>
-            <w:r>
-              <w:rPr>
-                <w:rFonts w:ascii="Times New Roman" w:hAnsi="Times New Roman" w:cs="Times New Roman"/>
-              </w:rPr>
-              <w:br/>
-            </w:r>
-            <w:r>
-              <w:rPr>
-                <w:rFonts w:ascii="Times New Roman" w:hAnsi="Times New Roman" w:cs="Times New Roman"/>
-              </w:rPr>
-              <w:t>OutExten,</w:t>
-            </w:r>
-            <w:r>
-              <w:rPr>
-                <w:rFonts w:ascii="Times New Roman" w:hAnsi="Times New Roman" w:cs="Times New Roman"/>
-              </w:rPr>
-              <w:br/>
-            </w:r>
-            <w:r>
-              <w:rPr>
-                <w:rFonts w:ascii="Times New Roman" w:hAnsi="Times New Roman" w:cs="Times New Roman"/>
-              </w:rPr>
-              <w:t>OutFile,</w:t>
-            </w:r>
-            <w:r>
-              <w:rPr>
-                <w:rFonts w:ascii="Times New Roman" w:hAnsi="Times New Roman" w:cs="Times New Roman"/>
-              </w:rPr>
-              <w:br/>
-            </w:r>
-            <w:r>
-              <w:rPr>
-                <w:rFonts w:ascii="Times New Roman" w:hAnsi="Times New Roman" w:cs="Times New Roman"/>
-              </w:rPr>
-              <w:t>ErrStat</w:t>
+              <w:t>Line,</w:t>
+            </w:r>
+            <w:r>
+              <w:rPr>
+                <w:rFonts w:ascii="Times New Roman" w:hAnsi="Times New Roman" w:cs="Times New Roman"/>
+              </w:rPr>
+              <w:br/>
+            </w:r>
+            <w:r>
+              <w:rPr>
+                <w:rFonts w:ascii="Times New Roman" w:hAnsi="Times New Roman" w:cs="Times New Roman"/>
+              </w:rPr>
+              <w:t>Words,</w:t>
+            </w:r>
+            <w:r>
+              <w:rPr>
+                <w:rFonts w:ascii="Times New Roman" w:hAnsi="Times New Roman" w:cs="Times New Roman"/>
+              </w:rPr>
+              <w:br/>
+            </w:r>
+            <w:r>
+              <w:rPr>
+                <w:rFonts w:ascii="Times New Roman" w:hAnsi="Times New Roman" w:cs="Times New Roman"/>
+              </w:rPr>
+              <w:t>NumWords</w:t>
             </w:r>
           </w:p>
         </w:tc>
@@ -9858,27 +9827,7 @@
               <w:rPr>
                 <w:rFonts w:ascii="Times New Roman" w:hAnsi="Times New Roman" w:cs="Times New Roman"/>
               </w:rPr>
-              <w:t xml:space="preserve">Get the name of the input file from the </w:t>
-            </w:r>
-            <w:r>
-              <w:rPr>
-                <w:rFonts w:ascii="Times New Roman" w:hAnsi="Times New Roman" w:cs="Times New Roman"/>
-                <w:i/>
-              </w:rPr>
-              <w:t>InArg</w:t>
-            </w:r>
-            <w:r>
-              <w:rPr>
-                <w:rFonts w:ascii="Times New Roman" w:hAnsi="Times New Roman" w:cs="Times New Roman"/>
-                <w:vertAlign w:val="superscript"/>
-              </w:rPr>
-              <w:t>th</w:t>
-            </w:r>
-            <w:r>
-              <w:rPr>
-                <w:rFonts w:ascii="Times New Roman" w:hAnsi="Times New Roman" w:cs="Times New Roman"/>
-              </w:rPr>
-              <w:t xml:space="preserve"> command-line argument.</w:t>
+              <w:t>Retrieves</w:t>
             </w:r>
             <w:r>
               <w:rPr>
@@ -9889,21 +9838,28 @@
             <w:r>
               <w:rPr>
                 <w:rFonts w:ascii="Times New Roman" w:hAnsi="Times New Roman" w:cs="Times New Roman"/>
-              </w:rPr>
-              <w:t xml:space="preserve"> Remove the extension if there is one, and append </w:t>
-            </w:r>
-            <w:r>
-              <w:rPr>
-                <w:rFonts w:ascii="Times New Roman" w:hAnsi="Times New Roman" w:cs="Times New Roman"/>
-                <w:i/>
-              </w:rPr>
-              <w:t>OutExten</w:t>
-            </w:r>
-            <w:r>
-              <w:rPr>
-                <w:rFonts w:ascii="Times New Roman" w:hAnsi="Times New Roman" w:cs="Times New Roman"/>
-              </w:rPr>
-              <w:t xml:space="preserve"> to the end.</w:t>
+                <w:i/>
+              </w:rPr>
+              <w:t>NumWords</w:t>
+            </w:r>
+            <w:r>
+              <w:rPr>
+                <w:rFonts w:ascii="Times New Roman" w:hAnsi="Times New Roman" w:cs="Times New Roman"/>
+              </w:rPr>
+              <w:t xml:space="preserve"> "words" from a </w:t>
+            </w:r>
+            <w:r>
+              <w:rPr>
+                <w:rFonts w:ascii="Times New Roman" w:hAnsi="Times New Roman" w:cs="Times New Roman"/>
+                <w:i/>
+              </w:rPr>
+              <w:t>Line</w:t>
+            </w:r>
+            <w:r>
+              <w:rPr>
+                <w:rFonts w:ascii="Times New Roman" w:hAnsi="Times New Roman" w:cs="Times New Roman"/>
+              </w:rPr>
+              <w:t xml:space="preserve"> of text.</w:t>
             </w:r>
           </w:p>
         </w:tc>
@@ -9926,7 +9882,7 @@
               <w:rPr>
                 <w:rFonts w:ascii="Times New Roman" w:hAnsi="Times New Roman" w:cs="Times New Roman"/>
               </w:rPr>
-              <w:t>NormStop</w:t>
+              <w:t>NameOFile</w:t>
             </w:r>
           </w:p>
         </w:tc>
@@ -9941,6 +9897,48 @@
                 <w:rFonts w:ascii="Times New Roman" w:hAnsi="Times New Roman" w:cs="Times New Roman"/>
               </w:rPr>
             </w:pPr>
+            <w:r>
+              <w:rPr>
+                <w:rFonts w:ascii="Times New Roman" w:hAnsi="Times New Roman" w:cs="Times New Roman"/>
+              </w:rPr>
+              <w:t>InArg,</w:t>
+            </w:r>
+            <w:r>
+              <w:rPr>
+                <w:rFonts w:ascii="Times New Roman" w:hAnsi="Times New Roman" w:cs="Times New Roman"/>
+              </w:rPr>
+              <w:br/>
+            </w:r>
+            <w:r>
+              <w:rPr>
+                <w:rFonts w:ascii="Times New Roman" w:hAnsi="Times New Roman" w:cs="Times New Roman"/>
+              </w:rPr>
+              <w:t>OutExten,</w:t>
+            </w:r>
+            <w:r>
+              <w:rPr>
+                <w:rFonts w:ascii="Times New Roman" w:hAnsi="Times New Roman" w:cs="Times New Roman"/>
+              </w:rPr>
+              <w:br/>
+            </w:r>
+            <w:r>
+              <w:rPr>
+                <w:rFonts w:ascii="Times New Roman" w:hAnsi="Times New Roman" w:cs="Times New Roman"/>
+              </w:rPr>
+              <w:t>OutFile,</w:t>
+            </w:r>
+            <w:r>
+              <w:rPr>
+                <w:rFonts w:ascii="Times New Roman" w:hAnsi="Times New Roman" w:cs="Times New Roman"/>
+              </w:rPr>
+              <w:br/>
+            </w:r>
+            <w:r>
+              <w:rPr>
+                <w:rFonts w:ascii="Times New Roman" w:hAnsi="Times New Roman" w:cs="Times New Roman"/>
+              </w:rPr>
+              <w:t>ErrStat</w:t>
+            </w:r>
           </w:p>
         </w:tc>
         <w:tc>
@@ -9957,13 +9955,52 @@
               <w:rPr>
                 <w:rFonts w:ascii="Times New Roman" w:hAnsi="Times New Roman" w:cs="Times New Roman"/>
               </w:rPr>
-              <w:t>P</w:t>
-            </w:r>
-            <w:r>
-              <w:rPr>
-                <w:rFonts w:ascii="Times New Roman" w:hAnsi="Times New Roman" w:cs="Times New Roman"/>
-              </w:rPr>
-              <w:t>erforms a normal termination of the program.</w:t>
+              <w:t xml:space="preserve">Get the name of the input file from the </w:t>
+            </w:r>
+            <w:r>
+              <w:rPr>
+                <w:rFonts w:ascii="Times New Roman" w:hAnsi="Times New Roman" w:cs="Times New Roman"/>
+                <w:i/>
+              </w:rPr>
+              <w:t>InArg</w:t>
+            </w:r>
+            <w:r>
+              <w:rPr>
+                <w:rFonts w:ascii="Times New Roman" w:hAnsi="Times New Roman" w:cs="Times New Roman"/>
+                <w:vertAlign w:val="superscript"/>
+              </w:rPr>
+              <w:t>th</w:t>
+            </w:r>
+            <w:r>
+              <w:rPr>
+                <w:rFonts w:ascii="Times New Roman" w:hAnsi="Times New Roman" w:cs="Times New Roman"/>
+              </w:rPr>
+              <w:t xml:space="preserve"> command-line argument.</w:t>
+            </w:r>
+            <w:r>
+              <w:rPr>
+                <w:rFonts w:ascii="Times New Roman" w:hAnsi="Times New Roman" w:cs="Times New Roman"/>
+              </w:rPr>
+              <w:t xml:space="preserve"> </w:t>
+            </w:r>
+            <w:r>
+              <w:rPr>
+                <w:rFonts w:ascii="Times New Roman" w:hAnsi="Times New Roman" w:cs="Times New Roman"/>
+              </w:rPr>
+              <w:t xml:space="preserve"> Remove the extension if there is one, and append </w:t>
+            </w:r>
+            <w:r>
+              <w:rPr>
+                <w:rFonts w:ascii="Times New Roman" w:hAnsi="Times New Roman" w:cs="Times New Roman"/>
+                <w:i/>
+              </w:rPr>
+              <w:t>OutExten</w:t>
+            </w:r>
+            <w:r>
+              <w:rPr>
+                <w:rFonts w:ascii="Times New Roman" w:hAnsi="Times New Roman" w:cs="Times New Roman"/>
+              </w:rPr>
+              <w:t xml:space="preserve"> to the end.</w:t>
             </w:r>
           </w:p>
         </w:tc>
@@ -9986,7 +10023,7 @@
               <w:rPr>
                 <w:rFonts w:ascii="Times New Roman" w:hAnsi="Times New Roman" w:cs="Times New Roman"/>
               </w:rPr>
-              <w:t>OpenBin</w:t>
+              <w:t>NormStop</w:t>
             </w:r>
           </w:p>
         </w:tc>
@@ -10001,48 +10038,6 @@
                 <w:rFonts w:ascii="Times New Roman" w:hAnsi="Times New Roman" w:cs="Times New Roman"/>
               </w:rPr>
             </w:pPr>
-            <w:r>
-              <w:rPr>
-                <w:rFonts w:ascii="Times New Roman" w:hAnsi="Times New Roman" w:cs="Times New Roman"/>
-              </w:rPr>
-              <w:t>Un,</w:t>
-            </w:r>
-            <w:r>
-              <w:rPr>
-                <w:rFonts w:ascii="Times New Roman" w:hAnsi="Times New Roman" w:cs="Times New Roman"/>
-              </w:rPr>
-              <w:br/>
-            </w:r>
-            <w:r>
-              <w:rPr>
-                <w:rFonts w:ascii="Times New Roman" w:hAnsi="Times New Roman" w:cs="Times New Roman"/>
-              </w:rPr>
-              <w:t>OutFile,</w:t>
-            </w:r>
-            <w:r>
-              <w:rPr>
-                <w:rFonts w:ascii="Times New Roman" w:hAnsi="Times New Roman" w:cs="Times New Roman"/>
-              </w:rPr>
-              <w:br/>
-            </w:r>
-            <w:r>
-              <w:rPr>
-                <w:rFonts w:ascii="Times New Roman" w:hAnsi="Times New Roman" w:cs="Times New Roman"/>
-              </w:rPr>
-              <w:t>RecLen,</w:t>
-            </w:r>
-            <w:r>
-              <w:rPr>
-                <w:rFonts w:ascii="Times New Roman" w:hAnsi="Times New Roman" w:cs="Times New Roman"/>
-              </w:rPr>
-              <w:br/>
-            </w:r>
-            <w:r>
-              <w:rPr>
-                <w:rFonts w:ascii="Times New Roman" w:hAnsi="Times New Roman" w:cs="Times New Roman"/>
-              </w:rPr>
-              <w:t>ErrStat</w:t>
-            </w:r>
           </w:p>
         </w:tc>
         <w:tc>
@@ -10059,19 +10054,13 @@
               <w:rPr>
                 <w:rFonts w:ascii="Times New Roman" w:hAnsi="Times New Roman" w:cs="Times New Roman"/>
               </w:rPr>
-              <w:t>O</w:t>
-            </w:r>
-            <w:r>
-              <w:rPr>
-                <w:rFonts w:ascii="Times New Roman" w:hAnsi="Times New Roman" w:cs="Times New Roman"/>
-              </w:rPr>
-              <w:t>pens a binary output file</w:t>
-            </w:r>
-            <w:r>
-              <w:rPr>
-                <w:rFonts w:ascii="Times New Roman" w:hAnsi="Times New Roman" w:cs="Times New Roman"/>
-              </w:rPr>
-              <w:t>.</w:t>
+              <w:t>P</w:t>
+            </w:r>
+            <w:r>
+              <w:rPr>
+                <w:rFonts w:ascii="Times New Roman" w:hAnsi="Times New Roman" w:cs="Times New Roman"/>
+              </w:rPr>
+              <w:t>erforms a normal termination of the program.</w:t>
             </w:r>
           </w:p>
         </w:tc>
@@ -10094,7 +10083,7 @@
               <w:rPr>
                 <w:rFonts w:ascii="Times New Roman" w:hAnsi="Times New Roman" w:cs="Times New Roman"/>
               </w:rPr>
-              <w:t>OpenBInpFile</w:t>
+              <w:t>OpenBin</w:t>
             </w:r>
           </w:p>
         </w:tc>
@@ -10125,7 +10114,19 @@
               <w:rPr>
                 <w:rFonts w:ascii="Times New Roman" w:hAnsi="Times New Roman" w:cs="Times New Roman"/>
               </w:rPr>
-              <w:t>InFile,</w:t>
+              <w:t>OutFile,</w:t>
+            </w:r>
+            <w:r>
+              <w:rPr>
+                <w:rFonts w:ascii="Times New Roman" w:hAnsi="Times New Roman" w:cs="Times New Roman"/>
+              </w:rPr>
+              <w:br/>
+            </w:r>
+            <w:r>
+              <w:rPr>
+                <w:rFonts w:ascii="Times New Roman" w:hAnsi="Times New Roman" w:cs="Times New Roman"/>
+              </w:rPr>
+              <w:t>RecLen,</w:t>
             </w:r>
             <w:r>
               <w:rPr>
@@ -10161,7 +10162,7 @@
               <w:rPr>
                 <w:rFonts w:ascii="Times New Roman" w:hAnsi="Times New Roman" w:cs="Times New Roman"/>
               </w:rPr>
-              <w:t>pens a binary input file</w:t>
+              <w:t>pens a binary output file</w:t>
             </w:r>
             <w:r>
               <w:rPr>
@@ -10190,7 +10191,7 @@
               <w:rPr>
                 <w:rFonts w:ascii="Times New Roman" w:hAnsi="Times New Roman" w:cs="Times New Roman"/>
               </w:rPr>
-              <w:t>OpenEcho</w:t>
+              <w:t>OpenBInpFile</w:t>
             </w:r>
           </w:p>
         </w:tc>
@@ -10221,7 +10222,7 @@
               <w:rPr>
                 <w:rFonts w:ascii="Times New Roman" w:hAnsi="Times New Roman" w:cs="Times New Roman"/>
               </w:rPr>
-              <w:t>OutFile,</w:t>
+              <w:t>InFile,</w:t>
             </w:r>
             <w:r>
               <w:rPr>
@@ -10257,7 +10258,13 @@
               <w:rPr>
                 <w:rFonts w:ascii="Times New Roman" w:hAnsi="Times New Roman" w:cs="Times New Roman"/>
               </w:rPr>
-              <w:t>pens a formatted output file for the echo file.</w:t>
+              <w:t>pens a binary input file</w:t>
+            </w:r>
+            <w:r>
+              <w:rPr>
+                <w:rFonts w:ascii="Times New Roman" w:hAnsi="Times New Roman" w:cs="Times New Roman"/>
+              </w:rPr>
+              <w:t>.</w:t>
             </w:r>
           </w:p>
         </w:tc>
@@ -10280,7 +10287,7 @@
               <w:rPr>
                 <w:rFonts w:ascii="Times New Roman" w:hAnsi="Times New Roman" w:cs="Times New Roman"/>
               </w:rPr>
-              <w:t>OpenFInpFile</w:t>
+              <w:t>OpenEcho</w:t>
             </w:r>
           </w:p>
         </w:tc>
@@ -10311,7 +10318,7 @@
               <w:rPr>
                 <w:rFonts w:ascii="Times New Roman" w:hAnsi="Times New Roman" w:cs="Times New Roman"/>
               </w:rPr>
-              <w:t>InFile,</w:t>
+              <w:t>OutFile,</w:t>
             </w:r>
             <w:r>
               <w:rPr>
@@ -10347,7 +10354,7 @@
               <w:rPr>
                 <w:rFonts w:ascii="Times New Roman" w:hAnsi="Times New Roman" w:cs="Times New Roman"/>
               </w:rPr>
-              <w:t>pens a formatted input file.</w:t>
+              <w:t>pens a formatted output file for the echo file.</w:t>
             </w:r>
           </w:p>
         </w:tc>
@@ -10370,7 +10377,7 @@
               <w:rPr>
                 <w:rFonts w:ascii="Times New Roman" w:hAnsi="Times New Roman" w:cs="Times New Roman"/>
               </w:rPr>
-              <w:t>OpenFOutFile</w:t>
+              <w:t>OpenFInpFile</w:t>
             </w:r>
           </w:p>
         </w:tc>
@@ -10401,7 +10408,7 @@
               <w:rPr>
                 <w:rFonts w:ascii="Times New Roman" w:hAnsi="Times New Roman" w:cs="Times New Roman"/>
               </w:rPr>
-              <w:t>OutFile,</w:t>
+              <w:t>InFile,</w:t>
             </w:r>
             <w:r>
               <w:rPr>
@@ -10437,7 +10444,7 @@
               <w:rPr>
                 <w:rFonts w:ascii="Times New Roman" w:hAnsi="Times New Roman" w:cs="Times New Roman"/>
               </w:rPr>
-              <w:t>pens a formatted output file.</w:t>
+              <w:t>pens a formatted input file.</w:t>
             </w:r>
           </w:p>
         </w:tc>
@@ -10460,7 +10467,7 @@
               <w:rPr>
                 <w:rFonts w:ascii="Times New Roman" w:hAnsi="Times New Roman" w:cs="Times New Roman"/>
               </w:rPr>
-              <w:t>OpenFUnkFile</w:t>
+              <w:t>OpenFOutFile</w:t>
             </w:r>
           </w:p>
         </w:tc>
@@ -10503,42 +10510,6 @@
               <w:rPr>
                 <w:rFonts w:ascii="Times New Roman" w:hAnsi="Times New Roman" w:cs="Times New Roman"/>
               </w:rPr>
-              <w:t>FailAbt,</w:t>
-            </w:r>
-            <w:r>
-              <w:rPr>
-                <w:rFonts w:ascii="Times New Roman" w:hAnsi="Times New Roman" w:cs="Times New Roman"/>
-              </w:rPr>
-              <w:br/>
-            </w:r>
-            <w:r>
-              <w:rPr>
-                <w:rFonts w:ascii="Times New Roman" w:hAnsi="Times New Roman" w:cs="Times New Roman"/>
-              </w:rPr>
-              <w:t>Failed,</w:t>
-            </w:r>
-            <w:r>
-              <w:rPr>
-                <w:rFonts w:ascii="Times New Roman" w:hAnsi="Times New Roman" w:cs="Times New Roman"/>
-              </w:rPr>
-              <w:br/>
-            </w:r>
-            <w:r>
-              <w:rPr>
-                <w:rFonts w:ascii="Times New Roman" w:hAnsi="Times New Roman" w:cs="Times New Roman"/>
-              </w:rPr>
-              <w:t>Exists,</w:t>
-            </w:r>
-            <w:r>
-              <w:rPr>
-                <w:rFonts w:ascii="Times New Roman" w:hAnsi="Times New Roman" w:cs="Times New Roman"/>
-              </w:rPr>
-              <w:br/>
-            </w:r>
-            <w:r>
-              <w:rPr>
-                <w:rFonts w:ascii="Times New Roman" w:hAnsi="Times New Roman" w:cs="Times New Roman"/>
-              </w:rPr>
               <w:t>ErrStat</w:t>
             </w:r>
           </w:p>
@@ -10563,38 +10534,7 @@
               <w:rPr>
                 <w:rFonts w:ascii="Times New Roman" w:hAnsi="Times New Roman" w:cs="Times New Roman"/>
               </w:rPr>
-              <w:t xml:space="preserve">pens a formatted output file and returns a flag </w:t>
-            </w:r>
-            <w:r>
-              <w:rPr>
-                <w:rFonts w:ascii="Times New Roman" w:hAnsi="Times New Roman" w:cs="Times New Roman"/>
-              </w:rPr>
-              <w:t>(</w:t>
-            </w:r>
-            <w:r>
-              <w:rPr>
-                <w:rFonts w:ascii="Times New Roman" w:hAnsi="Times New Roman" w:cs="Times New Roman"/>
-                <w:i/>
-              </w:rPr>
-              <w:t>Exists</w:t>
-            </w:r>
-            <w:r>
-              <w:rPr>
-                <w:rFonts w:ascii="Times New Roman" w:hAnsi="Times New Roman" w:cs="Times New Roman"/>
-              </w:rPr>
-              <w:t>)</w:t>
-            </w:r>
-            <w:r>
-              <w:rPr>
-                <w:rFonts w:ascii="Times New Roman" w:hAnsi="Times New Roman" w:cs="Times New Roman"/>
-              </w:rPr>
-              <w:t>telling if it already existed</w:t>
-            </w:r>
-            <w:r>
-              <w:rPr>
-                <w:rFonts w:ascii="Times New Roman" w:hAnsi="Times New Roman" w:cs="Times New Roman"/>
-              </w:rPr>
-              <w:t>.</w:t>
+              <w:t>pens a formatted output file.</w:t>
             </w:r>
           </w:p>
         </w:tc>
@@ -10618,7 +10558,7 @@
                 <w:rFonts w:ascii="Times New Roman" w:hAnsi="Times New Roman" w:cs="Times New Roman"/>
               </w:rPr>
               <w:lastRenderedPageBreak/>
-              <w:t>OpenUInfile</w:t>
+              <w:t>OpenFUnkFile</w:t>
             </w:r>
           </w:p>
         </w:tc>
@@ -10649,7 +10589,43 @@
               <w:rPr>
                 <w:rFonts w:ascii="Times New Roman" w:hAnsi="Times New Roman" w:cs="Times New Roman"/>
               </w:rPr>
-              <w:t>InFile,</w:t>
+              <w:t>OutFile,</w:t>
+            </w:r>
+            <w:r>
+              <w:rPr>
+                <w:rFonts w:ascii="Times New Roman" w:hAnsi="Times New Roman" w:cs="Times New Roman"/>
+              </w:rPr>
+              <w:br/>
+            </w:r>
+            <w:r>
+              <w:rPr>
+                <w:rFonts w:ascii="Times New Roman" w:hAnsi="Times New Roman" w:cs="Times New Roman"/>
+              </w:rPr>
+              <w:t>FailAbt,</w:t>
+            </w:r>
+            <w:r>
+              <w:rPr>
+                <w:rFonts w:ascii="Times New Roman" w:hAnsi="Times New Roman" w:cs="Times New Roman"/>
+              </w:rPr>
+              <w:br/>
+            </w:r>
+            <w:r>
+              <w:rPr>
+                <w:rFonts w:ascii="Times New Roman" w:hAnsi="Times New Roman" w:cs="Times New Roman"/>
+              </w:rPr>
+              <w:t>Failed,</w:t>
+            </w:r>
+            <w:r>
+              <w:rPr>
+                <w:rFonts w:ascii="Times New Roman" w:hAnsi="Times New Roman" w:cs="Times New Roman"/>
+              </w:rPr>
+              <w:br/>
+            </w:r>
+            <w:r>
+              <w:rPr>
+                <w:rFonts w:ascii="Times New Roman" w:hAnsi="Times New Roman" w:cs="Times New Roman"/>
+              </w:rPr>
+              <w:t>Exists,</w:t>
             </w:r>
             <w:r>
               <w:rPr>
@@ -10685,7 +10661,38 @@
               <w:rPr>
                 <w:rFonts w:ascii="Times New Roman" w:hAnsi="Times New Roman" w:cs="Times New Roman"/>
               </w:rPr>
-              <w:t>pens an unformatted input file.</w:t>
+              <w:t xml:space="preserve">pens a formatted output file and returns a flag </w:t>
+            </w:r>
+            <w:r>
+              <w:rPr>
+                <w:rFonts w:ascii="Times New Roman" w:hAnsi="Times New Roman" w:cs="Times New Roman"/>
+              </w:rPr>
+              <w:t>(</w:t>
+            </w:r>
+            <w:r>
+              <w:rPr>
+                <w:rFonts w:ascii="Times New Roman" w:hAnsi="Times New Roman" w:cs="Times New Roman"/>
+                <w:i/>
+              </w:rPr>
+              <w:t>Exists</w:t>
+            </w:r>
+            <w:r>
+              <w:rPr>
+                <w:rFonts w:ascii="Times New Roman" w:hAnsi="Times New Roman" w:cs="Times New Roman"/>
+              </w:rPr>
+              <w:t>)</w:t>
+            </w:r>
+            <w:r>
+              <w:rPr>
+                <w:rFonts w:ascii="Times New Roman" w:hAnsi="Times New Roman" w:cs="Times New Roman"/>
+              </w:rPr>
+              <w:t>telling if it already existed</w:t>
+            </w:r>
+            <w:r>
+              <w:rPr>
+                <w:rFonts w:ascii="Times New Roman" w:hAnsi="Times New Roman" w:cs="Times New Roman"/>
+              </w:rPr>
+              <w:t>.</w:t>
             </w:r>
           </w:p>
         </w:tc>
@@ -10708,7 +10715,7 @@
               <w:rPr>
                 <w:rFonts w:ascii="Times New Roman" w:hAnsi="Times New Roman" w:cs="Times New Roman"/>
               </w:rPr>
-              <w:t>OpenUInBEFile</w:t>
+              <w:t>OpenUInfile</w:t>
             </w:r>
           </w:p>
         </w:tc>
@@ -10751,25 +10758,7 @@
               <w:rPr>
                 <w:rFonts w:ascii="Times New Roman" w:hAnsi="Times New Roman" w:cs="Times New Roman"/>
               </w:rPr>
-              <w:t>RecLen,</w:t>
-            </w:r>
-            <w:r>
-              <w:rPr>
-                <w:rFonts w:ascii="Times New Roman" w:hAnsi="Times New Roman" w:cs="Times New Roman"/>
-              </w:rPr>
-              <w:br/>
-            </w:r>
-            <w:r>
-              <w:rPr>
-                <w:rFonts w:ascii="Times New Roman" w:hAnsi="Times New Roman" w:cs="Times New Roman"/>
-              </w:rPr>
-              <w:t>ErrSta</w:t>
-            </w:r>
-            <w:r>
-              <w:rPr>
-                <w:rFonts w:ascii="Times New Roman" w:hAnsi="Times New Roman" w:cs="Times New Roman"/>
-              </w:rPr>
-              <w:t>t</w:t>
+              <w:t>ErrStat</w:t>
             </w:r>
           </w:p>
         </w:tc>
@@ -10793,20 +10782,7 @@
               <w:rPr>
                 <w:rFonts w:ascii="Times New Roman" w:hAnsi="Times New Roman" w:cs="Times New Roman"/>
               </w:rPr>
-              <w:t xml:space="preserve">pens an unformatted input file of </w:t>
-            </w:r>
-            <w:r>
-              <w:rPr>
-                <w:rFonts w:ascii="Times New Roman" w:hAnsi="Times New Roman" w:cs="Times New Roman"/>
-                <w:i/>
-              </w:rPr>
-              <w:t>RecLen</w:t>
-            </w:r>
-            <w:r>
-              <w:rPr>
-                <w:rFonts w:ascii="Times New Roman" w:hAnsi="Times New Roman" w:cs="Times New Roman"/>
-              </w:rPr>
-              <w:t>-byte data records stored in Big Endian format.</w:t>
+              <w:t>pens an unformatted input file.</w:t>
             </w:r>
           </w:p>
         </w:tc>
@@ -10829,7 +10805,7 @@
               <w:rPr>
                 <w:rFonts w:ascii="Times New Roman" w:hAnsi="Times New Roman" w:cs="Times New Roman"/>
               </w:rPr>
-              <w:t>OpenUOutfile</w:t>
+              <w:t>OpenUInBEFile</w:t>
             </w:r>
           </w:p>
         </w:tc>
@@ -10860,19 +10836,37 @@
               <w:rPr>
                 <w:rFonts w:ascii="Times New Roman" w:hAnsi="Times New Roman" w:cs="Times New Roman"/>
               </w:rPr>
-              <w:t>OutFile,</w:t>
-            </w:r>
-            <w:r>
-              <w:rPr>
-                <w:rFonts w:ascii="Times New Roman" w:hAnsi="Times New Roman" w:cs="Times New Roman"/>
-              </w:rPr>
-              <w:br/>
-            </w:r>
-            <w:r>
-              <w:rPr>
-                <w:rFonts w:ascii="Times New Roman" w:hAnsi="Times New Roman" w:cs="Times New Roman"/>
-              </w:rPr>
-              <w:t>ErrStat</w:t>
+              <w:t>InFile,</w:t>
+            </w:r>
+            <w:r>
+              <w:rPr>
+                <w:rFonts w:ascii="Times New Roman" w:hAnsi="Times New Roman" w:cs="Times New Roman"/>
+              </w:rPr>
+              <w:br/>
+            </w:r>
+            <w:r>
+              <w:rPr>
+                <w:rFonts w:ascii="Times New Roman" w:hAnsi="Times New Roman" w:cs="Times New Roman"/>
+              </w:rPr>
+              <w:t>RecLen,</w:t>
+            </w:r>
+            <w:r>
+              <w:rPr>
+                <w:rFonts w:ascii="Times New Roman" w:hAnsi="Times New Roman" w:cs="Times New Roman"/>
+              </w:rPr>
+              <w:br/>
+            </w:r>
+            <w:r>
+              <w:rPr>
+                <w:rFonts w:ascii="Times New Roman" w:hAnsi="Times New Roman" w:cs="Times New Roman"/>
+              </w:rPr>
+              <w:t>ErrSta</w:t>
+            </w:r>
+            <w:r>
+              <w:rPr>
+                <w:rFonts w:ascii="Times New Roman" w:hAnsi="Times New Roman" w:cs="Times New Roman"/>
+              </w:rPr>
+              <w:t>t</w:t>
             </w:r>
           </w:p>
         </w:tc>
@@ -10896,13 +10890,20 @@
               <w:rPr>
                 <w:rFonts w:ascii="Times New Roman" w:hAnsi="Times New Roman" w:cs="Times New Roman"/>
               </w:rPr>
-              <w:t>pens an unformatted output file</w:t>
-            </w:r>
-            <w:r>
-              <w:rPr>
-                <w:rFonts w:ascii="Times New Roman" w:hAnsi="Times New Roman" w:cs="Times New Roman"/>
-              </w:rPr>
-              <w:t>.</w:t>
+              <w:t xml:space="preserve">pens an unformatted input file of </w:t>
+            </w:r>
+            <w:r>
+              <w:rPr>
+                <w:rFonts w:ascii="Times New Roman" w:hAnsi="Times New Roman" w:cs="Times New Roman"/>
+                <w:i/>
+              </w:rPr>
+              <w:t>RecLen</w:t>
+            </w:r>
+            <w:r>
+              <w:rPr>
+                <w:rFonts w:ascii="Times New Roman" w:hAnsi="Times New Roman" w:cs="Times New Roman"/>
+              </w:rPr>
+              <w:t>-byte data records stored in Big Endian format.</w:t>
             </w:r>
           </w:p>
         </w:tc>
@@ -10925,21 +10926,7 @@
               <w:rPr>
                 <w:rFonts w:ascii="Times New Roman" w:hAnsi="Times New Roman" w:cs="Times New Roman"/>
               </w:rPr>
-              <w:t>PathIsRelative</w:t>
-            </w:r>
-            <w:r>
-              <w:rPr>
-                <w:rFonts w:ascii="Times New Roman" w:hAnsi="Times New Roman" w:cs="Times New Roman"/>
-              </w:rPr>
-              <w:br/>
-            </w:r>
-            <w:r>
-              <w:rPr>
-                <w:rFonts w:ascii="Times New Roman" w:hAnsi="Times New Roman" w:cs="Times New Roman"/>
-                <w:i/>
-                <w:sz w:val="16"/>
-              </w:rPr>
-              <w:t>(function)</w:t>
+              <w:t>OpenUOutfile</w:t>
             </w:r>
           </w:p>
         </w:tc>
@@ -10958,7 +10945,31 @@
               <w:rPr>
                 <w:rFonts w:ascii="Times New Roman" w:hAnsi="Times New Roman" w:cs="Times New Roman"/>
               </w:rPr>
-              <w:t>GivenFil</w:t>
+              <w:t>Un,</w:t>
+            </w:r>
+            <w:r>
+              <w:rPr>
+                <w:rFonts w:ascii="Times New Roman" w:hAnsi="Times New Roman" w:cs="Times New Roman"/>
+              </w:rPr>
+              <w:br/>
+            </w:r>
+            <w:r>
+              <w:rPr>
+                <w:rFonts w:ascii="Times New Roman" w:hAnsi="Times New Roman" w:cs="Times New Roman"/>
+              </w:rPr>
+              <w:t>OutFile,</w:t>
+            </w:r>
+            <w:r>
+              <w:rPr>
+                <w:rFonts w:ascii="Times New Roman" w:hAnsi="Times New Roman" w:cs="Times New Roman"/>
+              </w:rPr>
+              <w:br/>
+            </w:r>
+            <w:r>
+              <w:rPr>
+                <w:rFonts w:ascii="Times New Roman" w:hAnsi="Times New Roman" w:cs="Times New Roman"/>
+              </w:rPr>
+              <w:t>ErrStat</w:t>
             </w:r>
           </w:p>
         </w:tc>
@@ -10976,142 +10987,19 @@
               <w:rPr>
                 <w:rFonts w:ascii="Times New Roman" w:hAnsi="Times New Roman" w:cs="Times New Roman"/>
               </w:rPr>
-              <w:t>D</w:t>
-            </w:r>
-            <w:r>
-              <w:rPr>
-                <w:rFonts w:ascii="Times New Roman" w:hAnsi="Times New Roman" w:cs="Times New Roman"/>
-              </w:rPr>
-              <w:t>etermine i</w:t>
-            </w:r>
-            <w:r>
-              <w:rPr>
-                <w:rFonts w:ascii="Times New Roman" w:hAnsi="Times New Roman" w:cs="Times New Roman"/>
-              </w:rPr>
-              <w:t>f</w:t>
-            </w:r>
-            <w:r>
-              <w:rPr>
-                <w:rFonts w:ascii="Times New Roman" w:hAnsi="Times New Roman" w:cs="Times New Roman"/>
-              </w:rPr>
-              <w:t xml:space="preserve"> the given file name is absolute or relative. </w:t>
-            </w:r>
-            <w:r>
-              <w:rPr>
-                <w:rFonts w:ascii="Times New Roman" w:hAnsi="Times New Roman" w:cs="Times New Roman"/>
-              </w:rPr>
-              <w:t xml:space="preserve"> A path is </w:t>
-            </w:r>
-            <w:r>
-              <w:rPr>
-                <w:rFonts w:ascii="Times New Roman" w:hAnsi="Times New Roman" w:cs="Times New Roman"/>
-              </w:rPr>
-              <w:t>consider</w:t>
-            </w:r>
-            <w:r>
-              <w:rPr>
-                <w:rFonts w:ascii="Times New Roman" w:hAnsi="Times New Roman" w:cs="Times New Roman"/>
-              </w:rPr>
-              <w:t>ed</w:t>
-            </w:r>
-            <w:r>
-              <w:rPr>
-                <w:rFonts w:ascii="Times New Roman" w:hAnsi="Times New Roman" w:cs="Times New Roman"/>
-              </w:rPr>
-              <w:t xml:space="preserve"> an absolute path one that satisfies one of the</w:t>
-            </w:r>
-            <w:r>
-              <w:rPr>
-                <w:rFonts w:ascii="Times New Roman" w:hAnsi="Times New Roman" w:cs="Times New Roman"/>
-              </w:rPr>
-              <w:t xml:space="preserve"> </w:t>
-            </w:r>
-            <w:r>
-              <w:rPr>
-                <w:rFonts w:ascii="Times New Roman" w:hAnsi="Times New Roman" w:cs="Times New Roman"/>
-              </w:rPr>
-              <w:t>following criteria:</w:t>
-            </w:r>
-          </w:p>
-          <w:p>
-            <w:pPr>
-              <w:rPr>
-                <w:rFonts w:ascii="Times New Roman" w:hAnsi="Times New Roman" w:cs="Times New Roman"/>
-              </w:rPr>
-            </w:pPr>
-            <w:r>
-              <w:rPr>
-                <w:rFonts w:ascii="Times New Roman" w:hAnsi="Times New Roman" w:cs="Times New Roman"/>
-              </w:rPr>
-              <w:t xml:space="preserve">     </w:t>
-            </w:r>
-            <w:r>
-              <w:rPr>
-                <w:rFonts w:ascii="Times New Roman" w:hAnsi="Times New Roman" w:cs="Times New Roman"/>
-              </w:rPr>
-              <w:t>1) It contains ":/"</w:t>
-            </w:r>
-            <w:r>
-              <w:rPr>
-                <w:rFonts w:ascii="Times New Roman" w:hAnsi="Times New Roman" w:cs="Times New Roman"/>
-              </w:rPr>
-              <w:t xml:space="preserve"> or </w:t>
-            </w:r>
-            <w:r>
-              <w:rPr>
-                <w:rFonts w:ascii="Times New Roman" w:hAnsi="Times New Roman" w:cs="Times New Roman"/>
-              </w:rPr>
-              <w:t>":\"</w:t>
-            </w:r>
-          </w:p>
-          <w:p>
-            <w:pPr>
-              <w:rPr>
-                <w:rFonts w:ascii="Times New Roman" w:hAnsi="Times New Roman" w:cs="Times New Roman"/>
-              </w:rPr>
-            </w:pPr>
-            <w:r>
-              <w:rPr>
-                <w:rFonts w:ascii="Times New Roman" w:hAnsi="Times New Roman" w:cs="Times New Roman"/>
-              </w:rPr>
-              <w:t xml:space="preserve">     </w:t>
-            </w:r>
-            <w:r>
-              <w:rPr>
-                <w:rFonts w:ascii="Times New Roman" w:hAnsi="Times New Roman" w:cs="Times New Roman"/>
-              </w:rPr>
-              <w:t>2</w:t>
-            </w:r>
-            <w:r>
-              <w:rPr>
-                <w:rFonts w:ascii="Times New Roman" w:hAnsi="Times New Roman" w:cs="Times New Roman"/>
-              </w:rPr>
-              <w:t>) It starts with "/"</w:t>
-            </w:r>
-            <w:r>
-              <w:rPr>
-                <w:rFonts w:ascii="Times New Roman" w:hAnsi="Times New Roman" w:cs="Times New Roman"/>
-              </w:rPr>
-              <w:t xml:space="preserve"> or </w:t>
-            </w:r>
-            <w:r>
-              <w:rPr>
-                <w:rFonts w:ascii="Times New Roman" w:hAnsi="Times New Roman" w:cs="Times New Roman"/>
-              </w:rPr>
-              <w:t>"\"</w:t>
-            </w:r>
-          </w:p>
-          <w:p>
-            <w:pPr>
-              <w:rPr>
-                <w:rFonts w:ascii="Times New Roman" w:hAnsi="Times New Roman" w:cs="Times New Roman"/>
-              </w:rPr>
-            </w:pPr>
-            <w:r>
-              <w:rPr>
-                <w:rFonts w:ascii="Times New Roman" w:hAnsi="Times New Roman" w:cs="Times New Roman"/>
-              </w:rPr>
-              <w:t>All others are considered relative.</w:t>
+              <w:t>O</w:t>
+            </w:r>
+            <w:r>
+              <w:rPr>
+                <w:rFonts w:ascii="Times New Roman" w:hAnsi="Times New Roman" w:cs="Times New Roman"/>
+              </w:rPr>
+              <w:t>pens an unformatted output file</w:t>
+            </w:r>
+            <w:r>
+              <w:rPr>
+                <w:rFonts w:ascii="Times New Roman" w:hAnsi="Times New Roman" w:cs="Times New Roman"/>
+              </w:rPr>
+              <w:t>.</w:t>
             </w:r>
           </w:p>
         </w:tc>
@@ -11134,7 +11022,21 @@
               <w:rPr>
                 <w:rFonts w:ascii="Times New Roman" w:hAnsi="Times New Roman" w:cs="Times New Roman"/>
               </w:rPr>
-              <w:t>PremEOF</w:t>
+              <w:t>PathIsRelative</w:t>
+            </w:r>
+            <w:r>
+              <w:rPr>
+                <w:rFonts w:ascii="Times New Roman" w:hAnsi="Times New Roman" w:cs="Times New Roman"/>
+              </w:rPr>
+              <w:br/>
+            </w:r>
+            <w:r>
+              <w:rPr>
+                <w:rFonts w:ascii="Times New Roman" w:hAnsi="Times New Roman" w:cs="Times New Roman"/>
+                <w:i/>
+                <w:sz w:val="16"/>
+              </w:rPr>
+              <w:t>(function)</w:t>
             </w:r>
           </w:p>
         </w:tc>
@@ -11153,37 +11055,7 @@
               <w:rPr>
                 <w:rFonts w:ascii="Times New Roman" w:hAnsi="Times New Roman" w:cs="Times New Roman"/>
               </w:rPr>
-              <w:t>Fil</w:t>
-            </w:r>
-            <w:r>
-              <w:rPr>
-                <w:rFonts w:ascii="Times New Roman" w:hAnsi="Times New Roman" w:cs="Times New Roman"/>
-              </w:rPr>
-              <w:t>,</w:t>
-            </w:r>
-            <w:r>
-              <w:rPr>
-                <w:rFonts w:ascii="Times New Roman" w:hAnsi="Times New Roman" w:cs="Times New Roman"/>
-              </w:rPr>
-              <w:br/>
-            </w:r>
-            <w:r>
-              <w:rPr>
-                <w:rFonts w:ascii="Times New Roman" w:hAnsi="Times New Roman" w:cs="Times New Roman"/>
-              </w:rPr>
-              <w:t>Variable,</w:t>
-            </w:r>
-            <w:r>
-              <w:rPr>
-                <w:rFonts w:ascii="Times New Roman" w:hAnsi="Times New Roman" w:cs="Times New Roman"/>
-              </w:rPr>
-              <w:br/>
-            </w:r>
-            <w:r>
-              <w:rPr>
-                <w:rFonts w:ascii="Times New Roman" w:hAnsi="Times New Roman" w:cs="Times New Roman"/>
-              </w:rPr>
-              <w:t>TrapErrors</w:t>
+              <w:t>GivenFil</w:t>
             </w:r>
           </w:p>
         </w:tc>
@@ -11201,13 +11073,142 @@
               <w:rPr>
                 <w:rFonts w:ascii="Times New Roman" w:hAnsi="Times New Roman" w:cs="Times New Roman"/>
               </w:rPr>
-              <w:t xml:space="preserve">Write </w:t>
-            </w:r>
-            <w:r>
-              <w:rPr>
-                <w:rFonts w:ascii="Times New Roman" w:hAnsi="Times New Roman" w:cs="Times New Roman"/>
-              </w:rPr>
-              <w:t>out an EOF message and aborts the program.</w:t>
+              <w:t>D</w:t>
+            </w:r>
+            <w:r>
+              <w:rPr>
+                <w:rFonts w:ascii="Times New Roman" w:hAnsi="Times New Roman" w:cs="Times New Roman"/>
+              </w:rPr>
+              <w:t>etermine i</w:t>
+            </w:r>
+            <w:r>
+              <w:rPr>
+                <w:rFonts w:ascii="Times New Roman" w:hAnsi="Times New Roman" w:cs="Times New Roman"/>
+              </w:rPr>
+              <w:t>f</w:t>
+            </w:r>
+            <w:r>
+              <w:rPr>
+                <w:rFonts w:ascii="Times New Roman" w:hAnsi="Times New Roman" w:cs="Times New Roman"/>
+              </w:rPr>
+              <w:t xml:space="preserve"> the given file name is absolute or relative. </w:t>
+            </w:r>
+            <w:r>
+              <w:rPr>
+                <w:rFonts w:ascii="Times New Roman" w:hAnsi="Times New Roman" w:cs="Times New Roman"/>
+              </w:rPr>
+              <w:t xml:space="preserve"> A path is </w:t>
+            </w:r>
+            <w:r>
+              <w:rPr>
+                <w:rFonts w:ascii="Times New Roman" w:hAnsi="Times New Roman" w:cs="Times New Roman"/>
+              </w:rPr>
+              <w:t>consider</w:t>
+            </w:r>
+            <w:r>
+              <w:rPr>
+                <w:rFonts w:ascii="Times New Roman" w:hAnsi="Times New Roman" w:cs="Times New Roman"/>
+              </w:rPr>
+              <w:t>ed</w:t>
+            </w:r>
+            <w:r>
+              <w:rPr>
+                <w:rFonts w:ascii="Times New Roman" w:hAnsi="Times New Roman" w:cs="Times New Roman"/>
+              </w:rPr>
+              <w:t xml:space="preserve"> an absolute path one that satisfies one of the</w:t>
+            </w:r>
+            <w:r>
+              <w:rPr>
+                <w:rFonts w:ascii="Times New Roman" w:hAnsi="Times New Roman" w:cs="Times New Roman"/>
+              </w:rPr>
+              <w:t xml:space="preserve"> </w:t>
+            </w:r>
+            <w:r>
+              <w:rPr>
+                <w:rFonts w:ascii="Times New Roman" w:hAnsi="Times New Roman" w:cs="Times New Roman"/>
+              </w:rPr>
+              <w:t>following criteria:</w:t>
+            </w:r>
+          </w:p>
+          <w:p>
+            <w:pPr>
+              <w:rPr>
+                <w:rFonts w:ascii="Times New Roman" w:hAnsi="Times New Roman" w:cs="Times New Roman"/>
+              </w:rPr>
+            </w:pPr>
+            <w:r>
+              <w:rPr>
+                <w:rFonts w:ascii="Times New Roman" w:hAnsi="Times New Roman" w:cs="Times New Roman"/>
+              </w:rPr>
+              <w:t xml:space="preserve">     </w:t>
+            </w:r>
+            <w:r>
+              <w:rPr>
+                <w:rFonts w:ascii="Times New Roman" w:hAnsi="Times New Roman" w:cs="Times New Roman"/>
+              </w:rPr>
+              <w:t>1) It contains ":/"</w:t>
+            </w:r>
+            <w:r>
+              <w:rPr>
+                <w:rFonts w:ascii="Times New Roman" w:hAnsi="Times New Roman" w:cs="Times New Roman"/>
+              </w:rPr>
+              <w:t xml:space="preserve"> or </w:t>
+            </w:r>
+            <w:r>
+              <w:rPr>
+                <w:rFonts w:ascii="Times New Roman" w:hAnsi="Times New Roman" w:cs="Times New Roman"/>
+              </w:rPr>
+              <w:t>":\"</w:t>
+            </w:r>
+          </w:p>
+          <w:p>
+            <w:pPr>
+              <w:rPr>
+                <w:rFonts w:ascii="Times New Roman" w:hAnsi="Times New Roman" w:cs="Times New Roman"/>
+              </w:rPr>
+            </w:pPr>
+            <w:r>
+              <w:rPr>
+                <w:rFonts w:ascii="Times New Roman" w:hAnsi="Times New Roman" w:cs="Times New Roman"/>
+              </w:rPr>
+              <w:t xml:space="preserve">     </w:t>
+            </w:r>
+            <w:r>
+              <w:rPr>
+                <w:rFonts w:ascii="Times New Roman" w:hAnsi="Times New Roman" w:cs="Times New Roman"/>
+              </w:rPr>
+              <w:t>2</w:t>
+            </w:r>
+            <w:r>
+              <w:rPr>
+                <w:rFonts w:ascii="Times New Roman" w:hAnsi="Times New Roman" w:cs="Times New Roman"/>
+              </w:rPr>
+              <w:t>) It starts with "/"</w:t>
+            </w:r>
+            <w:r>
+              <w:rPr>
+                <w:rFonts w:ascii="Times New Roman" w:hAnsi="Times New Roman" w:cs="Times New Roman"/>
+              </w:rPr>
+              <w:t xml:space="preserve"> or </w:t>
+            </w:r>
+            <w:r>
+              <w:rPr>
+                <w:rFonts w:ascii="Times New Roman" w:hAnsi="Times New Roman" w:cs="Times New Roman"/>
+              </w:rPr>
+              <w:t>"\"</w:t>
+            </w:r>
+          </w:p>
+          <w:p>
+            <w:pPr>
+              <w:rPr>
+                <w:rFonts w:ascii="Times New Roman" w:hAnsi="Times New Roman" w:cs="Times New Roman"/>
+              </w:rPr>
+            </w:pPr>
+            <w:r>
+              <w:rPr>
+                <w:rFonts w:ascii="Times New Roman" w:hAnsi="Times New Roman" w:cs="Times New Roman"/>
+              </w:rPr>
+              <w:t>All others are considered relative.</w:t>
             </w:r>
           </w:p>
         </w:tc>
@@ -11230,7 +11231,7 @@
               <w:rPr>
                 <w:rFonts w:ascii="Times New Roman" w:hAnsi="Times New Roman" w:cs="Times New Roman"/>
               </w:rPr>
-              <w:t>ProgAbort</w:t>
+              <w:t>PremEOF</w:t>
             </w:r>
           </w:p>
         </w:tc>
@@ -11249,7 +11250,25 @@
               <w:rPr>
                 <w:rFonts w:ascii="Times New Roman" w:hAnsi="Times New Roman" w:cs="Times New Roman"/>
               </w:rPr>
-              <w:t>Message,</w:t>
+              <w:t>Fil</w:t>
+            </w:r>
+            <w:r>
+              <w:rPr>
+                <w:rFonts w:ascii="Times New Roman" w:hAnsi="Times New Roman" w:cs="Times New Roman"/>
+              </w:rPr>
+              <w:t>,</w:t>
+            </w:r>
+            <w:r>
+              <w:rPr>
+                <w:rFonts w:ascii="Times New Roman" w:hAnsi="Times New Roman" w:cs="Times New Roman"/>
+              </w:rPr>
+              <w:br/>
+            </w:r>
+            <w:r>
+              <w:rPr>
+                <w:rFonts w:ascii="Times New Roman" w:hAnsi="Times New Roman" w:cs="Times New Roman"/>
+              </w:rPr>
+              <w:t>Variable,</w:t>
             </w:r>
             <w:r>
               <w:rPr>
@@ -11279,13 +11298,13 @@
               <w:rPr>
                 <w:rFonts w:ascii="Times New Roman" w:hAnsi="Times New Roman" w:cs="Times New Roman"/>
               </w:rPr>
-              <w:t>O</w:t>
-            </w:r>
-            <w:r>
-              <w:rPr>
-                <w:rFonts w:ascii="Times New Roman" w:hAnsi="Times New Roman" w:cs="Times New Roman"/>
-              </w:rPr>
-              <w:t>utputs fatal error messages and stops the program.</w:t>
+              <w:t xml:space="preserve">Write </w:t>
+            </w:r>
+            <w:r>
+              <w:rPr>
+                <w:rFonts w:ascii="Times New Roman" w:hAnsi="Times New Roman" w:cs="Times New Roman"/>
+              </w:rPr>
+              <w:t>out an EOF message and aborts the program.</w:t>
             </w:r>
           </w:p>
         </w:tc>
@@ -11308,7 +11327,7 @@
               <w:rPr>
                 <w:rFonts w:ascii="Times New Roman" w:hAnsi="Times New Roman" w:cs="Times New Roman"/>
               </w:rPr>
-              <w:t>ProgWarn</w:t>
+              <w:t>ProgAbort</w:t>
             </w:r>
           </w:p>
         </w:tc>
@@ -11327,7 +11346,19 @@
               <w:rPr>
                 <w:rFonts w:ascii="Times New Roman" w:hAnsi="Times New Roman" w:cs="Times New Roman"/>
               </w:rPr>
-              <w:t>Message</w:t>
+              <w:t>Message,</w:t>
+            </w:r>
+            <w:r>
+              <w:rPr>
+                <w:rFonts w:ascii="Times New Roman" w:hAnsi="Times New Roman" w:cs="Times New Roman"/>
+              </w:rPr>
+              <w:br/>
+            </w:r>
+            <w:r>
+              <w:rPr>
+                <w:rFonts w:ascii="Times New Roman" w:hAnsi="Times New Roman" w:cs="Times New Roman"/>
+              </w:rPr>
+              <w:t>TrapErrors</w:t>
             </w:r>
           </w:p>
         </w:tc>
@@ -11351,26 +11382,7 @@
               <w:rPr>
                 <w:rFonts w:ascii="Times New Roman" w:hAnsi="Times New Roman" w:cs="Times New Roman"/>
               </w:rPr>
-              <w:t>u</w:t>
-            </w:r>
-            <w:r>
-              <w:rPr>
-                <w:rFonts w:ascii="Times New Roman" w:hAnsi="Times New Roman" w:cs="Times New Roman"/>
-              </w:rPr>
-              <w:t xml:space="preserve">tputs non-fatal warning </w:t>
-            </w:r>
-            <w:r>
-              <w:rPr>
-                <w:rFonts w:ascii="Times New Roman" w:hAnsi="Times New Roman" w:cs="Times New Roman"/>
-                <w:i/>
-              </w:rPr>
-              <w:t>Message</w:t>
-            </w:r>
-            <w:r>
-              <w:rPr>
-                <w:rFonts w:ascii="Times New Roman" w:hAnsi="Times New Roman" w:cs="Times New Roman"/>
-              </w:rPr>
-              <w:t xml:space="preserve"> and returns to the calling routine.</w:t>
+              <w:t>utputs fatal error messages and stops the program.</w:t>
             </w:r>
           </w:p>
         </w:tc>
@@ -11393,7 +11405,7 @@
               <w:rPr>
                 <w:rFonts w:ascii="Times New Roman" w:hAnsi="Times New Roman" w:cs="Times New Roman"/>
               </w:rPr>
-              <w:t>ReadCom</w:t>
+              <w:t>ProgWarn</w:t>
             </w:r>
           </w:p>
         </w:tc>
@@ -11412,43 +11424,7 @@
               <w:rPr>
                 <w:rFonts w:ascii="Times New Roman" w:hAnsi="Times New Roman" w:cs="Times New Roman"/>
               </w:rPr>
-              <w:t>UnIn,</w:t>
-            </w:r>
-            <w:r>
-              <w:rPr>
-                <w:rFonts w:ascii="Times New Roman" w:hAnsi="Times New Roman" w:cs="Times New Roman"/>
-              </w:rPr>
-              <w:br/>
-            </w:r>
-            <w:r>
-              <w:rPr>
-                <w:rFonts w:ascii="Times New Roman" w:hAnsi="Times New Roman" w:cs="Times New Roman"/>
-              </w:rPr>
-              <w:t>Fil,</w:t>
-            </w:r>
-            <w:r>
-              <w:rPr>
-                <w:rFonts w:ascii="Times New Roman" w:hAnsi="Times New Roman" w:cs="Times New Roman"/>
-              </w:rPr>
-              <w:br/>
-            </w:r>
-            <w:r>
-              <w:rPr>
-                <w:rFonts w:ascii="Times New Roman" w:hAnsi="Times New Roman" w:cs="Times New Roman"/>
-              </w:rPr>
-              <w:t>ComName,</w:t>
-            </w:r>
-            <w:r>
-              <w:rPr>
-                <w:rFonts w:ascii="Times New Roman" w:hAnsi="Times New Roman" w:cs="Times New Roman"/>
-              </w:rPr>
-              <w:br/>
-            </w:r>
-            <w:r>
-              <w:rPr>
-                <w:rFonts w:ascii="Times New Roman" w:hAnsi="Times New Roman" w:cs="Times New Roman"/>
-              </w:rPr>
-              <w:t>ErrStat</w:t>
+              <w:t>Message</w:t>
             </w:r>
           </w:p>
         </w:tc>
@@ -11466,13 +11442,32 @@
               <w:rPr>
                 <w:rFonts w:ascii="Times New Roman" w:hAnsi="Times New Roman" w:cs="Times New Roman"/>
               </w:rPr>
-              <w:t>R</w:t>
-            </w:r>
-            <w:r>
-              <w:rPr>
-                <w:rFonts w:ascii="Times New Roman" w:hAnsi="Times New Roman" w:cs="Times New Roman"/>
-              </w:rPr>
-              <w:t>eads a comment from the next line of the input file.</w:t>
+              <w:t>O</w:t>
+            </w:r>
+            <w:r>
+              <w:rPr>
+                <w:rFonts w:ascii="Times New Roman" w:hAnsi="Times New Roman" w:cs="Times New Roman"/>
+              </w:rPr>
+              <w:t>u</w:t>
+            </w:r>
+            <w:r>
+              <w:rPr>
+                <w:rFonts w:ascii="Times New Roman" w:hAnsi="Times New Roman" w:cs="Times New Roman"/>
+              </w:rPr>
+              <w:t xml:space="preserve">tputs non-fatal warning </w:t>
+            </w:r>
+            <w:r>
+              <w:rPr>
+                <w:rFonts w:ascii="Times New Roman" w:hAnsi="Times New Roman" w:cs="Times New Roman"/>
+                <w:i/>
+              </w:rPr>
+              <w:t>Message</w:t>
+            </w:r>
+            <w:r>
+              <w:rPr>
+                <w:rFonts w:ascii="Times New Roman" w:hAnsi="Times New Roman" w:cs="Times New Roman"/>
+              </w:rPr>
+              <w:t xml:space="preserve"> and returns to the calling routine.</w:t>
             </w:r>
           </w:p>
         </w:tc>
@@ -11495,7 +11490,7 @@
               <w:rPr>
                 <w:rFonts w:ascii="Times New Roman" w:hAnsi="Times New Roman" w:cs="Times New Roman"/>
               </w:rPr>
-              <w:t>ReadNum</w:t>
+              <w:t>ReadCom</w:t>
             </w:r>
           </w:p>
         </w:tc>
@@ -11538,19 +11533,7 @@
               <w:rPr>
                 <w:rFonts w:ascii="Times New Roman" w:hAnsi="Times New Roman" w:cs="Times New Roman"/>
               </w:rPr>
-              <w:t>Word,</w:t>
-            </w:r>
-            <w:r>
-              <w:rPr>
-                <w:rFonts w:ascii="Times New Roman" w:hAnsi="Times New Roman" w:cs="Times New Roman"/>
-              </w:rPr>
-              <w:br/>
-            </w:r>
-            <w:r>
-              <w:rPr>
-                <w:rFonts w:ascii="Times New Roman" w:hAnsi="Times New Roman" w:cs="Times New Roman"/>
-              </w:rPr>
-              <w:t>VarName,</w:t>
+              <w:t>ComName,</w:t>
             </w:r>
             <w:r>
               <w:rPr>
@@ -11580,13 +11563,13 @@
               <w:rPr>
                 <w:rFonts w:ascii="Times New Roman" w:hAnsi="Times New Roman" w:cs="Times New Roman"/>
               </w:rPr>
-              <w:t>Reads a</w:t>
-            </w:r>
-            <w:r>
-              <w:rPr>
-                <w:rFonts w:ascii="Times New Roman" w:hAnsi="Times New Roman" w:cs="Times New Roman"/>
-              </w:rPr>
-              <w:t xml:space="preserve"> single word from a file and tests to see if it's a pure number (no true or false).</w:t>
+              <w:t>R</w:t>
+            </w:r>
+            <w:r>
+              <w:rPr>
+                <w:rFonts w:ascii="Times New Roman" w:hAnsi="Times New Roman" w:cs="Times New Roman"/>
+              </w:rPr>
+              <w:t>eads a comment from the next line of the input file.</w:t>
             </w:r>
           </w:p>
         </w:tc>
@@ -11609,7 +11592,7 @@
               <w:rPr>
                 <w:rFonts w:ascii="Times New Roman" w:hAnsi="Times New Roman" w:cs="Times New Roman"/>
               </w:rPr>
-              <w:t>ReadOutputList</w:t>
+              <w:t>ReadNum</w:t>
             </w:r>
           </w:p>
         </w:tc>
@@ -11652,43 +11635,19 @@
               <w:rPr>
                 <w:rFonts w:ascii="Times New Roman" w:hAnsi="Times New Roman" w:cs="Times New Roman"/>
               </w:rPr>
-              <w:t>CharAry,</w:t>
-            </w:r>
-            <w:r>
-              <w:rPr>
-                <w:rFonts w:ascii="Times New Roman" w:hAnsi="Times New Roman" w:cs="Times New Roman"/>
-              </w:rPr>
-              <w:br/>
-            </w:r>
-            <w:r>
-              <w:rPr>
-                <w:rFonts w:ascii="Times New Roman" w:hAnsi="Times New Roman" w:cs="Times New Roman"/>
-              </w:rPr>
-              <w:t>AryLenRead,</w:t>
-            </w:r>
-            <w:r>
-              <w:rPr>
-                <w:rFonts w:ascii="Times New Roman" w:hAnsi="Times New Roman" w:cs="Times New Roman"/>
-              </w:rPr>
-              <w:br/>
-            </w:r>
-            <w:r>
-              <w:rPr>
-                <w:rFonts w:ascii="Times New Roman" w:hAnsi="Times New Roman" w:cs="Times New Roman"/>
-              </w:rPr>
-              <w:t>AryName,</w:t>
-            </w:r>
-            <w:r>
-              <w:rPr>
-                <w:rFonts w:ascii="Times New Roman" w:hAnsi="Times New Roman" w:cs="Times New Roman"/>
-              </w:rPr>
-              <w:br/>
-            </w:r>
-            <w:r>
-              <w:rPr>
-                <w:rFonts w:ascii="Times New Roman" w:hAnsi="Times New Roman" w:cs="Times New Roman"/>
-              </w:rPr>
-              <w:t>AryDescr,</w:t>
+              <w:t>Word,</w:t>
+            </w:r>
+            <w:r>
+              <w:rPr>
+                <w:rFonts w:ascii="Times New Roman" w:hAnsi="Times New Roman" w:cs="Times New Roman"/>
+              </w:rPr>
+              <w:br/>
+            </w:r>
+            <w:r>
+              <w:rPr>
+                <w:rFonts w:ascii="Times New Roman" w:hAnsi="Times New Roman" w:cs="Times New Roman"/>
+              </w:rPr>
+              <w:t>VarName,</w:t>
             </w:r>
             <w:r>
               <w:rPr>
@@ -11718,39 +11677,13 @@
               <w:rPr>
                 <w:rFonts w:ascii="Times New Roman" w:hAnsi="Times New Roman" w:cs="Times New Roman"/>
               </w:rPr>
-              <w:t xml:space="preserve">Reads </w:t>
-            </w:r>
-            <w:r>
-              <w:rPr>
-                <w:rFonts w:ascii="Times New Roman" w:hAnsi="Times New Roman" w:cs="Times New Roman"/>
-              </w:rPr>
-              <w:t xml:space="preserve">a </w:t>
-            </w:r>
-            <w:r>
-              <w:rPr>
-                <w:rFonts w:ascii="Times New Roman" w:hAnsi="Times New Roman" w:cs="Times New Roman"/>
-                <w:i/>
-              </w:rPr>
-              <w:t>AryLen</w:t>
-            </w:r>
-            <w:r>
-              <w:rPr>
-                <w:rFonts w:ascii="Times New Roman" w:hAnsi="Times New Roman" w:cs="Times New Roman"/>
-              </w:rPr>
-              <w:t xml:space="preserve"> values into a real array from the next </w:t>
-            </w:r>
-            <w:r>
-              <w:rPr>
-                <w:rFonts w:ascii="Times New Roman" w:hAnsi="Times New Roman" w:cs="Times New Roman"/>
-                <w:i/>
-              </w:rPr>
-              <w:t>AryLen</w:t>
-            </w:r>
-            <w:r>
-              <w:rPr>
-                <w:rFonts w:ascii="Times New Roman" w:hAnsi="Times New Roman" w:cs="Times New Roman"/>
-              </w:rPr>
-              <w:t xml:space="preserve"> lines of the input file.</w:t>
+              <w:t>Reads a</w:t>
+            </w:r>
+            <w:r>
+              <w:rPr>
+                <w:rFonts w:ascii="Times New Roman" w:hAnsi="Times New Roman" w:cs="Times New Roman"/>
+              </w:rPr>
+              <w:t xml:space="preserve"> single word from a file and tests to see if it's a pure number (no true or false).</w:t>
             </w:r>
           </w:p>
         </w:tc>
@@ -11773,7 +11706,7 @@
               <w:rPr>
                 <w:rFonts w:ascii="Times New Roman" w:hAnsi="Times New Roman" w:cs="Times New Roman"/>
               </w:rPr>
-              <w:t>ReadStr</w:t>
+              <w:t>ReadOutputList</w:t>
             </w:r>
           </w:p>
         </w:tc>
@@ -11816,31 +11749,43 @@
               <w:rPr>
                 <w:rFonts w:ascii="Times New Roman" w:hAnsi="Times New Roman" w:cs="Times New Roman"/>
               </w:rPr>
-              <w:t>CharVar,</w:t>
-            </w:r>
-            <w:r>
-              <w:rPr>
-                <w:rFonts w:ascii="Times New Roman" w:hAnsi="Times New Roman" w:cs="Times New Roman"/>
-              </w:rPr>
-              <w:br/>
-            </w:r>
-            <w:r>
-              <w:rPr>
-                <w:rFonts w:ascii="Times New Roman" w:hAnsi="Times New Roman" w:cs="Times New Roman"/>
-              </w:rPr>
-              <w:t>VarName,</w:t>
-            </w:r>
-            <w:r>
-              <w:rPr>
-                <w:rFonts w:ascii="Times New Roman" w:hAnsi="Times New Roman" w:cs="Times New Roman"/>
-              </w:rPr>
-              <w:br/>
-            </w:r>
-            <w:r>
-              <w:rPr>
-                <w:rFonts w:ascii="Times New Roman" w:hAnsi="Times New Roman" w:cs="Times New Roman"/>
-              </w:rPr>
-              <w:t>VarDescr,</w:t>
+              <w:t>CharAry,</w:t>
+            </w:r>
+            <w:r>
+              <w:rPr>
+                <w:rFonts w:ascii="Times New Roman" w:hAnsi="Times New Roman" w:cs="Times New Roman"/>
+              </w:rPr>
+              <w:br/>
+            </w:r>
+            <w:r>
+              <w:rPr>
+                <w:rFonts w:ascii="Times New Roman" w:hAnsi="Times New Roman" w:cs="Times New Roman"/>
+              </w:rPr>
+              <w:t>AryLenRead,</w:t>
+            </w:r>
+            <w:r>
+              <w:rPr>
+                <w:rFonts w:ascii="Times New Roman" w:hAnsi="Times New Roman" w:cs="Times New Roman"/>
+              </w:rPr>
+              <w:br/>
+            </w:r>
+            <w:r>
+              <w:rPr>
+                <w:rFonts w:ascii="Times New Roman" w:hAnsi="Times New Roman" w:cs="Times New Roman"/>
+              </w:rPr>
+              <w:t>AryName,</w:t>
+            </w:r>
+            <w:r>
+              <w:rPr>
+                <w:rFonts w:ascii="Times New Roman" w:hAnsi="Times New Roman" w:cs="Times New Roman"/>
+              </w:rPr>
+              <w:br/>
+            </w:r>
+            <w:r>
+              <w:rPr>
+                <w:rFonts w:ascii="Times New Roman" w:hAnsi="Times New Roman" w:cs="Times New Roman"/>
+              </w:rPr>
+              <w:t>AryDescr,</w:t>
             </w:r>
             <w:r>
               <w:rPr>
@@ -11870,13 +11815,39 @@
               <w:rPr>
                 <w:rFonts w:ascii="Times New Roman" w:hAnsi="Times New Roman" w:cs="Times New Roman"/>
               </w:rPr>
-              <w:t>R</w:t>
-            </w:r>
-            <w:r>
-              <w:rPr>
-                <w:rFonts w:ascii="Times New Roman" w:hAnsi="Times New Roman" w:cs="Times New Roman"/>
-              </w:rPr>
-              <w:t>eads a string from the next line of the input file.</w:t>
+              <w:t xml:space="preserve">Reads </w:t>
+            </w:r>
+            <w:r>
+              <w:rPr>
+                <w:rFonts w:ascii="Times New Roman" w:hAnsi="Times New Roman" w:cs="Times New Roman"/>
+              </w:rPr>
+              <w:t xml:space="preserve">a </w:t>
+            </w:r>
+            <w:r>
+              <w:rPr>
+                <w:rFonts w:ascii="Times New Roman" w:hAnsi="Times New Roman" w:cs="Times New Roman"/>
+                <w:i/>
+              </w:rPr>
+              <w:t>AryLen</w:t>
+            </w:r>
+            <w:r>
+              <w:rPr>
+                <w:rFonts w:ascii="Times New Roman" w:hAnsi="Times New Roman" w:cs="Times New Roman"/>
+              </w:rPr>
+              <w:t xml:space="preserve"> values into a real array from the next </w:t>
+            </w:r>
+            <w:r>
+              <w:rPr>
+                <w:rFonts w:ascii="Times New Roman" w:hAnsi="Times New Roman" w:cs="Times New Roman"/>
+                <w:i/>
+              </w:rPr>
+              <w:t>AryLen</w:t>
+            </w:r>
+            <w:r>
+              <w:rPr>
+                <w:rFonts w:ascii="Times New Roman" w:hAnsi="Times New Roman" w:cs="Times New Roman"/>
+              </w:rPr>
+              <w:t xml:space="preserve"> lines of the input file.</w:t>
             </w:r>
           </w:p>
         </w:tc>
@@ -11899,7 +11870,8 @@
               <w:rPr>
                 <w:rFonts w:ascii="Times New Roman" w:hAnsi="Times New Roman" w:cs="Times New Roman"/>
               </w:rPr>
-              <w:t>WaitTime</w:t>
+              <w:lastRenderedPageBreak/>
+              <w:t>ReadStr</w:t>
             </w:r>
           </w:p>
         </w:tc>
@@ -11918,7 +11890,67 @@
               <w:rPr>
                 <w:rFonts w:ascii="Times New Roman" w:hAnsi="Times New Roman" w:cs="Times New Roman"/>
               </w:rPr>
-              <w:t>WaitSecs</w:t>
+              <w:t>UnIn,</w:t>
+            </w:r>
+            <w:r>
+              <w:rPr>
+                <w:rFonts w:ascii="Times New Roman" w:hAnsi="Times New Roman" w:cs="Times New Roman"/>
+              </w:rPr>
+              <w:br/>
+            </w:r>
+            <w:r>
+              <w:rPr>
+                <w:rFonts w:ascii="Times New Roman" w:hAnsi="Times New Roman" w:cs="Times New Roman"/>
+              </w:rPr>
+              <w:t>Fil,</w:t>
+            </w:r>
+            <w:r>
+              <w:rPr>
+                <w:rFonts w:ascii="Times New Roman" w:hAnsi="Times New Roman" w:cs="Times New Roman"/>
+              </w:rPr>
+              <w:br/>
+            </w:r>
+            <w:r>
+              <w:rPr>
+                <w:rFonts w:ascii="Times New Roman" w:hAnsi="Times New Roman" w:cs="Times New Roman"/>
+              </w:rPr>
+              <w:t>CharVar,</w:t>
+            </w:r>
+            <w:r>
+              <w:rPr>
+                <w:rFonts w:ascii="Times New Roman" w:hAnsi="Times New Roman" w:cs="Times New Roman"/>
+              </w:rPr>
+              <w:br/>
+            </w:r>
+            <w:r>
+              <w:rPr>
+                <w:rFonts w:ascii="Times New Roman" w:hAnsi="Times New Roman" w:cs="Times New Roman"/>
+              </w:rPr>
+              <w:t>VarName,</w:t>
+            </w:r>
+            <w:r>
+              <w:rPr>
+                <w:rFonts w:ascii="Times New Roman" w:hAnsi="Times New Roman" w:cs="Times New Roman"/>
+              </w:rPr>
+              <w:br/>
+            </w:r>
+            <w:r>
+              <w:rPr>
+                <w:rFonts w:ascii="Times New Roman" w:hAnsi="Times New Roman" w:cs="Times New Roman"/>
+              </w:rPr>
+              <w:t>VarDescr,</w:t>
+            </w:r>
+            <w:r>
+              <w:rPr>
+                <w:rFonts w:ascii="Times New Roman" w:hAnsi="Times New Roman" w:cs="Times New Roman"/>
+              </w:rPr>
+              <w:br/>
+            </w:r>
+            <w:r>
+              <w:rPr>
+                <w:rFonts w:ascii="Times New Roman" w:hAnsi="Times New Roman" w:cs="Times New Roman"/>
+              </w:rPr>
+              <w:t>ErrStat</w:t>
             </w:r>
           </w:p>
         </w:tc>
@@ -11936,20 +11968,13 @@
               <w:rPr>
                 <w:rFonts w:ascii="Times New Roman" w:hAnsi="Times New Roman" w:cs="Times New Roman"/>
               </w:rPr>
-              <w:t xml:space="preserve">Waits for </w:t>
-            </w:r>
-            <w:r>
-              <w:rPr>
-                <w:rFonts w:ascii="Times New Roman" w:hAnsi="Times New Roman" w:cs="Times New Roman"/>
-                <w:i/>
-              </w:rPr>
-              <w:t>WaitSecs</w:t>
-            </w:r>
-            <w:r>
-              <w:rPr>
-                <w:rFonts w:ascii="Times New Roman" w:hAnsi="Times New Roman" w:cs="Times New Roman"/>
-              </w:rPr>
-              <w:t xml:space="preserve"> before proceeding.</w:t>
+              <w:t>R</w:t>
+            </w:r>
+            <w:r>
+              <w:rPr>
+                <w:rFonts w:ascii="Times New Roman" w:hAnsi="Times New Roman" w:cs="Times New Roman"/>
+              </w:rPr>
+              <w:t>eads a string from the next line of the input file.</w:t>
             </w:r>
           </w:p>
         </w:tc>
@@ -11972,7 +11997,7 @@
               <w:rPr>
                 <w:rFonts w:ascii="Times New Roman" w:hAnsi="Times New Roman" w:cs="Times New Roman"/>
               </w:rPr>
-              <w:t>WrPr</w:t>
+              <w:t>WaitTime</w:t>
             </w:r>
           </w:p>
         </w:tc>
@@ -11991,7 +12016,7 @@
               <w:rPr>
                 <w:rFonts w:ascii="Times New Roman" w:hAnsi="Times New Roman" w:cs="Times New Roman"/>
               </w:rPr>
-              <w:t>Str</w:t>
+              <w:t>WaitSecs</w:t>
             </w:r>
           </w:p>
         </w:tc>
@@ -12009,32 +12034,20 @@
               <w:rPr>
                 <w:rFonts w:ascii="Times New Roman" w:hAnsi="Times New Roman" w:cs="Times New Roman"/>
               </w:rPr>
-              <w:t>W</w:t>
-            </w:r>
-            <w:r>
-              <w:rPr>
-                <w:rFonts w:ascii="Times New Roman" w:hAnsi="Times New Roman" w:cs="Times New Roman"/>
-              </w:rPr>
-              <w:t>rites out a prompt</w:t>
-            </w:r>
-            <w:r>
-              <w:rPr>
-                <w:rFonts w:ascii="Times New Roman" w:hAnsi="Times New Roman" w:cs="Times New Roman"/>
-              </w:rPr>
-              <w:t xml:space="preserve"> with text </w:t>
-            </w:r>
-            <w:r>
-              <w:rPr>
-                <w:rFonts w:ascii="Times New Roman" w:hAnsi="Times New Roman" w:cs="Times New Roman"/>
-                <w:i/>
-              </w:rPr>
-              <w:t>Str</w:t>
-            </w:r>
-            <w:r>
-              <w:rPr>
-                <w:rFonts w:ascii="Times New Roman" w:hAnsi="Times New Roman" w:cs="Times New Roman"/>
-              </w:rPr>
-              <w:t xml:space="preserve"> to the screen without following it with a new line, though a new line precedes it.</w:t>
+              <w:t xml:space="preserve">Waits for </w:t>
+            </w:r>
+            <w:r>
+              <w:rPr>
+                <w:rFonts w:ascii="Times New Roman" w:hAnsi="Times New Roman" w:cs="Times New Roman"/>
+                <w:i/>
+              </w:rPr>
+              <w:t>WaitSecs</w:t>
+            </w:r>
+            <w:r>
+              <w:rPr>
+                <w:rFonts w:ascii="Times New Roman" w:hAnsi="Times New Roman" w:cs="Times New Roman"/>
+              </w:rPr>
+              <w:t xml:space="preserve"> before proceeding.</w:t>
             </w:r>
           </w:p>
         </w:tc>
@@ -12057,7 +12070,91 @@
               <w:rPr>
                 <w:rFonts w:ascii="Times New Roman" w:hAnsi="Times New Roman" w:cs="Times New Roman"/>
               </w:rPr>
-              <w:lastRenderedPageBreak/>
+              <w:t>WrPr</w:t>
+            </w:r>
+          </w:p>
+        </w:tc>
+        <w:tc>
+          <w:tcPr>
+            <w:tcW w:w="1408" w:type="dxa"/>
+            <w:gridSpan w:val="2"/>
+          </w:tcPr>
+          <w:p>
+            <w:pPr>
+              <w:rPr>
+                <w:rFonts w:ascii="Times New Roman" w:hAnsi="Times New Roman" w:cs="Times New Roman"/>
+              </w:rPr>
+            </w:pPr>
+            <w:r>
+              <w:rPr>
+                <w:rFonts w:ascii="Times New Roman" w:hAnsi="Times New Roman" w:cs="Times New Roman"/>
+              </w:rPr>
+              <w:t>Str</w:t>
+            </w:r>
+          </w:p>
+        </w:tc>
+        <w:tc>
+          <w:tcPr>
+            <w:tcW w:w="6014" w:type="dxa"/>
+          </w:tcPr>
+          <w:p>
+            <w:pPr>
+              <w:rPr>
+                <w:rFonts w:ascii="Times New Roman" w:hAnsi="Times New Roman" w:cs="Times New Roman"/>
+              </w:rPr>
+            </w:pPr>
+            <w:r>
+              <w:rPr>
+                <w:rFonts w:ascii="Times New Roman" w:hAnsi="Times New Roman" w:cs="Times New Roman"/>
+              </w:rPr>
+              <w:t>W</w:t>
+            </w:r>
+            <w:r>
+              <w:rPr>
+                <w:rFonts w:ascii="Times New Roman" w:hAnsi="Times New Roman" w:cs="Times New Roman"/>
+              </w:rPr>
+              <w:t>rites out a prompt</w:t>
+            </w:r>
+            <w:r>
+              <w:rPr>
+                <w:rFonts w:ascii="Times New Roman" w:hAnsi="Times New Roman" w:cs="Times New Roman"/>
+              </w:rPr>
+              <w:t xml:space="preserve"> with text </w:t>
+            </w:r>
+            <w:r>
+              <w:rPr>
+                <w:rFonts w:ascii="Times New Roman" w:hAnsi="Times New Roman" w:cs="Times New Roman"/>
+                <w:i/>
+              </w:rPr>
+              <w:t>Str</w:t>
+            </w:r>
+            <w:r>
+              <w:rPr>
+                <w:rFonts w:ascii="Times New Roman" w:hAnsi="Times New Roman" w:cs="Times New Roman"/>
+              </w:rPr>
+              <w:t xml:space="preserve"> to the screen without following it with a new line, though a new line precedes it.</w:t>
+            </w:r>
+          </w:p>
+        </w:tc>
+      </w:tr>
+      <w:tr>
+        <w:trPr>
+          <w:cantSplit/>
+        </w:trPr>
+        <w:tc>
+          <w:tcPr>
+            <w:tcW w:w="1729" w:type="dxa"/>
+          </w:tcPr>
+          <w:p>
+            <w:pPr>
+              <w:rPr>
+                <w:rFonts w:ascii="Times New Roman" w:hAnsi="Times New Roman" w:cs="Times New Roman"/>
+              </w:rPr>
+            </w:pPr>
+            <w:r>
+              <w:rPr>
+                <w:rFonts w:ascii="Times New Roman" w:hAnsi="Times New Roman" w:cs="Times New Roman"/>
+              </w:rPr>
               <w:t>WrFileNR</w:t>
             </w:r>
           </w:p>

</xml_diff>

<commit_message>
Removed BufferRoutines.f90 from the archive and updated the documentation accordingly.
git-svn-id: https://windsvn2.nrel.gov/NWTC_Library/trunk@72 33a3f72e-afca-4cba-af91-dee07167dc2f
</commit_message>
<xml_diff>
--- a/NWTC_Library_Description.docx
+++ b/NWTC_Library_Description.docx
@@ -1,6 +1,6 @@
 
 <file path=word/document.xml><?xml version="1.0" encoding="utf-8"?>
-<w:document xmlns:ve="http://schemas.openxmlformats.org/markup-compatibility/2006" xmlns:o="urn:schemas-microsoft-com:office:office" xmlns:r="http://schemas.openxmlformats.org/officeDocument/2006/relationships" xmlns:m="http://schemas.openxmlformats.org/officeDocument/2006/math" xmlns:v="urn:schemas-microsoft-com:vml" xmlns:wp="http://schemas.openxmlformats.org/drawingml/2006/wordprocessingDrawing" xmlns:w10="urn:schemas-microsoft-com:office:word" xmlns:w="http://schemas.openxmlformats.org/wordprocessingml/2006/main" xmlns:wne="http://schemas.microsoft.com/office/word/2006/wordml">
+<w:document xmlns:wpc="http://schemas.microsoft.com/office/word/2010/wordprocessingCanvas" xmlns:mc="http://schemas.openxmlformats.org/markup-compatibility/2006" xmlns:o="urn:schemas-microsoft-com:office:office" xmlns:r="http://schemas.openxmlformats.org/officeDocument/2006/relationships" xmlns:m="http://schemas.openxmlformats.org/officeDocument/2006/math" xmlns:v="urn:schemas-microsoft-com:vml" xmlns:wp14="http://schemas.microsoft.com/office/word/2010/wordprocessingDrawing" xmlns:wp="http://schemas.openxmlformats.org/drawingml/2006/wordprocessingDrawing" xmlns:w10="urn:schemas-microsoft-com:office:word" xmlns:w="http://schemas.openxmlformats.org/wordprocessingml/2006/main" xmlns:w14="http://schemas.microsoft.com/office/word/2010/wordml" xmlns:wpg="http://schemas.microsoft.com/office/word/2010/wordprocessingGroup" xmlns:wpi="http://schemas.microsoft.com/office/word/2010/wordprocessingInk" xmlns:wne="http://schemas.microsoft.com/office/word/2006/wordml" xmlns:wps="http://schemas.microsoft.com/office/word/2010/wordprocessingShape" mc:Ignorable="w14 wp14">
   <w:body>
     <w:p>
       <w:pPr>
@@ -108,8 +108,6 @@
         </w:rPr>
         <w:t>b</w:t>
       </w:r>
-      <w:bookmarkStart w:id="0" w:name="_GoBack"/>
-      <w:bookmarkEnd w:id="0"/>
       <w:r>
         <w:rPr>
           <w:rFonts w:ascii="Times New Roman" w:hAnsi="Times New Roman" w:cs="Times New Roman"/>
@@ -256,7 +254,7 @@
           <w:insideH w:val="none" w:sz="0" w:space="0" w:color="auto"/>
           <w:insideV w:val="none" w:sz="0" w:space="0" w:color="auto"/>
         </w:tblBorders>
-        <w:tblLook w:val="04A0"/>
+        <w:tblLook w:val="04A0" w:firstRow="1" w:lastRow="0" w:firstColumn="1" w:lastColumn="0" w:noHBand="0" w:noVBand="1"/>
       </w:tblPr>
       <w:tblGrid>
         <w:gridCol w:w="2178"/>
@@ -347,16 +345,8 @@
         <w:rPr>
           <w:rFonts w:ascii="Times New Roman" w:hAnsi="Times New Roman" w:cs="Times New Roman"/>
         </w:rPr>
-        <w:t>Requires</w:t>
+        <w:t>Requires:</w:t>
       </w:r>
-      <w:proofErr w:type="gramStart"/>
-      <w:r>
-        <w:rPr>
-          <w:rFonts w:ascii="Times New Roman" w:hAnsi="Times New Roman" w:cs="Times New Roman"/>
-        </w:rPr>
-        <w:t>:</w:t>
-      </w:r>
-      <w:proofErr w:type="gramEnd"/>
       <w:r>
         <w:rPr>
           <w:rFonts w:ascii="Times New Roman" w:hAnsi="Times New Roman" w:cs="Times New Roman"/>
@@ -367,25 +357,21 @@
         <w:rPr>
           <w:rFonts w:ascii="Times New Roman" w:hAnsi="Times New Roman" w:cs="Times New Roman"/>
         </w:rPr>
-        <w:t>BufferRoutines.f90</w:t>
-      </w:r>
-      <w:r>
-        <w:rPr>
-          <w:rFonts w:ascii="Times New Roman" w:hAnsi="Times New Roman" w:cs="Times New Roman"/>
-        </w:rPr>
-        <w:t xml:space="preserve">, </w:t>
-      </w:r>
-      <w:r>
-        <w:rPr>
-          <w:rFonts w:ascii="Times New Roman" w:hAnsi="Times New Roman" w:cs="Times New Roman"/>
-        </w:rPr>
         <w:t xml:space="preserve">ModMesh.f90, </w:t>
       </w:r>
       <w:r>
         <w:rPr>
           <w:rFonts w:ascii="Times New Roman" w:hAnsi="Times New Roman" w:cs="Times New Roman"/>
         </w:rPr>
-        <w:t>NWTC_Aero.f90</w:t>
+        <w:t>NWTC</w:t>
+      </w:r>
+      <w:bookmarkStart w:id="0" w:name="_GoBack"/>
+      <w:bookmarkEnd w:id="0"/>
+      <w:r>
+        <w:rPr>
+          <w:rFonts w:ascii="Times New Roman" w:hAnsi="Times New Roman" w:cs="Times New Roman"/>
+        </w:rPr>
+        <w:t>_Aero.f90</w:t>
       </w:r>
       <w:r>
         <w:rPr>
@@ -811,7 +797,7 @@
           <w:right w:val="none" w:sz="0" w:space="0" w:color="auto"/>
           <w:insideV w:val="none" w:sz="0" w:space="0" w:color="auto"/>
         </w:tblBorders>
-        <w:tblLook w:val="04A0"/>
+        <w:tblLook w:val="04A0" w:firstRow="1" w:lastRow="0" w:firstColumn="1" w:lastColumn="0" w:noHBand="0" w:noVBand="1"/>
       </w:tblPr>
       <w:tblGrid>
         <w:gridCol w:w="3572"/>
@@ -1038,14 +1024,6 @@
     </w:tbl>
     <w:p>
       <w:pPr>
-        <w:spacing w:after="0"/>
-        <w:rPr>
-          <w:rFonts w:ascii="Times New Roman" w:hAnsi="Times New Roman" w:cs="Times New Roman"/>
-        </w:rPr>
-      </w:pPr>
-    </w:p>
-    <w:p>
-      <w:pPr>
         <w:rPr>
           <w:rFonts w:ascii="Times New Roman" w:hAnsi="Times New Roman" w:cs="Times New Roman"/>
         </w:rPr>
@@ -1054,7 +1032,6 @@
         <w:rPr>
           <w:rFonts w:ascii="Times New Roman" w:hAnsi="Times New Roman" w:cs="Times New Roman"/>
         </w:rPr>
-        <w:lastRenderedPageBreak/>
         <w:br w:type="page"/>
       </w:r>
     </w:p>
@@ -1207,7 +1184,7 @@
           <w:right w:val="single" w:sz="8" w:space="0" w:color="000000" w:themeColor="text1"/>
           <w:insideH w:val="single" w:sz="8" w:space="0" w:color="000000" w:themeColor="text1"/>
         </w:tblBorders>
-        <w:tblLook w:val="04A0"/>
+        <w:tblLook w:val="04A0" w:firstRow="1" w:lastRow="0" w:firstColumn="1" w:lastColumn="0" w:noHBand="0" w:noVBand="1"/>
       </w:tblPr>
       <w:tblGrid>
         <w:gridCol w:w="2000"/>
@@ -1215,11 +1192,11 @@
       </w:tblGrid>
       <w:tr>
         <w:trPr>
-          <w:cnfStyle w:val="100000000000"/>
+          <w:cnfStyle w:val="100000000000" w:firstRow="1" w:lastRow="0" w:firstColumn="0" w:lastColumn="0" w:oddVBand="0" w:evenVBand="0" w:oddHBand="0" w:evenHBand="0" w:firstRowFirstColumn="0" w:firstRowLastColumn="0" w:lastRowFirstColumn="0" w:lastRowLastColumn="0"/>
         </w:trPr>
         <w:tc>
           <w:tcPr>
-            <w:cnfStyle w:val="001000000000"/>
+            <w:cnfStyle w:val="001000000000" w:firstRow="0" w:lastRow="0" w:firstColumn="1" w:lastColumn="0" w:oddVBand="0" w:evenVBand="0" w:oddHBand="0" w:evenHBand="0" w:firstRowFirstColumn="0" w:firstRowLastColumn="0" w:lastRowFirstColumn="0" w:lastRowLastColumn="0"/>
             <w:tcW w:w="1137" w:type="pct"/>
             <w:shd w:val="clear" w:color="auto" w:fill="000000" w:themeFill="text1"/>
           </w:tcPr>
@@ -1262,7 +1239,7 @@
               <w:tabs>
                 <w:tab w:val="left" w:pos="2340"/>
               </w:tabs>
-              <w:cnfStyle w:val="100000000000"/>
+              <w:cnfStyle w:val="100000000000" w:firstRow="1" w:lastRow="0" w:firstColumn="0" w:lastColumn="0" w:oddVBand="0" w:evenVBand="0" w:oddHBand="0" w:evenHBand="0" w:firstRowFirstColumn="0" w:firstRowLastColumn="0" w:lastRowFirstColumn="0" w:lastRowLastColumn="0"/>
               <w:rPr>
                 <w:rFonts w:ascii="Times New Roman" w:hAnsi="Times New Roman" w:cs="Times New Roman"/>
               </w:rPr>
@@ -1278,11 +1255,11 @@
       </w:tr>
       <w:tr>
         <w:trPr>
-          <w:cnfStyle w:val="000000100000"/>
+          <w:cnfStyle w:val="000000100000" w:firstRow="0" w:lastRow="0" w:firstColumn="0" w:lastColumn="0" w:oddVBand="0" w:evenVBand="0" w:oddHBand="1" w:evenHBand="0" w:firstRowFirstColumn="0" w:firstRowLastColumn="0" w:lastRowFirstColumn="0" w:lastRowLastColumn="0"/>
         </w:trPr>
         <w:tc>
           <w:tcPr>
-            <w:cnfStyle w:val="001000000000"/>
+            <w:cnfStyle w:val="001000000000" w:firstRow="0" w:lastRow="0" w:firstColumn="1" w:lastColumn="0" w:oddVBand="0" w:evenVBand="0" w:oddHBand="0" w:evenHBand="0" w:firstRowFirstColumn="0" w:firstRowLastColumn="0" w:lastRowFirstColumn="0" w:lastRowLastColumn="0"/>
             <w:tcW w:w="1137" w:type="pct"/>
             <w:tcBorders>
               <w:top w:val="none" w:sz="0" w:space="0" w:color="auto"/>
@@ -1323,7 +1300,7 @@
               <w:tabs>
                 <w:tab w:val="left" w:pos="2340"/>
               </w:tabs>
-              <w:cnfStyle w:val="000000100000"/>
+              <w:cnfStyle w:val="000000100000" w:firstRow="0" w:lastRow="0" w:firstColumn="0" w:lastColumn="0" w:oddVBand="0" w:evenVBand="0" w:oddHBand="1" w:evenHBand="0" w:firstRowFirstColumn="0" w:firstRowLastColumn="0" w:lastRowFirstColumn="0" w:lastRowLastColumn="0"/>
               <w:rPr>
                 <w:rFonts w:ascii="Times New Roman" w:hAnsi="Times New Roman" w:cs="Times New Roman"/>
                 <w:sz w:val="20"/>
@@ -1342,7 +1319,7 @@
       <w:tr>
         <w:tc>
           <w:tcPr>
-            <w:cnfStyle w:val="001000000000"/>
+            <w:cnfStyle w:val="001000000000" w:firstRow="0" w:lastRow="0" w:firstColumn="1" w:lastColumn="0" w:oddVBand="0" w:evenVBand="0" w:oddHBand="0" w:evenHBand="0" w:firstRowFirstColumn="0" w:firstRowLastColumn="0" w:lastRowFirstColumn="0" w:lastRowLastColumn="0"/>
             <w:tcW w:w="1137" w:type="pct"/>
           </w:tcPr>
           <w:p>
@@ -1373,7 +1350,7 @@
               <w:tabs>
                 <w:tab w:val="left" w:pos="2340"/>
               </w:tabs>
-              <w:cnfStyle w:val="000000000000"/>
+              <w:cnfStyle w:val="000000000000" w:firstRow="0" w:lastRow="0" w:firstColumn="0" w:lastColumn="0" w:oddVBand="0" w:evenVBand="0" w:oddHBand="0" w:evenHBand="0" w:firstRowFirstColumn="0" w:firstRowLastColumn="0" w:lastRowFirstColumn="0" w:lastRowLastColumn="0"/>
               <w:rPr>
                 <w:rFonts w:ascii="Times New Roman" w:hAnsi="Times New Roman" w:cs="Times New Roman"/>
                 <w:sz w:val="20"/>
@@ -1391,11 +1368,11 @@
       </w:tr>
       <w:tr>
         <w:trPr>
-          <w:cnfStyle w:val="000000100000"/>
+          <w:cnfStyle w:val="000000100000" w:firstRow="0" w:lastRow="0" w:firstColumn="0" w:lastColumn="0" w:oddVBand="0" w:evenVBand="0" w:oddHBand="1" w:evenHBand="0" w:firstRowFirstColumn="0" w:firstRowLastColumn="0" w:lastRowFirstColumn="0" w:lastRowLastColumn="0"/>
         </w:trPr>
         <w:tc>
           <w:tcPr>
-            <w:cnfStyle w:val="001000000000"/>
+            <w:cnfStyle w:val="001000000000" w:firstRow="0" w:lastRow="0" w:firstColumn="1" w:lastColumn="0" w:oddVBand="0" w:evenVBand="0" w:oddHBand="0" w:evenHBand="0" w:firstRowFirstColumn="0" w:firstRowLastColumn="0" w:lastRowFirstColumn="0" w:lastRowLastColumn="0"/>
             <w:tcW w:w="1137" w:type="pct"/>
             <w:tcBorders>
               <w:top w:val="none" w:sz="0" w:space="0" w:color="auto"/>
@@ -1436,7 +1413,7 @@
               <w:tabs>
                 <w:tab w:val="left" w:pos="2340"/>
               </w:tabs>
-              <w:cnfStyle w:val="000000100000"/>
+              <w:cnfStyle w:val="000000100000" w:firstRow="0" w:lastRow="0" w:firstColumn="0" w:lastColumn="0" w:oddVBand="0" w:evenVBand="0" w:oddHBand="1" w:evenHBand="0" w:firstRowFirstColumn="0" w:firstRowLastColumn="0" w:lastRowFirstColumn="0" w:lastRowLastColumn="0"/>
               <w:rPr>
                 <w:rFonts w:ascii="Times New Roman" w:hAnsi="Times New Roman" w:cs="Times New Roman"/>
                 <w:sz w:val="20"/>
@@ -1455,7 +1432,7 @@
       <w:tr>
         <w:tc>
           <w:tcPr>
-            <w:cnfStyle w:val="001000000000"/>
+            <w:cnfStyle w:val="001000000000" w:firstRow="0" w:lastRow="0" w:firstColumn="1" w:lastColumn="0" w:oddVBand="0" w:evenVBand="0" w:oddHBand="0" w:evenHBand="0" w:firstRowFirstColumn="0" w:firstRowLastColumn="0" w:lastRowFirstColumn="0" w:lastRowLastColumn="0"/>
             <w:tcW w:w="1137" w:type="pct"/>
           </w:tcPr>
           <w:p>
@@ -1486,7 +1463,7 @@
               <w:tabs>
                 <w:tab w:val="left" w:pos="2340"/>
               </w:tabs>
-              <w:cnfStyle w:val="000000000000"/>
+              <w:cnfStyle w:val="000000000000" w:firstRow="0" w:lastRow="0" w:firstColumn="0" w:lastColumn="0" w:oddVBand="0" w:evenVBand="0" w:oddHBand="0" w:evenHBand="0" w:firstRowFirstColumn="0" w:firstRowLastColumn="0" w:lastRowFirstColumn="0" w:lastRowLastColumn="0"/>
               <w:rPr>
                 <w:rFonts w:ascii="Times New Roman" w:hAnsi="Times New Roman" w:cs="Times New Roman"/>
                 <w:sz w:val="20"/>
@@ -1504,11 +1481,11 @@
       </w:tr>
       <w:tr>
         <w:trPr>
-          <w:cnfStyle w:val="000000100000"/>
+          <w:cnfStyle w:val="000000100000" w:firstRow="0" w:lastRow="0" w:firstColumn="0" w:lastColumn="0" w:oddVBand="0" w:evenVBand="0" w:oddHBand="1" w:evenHBand="0" w:firstRowFirstColumn="0" w:firstRowLastColumn="0" w:lastRowFirstColumn="0" w:lastRowLastColumn="0"/>
         </w:trPr>
         <w:tc>
           <w:tcPr>
-            <w:cnfStyle w:val="001000000000"/>
+            <w:cnfStyle w:val="001000000000" w:firstRow="0" w:lastRow="0" w:firstColumn="1" w:lastColumn="0" w:oddVBand="0" w:evenVBand="0" w:oddHBand="0" w:evenHBand="0" w:firstRowFirstColumn="0" w:firstRowLastColumn="0" w:lastRowFirstColumn="0" w:lastRowLastColumn="0"/>
             <w:tcW w:w="1137" w:type="pct"/>
             <w:tcBorders>
               <w:top w:val="none" w:sz="0" w:space="0" w:color="auto"/>
@@ -1549,7 +1526,7 @@
               <w:tabs>
                 <w:tab w:val="left" w:pos="2340"/>
               </w:tabs>
-              <w:cnfStyle w:val="000000100000"/>
+              <w:cnfStyle w:val="000000100000" w:firstRow="0" w:lastRow="0" w:firstColumn="0" w:lastColumn="0" w:oddVBand="0" w:evenVBand="0" w:oddHBand="1" w:evenHBand="0" w:firstRowFirstColumn="0" w:firstRowLastColumn="0" w:lastRowFirstColumn="0" w:lastRowLastColumn="0"/>
               <w:rPr>
                 <w:rFonts w:ascii="Times New Roman" w:hAnsi="Times New Roman" w:cs="Times New Roman"/>
                 <w:sz w:val="20"/>
@@ -1600,7 +1577,7 @@
       <w:tr>
         <w:tc>
           <w:tcPr>
-            <w:cnfStyle w:val="001000000000"/>
+            <w:cnfStyle w:val="001000000000" w:firstRow="0" w:lastRow="0" w:firstColumn="1" w:lastColumn="0" w:oddVBand="0" w:evenVBand="0" w:oddHBand="0" w:evenHBand="0" w:firstRowFirstColumn="0" w:firstRowLastColumn="0" w:lastRowFirstColumn="0" w:lastRowLastColumn="0"/>
             <w:tcW w:w="1137" w:type="pct"/>
           </w:tcPr>
           <w:p>
@@ -1631,7 +1608,7 @@
               <w:tabs>
                 <w:tab w:val="left" w:pos="2340"/>
               </w:tabs>
-              <w:cnfStyle w:val="000000000000"/>
+              <w:cnfStyle w:val="000000000000" w:firstRow="0" w:lastRow="0" w:firstColumn="0" w:lastColumn="0" w:oddVBand="0" w:evenVBand="0" w:oddHBand="0" w:evenHBand="0" w:firstRowFirstColumn="0" w:firstRowLastColumn="0" w:lastRowFirstColumn="0" w:lastRowLastColumn="0"/>
               <w:rPr>
                 <w:rFonts w:ascii="Times New Roman" w:hAnsi="Times New Roman" w:cs="Times New Roman"/>
                 <w:sz w:val="20"/>
@@ -1705,7 +1682,7 @@
           <w:right w:val="none" w:sz="0" w:space="0" w:color="auto"/>
           <w:insideV w:val="none" w:sz="0" w:space="0" w:color="auto"/>
         </w:tblBorders>
-        <w:tblLook w:val="04A0"/>
+        <w:tblLook w:val="04A0" w:firstRow="1" w:lastRow="0" w:firstColumn="1" w:lastColumn="0" w:noHBand="0" w:noVBand="1"/>
       </w:tblPr>
       <w:tblGrid>
         <w:gridCol w:w="3614"/>
@@ -3120,21 +3097,7 @@
               <w:rPr>
                 <w:rFonts w:ascii="Times New Roman" w:hAnsi="Times New Roman" w:cs="Times New Roman"/>
               </w:rPr>
-              <w:t xml:space="preserve"> a binary input file with data stored in Big </w:t>
-            </w:r>
-            <w:proofErr w:type="spellStart"/>
-            <w:r>
-              <w:rPr>
-                <w:rFonts w:ascii="Times New Roman" w:hAnsi="Times New Roman" w:cs="Times New Roman"/>
-              </w:rPr>
-              <w:t>Endian</w:t>
-            </w:r>
-            <w:proofErr w:type="spellEnd"/>
-            <w:r>
-              <w:rPr>
-                <w:rFonts w:ascii="Times New Roman" w:hAnsi="Times New Roman" w:cs="Times New Roman"/>
-              </w:rPr>
-              <w:t xml:space="preserve"> fo</w:t>
+              <w:t xml:space="preserve"> a binary input file with data stored in Big Endian fo</w:t>
             </w:r>
             <w:r>
               <w:rPr>
@@ -3684,7 +3647,7 @@
           <w:right w:val="none" w:sz="0" w:space="0" w:color="auto"/>
           <w:insideV w:val="none" w:sz="0" w:space="0" w:color="auto"/>
         </w:tblBorders>
-        <w:tblLook w:val="04A0"/>
+        <w:tblLook w:val="04A0" w:firstRow="1" w:lastRow="0" w:firstColumn="1" w:lastColumn="0" w:noHBand="0" w:noVBand="1"/>
       </w:tblPr>
       <w:tblGrid>
         <w:gridCol w:w="1716"/>
@@ -4312,38 +4275,44 @@
               <w:t xml:space="preserve">from one interpolation to another, </w:t>
             </w:r>
             <w:proofErr w:type="spellStart"/>
+            <w:r>
+              <w:rPr>
+                <w:rFonts w:ascii="Times New Roman" w:hAnsi="Times New Roman" w:cs="Times New Roman"/>
+              </w:rPr>
+              <w:t>InterpBin</w:t>
+            </w:r>
+            <w:proofErr w:type="spellEnd"/>
+            <w:r>
+              <w:rPr>
+                <w:rFonts w:ascii="Times New Roman" w:hAnsi="Times New Roman" w:cs="Times New Roman"/>
+              </w:rPr>
+              <w:t>() may be a better choice</w:t>
+            </w:r>
             <w:proofErr w:type="gramStart"/>
             <w:r>
               <w:rPr>
                 <w:rFonts w:ascii="Times New Roman" w:hAnsi="Times New Roman" w:cs="Times New Roman"/>
               </w:rPr>
-              <w:t>InterpBin</w:t>
-            </w:r>
-            <w:proofErr w:type="spellEnd"/>
-            <w:r>
-              <w:rPr>
-                <w:rFonts w:ascii="Times New Roman" w:hAnsi="Times New Roman" w:cs="Times New Roman"/>
-              </w:rPr>
-              <w:t>(</w:t>
+              <w:t>.</w:t>
+            </w:r>
+            <w:r>
+              <w:rPr>
+                <w:rFonts w:ascii="Times New Roman" w:hAnsi="Times New Roman" w:cs="Times New Roman"/>
+              </w:rPr>
+              <w:t xml:space="preserve"> </w:t>
+            </w:r>
+            <w:r>
+              <w:rPr>
+                <w:rFonts w:ascii="Times New Roman" w:hAnsi="Times New Roman" w:cs="Times New Roman"/>
+              </w:rPr>
+              <w:t xml:space="preserve"> </w:t>
             </w:r>
             <w:proofErr w:type="gramEnd"/>
             <w:r>
               <w:rPr>
                 <w:rFonts w:ascii="Times New Roman" w:hAnsi="Times New Roman" w:cs="Times New Roman"/>
               </w:rPr>
-              <w:t>) may be a better choice.</w:t>
-            </w:r>
-            <w:r>
-              <w:rPr>
-                <w:rFonts w:ascii="Times New Roman" w:hAnsi="Times New Roman" w:cs="Times New Roman"/>
-              </w:rPr>
-              <w:t xml:space="preserve"> </w:t>
-            </w:r>
-            <w:r>
-              <w:rPr>
-                <w:rFonts w:ascii="Times New Roman" w:hAnsi="Times New Roman" w:cs="Times New Roman"/>
-              </w:rPr>
-              <w:t xml:space="preserve"> It returns the first or last </w:t>
+              <w:t xml:space="preserve">It returns the first or last </w:t>
             </w:r>
             <w:proofErr w:type="spellStart"/>
             <w:proofErr w:type="gramStart"/>
@@ -4686,40 +4655,34 @@
               <w:rPr>
                 <w:rFonts w:ascii="Times New Roman" w:hAnsi="Times New Roman" w:cs="Times New Roman"/>
               </w:rPr>
-              <w:t xml:space="preserve"> angles returned from a call to the </w:t>
+              <w:t xml:space="preserve"> angles returned from a call to the ATAN2() FUNCTION into angles that may</w:t>
+            </w:r>
+            <w:r>
+              <w:rPr>
+                <w:rFonts w:ascii="Times New Roman" w:hAnsi="Times New Roman" w:cs="Times New Roman"/>
+              </w:rPr>
+              <w:t xml:space="preserve"> </w:t>
+            </w:r>
+            <w:r>
+              <w:rPr>
+                <w:rFonts w:ascii="Times New Roman" w:hAnsi="Times New Roman" w:cs="Times New Roman"/>
+              </w:rPr>
+              <w:t>exceed t</w:t>
+            </w:r>
+            <w:r>
+              <w:rPr>
+                <w:rFonts w:ascii="Times New Roman" w:hAnsi="Times New Roman" w:cs="Times New Roman"/>
+              </w:rPr>
+              <w:t>he -Pi to Pi limit of ATAN2()</w:t>
             </w:r>
             <w:proofErr w:type="gramStart"/>
             <w:r>
               <w:rPr>
                 <w:rFonts w:ascii="Times New Roman" w:hAnsi="Times New Roman" w:cs="Times New Roman"/>
               </w:rPr>
-              <w:t>ATAN2(</w:t>
+              <w:t xml:space="preserve">.  </w:t>
             </w:r>
             <w:proofErr w:type="gramEnd"/>
-            <w:r>
-              <w:rPr>
-                <w:rFonts w:ascii="Times New Roman" w:hAnsi="Times New Roman" w:cs="Times New Roman"/>
-              </w:rPr>
-              <w:t>) FUNCTION into angles that may</w:t>
-            </w:r>
-            <w:r>
-              <w:rPr>
-                <w:rFonts w:ascii="Times New Roman" w:hAnsi="Times New Roman" w:cs="Times New Roman"/>
-              </w:rPr>
-              <w:t xml:space="preserve"> </w:t>
-            </w:r>
-            <w:r>
-              <w:rPr>
-                <w:rFonts w:ascii="Times New Roman" w:hAnsi="Times New Roman" w:cs="Times New Roman"/>
-              </w:rPr>
-              <w:t>exceed t</w:t>
-            </w:r>
-            <w:r>
-              <w:rPr>
-                <w:rFonts w:ascii="Times New Roman" w:hAnsi="Times New Roman" w:cs="Times New Roman"/>
-              </w:rPr>
-              <w:t xml:space="preserve">he -Pi to Pi limit of ATAN2().  </w:t>
-            </w:r>
             <w:r>
               <w:rPr>
                 <w:rFonts w:ascii="Times New Roman" w:hAnsi="Times New Roman" w:cs="Times New Roman"/>
@@ -5198,14 +5161,12 @@
               </w:rPr>
               <w:br/>
             </w:r>
-            <w:proofErr w:type="spellStart"/>
             <w:r>
               <w:rPr>
                 <w:rFonts w:ascii="Times New Roman" w:hAnsi="Times New Roman" w:cs="Times New Roman"/>
               </w:rPr>
               <w:t>ErrStat</w:t>
             </w:r>
-            <w:proofErr w:type="spellEnd"/>
           </w:p>
         </w:tc>
         <w:tc>
@@ -5331,38 +5292,52 @@
               </w:rPr>
               <w:br/>
             </w:r>
-            <w:r>
-              <w:rPr>
-                <w:rFonts w:ascii="Times New Roman" w:hAnsi="Times New Roman" w:cs="Times New Roman"/>
-              </w:rPr>
-              <w:t>Loc,</w:t>
-            </w:r>
-            <w:r>
-              <w:rPr>
-                <w:rFonts w:ascii="Times New Roman" w:hAnsi="Times New Roman" w:cs="Times New Roman"/>
-              </w:rPr>
-              <w:br/>
-            </w:r>
-            <w:r>
-              <w:rPr>
-                <w:rFonts w:ascii="Times New Roman" w:hAnsi="Times New Roman" w:cs="Times New Roman"/>
-              </w:rPr>
-              <w:t>Wt,</w:t>
-            </w:r>
-            <w:r>
-              <w:rPr>
-                <w:rFonts w:ascii="Times New Roman" w:hAnsi="Times New Roman" w:cs="Times New Roman"/>
-              </w:rPr>
-              <w:br/>
-            </w:r>
-            <w:proofErr w:type="spellStart"/>
+            <w:proofErr w:type="spellStart"/>
+            <w:r>
+              <w:rPr>
+                <w:rFonts w:ascii="Times New Roman" w:hAnsi="Times New Roman" w:cs="Times New Roman"/>
+              </w:rPr>
+              <w:t>Loc</w:t>
+            </w:r>
+            <w:proofErr w:type="spellEnd"/>
+            <w:r>
+              <w:rPr>
+                <w:rFonts w:ascii="Times New Roman" w:hAnsi="Times New Roman" w:cs="Times New Roman"/>
+              </w:rPr>
+              <w:t>,</w:t>
+            </w:r>
+            <w:r>
+              <w:rPr>
+                <w:rFonts w:ascii="Times New Roman" w:hAnsi="Times New Roman" w:cs="Times New Roman"/>
+              </w:rPr>
+              <w:br/>
+            </w:r>
+            <w:proofErr w:type="spellStart"/>
+            <w:r>
+              <w:rPr>
+                <w:rFonts w:ascii="Times New Roman" w:hAnsi="Times New Roman" w:cs="Times New Roman"/>
+              </w:rPr>
+              <w:t>Wt</w:t>
+            </w:r>
+            <w:proofErr w:type="spellEnd"/>
+            <w:r>
+              <w:rPr>
+                <w:rFonts w:ascii="Times New Roman" w:hAnsi="Times New Roman" w:cs="Times New Roman"/>
+              </w:rPr>
+              <w:t>,</w:t>
+            </w:r>
+            <w:r>
+              <w:rPr>
+                <w:rFonts w:ascii="Times New Roman" w:hAnsi="Times New Roman" w:cs="Times New Roman"/>
+              </w:rPr>
+              <w:br/>
+            </w:r>
             <w:r>
               <w:rPr>
                 <w:rFonts w:ascii="Times New Roman" w:hAnsi="Times New Roman" w:cs="Times New Roman"/>
               </w:rPr>
               <w:t>ErrStat</w:t>
             </w:r>
-            <w:proofErr w:type="spellEnd"/>
           </w:p>
         </w:tc>
         <w:tc>
@@ -5386,21 +5361,7 @@
               <w:rPr>
                 <w:rFonts w:ascii="Times New Roman" w:hAnsi="Times New Roman" w:cs="Times New Roman"/>
               </w:rPr>
-              <w:t xml:space="preserve">eturns the non-dimensional (-1:+1) location of the given Gauss-Legendre </w:t>
-            </w:r>
-            <w:proofErr w:type="spellStart"/>
-            <w:r>
-              <w:rPr>
-                <w:rFonts w:ascii="Times New Roman" w:hAnsi="Times New Roman" w:cs="Times New Roman"/>
-              </w:rPr>
-              <w:t>Quadrature</w:t>
-            </w:r>
-            <w:proofErr w:type="spellEnd"/>
-            <w:r>
-              <w:rPr>
-                <w:rFonts w:ascii="Times New Roman" w:hAnsi="Times New Roman" w:cs="Times New Roman"/>
-              </w:rPr>
-              <w:t xml:space="preserve"> point and its weight.</w:t>
+              <w:t>eturns the non-dimensional (-1:+1) location of the given Gauss-Legendre Quadrature point and its weight.</w:t>
             </w:r>
             <w:r>
               <w:rPr>
@@ -6933,14 +6894,12 @@
               </w:rPr>
               <w:br/>
             </w:r>
-            <w:proofErr w:type="spellStart"/>
             <w:r>
               <w:rPr>
                 <w:rFonts w:ascii="Times New Roman" w:hAnsi="Times New Roman" w:cs="Times New Roman"/>
               </w:rPr>
               <w:t>ErrStat</w:t>
             </w:r>
-            <w:proofErr w:type="spellEnd"/>
           </w:p>
         </w:tc>
         <w:tc>
@@ -7449,21 +7408,7 @@
               <w:rPr>
                 <w:rFonts w:ascii="Times New Roman" w:hAnsi="Times New Roman" w:cs="Times New Roman"/>
               </w:rPr>
-              <w:t xml:space="preserve">) between </w:t>
-            </w:r>
-            <w:proofErr w:type="spellStart"/>
-            <w:r>
-              <w:rPr>
-                <w:rFonts w:ascii="Times New Roman" w:hAnsi="Times New Roman" w:cs="Times New Roman"/>
-              </w:rPr>
-              <w:t>undeflected</w:t>
-            </w:r>
-            <w:proofErr w:type="spellEnd"/>
-            <w:r>
-              <w:rPr>
-                <w:rFonts w:ascii="Times New Roman" w:hAnsi="Times New Roman" w:cs="Times New Roman"/>
-              </w:rPr>
-              <w:t xml:space="preserve"> (</w:t>
+              <w:t>) between undeflected (</w:t>
             </w:r>
             <w:r>
               <w:rPr>
@@ -7940,7 +7885,7 @@
           <w:right w:val="none" w:sz="0" w:space="0" w:color="auto"/>
           <w:insideV w:val="none" w:sz="0" w:space="0" w:color="auto"/>
         </w:tblBorders>
-        <w:tblLook w:val="04A0"/>
+        <w:tblLook w:val="04A0" w:firstRow="1" w:lastRow="0" w:firstColumn="1" w:lastColumn="0" w:noHBand="0" w:noVBand="1"/>
       </w:tblPr>
       <w:tblGrid>
         <w:gridCol w:w="1729"/>
@@ -8251,14 +8196,12 @@
               </w:rPr>
               <w:br/>
             </w:r>
-            <w:proofErr w:type="spellStart"/>
             <w:r>
               <w:rPr>
                 <w:rFonts w:ascii="Times New Roman" w:hAnsi="Times New Roman" w:cs="Times New Roman"/>
               </w:rPr>
               <w:t>ErrStat</w:t>
             </w:r>
-            <w:proofErr w:type="spellEnd"/>
           </w:p>
         </w:tc>
         <w:tc>
@@ -8536,16 +8479,8 @@
               <w:rPr>
                 <w:rFonts w:ascii="Times New Roman" w:hAnsi="Times New Roman" w:cs="Times New Roman"/>
               </w:rPr>
-              <w:t xml:space="preserve">, </w:t>
-            </w:r>
-            <w:proofErr w:type="spellStart"/>
-            <w:r>
-              <w:rPr>
-                <w:rFonts w:ascii="Times New Roman" w:hAnsi="Times New Roman" w:cs="Times New Roman"/>
-              </w:rPr>
-              <w:t>ErrStat</w:t>
-            </w:r>
-            <w:proofErr w:type="spellEnd"/>
+              <w:t>, ErrStat</w:t>
+            </w:r>
           </w:p>
         </w:tc>
         <w:tc>
@@ -9098,7 +9033,21 @@
               <w:rPr>
                 <w:rFonts w:ascii="Times New Roman" w:hAnsi="Times New Roman" w:cs="Times New Roman"/>
               </w:rPr>
-              <w:t>dd-mmm-ccyy</w:t>
+              <w:t>dd</w:t>
+            </w:r>
+            <w:proofErr w:type="spellEnd"/>
+            <w:r>
+              <w:rPr>
+                <w:rFonts w:ascii="Times New Roman" w:hAnsi="Times New Roman" w:cs="Times New Roman"/>
+              </w:rPr>
+              <w:t>-mmm-</w:t>
+            </w:r>
+            <w:proofErr w:type="spellStart"/>
+            <w:r>
+              <w:rPr>
+                <w:rFonts w:ascii="Times New Roman" w:hAnsi="Times New Roman" w:cs="Times New Roman"/>
+              </w:rPr>
+              <w:t>ccyy</w:t>
             </w:r>
             <w:proofErr w:type="spellEnd"/>
             <w:r>
@@ -10392,14 +10341,12 @@
               </w:rPr>
               <w:br/>
             </w:r>
-            <w:proofErr w:type="spellStart"/>
             <w:r>
               <w:rPr>
                 <w:rFonts w:ascii="Times New Roman" w:hAnsi="Times New Roman" w:cs="Times New Roman"/>
               </w:rPr>
               <w:t>ErrStat</w:t>
             </w:r>
-            <w:proofErr w:type="spellEnd"/>
           </w:p>
         </w:tc>
         <w:tc>
@@ -10769,14 +10716,12 @@
               </w:rPr>
               <w:br/>
             </w:r>
-            <w:proofErr w:type="spellStart"/>
             <w:r>
               <w:rPr>
                 <w:rFonts w:ascii="Times New Roman" w:hAnsi="Times New Roman" w:cs="Times New Roman"/>
               </w:rPr>
               <w:t>ErrStat</w:t>
             </w:r>
-            <w:proofErr w:type="spellEnd"/>
           </w:p>
         </w:tc>
         <w:tc>
@@ -10876,14 +10821,12 @@
               </w:rPr>
               <w:br/>
             </w:r>
-            <w:proofErr w:type="spellStart"/>
             <w:r>
               <w:rPr>
                 <w:rFonts w:ascii="Times New Roman" w:hAnsi="Times New Roman" w:cs="Times New Roman"/>
               </w:rPr>
               <w:t>ErrStat</w:t>
             </w:r>
-            <w:proofErr w:type="spellEnd"/>
           </w:p>
         </w:tc>
         <w:tc>
@@ -10983,14 +10926,12 @@
               </w:rPr>
               <w:br/>
             </w:r>
-            <w:proofErr w:type="spellStart"/>
             <w:r>
               <w:rPr>
                 <w:rFonts w:ascii="Times New Roman" w:hAnsi="Times New Roman" w:cs="Times New Roman"/>
               </w:rPr>
               <w:t>ErrStat</w:t>
             </w:r>
-            <w:proofErr w:type="spellEnd"/>
           </w:p>
         </w:tc>
         <w:tc>
@@ -11084,14 +11025,12 @@
               </w:rPr>
               <w:br/>
             </w:r>
-            <w:proofErr w:type="spellStart"/>
             <w:r>
               <w:rPr>
                 <w:rFonts w:ascii="Times New Roman" w:hAnsi="Times New Roman" w:cs="Times New Roman"/>
               </w:rPr>
               <w:t>ErrStat</w:t>
             </w:r>
-            <w:proofErr w:type="spellEnd"/>
           </w:p>
         </w:tc>
         <w:tc>
@@ -11185,14 +11124,12 @@
               </w:rPr>
               <w:br/>
             </w:r>
-            <w:proofErr w:type="spellStart"/>
             <w:r>
               <w:rPr>
                 <w:rFonts w:ascii="Times New Roman" w:hAnsi="Times New Roman" w:cs="Times New Roman"/>
               </w:rPr>
               <w:t>ErrStat</w:t>
             </w:r>
-            <w:proofErr w:type="spellEnd"/>
           </w:p>
         </w:tc>
         <w:tc>
@@ -11330,14 +11267,12 @@
               </w:rPr>
               <w:br/>
             </w:r>
-            <w:proofErr w:type="spellStart"/>
             <w:r>
               <w:rPr>
                 <w:rFonts w:ascii="Times New Roman" w:hAnsi="Times New Roman" w:cs="Times New Roman"/>
               </w:rPr>
               <w:t>ErrStat</w:t>
             </w:r>
-            <w:proofErr w:type="spellEnd"/>
           </w:p>
         </w:tc>
         <w:tc>
@@ -11490,7 +11425,6 @@
               </w:rPr>
               <w:br/>
             </w:r>
-            <w:proofErr w:type="spellStart"/>
             <w:r>
               <w:rPr>
                 <w:rFonts w:ascii="Times New Roman" w:hAnsi="Times New Roman" w:cs="Times New Roman"/>
@@ -11503,7 +11437,6 @@
               </w:rPr>
               <w:t>t</w:t>
             </w:r>
-            <w:proofErr w:type="spellEnd"/>
           </w:p>
         </w:tc>
         <w:tc>
@@ -11541,21 +11474,7 @@
               <w:rPr>
                 <w:rFonts w:ascii="Times New Roman" w:hAnsi="Times New Roman" w:cs="Times New Roman"/>
               </w:rPr>
-              <w:t xml:space="preserve">-byte data records stored in Big </w:t>
-            </w:r>
-            <w:proofErr w:type="spellStart"/>
-            <w:r>
-              <w:rPr>
-                <w:rFonts w:ascii="Times New Roman" w:hAnsi="Times New Roman" w:cs="Times New Roman"/>
-              </w:rPr>
-              <w:t>Endian</w:t>
-            </w:r>
-            <w:proofErr w:type="spellEnd"/>
-            <w:r>
-              <w:rPr>
-                <w:rFonts w:ascii="Times New Roman" w:hAnsi="Times New Roman" w:cs="Times New Roman"/>
-              </w:rPr>
-              <w:t xml:space="preserve"> format.</w:t>
+              <w:t>-byte data records stored in Big Endian format.</w:t>
             </w:r>
           </w:p>
         </w:tc>
@@ -11626,14 +11545,12 @@
               </w:rPr>
               <w:br/>
             </w:r>
-            <w:proofErr w:type="spellStart"/>
             <w:r>
               <w:rPr>
                 <w:rFonts w:ascii="Times New Roman" w:hAnsi="Times New Roman" w:cs="Times New Roman"/>
               </w:rPr>
               <w:t>ErrStat</w:t>
             </w:r>
-            <w:proofErr w:type="spellEnd"/>
           </w:p>
         </w:tc>
         <w:tc>
@@ -11727,14 +11644,12 @@
               </w:rPr>
               <w:br/>
             </w:r>
-            <w:proofErr w:type="spellStart"/>
             <w:r>
               <w:rPr>
                 <w:rFonts w:ascii="Times New Roman" w:hAnsi="Times New Roman" w:cs="Times New Roman"/>
               </w:rPr>
               <w:t>ErrStat</w:t>
             </w:r>
-            <w:proofErr w:type="spellEnd"/>
           </w:p>
         </w:tc>
         <w:tc>
@@ -12473,14 +12388,12 @@
               </w:rPr>
               <w:br/>
             </w:r>
-            <w:proofErr w:type="spellStart"/>
             <w:r>
               <w:rPr>
                 <w:rFonts w:ascii="Times New Roman" w:hAnsi="Times New Roman" w:cs="Times New Roman"/>
               </w:rPr>
               <w:t>ErrStat</w:t>
             </w:r>
-            <w:proofErr w:type="spellEnd"/>
           </w:p>
         </w:tc>
         <w:tc>
@@ -12797,16 +12710,8 @@
               <w:rPr>
                 <w:rFonts w:ascii="Times New Roman" w:hAnsi="Times New Roman" w:cs="Times New Roman"/>
               </w:rPr>
-              <w:t xml:space="preserve">, </w:t>
-            </w:r>
-            <w:proofErr w:type="spellStart"/>
-            <w:r>
-              <w:rPr>
-                <w:rFonts w:ascii="Times New Roman" w:hAnsi="Times New Roman" w:cs="Times New Roman"/>
-              </w:rPr>
-              <w:t>ErrStat</w:t>
-            </w:r>
-            <w:proofErr w:type="spellEnd"/>
+              <w:t>, ErrStat</w:t>
+            </w:r>
           </w:p>
         </w:tc>
         <w:tc>
@@ -13074,14 +12979,12 @@
               </w:rPr>
               <w:br/>
             </w:r>
-            <w:proofErr w:type="spellStart"/>
             <w:r>
               <w:rPr>
                 <w:rFonts w:ascii="Times New Roman" w:hAnsi="Times New Roman" w:cs="Times New Roman"/>
               </w:rPr>
               <w:t>ErrStat</w:t>
             </w:r>
-            <w:proofErr w:type="spellEnd"/>
           </w:p>
         </w:tc>
         <w:tc>
@@ -13183,16 +13086,8 @@
               <w:rPr>
                 <w:rFonts w:ascii="Times New Roman" w:hAnsi="Times New Roman" w:cs="Times New Roman"/>
               </w:rPr>
-              <w:t xml:space="preserve">, </w:t>
-            </w:r>
-            <w:proofErr w:type="spellStart"/>
-            <w:r>
-              <w:rPr>
-                <w:rFonts w:ascii="Times New Roman" w:hAnsi="Times New Roman" w:cs="Times New Roman"/>
-              </w:rPr>
-              <w:t>ErrMsg</w:t>
-            </w:r>
-            <w:proofErr w:type="spellEnd"/>
+              <w:t>, ErrMsg</w:t>
+            </w:r>
           </w:p>
         </w:tc>
         <w:tc>
@@ -13348,14 +13243,12 @@
               </w:rPr>
               <w:br/>
             </w:r>
-            <w:proofErr w:type="spellStart"/>
             <w:r>
               <w:rPr>
                 <w:rFonts w:ascii="Times New Roman" w:hAnsi="Times New Roman" w:cs="Times New Roman"/>
               </w:rPr>
               <w:t>ErrStat</w:t>
             </w:r>
-            <w:proofErr w:type="spellEnd"/>
           </w:p>
         </w:tc>
         <w:tc>
@@ -13537,14 +13430,12 @@
               </w:rPr>
               <w:br/>
             </w:r>
-            <w:proofErr w:type="spellStart"/>
             <w:r>
               <w:rPr>
                 <w:rFonts w:ascii="Times New Roman" w:hAnsi="Times New Roman" w:cs="Times New Roman"/>
               </w:rPr>
               <w:t>ErrStat</w:t>
             </w:r>
-            <w:proofErr w:type="spellEnd"/>
           </w:p>
         </w:tc>
         <w:tc>
@@ -13744,14 +13635,12 @@
               </w:rPr>
               <w:br/>
             </w:r>
-            <w:proofErr w:type="spellStart"/>
             <w:r>
               <w:rPr>
                 <w:rFonts w:ascii="Times New Roman" w:hAnsi="Times New Roman" w:cs="Times New Roman"/>
               </w:rPr>
               <w:t>ErrStat</w:t>
             </w:r>
-            <w:proofErr w:type="spellEnd"/>
           </w:p>
         </w:tc>
         <w:tc>
@@ -13930,14 +13819,12 @@
               </w:rPr>
               <w:br/>
             </w:r>
-            <w:proofErr w:type="spellStart"/>
             <w:r>
               <w:rPr>
                 <w:rFonts w:ascii="Times New Roman" w:hAnsi="Times New Roman" w:cs="Times New Roman"/>
               </w:rPr>
               <w:t>ErrStat</w:t>
             </w:r>
-            <w:proofErr w:type="spellEnd"/>
           </w:p>
         </w:tc>
         <w:tc>
@@ -14774,7 +14661,7 @@
           <w:insideV w:val="none" w:sz="0" w:space="0" w:color="auto"/>
         </w:tblBorders>
         <w:tblLayout w:type="fixed"/>
-        <w:tblLook w:val="04A0"/>
+        <w:tblLook w:val="04A0" w:firstRow="1" w:lastRow="0" w:firstColumn="1" w:lastColumn="0" w:noHBand="0" w:noVBand="1"/>
       </w:tblPr>
       <w:tblGrid>
         <w:gridCol w:w="1746"/>
@@ -15045,14 +14932,12 @@
               </w:rPr>
               <w:br/>
             </w:r>
-            <w:proofErr w:type="spellStart"/>
             <w:r>
               <w:rPr>
                 <w:rFonts w:ascii="Times New Roman" w:hAnsi="Times New Roman" w:cs="Times New Roman"/>
               </w:rPr>
               <w:t>ErrStat</w:t>
             </w:r>
-            <w:proofErr w:type="spellEnd"/>
           </w:p>
         </w:tc>
         <w:tc>
@@ -15268,14 +15153,12 @@
               </w:rPr>
               <w:br/>
             </w:r>
-            <w:proofErr w:type="spellStart"/>
             <w:r>
               <w:rPr>
                 <w:rFonts w:ascii="Times New Roman" w:hAnsi="Times New Roman" w:cs="Times New Roman"/>
               </w:rPr>
               <w:t>ErrStat</w:t>
             </w:r>
-            <w:proofErr w:type="spellEnd"/>
           </w:p>
         </w:tc>
         <w:tc>
@@ -15584,14 +15467,12 @@
               </w:rPr>
               <w:br/>
             </w:r>
-            <w:proofErr w:type="spellStart"/>
             <w:r>
               <w:rPr>
                 <w:rFonts w:ascii="Times New Roman" w:hAnsi="Times New Roman" w:cs="Times New Roman"/>
               </w:rPr>
               <w:t>ErrStat</w:t>
             </w:r>
-            <w:proofErr w:type="spellEnd"/>
           </w:p>
         </w:tc>
         <w:tc>
@@ -15871,14 +15752,12 @@
               </w:rPr>
               <w:br/>
             </w:r>
-            <w:proofErr w:type="spellStart"/>
             <w:r>
               <w:rPr>
                 <w:rFonts w:ascii="Times New Roman" w:hAnsi="Times New Roman" w:cs="Times New Roman"/>
               </w:rPr>
               <w:t>ErrStat</w:t>
             </w:r>
-            <w:proofErr w:type="spellEnd"/>
           </w:p>
         </w:tc>
         <w:tc>
@@ -15967,7 +15846,7 @@
 </file>
 
 <file path=word/numbering.xml><?xml version="1.0" encoding="utf-8"?>
-<w:numbering xmlns:ve="http://schemas.openxmlformats.org/markup-compatibility/2006" xmlns:o="urn:schemas-microsoft-com:office:office" xmlns:r="http://schemas.openxmlformats.org/officeDocument/2006/relationships" xmlns:m="http://schemas.openxmlformats.org/officeDocument/2006/math" xmlns:v="urn:schemas-microsoft-com:vml" xmlns:wp="http://schemas.openxmlformats.org/drawingml/2006/wordprocessingDrawing" xmlns:w10="urn:schemas-microsoft-com:office:word" xmlns:w="http://schemas.openxmlformats.org/wordprocessingml/2006/main" xmlns:wne="http://schemas.microsoft.com/office/word/2006/wordml">
+<w:numbering xmlns:wpc="http://schemas.microsoft.com/office/word/2010/wordprocessingCanvas" xmlns:mc="http://schemas.openxmlformats.org/markup-compatibility/2006" xmlns:o="urn:schemas-microsoft-com:office:office" xmlns:r="http://schemas.openxmlformats.org/officeDocument/2006/relationships" xmlns:m="http://schemas.openxmlformats.org/officeDocument/2006/math" xmlns:v="urn:schemas-microsoft-com:vml" xmlns:wp14="http://schemas.microsoft.com/office/word/2010/wordprocessingDrawing" xmlns:wp="http://schemas.openxmlformats.org/drawingml/2006/wordprocessingDrawing" xmlns:w10="urn:schemas-microsoft-com:office:word" xmlns:w="http://schemas.openxmlformats.org/wordprocessingml/2006/main" xmlns:w14="http://schemas.microsoft.com/office/word/2010/wordml" xmlns:wpg="http://schemas.microsoft.com/office/word/2010/wordprocessingGroup" xmlns:wpi="http://schemas.microsoft.com/office/word/2010/wordprocessingInk" xmlns:wne="http://schemas.microsoft.com/office/word/2006/wordml" xmlns:wps="http://schemas.microsoft.com/office/word/2010/wordprocessingShape" mc:Ignorable="w14 wp14">
   <w:abstractNum w:abstractNumId="0">
     <w:nsid w:val="016642B6"/>
     <w:multiLevelType w:val="hybridMultilevel"/>
@@ -16204,7 +16083,7 @@
 </file>
 
 <file path=word/styles.xml><?xml version="1.0" encoding="utf-8"?>
-<w:styles xmlns:r="http://schemas.openxmlformats.org/officeDocument/2006/relationships" xmlns:w="http://schemas.openxmlformats.org/wordprocessingml/2006/main">
+<w:styles xmlns:mc="http://schemas.openxmlformats.org/markup-compatibility/2006" xmlns:r="http://schemas.openxmlformats.org/officeDocument/2006/relationships" xmlns:w="http://schemas.openxmlformats.org/wordprocessingml/2006/main" xmlns:w14="http://schemas.microsoft.com/office/word/2010/wordml" mc:Ignorable="w14">
   <w:docDefaults>
     <w:rPrDefault>
       <w:rPr>
@@ -16367,6 +16246,7 @@
   <w:style w:type="character" w:default="1" w:styleId="DefaultParagraphFont">
     <w:name w:val="Default Paragraph Font"/>
     <w:uiPriority w:val="1"/>
+    <w:semiHidden/>
     <w:unhideWhenUsed/>
   </w:style>
   <w:style w:type="table" w:default="1" w:styleId="TableNormal">
@@ -16374,7 +16254,6 @@
     <w:uiPriority w:val="99"/>
     <w:semiHidden/>
     <w:unhideWhenUsed/>
-    <w:qFormat/>
     <w:tblPr>
       <w:tblInd w:w="0" w:type="dxa"/>
       <w:tblCellMar>

</xml_diff>